<commit_message>
added Wael's lit survey - pk
</commit_message>
<xml_diff>
--- a/Docs/ProposalDoc.docx
+++ b/Docs/ProposalDoc.docx
@@ -1160,6 +1160,122 @@
           <w:sz w:val="22"/>
           <w:szCs w:val="22"/>
         </w:rPr>
+        <w:t xml:space="preserve">The journal is presenting different ML models like ARIMA and exponential smoothing to enhance transportation system. The paper helped us identify different models and how to use them in predictions. Exploring existing machine learning platform like Google cloud and MS Azure could save us hassle and </w:t>
+      </w:r>
+      <w:proofErr w:type="gramStart"/>
+      <w:r>
+        <w:rPr>
+          <w:rFonts w:asciiTheme="minorHAnsi" w:eastAsiaTheme="minorEastAsia" w:hAnsiTheme="minorHAnsi" w:cstheme="minorBidi"/>
+          <w:sz w:val="22"/>
+          <w:szCs w:val="22"/>
+        </w:rPr>
+        <w:t>time[</w:t>
+      </w:r>
+      <w:proofErr w:type="gramEnd"/>
+      <w:r>
+        <w:rPr>
+          <w:rFonts w:asciiTheme="minorHAnsi" w:eastAsiaTheme="minorEastAsia" w:hAnsiTheme="minorHAnsi" w:cstheme="minorBidi"/>
+          <w:sz w:val="22"/>
+          <w:szCs w:val="22"/>
+        </w:rPr>
+        <w:t>WS-</w:t>
+      </w:r>
+      <w:r>
+        <w:rPr>
+          <w:rFonts w:asciiTheme="minorHAnsi" w:eastAsiaTheme="minorEastAsia" w:hAnsiTheme="minorHAnsi" w:cstheme="minorBidi"/>
+          <w:sz w:val="22"/>
+          <w:szCs w:val="22"/>
+        </w:rPr>
+        <w:t>1]</w:t>
+      </w:r>
+      <w:r>
+        <w:rPr>
+          <w:rFonts w:asciiTheme="minorHAnsi" w:eastAsiaTheme="minorEastAsia" w:hAnsiTheme="minorHAnsi" w:cstheme="minorBidi"/>
+          <w:sz w:val="22"/>
+          <w:szCs w:val="22"/>
+        </w:rPr>
+        <w:t xml:space="preserve">. </w:t>
+      </w:r>
+      <w:r>
+        <w:rPr>
+          <w:rFonts w:asciiTheme="minorHAnsi" w:eastAsiaTheme="minorEastAsia" w:hAnsiTheme="minorHAnsi" w:cstheme="minorBidi"/>
+          <w:sz w:val="22"/>
+          <w:szCs w:val="22"/>
+        </w:rPr>
+        <w:t>The second paper provides home-seeker an interactive visual system. The variety of visualization included provided us a complete view on different designs and the way of use. The potential challenge is the level of complexity of some graphs yet utilizing third party tools like Tableau and Power BI will solve it [</w:t>
+      </w:r>
+      <w:r>
+        <w:rPr>
+          <w:rFonts w:asciiTheme="minorHAnsi" w:eastAsiaTheme="minorEastAsia" w:hAnsiTheme="minorHAnsi" w:cstheme="minorBidi"/>
+          <w:sz w:val="22"/>
+          <w:szCs w:val="22"/>
+        </w:rPr>
+        <w:t>WS-</w:t>
+      </w:r>
+      <w:r>
+        <w:rPr>
+          <w:rFonts w:asciiTheme="minorHAnsi" w:eastAsiaTheme="minorEastAsia" w:hAnsiTheme="minorHAnsi" w:cstheme="minorBidi"/>
+          <w:sz w:val="22"/>
+          <w:szCs w:val="22"/>
+        </w:rPr>
+        <w:t>2]</w:t>
+      </w:r>
+      <w:r>
+        <w:rPr>
+          <w:rFonts w:asciiTheme="minorHAnsi" w:eastAsiaTheme="minorEastAsia" w:hAnsiTheme="minorHAnsi" w:cstheme="minorBidi"/>
+          <w:sz w:val="22"/>
+          <w:szCs w:val="22"/>
+        </w:rPr>
+        <w:t xml:space="preserve">. </w:t>
+      </w:r>
+      <w:r>
+        <w:rPr>
+          <w:rFonts w:asciiTheme="minorHAnsi" w:eastAsiaTheme="minorEastAsia" w:hAnsiTheme="minorHAnsi" w:cstheme="minorBidi"/>
+          <w:sz w:val="22"/>
+          <w:szCs w:val="22"/>
+        </w:rPr>
+        <w:t>The last paper presents the use of ML algorithms to predict city expansion. The paper integrated two models, the Markov chain and the Cellular Automata. This will help us in forecasting urbanization growth. The availability of satellite images is a challenge. However, we could rely on other relevant public data [</w:t>
+      </w:r>
+      <w:r>
+        <w:rPr>
+          <w:rFonts w:asciiTheme="minorHAnsi" w:eastAsiaTheme="minorEastAsia" w:hAnsiTheme="minorHAnsi" w:cstheme="minorBidi"/>
+          <w:sz w:val="22"/>
+          <w:szCs w:val="22"/>
+        </w:rPr>
+        <w:t>WS-</w:t>
+      </w:r>
+      <w:r>
+        <w:rPr>
+          <w:rFonts w:asciiTheme="minorHAnsi" w:eastAsiaTheme="minorEastAsia" w:hAnsiTheme="minorHAnsi" w:cstheme="minorBidi"/>
+          <w:sz w:val="22"/>
+          <w:szCs w:val="22"/>
+        </w:rPr>
+        <w:t>3]</w:t>
+      </w:r>
+      <w:r>
+        <w:rPr>
+          <w:rFonts w:asciiTheme="minorHAnsi" w:eastAsiaTheme="minorEastAsia" w:hAnsiTheme="minorHAnsi" w:cstheme="minorBidi"/>
+          <w:sz w:val="22"/>
+          <w:szCs w:val="22"/>
+        </w:rPr>
+        <w:t>.</w:t>
+      </w:r>
+    </w:p>
+    <w:p>
+      <w:pPr>
+        <w:pStyle w:val="c16"/>
+        <w:rPr>
+          <w:rFonts w:asciiTheme="minorHAnsi" w:eastAsiaTheme="minorEastAsia" w:hAnsiTheme="minorHAnsi" w:cstheme="minorBidi"/>
+          <w:sz w:val="22"/>
+          <w:szCs w:val="22"/>
+        </w:rPr>
+      </w:pPr>
+      <w:r>
+        <w:rPr>
+          <w:rFonts w:asciiTheme="minorHAnsi" w:eastAsiaTheme="minorEastAsia" w:hAnsiTheme="minorHAnsi" w:cstheme="minorBidi"/>
+          <w:sz w:val="22"/>
+          <w:szCs w:val="22"/>
+        </w:rPr>
         <w:t>1. The Future of Spatial Analysis in the Social Sciences</w:t>
       </w:r>
     </w:p>
@@ -1448,6 +1564,7 @@
           <w:sz w:val="22"/>
           <w:szCs w:val="22"/>
         </w:rPr>
+        <w:lastRenderedPageBreak/>
         <w:t xml:space="preserve">3. Adaptive clustering algorithm based on </w:t>
       </w:r>
       <w:proofErr w:type="spellStart"/>
@@ -1546,7 +1663,6 @@
           <w:sz w:val="22"/>
           <w:szCs w:val="22"/>
         </w:rPr>
-        <w:lastRenderedPageBreak/>
         <w:t>References:</w:t>
       </w:r>
     </w:p>
@@ -1673,39 +1789,7 @@
             <w:sz w:val="22"/>
             <w:szCs w:val="22"/>
           </w:rPr>
-          <w:t>https://ieeex</w:t>
-        </w:r>
-        <w:r>
-          <w:rPr>
-            <w:rStyle w:val="Hyperlink"/>
-            <w:sz w:val="22"/>
-            <w:szCs w:val="22"/>
-          </w:rPr>
-          <w:t>p</w:t>
-        </w:r>
-        <w:r>
-          <w:rPr>
-            <w:rStyle w:val="Hyperlink"/>
-            <w:sz w:val="22"/>
-            <w:szCs w:val="22"/>
-          </w:rPr>
-          <w:t>lore.i</w:t>
-        </w:r>
-        <w:r>
-          <w:rPr>
-            <w:rStyle w:val="Hyperlink"/>
-            <w:sz w:val="22"/>
-            <w:szCs w:val="22"/>
-          </w:rPr>
-          <w:t>e</w:t>
-        </w:r>
-        <w:r>
-          <w:rPr>
-            <w:rStyle w:val="Hyperlink"/>
-            <w:sz w:val="22"/>
-            <w:szCs w:val="22"/>
-          </w:rPr>
-          <w:t>ee.org/abstract/document/8564174</w:t>
+          <w:t>https://ieeexplore.ieee.org/abstract/document/8564174</w:t>
         </w:r>
       </w:hyperlink>
     </w:p>
@@ -1783,23 +1867,7 @@
             <w:sz w:val="22"/>
             <w:szCs w:val="22"/>
           </w:rPr>
-          <w:t>https://www.sciencedirect.co</w:t>
-        </w:r>
-        <w:r>
-          <w:rPr>
-            <w:rStyle w:val="Hyperlink"/>
-            <w:sz w:val="22"/>
-            <w:szCs w:val="22"/>
-          </w:rPr>
-          <w:t>m</w:t>
-        </w:r>
-        <w:r>
-          <w:rPr>
-            <w:rStyle w:val="Hyperlink"/>
-            <w:sz w:val="22"/>
-            <w:szCs w:val="22"/>
-          </w:rPr>
-          <w:t>/science/article/pii/S1045926X03000466</w:t>
+          <w:t>https://www.sciencedirect.com/science/article/pii/S1045926X03000466</w:t>
         </w:r>
       </w:hyperlink>
     </w:p>
@@ -1831,35 +1899,7 @@
           <w:sz w:val="22"/>
           <w:szCs w:val="22"/>
         </w:rPr>
-        <w:t>Data Visualization with D</w:t>
-      </w:r>
-      <w:r>
-        <w:rPr>
-          <w:sz w:val="22"/>
-          <w:szCs w:val="22"/>
-        </w:rPr>
-        <w:t>3</w:t>
-      </w:r>
-      <w:r>
-        <w:rPr>
-          <w:sz w:val="22"/>
-          <w:szCs w:val="22"/>
-        </w:rPr>
-        <w:t>JS</w:t>
-      </w:r>
-      <w:r>
-        <w:rPr>
-          <w:sz w:val="22"/>
-          <w:szCs w:val="22"/>
-        </w:rPr>
-        <w:t xml:space="preserve"> </w:t>
-      </w:r>
-      <w:r>
-        <w:rPr>
-          <w:sz w:val="22"/>
-          <w:szCs w:val="22"/>
-        </w:rPr>
-        <w:t>and Angular – Christoph Korner</w:t>
+        <w:t>Data Visualization with D3JS and Angular – Christoph Korner</w:t>
       </w:r>
       <w:r>
         <w:rPr>
@@ -1875,7 +1915,9 @@
     <w:p>
       <w:pPr>
         <w:rPr>
-          <w:rFonts w:ascii="Times New Roman" w:eastAsia="Times New Roman" w:hAnsi="Times New Roman" w:cs="Times New Roman"/>
+          <w:rStyle w:val="Hyperlink"/>
+          <w:sz w:val="22"/>
+          <w:szCs w:val="22"/>
         </w:rPr>
       </w:pPr>
       <w:hyperlink r:id="rId7" w:history="1">
@@ -1892,25 +1934,201 @@
             <w:sz w:val="22"/>
             <w:szCs w:val="22"/>
           </w:rPr>
-          <w:t>ttps://www.google.com/books/ed</w:t>
+          <w:t>ttps://www.google.com/books/edition/Data_Visualization_with_D3_and_AngularJS/FQOzCAAAQBAJ?hl=en&amp;gbpv=1&amp;dq=d3js+with+angular+application&amp;pg=PP1&amp;printsec=frontcover</w:t>
         </w:r>
+      </w:hyperlink>
+    </w:p>
+    <w:p>
+      <w:pPr>
+        <w:rPr>
+          <w:rStyle w:val="Hyperlink"/>
+          <w:sz w:val="22"/>
+          <w:szCs w:val="22"/>
+        </w:rPr>
+      </w:pPr>
+    </w:p>
+    <w:p>
+      <w:pPr>
+        <w:rPr>
+          <w:sz w:val="22"/>
+          <w:szCs w:val="22"/>
+        </w:rPr>
+      </w:pPr>
+    </w:p>
+    <w:p>
+      <w:pPr>
+        <w:rPr>
+          <w:rFonts w:ascii="Times New Roman" w:eastAsia="Times New Roman" w:hAnsi="Times New Roman" w:cs="Times New Roman"/>
+        </w:rPr>
+      </w:pPr>
+      <w:r>
+        <w:rPr>
+          <w:rFonts w:ascii="Times New Roman" w:eastAsia="Times New Roman" w:hAnsi="Times New Roman" w:cs="Times New Roman"/>
+        </w:rPr>
+        <w:t>W</w:t>
+      </w:r>
+      <w:r>
+        <w:rPr>
+          <w:rFonts w:ascii="Times New Roman" w:eastAsia="Times New Roman" w:hAnsi="Times New Roman" w:cs="Times New Roman"/>
+        </w:rPr>
+        <w:t>S-1</w:t>
+      </w:r>
+      <w:r>
+        <w:rPr>
+          <w:rFonts w:ascii="Times New Roman" w:eastAsia="Times New Roman" w:hAnsi="Times New Roman" w:cs="Times New Roman"/>
+        </w:rPr>
+        <w:t>:</w:t>
+      </w:r>
+      <w:r>
+        <w:rPr>
+          <w:rFonts w:ascii="Times New Roman" w:eastAsia="Times New Roman" w:hAnsi="Times New Roman" w:cs="Times New Roman"/>
+        </w:rPr>
+        <w:t xml:space="preserve"> </w:t>
+      </w:r>
+      <w:r>
+        <w:rPr>
+          <w:rFonts w:ascii="Times New Roman" w:eastAsia="Times New Roman" w:hAnsi="Times New Roman" w:cs="Times New Roman"/>
+        </w:rPr>
+        <w:t xml:space="preserve">Smart transportation planning: Data, models, and algorithms </w:t>
+      </w:r>
+    </w:p>
+    <w:p>
+      <w:pPr>
+        <w:rPr>
+          <w:rStyle w:val="Hyperlink"/>
+          <w:sz w:val="22"/>
+          <w:szCs w:val="22"/>
+        </w:rPr>
+      </w:pPr>
+      <w:hyperlink r:id="rId8" w:history="1">
         <w:r>
           <w:rPr>
             <w:rStyle w:val="Hyperlink"/>
             <w:sz w:val="22"/>
             <w:szCs w:val="22"/>
           </w:rPr>
-          <w:t>i</w:t>
+          <w:t>https://www.sciencedirect.com/science/article/pii/S2666691X20300142</w:t>
         </w:r>
+      </w:hyperlink>
+    </w:p>
+    <w:p>
+      <w:pPr>
+        <w:rPr>
+          <w:rFonts w:ascii="Times New Roman" w:eastAsia="Times New Roman" w:hAnsi="Times New Roman" w:cs="Times New Roman"/>
+        </w:rPr>
+      </w:pPr>
+    </w:p>
+    <w:p>
+      <w:pPr>
+        <w:rPr>
+          <w:rFonts w:ascii="Times New Roman" w:eastAsia="Times New Roman" w:hAnsi="Times New Roman" w:cs="Times New Roman"/>
+        </w:rPr>
+      </w:pPr>
+      <w:r>
+        <w:rPr>
+          <w:rFonts w:ascii="Times New Roman" w:eastAsia="Times New Roman" w:hAnsi="Times New Roman" w:cs="Times New Roman"/>
+        </w:rPr>
+        <w:t>WS-2:</w:t>
+      </w:r>
+      <w:r>
+        <w:rPr>
+          <w:rFonts w:ascii="Times New Roman" w:eastAsia="Times New Roman" w:hAnsi="Times New Roman" w:cs="Times New Roman"/>
+        </w:rPr>
+        <w:t xml:space="preserve"> </w:t>
+      </w:r>
+      <w:proofErr w:type="spellStart"/>
+      <w:r>
+        <w:rPr>
+          <w:rFonts w:ascii="Times New Roman" w:eastAsia="Times New Roman" w:hAnsi="Times New Roman" w:cs="Times New Roman"/>
+        </w:rPr>
+        <w:t>HomeSeeker</w:t>
+      </w:r>
+      <w:proofErr w:type="spellEnd"/>
+      <w:r>
+        <w:rPr>
+          <w:rFonts w:ascii="Times New Roman" w:eastAsia="Times New Roman" w:hAnsi="Times New Roman" w:cs="Times New Roman"/>
+        </w:rPr>
+        <w:t>/ A visual analytics system of real estate data</w:t>
+      </w:r>
+    </w:p>
+    <w:p>
+      <w:pPr>
+        <w:rPr>
+          <w:rStyle w:val="Hyperlink"/>
+          <w:sz w:val="22"/>
+          <w:szCs w:val="22"/>
+        </w:rPr>
+      </w:pPr>
+      <w:hyperlink r:id="rId9" w:history="1">
         <w:r>
           <w:rPr>
             <w:rStyle w:val="Hyperlink"/>
             <w:sz w:val="22"/>
             <w:szCs w:val="22"/>
           </w:rPr>
-          <w:t>tion/Data_Visualization_with_D3_and_AngularJS/FQOzCAAAQBAJ?hl=en&amp;gbpv=1&amp;dq=d3js+with+angular+application&amp;pg=PP1&amp;printsec=frontcover</w:t>
+          <w:t>https://www.sciencedirect.com/science/article/pii/S1045926X17301246</w:t>
         </w:r>
       </w:hyperlink>
+    </w:p>
+    <w:p>
+      <w:pPr>
+        <w:rPr>
+          <w:rFonts w:ascii="Times New Roman" w:eastAsia="Times New Roman" w:hAnsi="Times New Roman" w:cs="Times New Roman"/>
+        </w:rPr>
+      </w:pPr>
+    </w:p>
+    <w:p>
+      <w:pPr>
+        <w:rPr>
+          <w:rFonts w:ascii="Times New Roman" w:eastAsia="Times New Roman" w:hAnsi="Times New Roman" w:cs="Times New Roman"/>
+        </w:rPr>
+      </w:pPr>
+      <w:r>
+        <w:rPr>
+          <w:rFonts w:ascii="Times New Roman" w:eastAsia="Times New Roman" w:hAnsi="Times New Roman" w:cs="Times New Roman"/>
+        </w:rPr>
+        <w:t>WS-3;</w:t>
+      </w:r>
+      <w:r>
+        <w:rPr>
+          <w:rFonts w:ascii="Times New Roman" w:eastAsia="Times New Roman" w:hAnsi="Times New Roman" w:cs="Times New Roman"/>
+        </w:rPr>
+        <w:t xml:space="preserve"> Spatiotemporal urbanization processes in the megacity of Mumbai, India: A Markov chains-cellular automata urban growth model </w:t>
+      </w:r>
+    </w:p>
+    <w:p>
+      <w:pPr>
+        <w:rPr>
+          <w:rStyle w:val="Hyperlink"/>
+          <w:sz w:val="22"/>
+          <w:szCs w:val="22"/>
+        </w:rPr>
+      </w:pPr>
+      <w:hyperlink r:id="rId10" w:history="1">
+        <w:r>
+          <w:rPr>
+            <w:rStyle w:val="Hyperlink"/>
+            <w:sz w:val="22"/>
+            <w:szCs w:val="22"/>
+          </w:rPr>
+          <w:t>https://www.sciencedirect.com/science/article/pii/S0143622813000362</w:t>
+        </w:r>
+      </w:hyperlink>
+    </w:p>
+    <w:p>
+      <w:pPr>
+        <w:rPr>
+          <w:b/>
+          <w:bCs/>
+        </w:rPr>
+      </w:pPr>
+    </w:p>
+    <w:p>
+      <w:pPr>
+        <w:rPr>
+          <w:rFonts w:ascii="Times New Roman" w:eastAsia="Times New Roman" w:hAnsi="Times New Roman" w:cs="Times New Roman"/>
+        </w:rPr>
+      </w:pPr>
     </w:p>
     <w:p>
       <w:pPr>

</xml_diff>

<commit_message>
added plan of action to proposal doc- pk
</commit_message>
<xml_diff>
--- a/Docs/ProposalDoc.docx
+++ b/Docs/ProposalDoc.docx
@@ -32,6 +32,54 @@
           <w:szCs w:val="22"/>
         </w:rPr>
       </w:pPr>
+      <w:r>
+        <w:rPr>
+          <w:sz w:val="22"/>
+          <w:szCs w:val="22"/>
+        </w:rPr>
+        <w:t>Problem Statement:</w:t>
+      </w:r>
+      <w:r>
+        <w:rPr>
+          <w:sz w:val="22"/>
+          <w:szCs w:val="22"/>
+        </w:rPr>
+        <w:t xml:space="preserve"> There are no good tools to visualize trends over time and analyze how the construction densities have changed in a city(</w:t>
+      </w:r>
+      <w:proofErr w:type="spellStart"/>
+      <w:proofErr w:type="gramStart"/>
+      <w:r>
+        <w:rPr>
+          <w:sz w:val="22"/>
+          <w:szCs w:val="22"/>
+        </w:rPr>
+        <w:t>ex.Chicago</w:t>
+      </w:r>
+      <w:proofErr w:type="spellEnd"/>
+      <w:proofErr w:type="gramEnd"/>
+      <w:r>
+        <w:rPr>
+          <w:sz w:val="22"/>
+          <w:szCs w:val="22"/>
+        </w:rPr>
+        <w:t xml:space="preserve">). </w:t>
+      </w:r>
+    </w:p>
+    <w:p>
+      <w:pPr>
+        <w:rPr>
+          <w:sz w:val="22"/>
+          <w:szCs w:val="22"/>
+        </w:rPr>
+      </w:pPr>
+    </w:p>
+    <w:p>
+      <w:pPr>
+        <w:rPr>
+          <w:sz w:val="22"/>
+          <w:szCs w:val="22"/>
+        </w:rPr>
+      </w:pPr>
       <w:proofErr w:type="spellStart"/>
       <w:r>
         <w:rPr>
@@ -627,7 +675,7 @@
       <w:pPr>
         <w:pStyle w:val="c16"/>
         <w:rPr>
-          <w:rFonts w:asciiTheme="minorHAnsi" w:hAnsiTheme="minorHAnsi" w:cstheme="minorBidi"/>
+          <w:rFonts w:asciiTheme="minorHAnsi" w:eastAsiaTheme="minorEastAsia" w:hAnsiTheme="minorHAnsi" w:cstheme="minorBidi"/>
           <w:sz w:val="22"/>
           <w:szCs w:val="22"/>
         </w:rPr>
@@ -682,7 +730,15 @@
           <w:sz w:val="22"/>
           <w:szCs w:val="22"/>
         </w:rPr>
-        <w:t xml:space="preserve">Following are the </w:t>
+        <w:t xml:space="preserve">Following </w:t>
+      </w:r>
+      <w:r>
+        <w:rPr>
+          <w:rFonts w:asciiTheme="minorHAnsi" w:eastAsiaTheme="minorEastAsia" w:hAnsiTheme="minorHAnsi" w:cstheme="minorBidi"/>
+          <w:sz w:val="22"/>
+          <w:szCs w:val="22"/>
+        </w:rPr>
+        <w:t xml:space="preserve">is the plan of activities and also serves as </w:t>
       </w:r>
       <w:proofErr w:type="gramStart"/>
       <w:r>
@@ -702,220 +758,1291 @@
         </w:rPr>
         <w:t xml:space="preserve"> to track project:</w:t>
       </w:r>
-      <w:r>
-        <w:rPr>
-          <w:rFonts w:asciiTheme="minorHAnsi" w:eastAsiaTheme="minorEastAsia" w:hAnsiTheme="minorHAnsi" w:cstheme="minorBidi"/>
-          <w:sz w:val="22"/>
-          <w:szCs w:val="22"/>
-        </w:rPr>
-        <w:br/>
-      </w:r>
-      <w:r>
+    </w:p>
+    <w:tbl>
+      <w:tblPr>
+        <w:tblStyle w:val="TableGrid"/>
+        <w:tblW w:w="0" w:type="auto"/>
+        <w:tblLook w:val="04A0" w:firstRow="1" w:lastRow="0" w:firstColumn="1" w:lastColumn="0" w:noHBand="0" w:noVBand="1"/>
+      </w:tblPr>
+      <w:tblGrid>
+        <w:gridCol w:w="3595"/>
+        <w:gridCol w:w="2882"/>
+        <w:gridCol w:w="2873"/>
+      </w:tblGrid>
+      <w:tr>
+        <w:tc>
+          <w:tcPr>
+            <w:tcW w:w="3595" w:type="dxa"/>
+          </w:tcPr>
+          <w:p>
+            <w:pPr>
+              <w:pStyle w:val="c16"/>
+              <w:jc w:val="center"/>
+              <w:rPr>
+                <w:rFonts w:asciiTheme="minorHAnsi" w:eastAsiaTheme="minorEastAsia" w:hAnsiTheme="minorHAnsi" w:cstheme="minorBidi"/>
+                <w:sz w:val="22"/>
+                <w:szCs w:val="22"/>
+              </w:rPr>
+            </w:pPr>
+            <w:r>
+              <w:rPr>
+                <w:rFonts w:asciiTheme="minorHAnsi" w:eastAsiaTheme="minorEastAsia" w:hAnsiTheme="minorHAnsi" w:cstheme="minorBidi"/>
+                <w:sz w:val="22"/>
+                <w:szCs w:val="22"/>
+              </w:rPr>
+              <w:t>Activity</w:t>
+            </w:r>
+          </w:p>
+        </w:tc>
+        <w:tc>
+          <w:tcPr>
+            <w:tcW w:w="2882" w:type="dxa"/>
+          </w:tcPr>
+          <w:p>
+            <w:pPr>
+              <w:pStyle w:val="c16"/>
+              <w:rPr>
+                <w:rFonts w:asciiTheme="minorHAnsi" w:eastAsiaTheme="minorEastAsia" w:hAnsiTheme="minorHAnsi" w:cstheme="minorBidi"/>
+                <w:sz w:val="22"/>
+                <w:szCs w:val="22"/>
+              </w:rPr>
+            </w:pPr>
+            <w:r>
+              <w:rPr>
+                <w:rFonts w:asciiTheme="minorHAnsi" w:eastAsiaTheme="minorEastAsia" w:hAnsiTheme="minorHAnsi" w:cstheme="minorBidi"/>
+                <w:sz w:val="22"/>
+                <w:szCs w:val="22"/>
+              </w:rPr>
+              <w:t>Assigned</w:t>
+            </w:r>
+          </w:p>
+        </w:tc>
+        <w:tc>
+          <w:tcPr>
+            <w:tcW w:w="2873" w:type="dxa"/>
+          </w:tcPr>
+          <w:p>
+            <w:pPr>
+              <w:pStyle w:val="c16"/>
+              <w:rPr>
+                <w:rFonts w:asciiTheme="minorHAnsi" w:hAnsiTheme="minorHAnsi" w:cstheme="minorBidi"/>
+                <w:sz w:val="22"/>
+                <w:szCs w:val="22"/>
+              </w:rPr>
+            </w:pPr>
+            <w:r>
+              <w:rPr>
+                <w:rFonts w:asciiTheme="minorHAnsi" w:hAnsiTheme="minorHAnsi" w:cstheme="minorBidi"/>
+                <w:sz w:val="22"/>
+                <w:szCs w:val="22"/>
+              </w:rPr>
+              <w:t>Date</w:t>
+            </w:r>
+          </w:p>
+        </w:tc>
+      </w:tr>
+      <w:tr>
+        <w:tc>
+          <w:tcPr>
+            <w:tcW w:w="3595" w:type="dxa"/>
+          </w:tcPr>
+          <w:p>
+            <w:pPr>
+              <w:pStyle w:val="c16"/>
+              <w:rPr>
+                <w:rFonts w:asciiTheme="minorHAnsi" w:eastAsiaTheme="minorEastAsia" w:hAnsiTheme="minorHAnsi" w:cstheme="minorBidi"/>
+                <w:sz w:val="22"/>
+                <w:szCs w:val="22"/>
+              </w:rPr>
+            </w:pPr>
+            <w:r>
+              <w:rPr>
+                <w:rFonts w:asciiTheme="minorHAnsi" w:eastAsiaTheme="minorEastAsia" w:hAnsiTheme="minorHAnsi" w:cstheme="minorBidi"/>
+                <w:sz w:val="22"/>
+                <w:szCs w:val="22"/>
+              </w:rPr>
+              <w:t>Data Gathering, Cleanup and Storage</w:t>
+            </w:r>
+          </w:p>
+        </w:tc>
+        <w:tc>
+          <w:tcPr>
+            <w:tcW w:w="2882" w:type="dxa"/>
+          </w:tcPr>
+          <w:p>
+            <w:pPr>
+              <w:pStyle w:val="c16"/>
+              <w:rPr>
+                <w:rFonts w:asciiTheme="minorHAnsi" w:eastAsiaTheme="minorEastAsia" w:hAnsiTheme="minorHAnsi" w:cstheme="minorBidi"/>
+                <w:sz w:val="22"/>
+                <w:szCs w:val="22"/>
+              </w:rPr>
+            </w:pPr>
+            <w:r>
+              <w:rPr>
+                <w:rFonts w:asciiTheme="minorHAnsi" w:eastAsiaTheme="minorEastAsia" w:hAnsiTheme="minorHAnsi" w:cstheme="minorBidi"/>
+                <w:sz w:val="22"/>
+                <w:szCs w:val="22"/>
+              </w:rPr>
+              <w:t xml:space="preserve">Brian Tran, Aayush </w:t>
+            </w:r>
+            <w:proofErr w:type="spellStart"/>
+            <w:r>
+              <w:rPr>
+                <w:rFonts w:asciiTheme="minorHAnsi" w:eastAsiaTheme="minorEastAsia" w:hAnsiTheme="minorHAnsi" w:cstheme="minorBidi"/>
+                <w:sz w:val="22"/>
+                <w:szCs w:val="22"/>
+              </w:rPr>
+              <w:t>Parwal</w:t>
+            </w:r>
+            <w:proofErr w:type="spellEnd"/>
+          </w:p>
+        </w:tc>
+        <w:tc>
+          <w:tcPr>
+            <w:tcW w:w="2873" w:type="dxa"/>
+          </w:tcPr>
+          <w:p>
+            <w:pPr>
+              <w:pStyle w:val="c16"/>
+              <w:rPr>
+                <w:rFonts w:asciiTheme="minorHAnsi" w:eastAsiaTheme="minorEastAsia" w:hAnsiTheme="minorHAnsi" w:cstheme="minorBidi"/>
+                <w:sz w:val="22"/>
+                <w:szCs w:val="22"/>
+              </w:rPr>
+            </w:pPr>
+            <w:r>
+              <w:rPr>
+                <w:rFonts w:asciiTheme="minorHAnsi" w:hAnsiTheme="minorHAnsi" w:cstheme="minorBidi"/>
+                <w:sz w:val="22"/>
+                <w:szCs w:val="22"/>
+              </w:rPr>
+              <w:t>03/26/2021</w:t>
+            </w:r>
+          </w:p>
+        </w:tc>
+      </w:tr>
+      <w:tr>
+        <w:tc>
+          <w:tcPr>
+            <w:tcW w:w="3595" w:type="dxa"/>
+          </w:tcPr>
+          <w:p>
+            <w:pPr>
+              <w:pStyle w:val="c16"/>
+              <w:rPr>
+                <w:rFonts w:asciiTheme="minorHAnsi" w:eastAsiaTheme="minorEastAsia" w:hAnsiTheme="minorHAnsi" w:cstheme="minorBidi"/>
+                <w:sz w:val="22"/>
+                <w:szCs w:val="22"/>
+              </w:rPr>
+            </w:pPr>
+            <w:r>
+              <w:rPr>
+                <w:rFonts w:asciiTheme="minorHAnsi" w:hAnsiTheme="minorHAnsi" w:cstheme="minorBidi"/>
+                <w:sz w:val="22"/>
+                <w:szCs w:val="22"/>
+              </w:rPr>
+              <w:t>POC for visualization with fixed data</w:t>
+            </w:r>
+          </w:p>
+        </w:tc>
+        <w:tc>
+          <w:tcPr>
+            <w:tcW w:w="2882" w:type="dxa"/>
+          </w:tcPr>
+          <w:p>
+            <w:pPr>
+              <w:pStyle w:val="c16"/>
+              <w:rPr>
+                <w:rFonts w:asciiTheme="minorHAnsi" w:eastAsiaTheme="minorEastAsia" w:hAnsiTheme="minorHAnsi" w:cstheme="minorBidi"/>
+                <w:sz w:val="22"/>
+                <w:szCs w:val="22"/>
+              </w:rPr>
+            </w:pPr>
+            <w:r>
+              <w:rPr>
+                <w:rFonts w:asciiTheme="minorHAnsi" w:eastAsiaTheme="minorEastAsia" w:hAnsiTheme="minorHAnsi" w:cstheme="minorBidi"/>
+                <w:sz w:val="22"/>
+                <w:szCs w:val="22"/>
+              </w:rPr>
+              <w:t xml:space="preserve">Prashant Kubsad, Wael </w:t>
+            </w:r>
+            <w:proofErr w:type="spellStart"/>
+            <w:proofErr w:type="gramStart"/>
+            <w:r>
+              <w:rPr>
+                <w:rFonts w:asciiTheme="minorHAnsi" w:eastAsiaTheme="minorEastAsia" w:hAnsiTheme="minorHAnsi" w:cstheme="minorBidi"/>
+                <w:sz w:val="22"/>
+                <w:szCs w:val="22"/>
+              </w:rPr>
+              <w:t>Sulthan,Scott</w:t>
+            </w:r>
+            <w:proofErr w:type="spellEnd"/>
+            <w:proofErr w:type="gramEnd"/>
+            <w:r>
+              <w:rPr>
+                <w:rFonts w:asciiTheme="minorHAnsi" w:eastAsiaTheme="minorEastAsia" w:hAnsiTheme="minorHAnsi" w:cstheme="minorBidi"/>
+                <w:sz w:val="22"/>
+                <w:szCs w:val="22"/>
+              </w:rPr>
+              <w:t xml:space="preserve"> Bader</w:t>
+            </w:r>
+          </w:p>
+        </w:tc>
+        <w:tc>
+          <w:tcPr>
+            <w:tcW w:w="2873" w:type="dxa"/>
+          </w:tcPr>
+          <w:p>
+            <w:pPr>
+              <w:pStyle w:val="c16"/>
+              <w:rPr>
+                <w:rFonts w:asciiTheme="minorHAnsi" w:eastAsiaTheme="minorEastAsia" w:hAnsiTheme="minorHAnsi" w:cstheme="minorBidi"/>
+                <w:sz w:val="22"/>
+                <w:szCs w:val="22"/>
+              </w:rPr>
+            </w:pPr>
+            <w:r>
+              <w:rPr>
+                <w:rFonts w:asciiTheme="minorHAnsi" w:hAnsiTheme="minorHAnsi" w:cstheme="minorBidi"/>
+                <w:sz w:val="22"/>
+                <w:szCs w:val="22"/>
+              </w:rPr>
+              <w:t>04/09/2021</w:t>
+            </w:r>
+          </w:p>
+        </w:tc>
+      </w:tr>
+      <w:tr>
+        <w:tc>
+          <w:tcPr>
+            <w:tcW w:w="3595" w:type="dxa"/>
+          </w:tcPr>
+          <w:p>
+            <w:pPr>
+              <w:pStyle w:val="c16"/>
+              <w:rPr>
+                <w:rFonts w:asciiTheme="minorHAnsi" w:hAnsiTheme="minorHAnsi" w:cstheme="minorBidi"/>
+                <w:sz w:val="22"/>
+                <w:szCs w:val="22"/>
+              </w:rPr>
+            </w:pPr>
+            <w:r>
+              <w:rPr>
+                <w:rFonts w:asciiTheme="minorHAnsi" w:hAnsiTheme="minorHAnsi" w:cstheme="minorBidi"/>
+                <w:sz w:val="22"/>
+                <w:szCs w:val="22"/>
+              </w:rPr>
+              <w:t>Time series analysis of data</w:t>
+            </w:r>
+          </w:p>
+        </w:tc>
+        <w:tc>
+          <w:tcPr>
+            <w:tcW w:w="2882" w:type="dxa"/>
+          </w:tcPr>
+          <w:p>
+            <w:pPr>
+              <w:pStyle w:val="c16"/>
+              <w:rPr>
+                <w:rFonts w:asciiTheme="minorHAnsi" w:eastAsiaTheme="minorEastAsia" w:hAnsiTheme="minorHAnsi" w:cstheme="minorBidi"/>
+                <w:sz w:val="22"/>
+                <w:szCs w:val="22"/>
+              </w:rPr>
+            </w:pPr>
+            <w:r>
+              <w:rPr>
+                <w:rFonts w:asciiTheme="minorHAnsi" w:eastAsiaTheme="minorEastAsia" w:hAnsiTheme="minorHAnsi" w:cstheme="minorBidi"/>
+                <w:sz w:val="22"/>
+                <w:szCs w:val="22"/>
+              </w:rPr>
+              <w:t xml:space="preserve">All </w:t>
+            </w:r>
+          </w:p>
+        </w:tc>
+        <w:tc>
+          <w:tcPr>
+            <w:tcW w:w="2873" w:type="dxa"/>
+          </w:tcPr>
+          <w:p>
+            <w:pPr>
+              <w:pStyle w:val="c16"/>
+              <w:rPr>
+                <w:rFonts w:asciiTheme="minorHAnsi" w:hAnsiTheme="minorHAnsi" w:cstheme="minorBidi"/>
+                <w:sz w:val="22"/>
+                <w:szCs w:val="22"/>
+              </w:rPr>
+            </w:pPr>
+            <w:r>
+              <w:rPr>
+                <w:rFonts w:asciiTheme="minorHAnsi" w:hAnsiTheme="minorHAnsi" w:cstheme="minorBidi"/>
+                <w:sz w:val="22"/>
+                <w:szCs w:val="22"/>
+              </w:rPr>
+              <w:t>04/15/2021</w:t>
+            </w:r>
+          </w:p>
+        </w:tc>
+      </w:tr>
+      <w:tr>
+        <w:tc>
+          <w:tcPr>
+            <w:tcW w:w="3595" w:type="dxa"/>
+          </w:tcPr>
+          <w:p>
+            <w:pPr>
+              <w:pStyle w:val="c16"/>
+              <w:rPr>
+                <w:rFonts w:asciiTheme="minorHAnsi" w:hAnsiTheme="minorHAnsi" w:cstheme="minorBidi"/>
+                <w:sz w:val="22"/>
+                <w:szCs w:val="22"/>
+              </w:rPr>
+            </w:pPr>
+            <w:r>
+              <w:rPr>
+                <w:rFonts w:asciiTheme="minorHAnsi" w:hAnsiTheme="minorHAnsi" w:cstheme="minorBidi"/>
+                <w:sz w:val="22"/>
+                <w:szCs w:val="22"/>
+              </w:rPr>
+              <w:lastRenderedPageBreak/>
+              <w:t>Final working tool with complete data and analysis.</w:t>
+            </w:r>
+          </w:p>
+        </w:tc>
+        <w:tc>
+          <w:tcPr>
+            <w:tcW w:w="2882" w:type="dxa"/>
+          </w:tcPr>
+          <w:p>
+            <w:pPr>
+              <w:pStyle w:val="c16"/>
+              <w:rPr>
+                <w:rFonts w:asciiTheme="minorHAnsi" w:eastAsiaTheme="minorEastAsia" w:hAnsiTheme="minorHAnsi" w:cstheme="minorBidi"/>
+                <w:sz w:val="22"/>
+                <w:szCs w:val="22"/>
+              </w:rPr>
+            </w:pPr>
+            <w:r>
+              <w:rPr>
+                <w:rFonts w:asciiTheme="minorHAnsi" w:eastAsiaTheme="minorEastAsia" w:hAnsiTheme="minorHAnsi" w:cstheme="minorBidi"/>
+                <w:sz w:val="22"/>
+                <w:szCs w:val="22"/>
+              </w:rPr>
+              <w:t>All</w:t>
+            </w:r>
+          </w:p>
+        </w:tc>
+        <w:tc>
+          <w:tcPr>
+            <w:tcW w:w="2873" w:type="dxa"/>
+          </w:tcPr>
+          <w:p>
+            <w:pPr>
+              <w:pStyle w:val="c16"/>
+              <w:rPr>
+                <w:rFonts w:asciiTheme="minorHAnsi" w:hAnsiTheme="minorHAnsi" w:cstheme="minorBidi"/>
+                <w:sz w:val="22"/>
+                <w:szCs w:val="22"/>
+              </w:rPr>
+            </w:pPr>
+            <w:r>
+              <w:rPr>
+                <w:rFonts w:asciiTheme="minorHAnsi" w:hAnsiTheme="minorHAnsi" w:cstheme="minorBidi"/>
+                <w:sz w:val="22"/>
+                <w:szCs w:val="22"/>
+              </w:rPr>
+              <w:t>04/25/2021</w:t>
+            </w:r>
+          </w:p>
+        </w:tc>
+      </w:tr>
+      <w:tr>
+        <w:tc>
+          <w:tcPr>
+            <w:tcW w:w="3595" w:type="dxa"/>
+          </w:tcPr>
+          <w:p>
+            <w:pPr>
+              <w:pStyle w:val="c16"/>
+              <w:rPr>
+                <w:rFonts w:asciiTheme="minorHAnsi" w:hAnsiTheme="minorHAnsi" w:cstheme="minorBidi"/>
+                <w:sz w:val="22"/>
+                <w:szCs w:val="22"/>
+              </w:rPr>
+            </w:pPr>
+            <w:r>
+              <w:rPr>
+                <w:rFonts w:asciiTheme="minorHAnsi" w:hAnsiTheme="minorHAnsi" w:cstheme="minorBidi"/>
+                <w:sz w:val="22"/>
+                <w:szCs w:val="22"/>
+              </w:rPr>
+              <w:t>Final Presentation and wrap up</w:t>
+            </w:r>
+          </w:p>
+        </w:tc>
+        <w:tc>
+          <w:tcPr>
+            <w:tcW w:w="2882" w:type="dxa"/>
+          </w:tcPr>
+          <w:p>
+            <w:pPr>
+              <w:pStyle w:val="c16"/>
+              <w:rPr>
+                <w:rFonts w:asciiTheme="minorHAnsi" w:eastAsiaTheme="minorEastAsia" w:hAnsiTheme="minorHAnsi" w:cstheme="minorBidi"/>
+                <w:sz w:val="22"/>
+                <w:szCs w:val="22"/>
+              </w:rPr>
+            </w:pPr>
+            <w:r>
+              <w:rPr>
+                <w:rFonts w:asciiTheme="minorHAnsi" w:eastAsiaTheme="minorEastAsia" w:hAnsiTheme="minorHAnsi" w:cstheme="minorBidi"/>
+                <w:sz w:val="22"/>
+                <w:szCs w:val="22"/>
+              </w:rPr>
+              <w:t>All</w:t>
+            </w:r>
+          </w:p>
+        </w:tc>
+        <w:tc>
+          <w:tcPr>
+            <w:tcW w:w="2873" w:type="dxa"/>
+          </w:tcPr>
+          <w:p>
+            <w:pPr>
+              <w:pStyle w:val="c16"/>
+              <w:rPr>
+                <w:rFonts w:asciiTheme="minorHAnsi" w:hAnsiTheme="minorHAnsi" w:cstheme="minorBidi"/>
+                <w:sz w:val="22"/>
+                <w:szCs w:val="22"/>
+              </w:rPr>
+            </w:pPr>
+            <w:r>
+              <w:rPr>
+                <w:rFonts w:asciiTheme="minorHAnsi" w:hAnsiTheme="minorHAnsi" w:cstheme="minorBidi"/>
+                <w:sz w:val="22"/>
+                <w:szCs w:val="22"/>
+              </w:rPr>
+              <w:t>05/01/2021</w:t>
+            </w:r>
+          </w:p>
+        </w:tc>
+      </w:tr>
+    </w:tbl>
+    <w:p>
+      <w:pPr>
+        <w:pStyle w:val="c16"/>
         <w:rPr>
           <w:rFonts w:asciiTheme="minorHAnsi" w:hAnsiTheme="minorHAnsi" w:cstheme="minorBidi"/>
           <w:sz w:val="22"/>
           <w:szCs w:val="22"/>
         </w:rPr>
+      </w:pPr>
+      <w:r>
+        <w:rPr>
+          <w:rFonts w:asciiTheme="minorHAnsi" w:hAnsiTheme="minorHAnsi" w:cstheme="minorBidi"/>
+          <w:sz w:val="22"/>
+          <w:szCs w:val="22"/>
+        </w:rPr>
+        <w:t>Literature Survey:</w:t>
+      </w:r>
+    </w:p>
+    <w:p>
+      <w:pPr>
+        <w:pStyle w:val="c16"/>
+        <w:rPr>
+          <w:rFonts w:asciiTheme="minorHAnsi" w:eastAsiaTheme="minorEastAsia" w:hAnsiTheme="minorHAnsi" w:cstheme="minorBidi"/>
+          <w:sz w:val="22"/>
+          <w:szCs w:val="22"/>
+        </w:rPr>
+      </w:pPr>
+      <w:r>
+        <w:rPr>
+          <w:rFonts w:asciiTheme="minorHAnsi" w:eastAsiaTheme="minorEastAsia" w:hAnsiTheme="minorHAnsi" w:cstheme="minorBidi"/>
+          <w:sz w:val="22"/>
+          <w:szCs w:val="22"/>
+        </w:rPr>
+        <w:t xml:space="preserve">Building permits are great information to understand construction trends. A </w:t>
+      </w:r>
+      <w:proofErr w:type="spellStart"/>
+      <w:r>
+        <w:rPr>
+          <w:rFonts w:asciiTheme="minorHAnsi" w:eastAsiaTheme="minorEastAsia" w:hAnsiTheme="minorHAnsi" w:cstheme="minorBidi"/>
+          <w:sz w:val="22"/>
+          <w:szCs w:val="22"/>
+        </w:rPr>
+        <w:t>spatio</w:t>
+      </w:r>
+      <w:proofErr w:type="spellEnd"/>
+      <w:r>
+        <w:rPr>
+          <w:rFonts w:asciiTheme="minorHAnsi" w:eastAsiaTheme="minorEastAsia" w:hAnsiTheme="minorHAnsi" w:cstheme="minorBidi"/>
+          <w:sz w:val="22"/>
+          <w:szCs w:val="22"/>
+        </w:rPr>
+        <w:t xml:space="preserve">-temporal analysis done in the </w:t>
+      </w:r>
+      <w:proofErr w:type="gramStart"/>
+      <w:r>
+        <w:rPr>
+          <w:rFonts w:asciiTheme="minorHAnsi" w:eastAsiaTheme="minorEastAsia" w:hAnsiTheme="minorHAnsi" w:cstheme="minorBidi"/>
+          <w:sz w:val="22"/>
+          <w:szCs w:val="22"/>
+        </w:rPr>
+        <w:t>article[</w:t>
+      </w:r>
+      <w:proofErr w:type="gramEnd"/>
+      <w:r>
+        <w:rPr>
+          <w:rFonts w:asciiTheme="minorHAnsi" w:eastAsiaTheme="minorEastAsia" w:hAnsiTheme="minorHAnsi" w:cstheme="minorBidi"/>
+          <w:sz w:val="22"/>
+          <w:szCs w:val="22"/>
+        </w:rPr>
+        <w:t>PK-</w:t>
+      </w:r>
+      <w:r>
+        <w:rPr>
+          <w:rFonts w:asciiTheme="minorHAnsi" w:eastAsiaTheme="minorEastAsia" w:hAnsiTheme="minorHAnsi" w:cstheme="minorBidi"/>
+          <w:sz w:val="22"/>
+          <w:szCs w:val="22"/>
+        </w:rPr>
+        <w:t>1] provides us, with lots of parallels in our aim to visualize the construction trends over time. Analysis of type of work,</w:t>
+      </w:r>
+      <w:r>
+        <w:rPr>
+          <w:rFonts w:asciiTheme="minorHAnsi" w:eastAsiaTheme="minorEastAsia" w:hAnsiTheme="minorHAnsi" w:cstheme="minorBidi"/>
+          <w:sz w:val="22"/>
+          <w:szCs w:val="22"/>
+        </w:rPr>
         <w:t xml:space="preserve"> </w:t>
       </w:r>
       <w:r>
         <w:rPr>
-          <w:rFonts w:asciiTheme="minorHAnsi" w:hAnsiTheme="minorHAnsi" w:cstheme="minorBidi"/>
+          <w:rFonts w:asciiTheme="minorHAnsi" w:eastAsiaTheme="minorEastAsia" w:hAnsiTheme="minorHAnsi" w:cstheme="minorBidi"/>
+          <w:sz w:val="22"/>
+          <w:szCs w:val="22"/>
+        </w:rPr>
+        <w:t>value would enrich understanding beyond time and space</w:t>
+      </w:r>
+      <w:r>
+        <w:rPr>
+          <w:rFonts w:asciiTheme="minorHAnsi" w:eastAsiaTheme="minorEastAsia" w:hAnsiTheme="minorHAnsi" w:cstheme="minorBidi"/>
+          <w:sz w:val="22"/>
+          <w:szCs w:val="22"/>
+        </w:rPr>
+        <w:t xml:space="preserve"> linked with world events </w:t>
+      </w:r>
+      <w:r>
+        <w:rPr>
+          <w:rFonts w:asciiTheme="minorHAnsi" w:eastAsiaTheme="minorEastAsia" w:hAnsiTheme="minorHAnsi" w:cstheme="minorBidi"/>
+          <w:sz w:val="22"/>
+          <w:szCs w:val="22"/>
+        </w:rPr>
+        <w:t>[</w:t>
+      </w:r>
+      <w:r>
+        <w:rPr>
+          <w:rFonts w:asciiTheme="minorHAnsi" w:eastAsiaTheme="minorEastAsia" w:hAnsiTheme="minorHAnsi" w:cstheme="minorBidi"/>
+          <w:sz w:val="22"/>
+          <w:szCs w:val="22"/>
+        </w:rPr>
+        <w:t>PK-</w:t>
+      </w:r>
+      <w:r>
+        <w:rPr>
+          <w:rFonts w:asciiTheme="minorHAnsi" w:eastAsiaTheme="minorEastAsia" w:hAnsiTheme="minorHAnsi" w:cstheme="minorBidi"/>
+          <w:sz w:val="22"/>
+          <w:szCs w:val="22"/>
+        </w:rPr>
+        <w:t xml:space="preserve">1]. Lot of work has been done on usage choropleth maps to visualize geo spatial models, like dynamic increase in </w:t>
+      </w:r>
+      <w:proofErr w:type="spellStart"/>
+      <w:r>
+        <w:rPr>
+          <w:rFonts w:asciiTheme="minorHAnsi" w:eastAsiaTheme="minorEastAsia" w:hAnsiTheme="minorHAnsi" w:cstheme="minorBidi"/>
+          <w:sz w:val="22"/>
+          <w:szCs w:val="22"/>
+        </w:rPr>
+        <w:t>percievable</w:t>
+      </w:r>
+      <w:proofErr w:type="spellEnd"/>
+      <w:r>
+        <w:rPr>
+          <w:rFonts w:asciiTheme="minorHAnsi" w:eastAsiaTheme="minorEastAsia" w:hAnsiTheme="minorHAnsi" w:cstheme="minorBidi"/>
+          <w:sz w:val="22"/>
+          <w:szCs w:val="22"/>
+        </w:rPr>
+        <w:t xml:space="preserve"> area[</w:t>
+      </w:r>
+      <w:r>
+        <w:rPr>
+          <w:rFonts w:asciiTheme="minorHAnsi" w:eastAsiaTheme="minorEastAsia" w:hAnsiTheme="minorHAnsi" w:cstheme="minorBidi"/>
+          <w:sz w:val="22"/>
+          <w:szCs w:val="22"/>
+        </w:rPr>
+        <w:t>PK-</w:t>
+      </w:r>
+      <w:r>
+        <w:rPr>
+          <w:rFonts w:asciiTheme="minorHAnsi" w:eastAsiaTheme="minorEastAsia" w:hAnsiTheme="minorHAnsi" w:cstheme="minorBidi"/>
+          <w:sz w:val="22"/>
+          <w:szCs w:val="22"/>
+        </w:rPr>
+        <w:t xml:space="preserve">2], boundary </w:t>
+      </w:r>
+      <w:proofErr w:type="spellStart"/>
+      <w:r>
+        <w:rPr>
+          <w:rFonts w:asciiTheme="minorHAnsi" w:eastAsiaTheme="minorEastAsia" w:hAnsiTheme="minorHAnsi" w:cstheme="minorBidi"/>
+          <w:sz w:val="22"/>
+          <w:szCs w:val="22"/>
+        </w:rPr>
+        <w:t>neighbour</w:t>
+      </w:r>
+      <w:proofErr w:type="spellEnd"/>
+      <w:r>
+        <w:rPr>
+          <w:rFonts w:asciiTheme="minorHAnsi" w:eastAsiaTheme="minorEastAsia" w:hAnsiTheme="minorHAnsi" w:cstheme="minorBidi"/>
+          <w:sz w:val="22"/>
+          <w:szCs w:val="22"/>
+        </w:rPr>
+        <w:t xml:space="preserve"> selection [</w:t>
+      </w:r>
+      <w:r>
+        <w:rPr>
+          <w:rFonts w:asciiTheme="minorHAnsi" w:eastAsiaTheme="minorEastAsia" w:hAnsiTheme="minorHAnsi" w:cstheme="minorBidi"/>
+          <w:sz w:val="22"/>
+          <w:szCs w:val="22"/>
+        </w:rPr>
+        <w:t>PK-</w:t>
+      </w:r>
+      <w:r>
+        <w:rPr>
+          <w:rFonts w:asciiTheme="minorHAnsi" w:eastAsiaTheme="minorEastAsia" w:hAnsiTheme="minorHAnsi" w:cstheme="minorBidi"/>
+          <w:sz w:val="22"/>
+          <w:szCs w:val="22"/>
+        </w:rPr>
+        <w:t>2]. This coupled with Google Maps/API, gives us ability to develop interactive webpages. Reactive time component to geo-spatial models, presents its own challenges. Possible solutions are discussed in EST[</w:t>
+      </w:r>
+      <w:r>
+        <w:rPr>
+          <w:rFonts w:asciiTheme="minorHAnsi" w:eastAsiaTheme="minorEastAsia" w:hAnsiTheme="minorHAnsi" w:cstheme="minorBidi"/>
+          <w:sz w:val="22"/>
+          <w:szCs w:val="22"/>
+        </w:rPr>
+        <w:t>PK-</w:t>
+      </w:r>
+      <w:r>
+        <w:rPr>
+          <w:rFonts w:asciiTheme="minorHAnsi" w:eastAsiaTheme="minorEastAsia" w:hAnsiTheme="minorHAnsi" w:cstheme="minorBidi"/>
+          <w:sz w:val="22"/>
+          <w:szCs w:val="22"/>
+        </w:rPr>
+        <w:t>3]. We can combine the principles mentioned in EST[</w:t>
+      </w:r>
+      <w:r>
+        <w:rPr>
+          <w:rFonts w:asciiTheme="minorHAnsi" w:eastAsiaTheme="minorEastAsia" w:hAnsiTheme="minorHAnsi" w:cstheme="minorBidi"/>
+          <w:sz w:val="22"/>
+          <w:szCs w:val="22"/>
+        </w:rPr>
+        <w:t>PK-</w:t>
+      </w:r>
+      <w:r>
+        <w:rPr>
+          <w:rFonts w:asciiTheme="minorHAnsi" w:eastAsiaTheme="minorEastAsia" w:hAnsiTheme="minorHAnsi" w:cstheme="minorBidi"/>
+          <w:sz w:val="22"/>
+          <w:szCs w:val="22"/>
+        </w:rPr>
+        <w:t xml:space="preserve">3] with web development </w:t>
+      </w:r>
+      <w:proofErr w:type="gramStart"/>
+      <w:r>
+        <w:rPr>
+          <w:rFonts w:asciiTheme="minorHAnsi" w:eastAsiaTheme="minorEastAsia" w:hAnsiTheme="minorHAnsi" w:cstheme="minorBidi"/>
+          <w:sz w:val="22"/>
+          <w:szCs w:val="22"/>
+        </w:rPr>
+        <w:t>technologies[</w:t>
+      </w:r>
+      <w:proofErr w:type="gramEnd"/>
+      <w:r>
+        <w:rPr>
+          <w:rFonts w:asciiTheme="minorHAnsi" w:eastAsiaTheme="minorEastAsia" w:hAnsiTheme="minorHAnsi" w:cstheme="minorBidi"/>
+          <w:sz w:val="22"/>
+          <w:szCs w:val="22"/>
+        </w:rPr>
+        <w:t>PK-</w:t>
+      </w:r>
+      <w:r>
+        <w:rPr>
+          <w:rFonts w:asciiTheme="minorHAnsi" w:eastAsiaTheme="minorEastAsia" w:hAnsiTheme="minorHAnsi" w:cstheme="minorBidi"/>
+          <w:sz w:val="22"/>
+          <w:szCs w:val="22"/>
+        </w:rPr>
+        <w:t>4] to provide an easily accessible tool that visualizes trends in construction patterns.</w:t>
+      </w:r>
+    </w:p>
+    <w:p>
+      <w:pPr>
+        <w:pStyle w:val="c16"/>
+        <w:rPr>
+          <w:rFonts w:asciiTheme="minorHAnsi" w:eastAsiaTheme="minorEastAsia" w:hAnsiTheme="minorHAnsi" w:cstheme="minorBidi"/>
+          <w:sz w:val="22"/>
+          <w:szCs w:val="22"/>
+        </w:rPr>
+      </w:pPr>
+      <w:r>
+        <w:rPr>
+          <w:rFonts w:asciiTheme="minorHAnsi" w:eastAsiaTheme="minorEastAsia" w:hAnsiTheme="minorHAnsi" w:cstheme="minorBidi"/>
+          <w:sz w:val="22"/>
+          <w:szCs w:val="22"/>
+        </w:rPr>
+        <w:t xml:space="preserve">The journal is presenting different ML models like ARIMA and exponential smoothing to enhance transportation system. The paper helped us identify different models and how to use them in predictions. Exploring existing machine learning platform like Google cloud and MS Azure could save us hassle and </w:t>
+      </w:r>
+      <w:proofErr w:type="gramStart"/>
+      <w:r>
+        <w:rPr>
+          <w:rFonts w:asciiTheme="minorHAnsi" w:eastAsiaTheme="minorEastAsia" w:hAnsiTheme="minorHAnsi" w:cstheme="minorBidi"/>
+          <w:sz w:val="22"/>
+          <w:szCs w:val="22"/>
+        </w:rPr>
+        <w:t>time[</w:t>
+      </w:r>
+      <w:proofErr w:type="gramEnd"/>
+      <w:r>
+        <w:rPr>
+          <w:rFonts w:asciiTheme="minorHAnsi" w:eastAsiaTheme="minorEastAsia" w:hAnsiTheme="minorHAnsi" w:cstheme="minorBidi"/>
+          <w:sz w:val="22"/>
+          <w:szCs w:val="22"/>
+        </w:rPr>
+        <w:t>WS-</w:t>
+      </w:r>
+      <w:r>
+        <w:rPr>
+          <w:rFonts w:asciiTheme="minorHAnsi" w:eastAsiaTheme="minorEastAsia" w:hAnsiTheme="minorHAnsi" w:cstheme="minorBidi"/>
+          <w:sz w:val="22"/>
+          <w:szCs w:val="22"/>
+        </w:rPr>
+        <w:t>1]</w:t>
+      </w:r>
+      <w:r>
+        <w:rPr>
+          <w:rFonts w:asciiTheme="minorHAnsi" w:eastAsiaTheme="minorEastAsia" w:hAnsiTheme="minorHAnsi" w:cstheme="minorBidi"/>
+          <w:sz w:val="22"/>
+          <w:szCs w:val="22"/>
+        </w:rPr>
+        <w:t xml:space="preserve">. </w:t>
+      </w:r>
+      <w:r>
+        <w:rPr>
+          <w:rFonts w:asciiTheme="minorHAnsi" w:eastAsiaTheme="minorEastAsia" w:hAnsiTheme="minorHAnsi" w:cstheme="minorBidi"/>
+          <w:sz w:val="22"/>
+          <w:szCs w:val="22"/>
+        </w:rPr>
+        <w:t>The second paper provides home-seeker an interactive visual system. The variety of visualization included provided us a complete view on different designs and the way of use. The potential challenge is the level of complexity of some graphs yet utilizing third party tools like Tableau and Power BI will solve it [</w:t>
+      </w:r>
+      <w:r>
+        <w:rPr>
+          <w:rFonts w:asciiTheme="minorHAnsi" w:eastAsiaTheme="minorEastAsia" w:hAnsiTheme="minorHAnsi" w:cstheme="minorBidi"/>
+          <w:sz w:val="22"/>
+          <w:szCs w:val="22"/>
+        </w:rPr>
+        <w:t>WS-</w:t>
+      </w:r>
+      <w:r>
+        <w:rPr>
+          <w:rFonts w:asciiTheme="minorHAnsi" w:eastAsiaTheme="minorEastAsia" w:hAnsiTheme="minorHAnsi" w:cstheme="minorBidi"/>
+          <w:sz w:val="22"/>
+          <w:szCs w:val="22"/>
+        </w:rPr>
+        <w:t>2]</w:t>
+      </w:r>
+      <w:r>
+        <w:rPr>
+          <w:rFonts w:asciiTheme="minorHAnsi" w:eastAsiaTheme="minorEastAsia" w:hAnsiTheme="minorHAnsi" w:cstheme="minorBidi"/>
+          <w:sz w:val="22"/>
+          <w:szCs w:val="22"/>
+        </w:rPr>
+        <w:t xml:space="preserve">. </w:t>
+      </w:r>
+      <w:r>
+        <w:rPr>
+          <w:rFonts w:asciiTheme="minorHAnsi" w:eastAsiaTheme="minorEastAsia" w:hAnsiTheme="minorHAnsi" w:cstheme="minorBidi"/>
+          <w:sz w:val="22"/>
+          <w:szCs w:val="22"/>
+        </w:rPr>
+        <w:t>The last paper presents the use of ML algorithms to predict city expansion. The paper integrated two models, the Markov chain and the Cellular Automata. This will help us in forecasting urbanization growth. The availability of satellite images is a challenge. However, we could rely on other relevant public data [</w:t>
+      </w:r>
+      <w:r>
+        <w:rPr>
+          <w:rFonts w:asciiTheme="minorHAnsi" w:eastAsiaTheme="minorEastAsia" w:hAnsiTheme="minorHAnsi" w:cstheme="minorBidi"/>
+          <w:sz w:val="22"/>
+          <w:szCs w:val="22"/>
+        </w:rPr>
+        <w:t>WS-</w:t>
+      </w:r>
+      <w:r>
+        <w:rPr>
+          <w:rFonts w:asciiTheme="minorHAnsi" w:eastAsiaTheme="minorEastAsia" w:hAnsiTheme="minorHAnsi" w:cstheme="minorBidi"/>
+          <w:sz w:val="22"/>
+          <w:szCs w:val="22"/>
+        </w:rPr>
+        <w:t>3]</w:t>
+      </w:r>
+      <w:r>
+        <w:rPr>
+          <w:rFonts w:asciiTheme="minorHAnsi" w:eastAsiaTheme="minorEastAsia" w:hAnsiTheme="minorHAnsi" w:cstheme="minorBidi"/>
+          <w:sz w:val="22"/>
+          <w:szCs w:val="22"/>
+        </w:rPr>
+        <w:t>.</w:t>
+      </w:r>
+    </w:p>
+    <w:p>
+      <w:pPr>
+        <w:pStyle w:val="c16"/>
+        <w:rPr>
+          <w:rFonts w:asciiTheme="minorHAnsi" w:eastAsiaTheme="minorEastAsia" w:hAnsiTheme="minorHAnsi" w:cstheme="minorBidi"/>
+          <w:sz w:val="22"/>
+          <w:szCs w:val="22"/>
+        </w:rPr>
+      </w:pPr>
+    </w:p>
+    <w:p>
+      <w:pPr>
+        <w:pStyle w:val="c16"/>
+        <w:rPr>
+          <w:rFonts w:asciiTheme="minorHAnsi" w:eastAsiaTheme="minorEastAsia" w:hAnsiTheme="minorHAnsi" w:cstheme="minorBidi"/>
+          <w:sz w:val="22"/>
+          <w:szCs w:val="22"/>
+        </w:rPr>
+      </w:pPr>
+    </w:p>
+    <w:p>
+      <w:pPr>
+        <w:pStyle w:val="c16"/>
+        <w:rPr>
+          <w:rFonts w:asciiTheme="minorHAnsi" w:eastAsiaTheme="minorEastAsia" w:hAnsiTheme="minorHAnsi" w:cstheme="minorBidi"/>
+          <w:sz w:val="22"/>
+          <w:szCs w:val="22"/>
+        </w:rPr>
+      </w:pPr>
+    </w:p>
+    <w:p>
+      <w:pPr>
+        <w:pStyle w:val="c16"/>
+        <w:rPr>
+          <w:rFonts w:asciiTheme="minorHAnsi" w:eastAsiaTheme="minorEastAsia" w:hAnsiTheme="minorHAnsi" w:cstheme="minorBidi"/>
+          <w:sz w:val="22"/>
+          <w:szCs w:val="22"/>
+        </w:rPr>
+      </w:pPr>
+    </w:p>
+    <w:p>
+      <w:pPr>
+        <w:pStyle w:val="c16"/>
+        <w:rPr>
+          <w:rFonts w:asciiTheme="minorHAnsi" w:eastAsiaTheme="minorEastAsia" w:hAnsiTheme="minorHAnsi" w:cstheme="minorBidi"/>
+          <w:sz w:val="22"/>
+          <w:szCs w:val="22"/>
+        </w:rPr>
+      </w:pPr>
+    </w:p>
+    <w:p>
+      <w:pPr>
+        <w:pStyle w:val="c16"/>
+        <w:rPr>
+          <w:rFonts w:asciiTheme="minorHAnsi" w:eastAsiaTheme="minorEastAsia" w:hAnsiTheme="minorHAnsi" w:cstheme="minorBidi"/>
+          <w:sz w:val="22"/>
+          <w:szCs w:val="22"/>
+        </w:rPr>
+      </w:pPr>
+    </w:p>
+    <w:p>
+      <w:pPr>
+        <w:pStyle w:val="c16"/>
+        <w:rPr>
+          <w:rFonts w:asciiTheme="minorHAnsi" w:eastAsiaTheme="minorEastAsia" w:hAnsiTheme="minorHAnsi" w:cstheme="minorBidi"/>
+          <w:sz w:val="22"/>
+          <w:szCs w:val="22"/>
+        </w:rPr>
+      </w:pPr>
+    </w:p>
+    <w:p>
+      <w:pPr>
+        <w:pStyle w:val="c16"/>
+        <w:rPr>
+          <w:rFonts w:asciiTheme="minorHAnsi" w:eastAsiaTheme="minorEastAsia" w:hAnsiTheme="minorHAnsi" w:cstheme="minorBidi"/>
+          <w:sz w:val="22"/>
+          <w:szCs w:val="22"/>
+        </w:rPr>
+      </w:pPr>
+    </w:p>
+    <w:p>
+      <w:pPr>
+        <w:pStyle w:val="c16"/>
+        <w:rPr>
+          <w:rFonts w:asciiTheme="minorHAnsi" w:eastAsiaTheme="minorEastAsia" w:hAnsiTheme="minorHAnsi" w:cstheme="minorBidi"/>
+          <w:sz w:val="22"/>
+          <w:szCs w:val="22"/>
+        </w:rPr>
+      </w:pPr>
+    </w:p>
+    <w:p>
+      <w:pPr>
+        <w:pStyle w:val="c16"/>
+        <w:rPr>
+          <w:rFonts w:asciiTheme="minorHAnsi" w:eastAsiaTheme="minorEastAsia" w:hAnsiTheme="minorHAnsi" w:cstheme="minorBidi"/>
+          <w:sz w:val="22"/>
+          <w:szCs w:val="22"/>
+        </w:rPr>
+      </w:pPr>
+    </w:p>
+    <w:p>
+      <w:pPr>
+        <w:pStyle w:val="c16"/>
+        <w:rPr>
+          <w:rFonts w:asciiTheme="minorHAnsi" w:eastAsiaTheme="minorEastAsia" w:hAnsiTheme="minorHAnsi" w:cstheme="minorBidi"/>
+          <w:sz w:val="22"/>
+          <w:szCs w:val="22"/>
+        </w:rPr>
+      </w:pPr>
+    </w:p>
+    <w:p>
+      <w:pPr>
+        <w:pStyle w:val="c16"/>
+        <w:rPr>
+          <w:rFonts w:asciiTheme="minorHAnsi" w:eastAsiaTheme="minorEastAsia" w:hAnsiTheme="minorHAnsi" w:cstheme="minorBidi"/>
+          <w:sz w:val="22"/>
+          <w:szCs w:val="22"/>
+        </w:rPr>
+      </w:pPr>
+    </w:p>
+    <w:p>
+      <w:pPr>
+        <w:pStyle w:val="c16"/>
+        <w:rPr>
+          <w:rFonts w:asciiTheme="minorHAnsi" w:eastAsiaTheme="minorEastAsia" w:hAnsiTheme="minorHAnsi" w:cstheme="minorBidi"/>
+          <w:sz w:val="22"/>
+          <w:szCs w:val="22"/>
+        </w:rPr>
+      </w:pPr>
+    </w:p>
+    <w:p>
+      <w:pPr>
+        <w:pStyle w:val="c16"/>
+        <w:rPr>
+          <w:rFonts w:asciiTheme="minorHAnsi" w:eastAsiaTheme="minorEastAsia" w:hAnsiTheme="minorHAnsi" w:cstheme="minorBidi"/>
+          <w:sz w:val="22"/>
+          <w:szCs w:val="22"/>
+        </w:rPr>
+      </w:pPr>
+    </w:p>
+    <w:p>
+      <w:pPr>
+        <w:pStyle w:val="c16"/>
+        <w:rPr>
+          <w:rFonts w:asciiTheme="minorHAnsi" w:eastAsiaTheme="minorEastAsia" w:hAnsiTheme="minorHAnsi" w:cstheme="minorBidi"/>
+          <w:sz w:val="22"/>
+          <w:szCs w:val="22"/>
+        </w:rPr>
+      </w:pPr>
+      <w:r>
+        <w:rPr>
+          <w:rFonts w:asciiTheme="minorHAnsi" w:eastAsiaTheme="minorEastAsia" w:hAnsiTheme="minorHAnsi" w:cstheme="minorBidi"/>
+          <w:sz w:val="22"/>
+          <w:szCs w:val="22"/>
+        </w:rPr>
+        <w:t>1. The Future of Spatial Analysis in the Social Sciences</w:t>
+      </w:r>
+    </w:p>
+    <w:p>
+      <w:pPr>
+        <w:pStyle w:val="c16"/>
+        <w:rPr>
+          <w:rFonts w:asciiTheme="minorHAnsi" w:eastAsiaTheme="minorEastAsia" w:hAnsiTheme="minorHAnsi" w:cstheme="minorBidi"/>
+          <w:sz w:val="22"/>
+          <w:szCs w:val="22"/>
+        </w:rPr>
+      </w:pPr>
+      <w:r>
+        <w:rPr>
+          <w:rFonts w:asciiTheme="minorHAnsi" w:eastAsiaTheme="minorEastAsia" w:hAnsiTheme="minorHAnsi" w:cstheme="minorBidi"/>
+          <w:sz w:val="22"/>
+          <w:szCs w:val="22"/>
+        </w:rPr>
+        <w:t xml:space="preserve">Main </w:t>
+      </w:r>
+      <w:proofErr w:type="gramStart"/>
+      <w:r>
+        <w:rPr>
+          <w:rFonts w:asciiTheme="minorHAnsi" w:eastAsiaTheme="minorEastAsia" w:hAnsiTheme="minorHAnsi" w:cstheme="minorBidi"/>
+          <w:sz w:val="22"/>
+          <w:szCs w:val="22"/>
+        </w:rPr>
+        <w:t>Idea :</w:t>
+      </w:r>
+      <w:proofErr w:type="gramEnd"/>
+      <w:r>
+        <w:rPr>
+          <w:rFonts w:asciiTheme="minorHAnsi" w:eastAsiaTheme="minorEastAsia" w:hAnsiTheme="minorHAnsi" w:cstheme="minorBidi"/>
+          <w:sz w:val="22"/>
+          <w:szCs w:val="22"/>
+        </w:rPr>
+        <w:t xml:space="preserve"> The study mainly wants to address how advances in geo-spatial analysis is influenced by social sciences and vice versa.</w:t>
+      </w:r>
+    </w:p>
+    <w:p>
+      <w:pPr>
+        <w:pStyle w:val="c16"/>
+        <w:rPr>
+          <w:rFonts w:asciiTheme="minorHAnsi" w:eastAsiaTheme="minorEastAsia" w:hAnsiTheme="minorHAnsi" w:cstheme="minorBidi"/>
+          <w:sz w:val="22"/>
+          <w:szCs w:val="22"/>
+        </w:rPr>
+      </w:pPr>
+      <w:r>
+        <w:rPr>
+          <w:rFonts w:asciiTheme="minorHAnsi" w:eastAsiaTheme="minorEastAsia" w:hAnsiTheme="minorHAnsi" w:cstheme="minorBidi"/>
+          <w:sz w:val="22"/>
+          <w:szCs w:val="22"/>
+        </w:rPr>
+        <w:t>This is useful as construction permits for residential, commercial or public buildings go hand in hand with socio-economic demography of an area.</w:t>
+      </w:r>
+    </w:p>
+    <w:p>
+      <w:pPr>
+        <w:pStyle w:val="c16"/>
+        <w:rPr>
+          <w:rFonts w:asciiTheme="minorHAnsi" w:eastAsiaTheme="minorEastAsia" w:hAnsiTheme="minorHAnsi" w:cstheme="minorBidi"/>
+          <w:sz w:val="22"/>
+          <w:szCs w:val="22"/>
+        </w:rPr>
+      </w:pPr>
+      <w:r>
+        <w:rPr>
+          <w:rFonts w:asciiTheme="minorHAnsi" w:eastAsiaTheme="minorEastAsia" w:hAnsiTheme="minorHAnsi" w:cstheme="minorBidi"/>
+          <w:sz w:val="22"/>
+          <w:szCs w:val="22"/>
+        </w:rPr>
+        <w:t xml:space="preserve">Given the time, study cites major challenges in being able to read, manipulate and store large amounts of detailed </w:t>
+      </w:r>
+      <w:proofErr w:type="gramStart"/>
+      <w:r>
+        <w:rPr>
+          <w:rFonts w:asciiTheme="minorHAnsi" w:eastAsiaTheme="minorEastAsia" w:hAnsiTheme="minorHAnsi" w:cstheme="minorBidi"/>
+          <w:sz w:val="22"/>
+          <w:szCs w:val="22"/>
+        </w:rPr>
+        <w:t>data</w:t>
+      </w:r>
+      <w:proofErr w:type="gramEnd"/>
+      <w:r>
+        <w:rPr>
+          <w:rFonts w:asciiTheme="minorHAnsi" w:eastAsiaTheme="minorEastAsia" w:hAnsiTheme="minorHAnsi" w:cstheme="minorBidi"/>
+          <w:sz w:val="22"/>
+          <w:szCs w:val="22"/>
+        </w:rPr>
+        <w:t xml:space="preserve"> which is required for any geo-spatial analysis, like maps, roads etc. With today's accessibility of such data from local governments and combining it with flexibility of cloud, makes such limitations go away around </w:t>
+      </w:r>
+      <w:proofErr w:type="spellStart"/>
+      <w:r>
+        <w:rPr>
+          <w:rFonts w:asciiTheme="minorHAnsi" w:eastAsiaTheme="minorEastAsia" w:hAnsiTheme="minorHAnsi" w:cstheme="minorBidi"/>
+          <w:sz w:val="22"/>
+          <w:szCs w:val="22"/>
+        </w:rPr>
+        <w:t>gis</w:t>
+      </w:r>
+      <w:proofErr w:type="spellEnd"/>
+      <w:r>
+        <w:rPr>
+          <w:rFonts w:asciiTheme="minorHAnsi" w:eastAsiaTheme="minorEastAsia" w:hAnsiTheme="minorHAnsi" w:cstheme="minorBidi"/>
+          <w:sz w:val="22"/>
+          <w:szCs w:val="22"/>
+        </w:rPr>
+        <w:t>.</w:t>
+      </w:r>
+    </w:p>
+    <w:p>
+      <w:pPr>
+        <w:pStyle w:val="c16"/>
+        <w:rPr>
+          <w:rFonts w:asciiTheme="minorHAnsi" w:eastAsiaTheme="minorEastAsia" w:hAnsiTheme="minorHAnsi" w:cstheme="minorBidi"/>
+          <w:sz w:val="22"/>
+          <w:szCs w:val="22"/>
+        </w:rPr>
+      </w:pPr>
+      <w:r>
+        <w:rPr>
+          <w:rFonts w:asciiTheme="minorHAnsi" w:eastAsiaTheme="minorEastAsia" w:hAnsiTheme="minorHAnsi" w:cstheme="minorBidi"/>
           <w:sz w:val="22"/>
           <w:szCs w:val="22"/>
         </w:rPr>
         <w:tab/>
-        <w:t xml:space="preserve"> </w:t>
-      </w:r>
-      <w:r>
-        <w:rPr>
-          <w:rFonts w:asciiTheme="minorHAnsi" w:hAnsiTheme="minorHAnsi" w:cstheme="minorBidi"/>
+      </w:r>
+    </w:p>
+    <w:p>
+      <w:pPr>
+        <w:pStyle w:val="c16"/>
+        <w:rPr>
+          <w:rFonts w:asciiTheme="minorHAnsi" w:eastAsiaTheme="minorEastAsia" w:hAnsiTheme="minorHAnsi" w:cstheme="minorBidi"/>
+          <w:sz w:val="22"/>
+          <w:szCs w:val="22"/>
+        </w:rPr>
+      </w:pPr>
+      <w:r>
+        <w:rPr>
+          <w:rFonts w:asciiTheme="minorHAnsi" w:eastAsiaTheme="minorEastAsia" w:hAnsiTheme="minorHAnsi" w:cstheme="minorBidi"/>
+          <w:sz w:val="22"/>
+          <w:szCs w:val="22"/>
+        </w:rPr>
+        <w:t xml:space="preserve">2. Using Building Permits to Monitor Disaster Recovery: A </w:t>
+      </w:r>
+      <w:proofErr w:type="spellStart"/>
+      <w:r>
+        <w:rPr>
+          <w:rFonts w:asciiTheme="minorHAnsi" w:eastAsiaTheme="minorEastAsia" w:hAnsiTheme="minorHAnsi" w:cstheme="minorBidi"/>
+          <w:sz w:val="22"/>
+          <w:szCs w:val="22"/>
+        </w:rPr>
+        <w:t>Spatio</w:t>
+      </w:r>
+      <w:proofErr w:type="spellEnd"/>
+      <w:r>
+        <w:rPr>
+          <w:rFonts w:asciiTheme="minorHAnsi" w:eastAsiaTheme="minorEastAsia" w:hAnsiTheme="minorHAnsi" w:cstheme="minorBidi"/>
+          <w:sz w:val="22"/>
+          <w:szCs w:val="22"/>
+        </w:rPr>
+        <w:t>-Temporal Case Study of Coastal Mississippi Following Hurricane Katrina</w:t>
+      </w:r>
+    </w:p>
+    <w:p>
+      <w:pPr>
+        <w:pStyle w:val="c16"/>
+        <w:rPr>
+          <w:rFonts w:asciiTheme="minorHAnsi" w:eastAsiaTheme="minorEastAsia" w:hAnsiTheme="minorHAnsi" w:cstheme="minorBidi"/>
+          <w:sz w:val="22"/>
+          <w:szCs w:val="22"/>
+        </w:rPr>
+      </w:pPr>
+      <w:r>
+        <w:rPr>
+          <w:rFonts w:asciiTheme="minorHAnsi" w:eastAsiaTheme="minorEastAsia" w:hAnsiTheme="minorHAnsi" w:cstheme="minorBidi"/>
+          <w:sz w:val="22"/>
+          <w:szCs w:val="22"/>
+        </w:rPr>
+        <w:t xml:space="preserve">Main </w:t>
+      </w:r>
+      <w:proofErr w:type="gramStart"/>
+      <w:r>
+        <w:rPr>
+          <w:rFonts w:asciiTheme="minorHAnsi" w:eastAsiaTheme="minorEastAsia" w:hAnsiTheme="minorHAnsi" w:cstheme="minorBidi"/>
+          <w:sz w:val="22"/>
+          <w:szCs w:val="22"/>
+        </w:rPr>
+        <w:t>Idea :</w:t>
+      </w:r>
+      <w:proofErr w:type="gramEnd"/>
+      <w:r>
+        <w:rPr>
+          <w:rFonts w:asciiTheme="minorHAnsi" w:eastAsiaTheme="minorEastAsia" w:hAnsiTheme="minorHAnsi" w:cstheme="minorBidi"/>
+          <w:sz w:val="22"/>
+          <w:szCs w:val="22"/>
+        </w:rPr>
+        <w:t xml:space="preserve"> of the author here is to identify extent of damage and recovery efforts based on building permits and a spatial scan.</w:t>
+      </w:r>
+    </w:p>
+    <w:p>
+      <w:pPr>
+        <w:pStyle w:val="c16"/>
+        <w:rPr>
+          <w:rFonts w:asciiTheme="minorHAnsi" w:eastAsiaTheme="minorEastAsia" w:hAnsiTheme="minorHAnsi" w:cstheme="minorBidi"/>
+          <w:sz w:val="22"/>
+          <w:szCs w:val="22"/>
+        </w:rPr>
+      </w:pPr>
+      <w:r>
+        <w:rPr>
+          <w:rFonts w:asciiTheme="minorHAnsi" w:eastAsiaTheme="minorEastAsia" w:hAnsiTheme="minorHAnsi" w:cstheme="minorBidi"/>
+          <w:sz w:val="22"/>
+          <w:szCs w:val="22"/>
+        </w:rPr>
+        <w:t>This is directly relevant to us as city planners, specifically in danger areas, can use our website/tool to balance giving out building permits to residential, and also understand disaster recovery clusters and allocate resources accordingly.</w:t>
+      </w:r>
+    </w:p>
+    <w:p>
+      <w:pPr>
+        <w:pStyle w:val="c16"/>
+        <w:rPr>
+          <w:rFonts w:asciiTheme="minorHAnsi" w:eastAsiaTheme="minorEastAsia" w:hAnsiTheme="minorHAnsi" w:cstheme="minorBidi"/>
+          <w:sz w:val="22"/>
+          <w:szCs w:val="22"/>
+        </w:rPr>
+      </w:pPr>
+      <w:r>
+        <w:rPr>
+          <w:rFonts w:asciiTheme="minorHAnsi" w:eastAsiaTheme="minorEastAsia" w:hAnsiTheme="minorHAnsi" w:cstheme="minorBidi"/>
+          <w:sz w:val="22"/>
+          <w:szCs w:val="22"/>
+        </w:rPr>
+        <w:t xml:space="preserve">Author touches but fails to fully integrate re-population, or not immigration pre and post disaster. For </w:t>
+      </w:r>
+      <w:proofErr w:type="gramStart"/>
+      <w:r>
+        <w:rPr>
+          <w:rFonts w:asciiTheme="minorHAnsi" w:eastAsiaTheme="minorEastAsia" w:hAnsiTheme="minorHAnsi" w:cstheme="minorBidi"/>
+          <w:sz w:val="22"/>
+          <w:szCs w:val="22"/>
+        </w:rPr>
+        <w:t>example</w:t>
+      </w:r>
+      <w:proofErr w:type="gramEnd"/>
+      <w:r>
+        <w:rPr>
+          <w:rFonts w:asciiTheme="minorHAnsi" w:eastAsiaTheme="minorEastAsia" w:hAnsiTheme="minorHAnsi" w:cstheme="minorBidi"/>
+          <w:sz w:val="22"/>
+          <w:szCs w:val="22"/>
+        </w:rPr>
+        <w:t xml:space="preserve"> if people chose to move away from the region permanently.</w:t>
+      </w:r>
+    </w:p>
+    <w:p>
+      <w:pPr>
+        <w:pStyle w:val="c16"/>
+        <w:rPr>
+          <w:rFonts w:asciiTheme="minorHAnsi" w:eastAsiaTheme="minorEastAsia" w:hAnsiTheme="minorHAnsi" w:cstheme="minorBidi"/>
+          <w:sz w:val="22"/>
+          <w:szCs w:val="22"/>
+        </w:rPr>
+      </w:pPr>
+      <w:r>
+        <w:rPr>
+          <w:rFonts w:asciiTheme="minorHAnsi" w:eastAsiaTheme="minorEastAsia" w:hAnsiTheme="minorHAnsi" w:cstheme="minorBidi"/>
           <w:sz w:val="22"/>
           <w:szCs w:val="22"/>
         </w:rPr>
         <w:tab/>
       </w:r>
-      <w:r>
-        <w:rPr>
-          <w:rFonts w:asciiTheme="minorHAnsi" w:hAnsiTheme="minorHAnsi" w:cstheme="minorBidi"/>
-          <w:sz w:val="22"/>
-          <w:szCs w:val="22"/>
-        </w:rPr>
-        <w:t>03/26/2021 – Data clean up and storage</w:t>
-      </w:r>
-      <w:r>
-        <w:rPr>
-          <w:rFonts w:asciiTheme="minorHAnsi" w:hAnsiTheme="minorHAnsi" w:cstheme="minorBidi"/>
-          <w:sz w:val="22"/>
-          <w:szCs w:val="22"/>
-        </w:rPr>
-        <w:br/>
-      </w:r>
-      <w:r>
-        <w:rPr>
-          <w:rFonts w:asciiTheme="minorHAnsi" w:hAnsiTheme="minorHAnsi" w:cstheme="minorBidi"/>
-          <w:sz w:val="22"/>
-          <w:szCs w:val="22"/>
-        </w:rPr>
-        <w:t xml:space="preserve"> </w:t>
-      </w:r>
-      <w:r>
-        <w:rPr>
-          <w:rFonts w:asciiTheme="minorHAnsi" w:hAnsiTheme="minorHAnsi" w:cstheme="minorBidi"/>
-          <w:sz w:val="22"/>
-          <w:szCs w:val="22"/>
-        </w:rPr>
-        <w:tab/>
-        <w:t xml:space="preserve"> </w:t>
-      </w:r>
-      <w:r>
-        <w:rPr>
-          <w:rFonts w:asciiTheme="minorHAnsi" w:hAnsiTheme="minorHAnsi" w:cstheme="minorBidi"/>
-          <w:sz w:val="22"/>
-          <w:szCs w:val="22"/>
-        </w:rPr>
-        <w:tab/>
-      </w:r>
-      <w:r>
-        <w:rPr>
-          <w:rFonts w:asciiTheme="minorHAnsi" w:hAnsiTheme="minorHAnsi" w:cstheme="minorBidi"/>
-          <w:sz w:val="22"/>
-          <w:szCs w:val="22"/>
-        </w:rPr>
-        <w:t>04/09/2021 – POC for working choropleth visualization with fixed data</w:t>
-      </w:r>
-      <w:r>
-        <w:rPr>
-          <w:rFonts w:asciiTheme="minorHAnsi" w:hAnsiTheme="minorHAnsi" w:cstheme="minorBidi"/>
-          <w:sz w:val="22"/>
-          <w:szCs w:val="22"/>
-        </w:rPr>
-        <w:br/>
-      </w:r>
-      <w:r>
-        <w:rPr>
-          <w:rFonts w:asciiTheme="minorHAnsi" w:hAnsiTheme="minorHAnsi" w:cstheme="minorBidi"/>
-          <w:sz w:val="22"/>
-          <w:szCs w:val="22"/>
-        </w:rPr>
-        <w:t xml:space="preserve"> </w:t>
-      </w:r>
-      <w:r>
-        <w:rPr>
-          <w:rFonts w:asciiTheme="minorHAnsi" w:hAnsiTheme="minorHAnsi" w:cstheme="minorBidi"/>
-          <w:sz w:val="22"/>
-          <w:szCs w:val="22"/>
-        </w:rPr>
-        <w:tab/>
-        <w:t xml:space="preserve"> </w:t>
-      </w:r>
-      <w:r>
-        <w:rPr>
-          <w:rFonts w:asciiTheme="minorHAnsi" w:hAnsiTheme="minorHAnsi" w:cstheme="minorBidi"/>
-          <w:sz w:val="22"/>
-          <w:szCs w:val="22"/>
-        </w:rPr>
-        <w:tab/>
-      </w:r>
-      <w:r>
-        <w:rPr>
-          <w:rFonts w:asciiTheme="minorHAnsi" w:hAnsiTheme="minorHAnsi" w:cstheme="minorBidi"/>
-          <w:sz w:val="22"/>
-          <w:szCs w:val="22"/>
-        </w:rPr>
-        <w:t>04/23/2021 – Final Working Tool with end-to-end data.</w:t>
-      </w:r>
-      <w:r>
-        <w:rPr>
-          <w:rFonts w:asciiTheme="minorHAnsi" w:hAnsiTheme="minorHAnsi" w:cstheme="minorBidi"/>
-          <w:sz w:val="22"/>
-          <w:szCs w:val="22"/>
-        </w:rPr>
-        <w:br/>
-      </w:r>
-      <w:r>
-        <w:rPr>
-          <w:rFonts w:asciiTheme="minorHAnsi" w:hAnsiTheme="minorHAnsi" w:cstheme="minorBidi"/>
-          <w:sz w:val="22"/>
-          <w:szCs w:val="22"/>
-        </w:rPr>
-        <w:t xml:space="preserve"> </w:t>
-      </w:r>
-      <w:r>
-        <w:rPr>
-          <w:rFonts w:asciiTheme="minorHAnsi" w:hAnsiTheme="minorHAnsi" w:cstheme="minorBidi"/>
-          <w:sz w:val="22"/>
-          <w:szCs w:val="22"/>
-        </w:rPr>
-        <w:tab/>
-      </w:r>
-      <w:r>
-        <w:rPr>
-          <w:rFonts w:asciiTheme="minorHAnsi" w:hAnsiTheme="minorHAnsi" w:cstheme="minorBidi"/>
-          <w:sz w:val="22"/>
-          <w:szCs w:val="22"/>
-        </w:rPr>
-        <w:tab/>
-      </w:r>
-      <w:r>
-        <w:rPr>
-          <w:rFonts w:asciiTheme="minorHAnsi" w:hAnsiTheme="minorHAnsi" w:cstheme="minorBidi"/>
-          <w:sz w:val="22"/>
-          <w:szCs w:val="22"/>
-        </w:rPr>
-        <w:t xml:space="preserve">05/01/2021 – Wrap up, final presentation with a virtual launch party </w:t>
-      </w:r>
-      <w:r>
-        <w:rPr>
-          <w:rFonts w:asciiTheme="minorHAnsi" w:hAnsiTheme="minorHAnsi" w:cstheme="minorBidi"/>
-          <w:sz w:val="22"/>
-          <w:szCs w:val="22"/>
-        </w:rPr>
-        <w:sym w:font="Wingdings" w:char="F04A"/>
-      </w:r>
-      <w:r>
-        <w:rPr>
-          <w:rFonts w:asciiTheme="minorHAnsi" w:hAnsiTheme="minorHAnsi" w:cstheme="minorBidi"/>
-          <w:sz w:val="22"/>
-          <w:szCs w:val="22"/>
-        </w:rPr>
-        <w:t>.</w:t>
-      </w:r>
-    </w:p>
-    <w:p>
-      <w:pPr>
-        <w:pStyle w:val="c16"/>
-        <w:rPr>
-          <w:rFonts w:asciiTheme="minorHAnsi" w:hAnsiTheme="minorHAnsi" w:cstheme="minorBidi"/>
-          <w:sz w:val="22"/>
-          <w:szCs w:val="22"/>
-        </w:rPr>
-      </w:pPr>
-      <w:r>
-        <w:rPr>
-          <w:rFonts w:asciiTheme="minorHAnsi" w:hAnsiTheme="minorHAnsi" w:cstheme="minorBidi"/>
-          <w:sz w:val="22"/>
-          <w:szCs w:val="22"/>
-        </w:rPr>
-        <w:t>Literature Survey:</w:t>
-      </w:r>
-    </w:p>
-    <w:p>
-      <w:pPr>
-        <w:pStyle w:val="c16"/>
-        <w:rPr>
-          <w:rFonts w:asciiTheme="minorHAnsi" w:eastAsiaTheme="minorEastAsia" w:hAnsiTheme="minorHAnsi" w:cstheme="minorBidi"/>
-          <w:sz w:val="22"/>
-          <w:szCs w:val="22"/>
-        </w:rPr>
-      </w:pPr>
-      <w:r>
-        <w:rPr>
-          <w:rFonts w:asciiTheme="minorHAnsi" w:eastAsiaTheme="minorEastAsia" w:hAnsiTheme="minorHAnsi" w:cstheme="minorBidi"/>
-          <w:sz w:val="22"/>
-          <w:szCs w:val="22"/>
-        </w:rPr>
-        <w:t xml:space="preserve">Building permits are great information to understand construction trends. A </w:t>
+    </w:p>
+    <w:p>
+      <w:pPr>
+        <w:pStyle w:val="c16"/>
+        <w:rPr>
+          <w:rFonts w:asciiTheme="minorHAnsi" w:eastAsiaTheme="minorEastAsia" w:hAnsiTheme="minorHAnsi" w:cstheme="minorBidi"/>
+          <w:sz w:val="22"/>
+          <w:szCs w:val="22"/>
+        </w:rPr>
+      </w:pPr>
+      <w:r>
+        <w:rPr>
+          <w:rFonts w:asciiTheme="minorHAnsi" w:eastAsiaTheme="minorEastAsia" w:hAnsiTheme="minorHAnsi" w:cstheme="minorBidi"/>
+          <w:sz w:val="22"/>
+          <w:szCs w:val="22"/>
+        </w:rPr>
+        <w:t xml:space="preserve">3. Adaptive clustering algorithm based on </w:t>
       </w:r>
       <w:proofErr w:type="spellStart"/>
       <w:r>
@@ -924,7 +2051,7 @@
           <w:sz w:val="22"/>
           <w:szCs w:val="22"/>
         </w:rPr>
-        <w:t>spatio</w:t>
+        <w:t>kNN</w:t>
       </w:r>
       <w:proofErr w:type="spellEnd"/>
       <w:r>
@@ -933,82 +2060,54 @@
           <w:sz w:val="22"/>
           <w:szCs w:val="22"/>
         </w:rPr>
-        <w:t xml:space="preserve">-temporal analysis done in the </w:t>
-      </w:r>
-      <w:proofErr w:type="gramStart"/>
-      <w:r>
-        <w:rPr>
-          <w:rFonts w:asciiTheme="minorHAnsi" w:eastAsiaTheme="minorEastAsia" w:hAnsiTheme="minorHAnsi" w:cstheme="minorBidi"/>
-          <w:sz w:val="22"/>
-          <w:szCs w:val="22"/>
-        </w:rPr>
-        <w:t>article[</w:t>
-      </w:r>
-      <w:proofErr w:type="gramEnd"/>
-      <w:r>
-        <w:rPr>
-          <w:rFonts w:asciiTheme="minorHAnsi" w:eastAsiaTheme="minorEastAsia" w:hAnsiTheme="minorHAnsi" w:cstheme="minorBidi"/>
-          <w:sz w:val="22"/>
-          <w:szCs w:val="22"/>
-        </w:rPr>
-        <w:t>PK-</w:t>
-      </w:r>
-      <w:r>
-        <w:rPr>
-          <w:rFonts w:asciiTheme="minorHAnsi" w:eastAsiaTheme="minorEastAsia" w:hAnsiTheme="minorHAnsi" w:cstheme="minorBidi"/>
-          <w:sz w:val="22"/>
-          <w:szCs w:val="22"/>
-        </w:rPr>
-        <w:t>1] provides us, with lots of parallels in our aim to visualize the construction trends over time. Analysis of type of work,</w:t>
-      </w:r>
-      <w:r>
-        <w:rPr>
-          <w:rFonts w:asciiTheme="minorHAnsi" w:eastAsiaTheme="minorEastAsia" w:hAnsiTheme="minorHAnsi" w:cstheme="minorBidi"/>
-          <w:sz w:val="22"/>
-          <w:szCs w:val="22"/>
-        </w:rPr>
-        <w:t xml:space="preserve"> </w:t>
-      </w:r>
-      <w:r>
-        <w:rPr>
-          <w:rFonts w:asciiTheme="minorHAnsi" w:eastAsiaTheme="minorEastAsia" w:hAnsiTheme="minorHAnsi" w:cstheme="minorBidi"/>
-          <w:sz w:val="22"/>
-          <w:szCs w:val="22"/>
-        </w:rPr>
-        <w:t>value would enrich understanding beyond time and space</w:t>
-      </w:r>
-      <w:r>
-        <w:rPr>
-          <w:rFonts w:asciiTheme="minorHAnsi" w:eastAsiaTheme="minorEastAsia" w:hAnsiTheme="minorHAnsi" w:cstheme="minorBidi"/>
-          <w:sz w:val="22"/>
-          <w:szCs w:val="22"/>
-        </w:rPr>
-        <w:t xml:space="preserve"> linked with world events </w:t>
-      </w:r>
-      <w:r>
-        <w:rPr>
-          <w:rFonts w:asciiTheme="minorHAnsi" w:eastAsiaTheme="minorEastAsia" w:hAnsiTheme="minorHAnsi" w:cstheme="minorBidi"/>
-          <w:sz w:val="22"/>
-          <w:szCs w:val="22"/>
-        </w:rPr>
-        <w:t>[</w:t>
-      </w:r>
-      <w:r>
-        <w:rPr>
-          <w:rFonts w:asciiTheme="minorHAnsi" w:eastAsiaTheme="minorEastAsia" w:hAnsiTheme="minorHAnsi" w:cstheme="minorBidi"/>
-          <w:sz w:val="22"/>
-          <w:szCs w:val="22"/>
-        </w:rPr>
-        <w:t>PK-</w:t>
-      </w:r>
-      <w:r>
-        <w:rPr>
-          <w:rFonts w:asciiTheme="minorHAnsi" w:eastAsiaTheme="minorEastAsia" w:hAnsiTheme="minorHAnsi" w:cstheme="minorBidi"/>
-          <w:sz w:val="22"/>
-          <w:szCs w:val="22"/>
-        </w:rPr>
-        <w:t xml:space="preserve">1]. Lot of work has been done on usage choropleth maps to visualize geo spatial </w:t>
-      </w:r>
+        <w:t xml:space="preserve"> and density</w:t>
+      </w:r>
+    </w:p>
+    <w:p>
+      <w:pPr>
+        <w:pStyle w:val="c16"/>
+        <w:rPr>
+          <w:rFonts w:asciiTheme="minorHAnsi" w:eastAsiaTheme="minorEastAsia" w:hAnsiTheme="minorHAnsi" w:cstheme="minorBidi"/>
+          <w:sz w:val="22"/>
+          <w:szCs w:val="22"/>
+        </w:rPr>
+      </w:pPr>
+      <w:r>
+        <w:rPr>
+          <w:rFonts w:asciiTheme="minorHAnsi" w:eastAsiaTheme="minorEastAsia" w:hAnsiTheme="minorHAnsi" w:cstheme="minorBidi"/>
+          <w:sz w:val="22"/>
+          <w:szCs w:val="22"/>
+        </w:rPr>
+        <w:t>Main idea: The author looks to utilize density of population to sample t dynamically adjust k value in the algorithm.</w:t>
+      </w:r>
+    </w:p>
+    <w:p>
+      <w:pPr>
+        <w:pStyle w:val="c16"/>
+        <w:rPr>
+          <w:rFonts w:asciiTheme="minorHAnsi" w:eastAsiaTheme="minorEastAsia" w:hAnsiTheme="minorHAnsi" w:cstheme="minorBidi"/>
+          <w:sz w:val="22"/>
+          <w:szCs w:val="22"/>
+        </w:rPr>
+      </w:pPr>
+      <w:r>
+        <w:rPr>
+          <w:rFonts w:asciiTheme="minorHAnsi" w:eastAsiaTheme="minorEastAsia" w:hAnsiTheme="minorHAnsi" w:cstheme="minorBidi"/>
+          <w:sz w:val="22"/>
+          <w:szCs w:val="22"/>
+        </w:rPr>
+        <w:t>This is particularly useful for us as even within city concentration of building permits needs to be changed for example, city center vs suburbs etc.</w:t>
+      </w:r>
+    </w:p>
+    <w:p>
+      <w:pPr>
+        <w:pStyle w:val="c16"/>
+        <w:rPr>
+          <w:rFonts w:asciiTheme="minorHAnsi" w:eastAsiaTheme="minorEastAsia" w:hAnsiTheme="minorHAnsi" w:cstheme="minorBidi"/>
+          <w:sz w:val="22"/>
+          <w:szCs w:val="22"/>
+        </w:rPr>
+      </w:pPr>
       <w:r>
         <w:rPr>
           <w:rFonts w:asciiTheme="minorHAnsi" w:eastAsiaTheme="minorEastAsia" w:hAnsiTheme="minorHAnsi" w:cstheme="minorBidi"/>
@@ -1016,627 +2115,6 @@
           <w:szCs w:val="22"/>
         </w:rPr>
         <w:lastRenderedPageBreak/>
-        <w:t xml:space="preserve">models, like dynamic increase in </w:t>
-      </w:r>
-      <w:proofErr w:type="spellStart"/>
-      <w:r>
-        <w:rPr>
-          <w:rFonts w:asciiTheme="minorHAnsi" w:eastAsiaTheme="minorEastAsia" w:hAnsiTheme="minorHAnsi" w:cstheme="minorBidi"/>
-          <w:sz w:val="22"/>
-          <w:szCs w:val="22"/>
-        </w:rPr>
-        <w:t>percievable</w:t>
-      </w:r>
-      <w:proofErr w:type="spellEnd"/>
-      <w:r>
-        <w:rPr>
-          <w:rFonts w:asciiTheme="minorHAnsi" w:eastAsiaTheme="minorEastAsia" w:hAnsiTheme="minorHAnsi" w:cstheme="minorBidi"/>
-          <w:sz w:val="22"/>
-          <w:szCs w:val="22"/>
-        </w:rPr>
-        <w:t xml:space="preserve"> area[</w:t>
-      </w:r>
-      <w:r>
-        <w:rPr>
-          <w:rFonts w:asciiTheme="minorHAnsi" w:eastAsiaTheme="minorEastAsia" w:hAnsiTheme="minorHAnsi" w:cstheme="minorBidi"/>
-          <w:sz w:val="22"/>
-          <w:szCs w:val="22"/>
-        </w:rPr>
-        <w:t>PK-</w:t>
-      </w:r>
-      <w:r>
-        <w:rPr>
-          <w:rFonts w:asciiTheme="minorHAnsi" w:eastAsiaTheme="minorEastAsia" w:hAnsiTheme="minorHAnsi" w:cstheme="minorBidi"/>
-          <w:sz w:val="22"/>
-          <w:szCs w:val="22"/>
-        </w:rPr>
-        <w:t xml:space="preserve">2], boundary </w:t>
-      </w:r>
-      <w:proofErr w:type="spellStart"/>
-      <w:r>
-        <w:rPr>
-          <w:rFonts w:asciiTheme="minorHAnsi" w:eastAsiaTheme="minorEastAsia" w:hAnsiTheme="minorHAnsi" w:cstheme="minorBidi"/>
-          <w:sz w:val="22"/>
-          <w:szCs w:val="22"/>
-        </w:rPr>
-        <w:t>neighbour</w:t>
-      </w:r>
-      <w:proofErr w:type="spellEnd"/>
-      <w:r>
-        <w:rPr>
-          <w:rFonts w:asciiTheme="minorHAnsi" w:eastAsiaTheme="minorEastAsia" w:hAnsiTheme="minorHAnsi" w:cstheme="minorBidi"/>
-          <w:sz w:val="22"/>
-          <w:szCs w:val="22"/>
-        </w:rPr>
-        <w:t xml:space="preserve"> selection [</w:t>
-      </w:r>
-      <w:r>
-        <w:rPr>
-          <w:rFonts w:asciiTheme="minorHAnsi" w:eastAsiaTheme="minorEastAsia" w:hAnsiTheme="minorHAnsi" w:cstheme="minorBidi"/>
-          <w:sz w:val="22"/>
-          <w:szCs w:val="22"/>
-        </w:rPr>
-        <w:t>PK-</w:t>
-      </w:r>
-      <w:r>
-        <w:rPr>
-          <w:rFonts w:asciiTheme="minorHAnsi" w:eastAsiaTheme="minorEastAsia" w:hAnsiTheme="minorHAnsi" w:cstheme="minorBidi"/>
-          <w:sz w:val="22"/>
-          <w:szCs w:val="22"/>
-        </w:rPr>
-        <w:t>2]. This coupled with Google Maps/API, gives us ability to develop interactive webpages. Reactive time component to geo-spatial models, presents its own challenges. Possible solutions are discussed in EST[</w:t>
-      </w:r>
-      <w:r>
-        <w:rPr>
-          <w:rFonts w:asciiTheme="minorHAnsi" w:eastAsiaTheme="minorEastAsia" w:hAnsiTheme="minorHAnsi" w:cstheme="minorBidi"/>
-          <w:sz w:val="22"/>
-          <w:szCs w:val="22"/>
-        </w:rPr>
-        <w:t>PK-</w:t>
-      </w:r>
-      <w:r>
-        <w:rPr>
-          <w:rFonts w:asciiTheme="minorHAnsi" w:eastAsiaTheme="minorEastAsia" w:hAnsiTheme="minorHAnsi" w:cstheme="minorBidi"/>
-          <w:sz w:val="22"/>
-          <w:szCs w:val="22"/>
-        </w:rPr>
-        <w:t>3]. We can combine the principles mentioned in EST[</w:t>
-      </w:r>
-      <w:r>
-        <w:rPr>
-          <w:rFonts w:asciiTheme="minorHAnsi" w:eastAsiaTheme="minorEastAsia" w:hAnsiTheme="minorHAnsi" w:cstheme="minorBidi"/>
-          <w:sz w:val="22"/>
-          <w:szCs w:val="22"/>
-        </w:rPr>
-        <w:t>PK-</w:t>
-      </w:r>
-      <w:r>
-        <w:rPr>
-          <w:rFonts w:asciiTheme="minorHAnsi" w:eastAsiaTheme="minorEastAsia" w:hAnsiTheme="minorHAnsi" w:cstheme="minorBidi"/>
-          <w:sz w:val="22"/>
-          <w:szCs w:val="22"/>
-        </w:rPr>
-        <w:t xml:space="preserve">3] with web development </w:t>
-      </w:r>
-      <w:proofErr w:type="gramStart"/>
-      <w:r>
-        <w:rPr>
-          <w:rFonts w:asciiTheme="minorHAnsi" w:eastAsiaTheme="minorEastAsia" w:hAnsiTheme="minorHAnsi" w:cstheme="minorBidi"/>
-          <w:sz w:val="22"/>
-          <w:szCs w:val="22"/>
-        </w:rPr>
-        <w:t>technologies[</w:t>
-      </w:r>
-      <w:proofErr w:type="gramEnd"/>
-      <w:r>
-        <w:rPr>
-          <w:rFonts w:asciiTheme="minorHAnsi" w:eastAsiaTheme="minorEastAsia" w:hAnsiTheme="minorHAnsi" w:cstheme="minorBidi"/>
-          <w:sz w:val="22"/>
-          <w:szCs w:val="22"/>
-        </w:rPr>
-        <w:t>PK-</w:t>
-      </w:r>
-      <w:r>
-        <w:rPr>
-          <w:rFonts w:asciiTheme="minorHAnsi" w:eastAsiaTheme="minorEastAsia" w:hAnsiTheme="minorHAnsi" w:cstheme="minorBidi"/>
-          <w:sz w:val="22"/>
-          <w:szCs w:val="22"/>
-        </w:rPr>
-        <w:t>4] to provide an easily accessible tool that visualizes trends in construction patterns.</w:t>
-      </w:r>
-    </w:p>
-    <w:p>
-      <w:pPr>
-        <w:pStyle w:val="c16"/>
-        <w:rPr>
-          <w:rFonts w:asciiTheme="minorHAnsi" w:eastAsiaTheme="minorEastAsia" w:hAnsiTheme="minorHAnsi" w:cstheme="minorBidi"/>
-          <w:sz w:val="22"/>
-          <w:szCs w:val="22"/>
-        </w:rPr>
-      </w:pPr>
-      <w:r>
-        <w:rPr>
-          <w:rFonts w:asciiTheme="minorHAnsi" w:eastAsiaTheme="minorEastAsia" w:hAnsiTheme="minorHAnsi" w:cstheme="minorBidi"/>
-          <w:sz w:val="22"/>
-          <w:szCs w:val="22"/>
-        </w:rPr>
-        <w:t xml:space="preserve">The journal is presenting different ML models like ARIMA and exponential smoothing to enhance transportation system. The paper helped us identify different models and how to use them in predictions. Exploring existing machine learning platform like Google cloud and MS Azure could save us hassle and </w:t>
-      </w:r>
-      <w:proofErr w:type="gramStart"/>
-      <w:r>
-        <w:rPr>
-          <w:rFonts w:asciiTheme="minorHAnsi" w:eastAsiaTheme="minorEastAsia" w:hAnsiTheme="minorHAnsi" w:cstheme="minorBidi"/>
-          <w:sz w:val="22"/>
-          <w:szCs w:val="22"/>
-        </w:rPr>
-        <w:t>time[</w:t>
-      </w:r>
-      <w:proofErr w:type="gramEnd"/>
-      <w:r>
-        <w:rPr>
-          <w:rFonts w:asciiTheme="minorHAnsi" w:eastAsiaTheme="minorEastAsia" w:hAnsiTheme="minorHAnsi" w:cstheme="minorBidi"/>
-          <w:sz w:val="22"/>
-          <w:szCs w:val="22"/>
-        </w:rPr>
-        <w:t>WS-</w:t>
-      </w:r>
-      <w:r>
-        <w:rPr>
-          <w:rFonts w:asciiTheme="minorHAnsi" w:eastAsiaTheme="minorEastAsia" w:hAnsiTheme="minorHAnsi" w:cstheme="minorBidi"/>
-          <w:sz w:val="22"/>
-          <w:szCs w:val="22"/>
-        </w:rPr>
-        <w:t>1]</w:t>
-      </w:r>
-      <w:r>
-        <w:rPr>
-          <w:rFonts w:asciiTheme="minorHAnsi" w:eastAsiaTheme="minorEastAsia" w:hAnsiTheme="minorHAnsi" w:cstheme="minorBidi"/>
-          <w:sz w:val="22"/>
-          <w:szCs w:val="22"/>
-        </w:rPr>
-        <w:t xml:space="preserve">. </w:t>
-      </w:r>
-      <w:r>
-        <w:rPr>
-          <w:rFonts w:asciiTheme="minorHAnsi" w:eastAsiaTheme="minorEastAsia" w:hAnsiTheme="minorHAnsi" w:cstheme="minorBidi"/>
-          <w:sz w:val="22"/>
-          <w:szCs w:val="22"/>
-        </w:rPr>
-        <w:t>The second paper provides home-seeker an interactive visual system. The variety of visualization included provided us a complete view on different designs and the way of use. The potential challenge is the level of complexity of some graphs yet utilizing third party tools like Tableau and Power BI will solve it [</w:t>
-      </w:r>
-      <w:r>
-        <w:rPr>
-          <w:rFonts w:asciiTheme="minorHAnsi" w:eastAsiaTheme="minorEastAsia" w:hAnsiTheme="minorHAnsi" w:cstheme="minorBidi"/>
-          <w:sz w:val="22"/>
-          <w:szCs w:val="22"/>
-        </w:rPr>
-        <w:t>WS-</w:t>
-      </w:r>
-      <w:r>
-        <w:rPr>
-          <w:rFonts w:asciiTheme="minorHAnsi" w:eastAsiaTheme="minorEastAsia" w:hAnsiTheme="minorHAnsi" w:cstheme="minorBidi"/>
-          <w:sz w:val="22"/>
-          <w:szCs w:val="22"/>
-        </w:rPr>
-        <w:t>2]</w:t>
-      </w:r>
-      <w:r>
-        <w:rPr>
-          <w:rFonts w:asciiTheme="minorHAnsi" w:eastAsiaTheme="minorEastAsia" w:hAnsiTheme="minorHAnsi" w:cstheme="minorBidi"/>
-          <w:sz w:val="22"/>
-          <w:szCs w:val="22"/>
-        </w:rPr>
-        <w:t xml:space="preserve">. </w:t>
-      </w:r>
-      <w:r>
-        <w:rPr>
-          <w:rFonts w:asciiTheme="minorHAnsi" w:eastAsiaTheme="minorEastAsia" w:hAnsiTheme="minorHAnsi" w:cstheme="minorBidi"/>
-          <w:sz w:val="22"/>
-          <w:szCs w:val="22"/>
-        </w:rPr>
-        <w:t>The last paper presents the use of ML algorithms to predict city expansion. The paper integrated two models, the Markov chain and the Cellular Automata. This will help us in forecasting urbanization growth. The availability of satellite images is a challenge. However, we could rely on other relevant public data [</w:t>
-      </w:r>
-      <w:r>
-        <w:rPr>
-          <w:rFonts w:asciiTheme="minorHAnsi" w:eastAsiaTheme="minorEastAsia" w:hAnsiTheme="minorHAnsi" w:cstheme="minorBidi"/>
-          <w:sz w:val="22"/>
-          <w:szCs w:val="22"/>
-        </w:rPr>
-        <w:t>WS-</w:t>
-      </w:r>
-      <w:r>
-        <w:rPr>
-          <w:rFonts w:asciiTheme="minorHAnsi" w:eastAsiaTheme="minorEastAsia" w:hAnsiTheme="minorHAnsi" w:cstheme="minorBidi"/>
-          <w:sz w:val="22"/>
-          <w:szCs w:val="22"/>
-        </w:rPr>
-        <w:t>3]</w:t>
-      </w:r>
-      <w:r>
-        <w:rPr>
-          <w:rFonts w:asciiTheme="minorHAnsi" w:eastAsiaTheme="minorEastAsia" w:hAnsiTheme="minorHAnsi" w:cstheme="minorBidi"/>
-          <w:sz w:val="22"/>
-          <w:szCs w:val="22"/>
-        </w:rPr>
-        <w:t>.</w:t>
-      </w:r>
-    </w:p>
-    <w:p>
-      <w:pPr>
-        <w:pStyle w:val="c16"/>
-        <w:rPr>
-          <w:rFonts w:asciiTheme="minorHAnsi" w:eastAsiaTheme="minorEastAsia" w:hAnsiTheme="minorHAnsi" w:cstheme="minorBidi"/>
-          <w:sz w:val="22"/>
-          <w:szCs w:val="22"/>
-        </w:rPr>
-      </w:pPr>
-      <w:r>
-        <w:rPr>
-          <w:rFonts w:asciiTheme="minorHAnsi" w:eastAsiaTheme="minorEastAsia" w:hAnsiTheme="minorHAnsi" w:cstheme="minorBidi"/>
-          <w:sz w:val="22"/>
-          <w:szCs w:val="22"/>
-        </w:rPr>
-        <w:t>1. The Future of Spatial Analysis in the Social Sciences</w:t>
-      </w:r>
-    </w:p>
-    <w:p>
-      <w:pPr>
-        <w:pStyle w:val="c16"/>
-        <w:rPr>
-          <w:rFonts w:asciiTheme="minorHAnsi" w:eastAsiaTheme="minorEastAsia" w:hAnsiTheme="minorHAnsi" w:cstheme="minorBidi"/>
-          <w:sz w:val="22"/>
-          <w:szCs w:val="22"/>
-        </w:rPr>
-      </w:pPr>
-      <w:r>
-        <w:rPr>
-          <w:rFonts w:asciiTheme="minorHAnsi" w:eastAsiaTheme="minorEastAsia" w:hAnsiTheme="minorHAnsi" w:cstheme="minorBidi"/>
-          <w:sz w:val="22"/>
-          <w:szCs w:val="22"/>
-        </w:rPr>
-        <w:t xml:space="preserve">Main </w:t>
-      </w:r>
-      <w:proofErr w:type="gramStart"/>
-      <w:r>
-        <w:rPr>
-          <w:rFonts w:asciiTheme="minorHAnsi" w:eastAsiaTheme="minorEastAsia" w:hAnsiTheme="minorHAnsi" w:cstheme="minorBidi"/>
-          <w:sz w:val="22"/>
-          <w:szCs w:val="22"/>
-        </w:rPr>
-        <w:t>Idea :</w:t>
-      </w:r>
-      <w:proofErr w:type="gramEnd"/>
-      <w:r>
-        <w:rPr>
-          <w:rFonts w:asciiTheme="minorHAnsi" w:eastAsiaTheme="minorEastAsia" w:hAnsiTheme="minorHAnsi" w:cstheme="minorBidi"/>
-          <w:sz w:val="22"/>
-          <w:szCs w:val="22"/>
-        </w:rPr>
-        <w:t xml:space="preserve"> The study mainly wants to address how advances in geo-spatial analysis is influenced by social sciences and vice versa.</w:t>
-      </w:r>
-    </w:p>
-    <w:p>
-      <w:pPr>
-        <w:pStyle w:val="c16"/>
-        <w:rPr>
-          <w:rFonts w:asciiTheme="minorHAnsi" w:eastAsiaTheme="minorEastAsia" w:hAnsiTheme="minorHAnsi" w:cstheme="minorBidi"/>
-          <w:sz w:val="22"/>
-          <w:szCs w:val="22"/>
-        </w:rPr>
-      </w:pPr>
-      <w:r>
-        <w:rPr>
-          <w:rFonts w:asciiTheme="minorHAnsi" w:eastAsiaTheme="minorEastAsia" w:hAnsiTheme="minorHAnsi" w:cstheme="minorBidi"/>
-          <w:sz w:val="22"/>
-          <w:szCs w:val="22"/>
-        </w:rPr>
-        <w:t>This is useful as construction permits for residential, commercial or public buildings go hand in hand with socio-economic demography of an area.</w:t>
-      </w:r>
-    </w:p>
-    <w:p>
-      <w:pPr>
-        <w:pStyle w:val="c16"/>
-        <w:rPr>
-          <w:rFonts w:asciiTheme="minorHAnsi" w:eastAsiaTheme="minorEastAsia" w:hAnsiTheme="minorHAnsi" w:cstheme="minorBidi"/>
-          <w:sz w:val="22"/>
-          <w:szCs w:val="22"/>
-        </w:rPr>
-      </w:pPr>
-      <w:r>
-        <w:rPr>
-          <w:rFonts w:asciiTheme="minorHAnsi" w:eastAsiaTheme="minorEastAsia" w:hAnsiTheme="minorHAnsi" w:cstheme="minorBidi"/>
-          <w:sz w:val="22"/>
-          <w:szCs w:val="22"/>
-        </w:rPr>
-        <w:t xml:space="preserve">Given the time, study cites major challenges in being able to read, manipulate and store large amounts of detailed </w:t>
-      </w:r>
-      <w:proofErr w:type="gramStart"/>
-      <w:r>
-        <w:rPr>
-          <w:rFonts w:asciiTheme="minorHAnsi" w:eastAsiaTheme="minorEastAsia" w:hAnsiTheme="minorHAnsi" w:cstheme="minorBidi"/>
-          <w:sz w:val="22"/>
-          <w:szCs w:val="22"/>
-        </w:rPr>
-        <w:t>data</w:t>
-      </w:r>
-      <w:proofErr w:type="gramEnd"/>
-      <w:r>
-        <w:rPr>
-          <w:rFonts w:asciiTheme="minorHAnsi" w:eastAsiaTheme="minorEastAsia" w:hAnsiTheme="minorHAnsi" w:cstheme="minorBidi"/>
-          <w:sz w:val="22"/>
-          <w:szCs w:val="22"/>
-        </w:rPr>
-        <w:t xml:space="preserve"> which is required for any geo-spatial analysis, like maps, roads etc. With today's accessibility of such data from local governments and combining it with flexibility of cloud, makes such limitations go away around </w:t>
-      </w:r>
-      <w:proofErr w:type="spellStart"/>
-      <w:r>
-        <w:rPr>
-          <w:rFonts w:asciiTheme="minorHAnsi" w:eastAsiaTheme="minorEastAsia" w:hAnsiTheme="minorHAnsi" w:cstheme="minorBidi"/>
-          <w:sz w:val="22"/>
-          <w:szCs w:val="22"/>
-        </w:rPr>
-        <w:t>gis</w:t>
-      </w:r>
-      <w:proofErr w:type="spellEnd"/>
-      <w:r>
-        <w:rPr>
-          <w:rFonts w:asciiTheme="minorHAnsi" w:eastAsiaTheme="minorEastAsia" w:hAnsiTheme="minorHAnsi" w:cstheme="minorBidi"/>
-          <w:sz w:val="22"/>
-          <w:szCs w:val="22"/>
-        </w:rPr>
-        <w:t>.</w:t>
-      </w:r>
-    </w:p>
-    <w:p>
-      <w:pPr>
-        <w:pStyle w:val="c16"/>
-        <w:rPr>
-          <w:rFonts w:asciiTheme="minorHAnsi" w:eastAsiaTheme="minorEastAsia" w:hAnsiTheme="minorHAnsi" w:cstheme="minorBidi"/>
-          <w:sz w:val="22"/>
-          <w:szCs w:val="22"/>
-        </w:rPr>
-      </w:pPr>
-      <w:r>
-        <w:rPr>
-          <w:rFonts w:asciiTheme="minorHAnsi" w:eastAsiaTheme="minorEastAsia" w:hAnsiTheme="minorHAnsi" w:cstheme="minorBidi"/>
-          <w:sz w:val="22"/>
-          <w:szCs w:val="22"/>
-        </w:rPr>
-        <w:tab/>
-      </w:r>
-    </w:p>
-    <w:p>
-      <w:pPr>
-        <w:pStyle w:val="c16"/>
-        <w:rPr>
-          <w:rFonts w:asciiTheme="minorHAnsi" w:eastAsiaTheme="minorEastAsia" w:hAnsiTheme="minorHAnsi" w:cstheme="minorBidi"/>
-          <w:sz w:val="22"/>
-          <w:szCs w:val="22"/>
-        </w:rPr>
-      </w:pPr>
-      <w:r>
-        <w:rPr>
-          <w:rFonts w:asciiTheme="minorHAnsi" w:eastAsiaTheme="minorEastAsia" w:hAnsiTheme="minorHAnsi" w:cstheme="minorBidi"/>
-          <w:sz w:val="22"/>
-          <w:szCs w:val="22"/>
-        </w:rPr>
-        <w:t xml:space="preserve">2. Using Building Permits to Monitor Disaster Recovery: A </w:t>
-      </w:r>
-      <w:proofErr w:type="spellStart"/>
-      <w:r>
-        <w:rPr>
-          <w:rFonts w:asciiTheme="minorHAnsi" w:eastAsiaTheme="minorEastAsia" w:hAnsiTheme="minorHAnsi" w:cstheme="minorBidi"/>
-          <w:sz w:val="22"/>
-          <w:szCs w:val="22"/>
-        </w:rPr>
-        <w:t>Spatio</w:t>
-      </w:r>
-      <w:proofErr w:type="spellEnd"/>
-      <w:r>
-        <w:rPr>
-          <w:rFonts w:asciiTheme="minorHAnsi" w:eastAsiaTheme="minorEastAsia" w:hAnsiTheme="minorHAnsi" w:cstheme="minorBidi"/>
-          <w:sz w:val="22"/>
-          <w:szCs w:val="22"/>
-        </w:rPr>
-        <w:t>-Temporal Case Study of Coastal Mississippi Following Hurricane Katrina</w:t>
-      </w:r>
-    </w:p>
-    <w:p>
-      <w:pPr>
-        <w:pStyle w:val="c16"/>
-        <w:rPr>
-          <w:rFonts w:asciiTheme="minorHAnsi" w:eastAsiaTheme="minorEastAsia" w:hAnsiTheme="minorHAnsi" w:cstheme="minorBidi"/>
-          <w:sz w:val="22"/>
-          <w:szCs w:val="22"/>
-        </w:rPr>
-      </w:pPr>
-      <w:r>
-        <w:rPr>
-          <w:rFonts w:asciiTheme="minorHAnsi" w:eastAsiaTheme="minorEastAsia" w:hAnsiTheme="minorHAnsi" w:cstheme="minorBidi"/>
-          <w:sz w:val="22"/>
-          <w:szCs w:val="22"/>
-        </w:rPr>
-        <w:t xml:space="preserve">Main </w:t>
-      </w:r>
-      <w:proofErr w:type="gramStart"/>
-      <w:r>
-        <w:rPr>
-          <w:rFonts w:asciiTheme="minorHAnsi" w:eastAsiaTheme="minorEastAsia" w:hAnsiTheme="minorHAnsi" w:cstheme="minorBidi"/>
-          <w:sz w:val="22"/>
-          <w:szCs w:val="22"/>
-        </w:rPr>
-        <w:t>Idea :</w:t>
-      </w:r>
-      <w:proofErr w:type="gramEnd"/>
-      <w:r>
-        <w:rPr>
-          <w:rFonts w:asciiTheme="minorHAnsi" w:eastAsiaTheme="minorEastAsia" w:hAnsiTheme="minorHAnsi" w:cstheme="minorBidi"/>
-          <w:sz w:val="22"/>
-          <w:szCs w:val="22"/>
-        </w:rPr>
-        <w:t xml:space="preserve"> of the author here is to identify extent of damage and recovery efforts based on building permits and a spatial scan.</w:t>
-      </w:r>
-    </w:p>
-    <w:p>
-      <w:pPr>
-        <w:pStyle w:val="c16"/>
-        <w:rPr>
-          <w:rFonts w:asciiTheme="minorHAnsi" w:eastAsiaTheme="minorEastAsia" w:hAnsiTheme="minorHAnsi" w:cstheme="minorBidi"/>
-          <w:sz w:val="22"/>
-          <w:szCs w:val="22"/>
-        </w:rPr>
-      </w:pPr>
-      <w:r>
-        <w:rPr>
-          <w:rFonts w:asciiTheme="minorHAnsi" w:eastAsiaTheme="minorEastAsia" w:hAnsiTheme="minorHAnsi" w:cstheme="minorBidi"/>
-          <w:sz w:val="22"/>
-          <w:szCs w:val="22"/>
-        </w:rPr>
-        <w:t>This is directly relevant to us as city planners, specifically in danger areas, can use our website/tool to balance giving out building permits to residential, and also understand disaster recovery clusters and allocate resources accordingly.</w:t>
-      </w:r>
-    </w:p>
-    <w:p>
-      <w:pPr>
-        <w:pStyle w:val="c16"/>
-        <w:rPr>
-          <w:rFonts w:asciiTheme="minorHAnsi" w:eastAsiaTheme="minorEastAsia" w:hAnsiTheme="minorHAnsi" w:cstheme="minorBidi"/>
-          <w:sz w:val="22"/>
-          <w:szCs w:val="22"/>
-        </w:rPr>
-      </w:pPr>
-      <w:r>
-        <w:rPr>
-          <w:rFonts w:asciiTheme="minorHAnsi" w:eastAsiaTheme="minorEastAsia" w:hAnsiTheme="minorHAnsi" w:cstheme="minorBidi"/>
-          <w:sz w:val="22"/>
-          <w:szCs w:val="22"/>
-        </w:rPr>
-        <w:t xml:space="preserve">Author touches but fails to fully integrate re-population, or not immigration pre and post disaster. For </w:t>
-      </w:r>
-      <w:proofErr w:type="gramStart"/>
-      <w:r>
-        <w:rPr>
-          <w:rFonts w:asciiTheme="minorHAnsi" w:eastAsiaTheme="minorEastAsia" w:hAnsiTheme="minorHAnsi" w:cstheme="minorBidi"/>
-          <w:sz w:val="22"/>
-          <w:szCs w:val="22"/>
-        </w:rPr>
-        <w:t>example</w:t>
-      </w:r>
-      <w:proofErr w:type="gramEnd"/>
-      <w:r>
-        <w:rPr>
-          <w:rFonts w:asciiTheme="minorHAnsi" w:eastAsiaTheme="minorEastAsia" w:hAnsiTheme="minorHAnsi" w:cstheme="minorBidi"/>
-          <w:sz w:val="22"/>
-          <w:szCs w:val="22"/>
-        </w:rPr>
-        <w:t xml:space="preserve"> if people chose to move away from the region permanently.</w:t>
-      </w:r>
-    </w:p>
-    <w:p>
-      <w:pPr>
-        <w:pStyle w:val="c16"/>
-        <w:rPr>
-          <w:rFonts w:asciiTheme="minorHAnsi" w:eastAsiaTheme="minorEastAsia" w:hAnsiTheme="minorHAnsi" w:cstheme="minorBidi"/>
-          <w:sz w:val="22"/>
-          <w:szCs w:val="22"/>
-        </w:rPr>
-      </w:pPr>
-      <w:r>
-        <w:rPr>
-          <w:rFonts w:asciiTheme="minorHAnsi" w:eastAsiaTheme="minorEastAsia" w:hAnsiTheme="minorHAnsi" w:cstheme="minorBidi"/>
-          <w:sz w:val="22"/>
-          <w:szCs w:val="22"/>
-        </w:rPr>
-        <w:tab/>
-      </w:r>
-    </w:p>
-    <w:p>
-      <w:pPr>
-        <w:pStyle w:val="c16"/>
-        <w:rPr>
-          <w:rFonts w:asciiTheme="minorHAnsi" w:eastAsiaTheme="minorEastAsia" w:hAnsiTheme="minorHAnsi" w:cstheme="minorBidi"/>
-          <w:sz w:val="22"/>
-          <w:szCs w:val="22"/>
-        </w:rPr>
-      </w:pPr>
-      <w:r>
-        <w:rPr>
-          <w:rFonts w:asciiTheme="minorHAnsi" w:eastAsiaTheme="minorEastAsia" w:hAnsiTheme="minorHAnsi" w:cstheme="minorBidi"/>
-          <w:sz w:val="22"/>
-          <w:szCs w:val="22"/>
-        </w:rPr>
-        <w:lastRenderedPageBreak/>
-        <w:t xml:space="preserve">3. Adaptive clustering algorithm based on </w:t>
-      </w:r>
-      <w:proofErr w:type="spellStart"/>
-      <w:r>
-        <w:rPr>
-          <w:rFonts w:asciiTheme="minorHAnsi" w:eastAsiaTheme="minorEastAsia" w:hAnsiTheme="minorHAnsi" w:cstheme="minorBidi"/>
-          <w:sz w:val="22"/>
-          <w:szCs w:val="22"/>
-        </w:rPr>
-        <w:t>kNN</w:t>
-      </w:r>
-      <w:proofErr w:type="spellEnd"/>
-      <w:r>
-        <w:rPr>
-          <w:rFonts w:asciiTheme="minorHAnsi" w:eastAsiaTheme="minorEastAsia" w:hAnsiTheme="minorHAnsi" w:cstheme="minorBidi"/>
-          <w:sz w:val="22"/>
-          <w:szCs w:val="22"/>
-        </w:rPr>
-        <w:t xml:space="preserve"> and density</w:t>
-      </w:r>
-    </w:p>
-    <w:p>
-      <w:pPr>
-        <w:pStyle w:val="c16"/>
-        <w:rPr>
-          <w:rFonts w:asciiTheme="minorHAnsi" w:eastAsiaTheme="minorEastAsia" w:hAnsiTheme="minorHAnsi" w:cstheme="minorBidi"/>
-          <w:sz w:val="22"/>
-          <w:szCs w:val="22"/>
-        </w:rPr>
-      </w:pPr>
-      <w:r>
-        <w:rPr>
-          <w:rFonts w:asciiTheme="minorHAnsi" w:eastAsiaTheme="minorEastAsia" w:hAnsiTheme="minorHAnsi" w:cstheme="minorBidi"/>
-          <w:sz w:val="22"/>
-          <w:szCs w:val="22"/>
-        </w:rPr>
-        <w:t>Main idea: The author looks to utilize density of population to sample t dynamically adjust k value in the algorithm.</w:t>
-      </w:r>
-    </w:p>
-    <w:p>
-      <w:pPr>
-        <w:pStyle w:val="c16"/>
-        <w:rPr>
-          <w:rFonts w:asciiTheme="minorHAnsi" w:eastAsiaTheme="minorEastAsia" w:hAnsiTheme="minorHAnsi" w:cstheme="minorBidi"/>
-          <w:sz w:val="22"/>
-          <w:szCs w:val="22"/>
-        </w:rPr>
-      </w:pPr>
-      <w:r>
-        <w:rPr>
-          <w:rFonts w:asciiTheme="minorHAnsi" w:eastAsiaTheme="minorEastAsia" w:hAnsiTheme="minorHAnsi" w:cstheme="minorBidi"/>
-          <w:sz w:val="22"/>
-          <w:szCs w:val="22"/>
-        </w:rPr>
-        <w:t>This is particularly useful for us as even within city concentration of building permits needs to be changed for example, city center vs suburbs etc.</w:t>
-      </w:r>
-    </w:p>
-    <w:p>
-      <w:pPr>
-        <w:pStyle w:val="c16"/>
-        <w:rPr>
-          <w:rFonts w:asciiTheme="minorHAnsi" w:eastAsiaTheme="minorEastAsia" w:hAnsiTheme="minorHAnsi" w:cstheme="minorBidi"/>
-          <w:sz w:val="22"/>
-          <w:szCs w:val="22"/>
-        </w:rPr>
-      </w:pPr>
-      <w:r>
-        <w:rPr>
-          <w:rFonts w:asciiTheme="minorHAnsi" w:eastAsiaTheme="minorEastAsia" w:hAnsiTheme="minorHAnsi" w:cstheme="minorBidi"/>
-          <w:sz w:val="22"/>
-          <w:szCs w:val="22"/>
-        </w:rPr>
         <w:t>Author fails to show how the cluster moves/trends as external factors influence density as against to a cluster behaving in a silo. Our analysis using the building permits will look to perform trend analysis on these clusters</w:t>
       </w:r>
       <w:r>
@@ -1965,31 +2443,13 @@
         <w:rPr>
           <w:rFonts w:ascii="Times New Roman" w:eastAsia="Times New Roman" w:hAnsi="Times New Roman" w:cs="Times New Roman"/>
         </w:rPr>
-        <w:t>W</w:t>
+        <w:t>WS-1:</w:t>
       </w:r>
       <w:r>
         <w:rPr>
           <w:rFonts w:ascii="Times New Roman" w:eastAsia="Times New Roman" w:hAnsi="Times New Roman" w:cs="Times New Roman"/>
         </w:rPr>
-        <w:t>S-1</w:t>
-      </w:r>
-      <w:r>
-        <w:rPr>
-          <w:rFonts w:ascii="Times New Roman" w:eastAsia="Times New Roman" w:hAnsi="Times New Roman" w:cs="Times New Roman"/>
-        </w:rPr>
-        <w:t>:</w:t>
-      </w:r>
-      <w:r>
-        <w:rPr>
-          <w:rFonts w:ascii="Times New Roman" w:eastAsia="Times New Roman" w:hAnsi="Times New Roman" w:cs="Times New Roman"/>
-        </w:rPr>
-        <w:t xml:space="preserve"> </w:t>
-      </w:r>
-      <w:r>
-        <w:rPr>
-          <w:rFonts w:ascii="Times New Roman" w:eastAsia="Times New Roman" w:hAnsi="Times New Roman" w:cs="Times New Roman"/>
-        </w:rPr>
-        <w:t xml:space="preserve">Smart transportation planning: Data, models, and algorithms </w:t>
+        <w:t xml:space="preserve"> Smart transportation planning: Data, models, and algorithms </w:t>
       </w:r>
     </w:p>
     <w:p>
@@ -2657,6 +3117,22 @@
       <w:u w:val="single"/>
     </w:rPr>
   </w:style>
+  <w:style w:type="table" w:styleId="TableGrid">
+    <w:name w:val="Table Grid"/>
+    <w:basedOn w:val="TableNormal"/>
+    <w:uiPriority w:val="39"/>
+    <w:rsid w:val="00FA1EF1"/>
+    <w:tblPr>
+      <w:tblBorders>
+        <w:top w:val="single" w:sz="4" w:space="0" w:color="auto"/>
+        <w:left w:val="single" w:sz="4" w:space="0" w:color="auto"/>
+        <w:bottom w:val="single" w:sz="4" w:space="0" w:color="auto"/>
+        <w:right w:val="single" w:sz="4" w:space="0" w:color="auto"/>
+        <w:insideH w:val="single" w:sz="4" w:space="0" w:color="auto"/>
+        <w:insideV w:val="single" w:sz="4" w:space="0" w:color="auto"/>
+      </w:tblBorders>
+    </w:tblPr>
+  </w:style>
 </w:styles>
 </file>
 

</xml_diff>

<commit_message>
Appended my (trimmed) literature surveys. -BT
</commit_message>
<xml_diff>
--- a/Docs/ProposalDoc.docx
+++ b/Docs/ProposalDoc.docx
@@ -740,23 +740,13 @@
         </w:rPr>
         <w:t xml:space="preserve">is the plan of activities and also serves as </w:t>
       </w:r>
-      <w:proofErr w:type="gramStart"/>
-      <w:r>
-        <w:rPr>
-          <w:rFonts w:asciiTheme="minorHAnsi" w:eastAsiaTheme="minorEastAsia" w:hAnsiTheme="minorHAnsi" w:cstheme="minorBidi"/>
-          <w:sz w:val="22"/>
-          <w:szCs w:val="22"/>
-        </w:rPr>
-        <w:t>check-points</w:t>
-      </w:r>
-      <w:proofErr w:type="gramEnd"/>
-      <w:r>
-        <w:rPr>
-          <w:rFonts w:asciiTheme="minorHAnsi" w:eastAsiaTheme="minorEastAsia" w:hAnsiTheme="minorHAnsi" w:cstheme="minorBidi"/>
-          <w:sz w:val="22"/>
-          <w:szCs w:val="22"/>
-        </w:rPr>
-        <w:t xml:space="preserve"> to track project:</w:t>
+      <w:r>
+        <w:rPr>
+          <w:rFonts w:asciiTheme="minorHAnsi" w:eastAsiaTheme="minorEastAsia" w:hAnsiTheme="minorHAnsi" w:cstheme="minorBidi"/>
+          <w:sz w:val="22"/>
+          <w:szCs w:val="22"/>
+        </w:rPr>
+        <w:t>check-points to track project:</w:t>
       </w:r>
     </w:p>
     <w:tbl>
@@ -966,7 +956,25 @@
                 <w:sz w:val="22"/>
                 <w:szCs w:val="22"/>
               </w:rPr>
-              <w:t xml:space="preserve">Prashant Kubsad, Wael </w:t>
+              <w:t xml:space="preserve">Prashant </w:t>
+            </w:r>
+            <w:proofErr w:type="spellStart"/>
+            <w:r>
+              <w:rPr>
+                <w:rFonts w:asciiTheme="minorHAnsi" w:eastAsiaTheme="minorEastAsia" w:hAnsiTheme="minorHAnsi" w:cstheme="minorBidi"/>
+                <w:sz w:val="22"/>
+                <w:szCs w:val="22"/>
+              </w:rPr>
+              <w:t>Kubsad</w:t>
+            </w:r>
+            <w:proofErr w:type="spellEnd"/>
+            <w:r>
+              <w:rPr>
+                <w:rFonts w:asciiTheme="minorHAnsi" w:eastAsiaTheme="minorEastAsia" w:hAnsiTheme="minorHAnsi" w:cstheme="minorBidi"/>
+                <w:sz w:val="22"/>
+                <w:szCs w:val="22"/>
+              </w:rPr>
+              <w:t xml:space="preserve">, Wael </w:t>
             </w:r>
             <w:proofErr w:type="spellStart"/>
             <w:proofErr w:type="gramStart"/>
@@ -1826,25 +1834,7 @@
           <w:sz w:val="22"/>
           <w:szCs w:val="22"/>
         </w:rPr>
-        <w:t xml:space="preserve">Given the time, study cites major challenges in being able to read, manipulate and store large amounts of detailed </w:t>
-      </w:r>
-      <w:proofErr w:type="gramStart"/>
-      <w:r>
-        <w:rPr>
-          <w:rFonts w:asciiTheme="minorHAnsi" w:eastAsiaTheme="minorEastAsia" w:hAnsiTheme="minorHAnsi" w:cstheme="minorBidi"/>
-          <w:sz w:val="22"/>
-          <w:szCs w:val="22"/>
-        </w:rPr>
-        <w:t>data</w:t>
-      </w:r>
-      <w:proofErr w:type="gramEnd"/>
-      <w:r>
-        <w:rPr>
-          <w:rFonts w:asciiTheme="minorHAnsi" w:eastAsiaTheme="minorEastAsia" w:hAnsiTheme="minorHAnsi" w:cstheme="minorBidi"/>
-          <w:sz w:val="22"/>
-          <w:szCs w:val="22"/>
-        </w:rPr>
-        <w:t xml:space="preserve"> which is required for any geo-spatial analysis, like maps, roads etc. With today's accessibility of such data from local governments and combining it with flexibility of cloud, makes such limitations go away around </w:t>
+        <w:t xml:space="preserve">Given the time, study cites major challenges in being able to read, manipulate and store large amounts of detailed data which is required for any geo-spatial analysis, like maps, roads etc. With today's accessibility of such data from local governments and combining it with flexibility of cloud, makes such limitations go away around </w:t>
       </w:r>
       <w:proofErr w:type="spellStart"/>
       <w:r>
@@ -2596,38 +2586,444 @@
           <w:rFonts w:ascii="Times New Roman" w:eastAsia="Times New Roman" w:hAnsi="Times New Roman" w:cs="Times New Roman"/>
         </w:rPr>
       </w:pPr>
-    </w:p>
-    <w:p>
-      <w:pPr>
+      <w:r>
         <w:rPr>
           <w:rFonts w:ascii="Times New Roman" w:eastAsia="Times New Roman" w:hAnsi="Times New Roman" w:cs="Times New Roman"/>
         </w:rPr>
-      </w:pPr>
+        <w:br w:type="page"/>
+      </w:r>
+    </w:p>
+    <w:p>
+      <w:pPr>
+        <w:jc w:val="center"/>
+        <w:rPr>
+          <w:rFonts w:ascii="Arial" w:eastAsia="Times New Roman" w:hAnsi="Arial" w:cs="Arial"/>
+          <w:b/>
+          <w:bCs/>
+          <w:sz w:val="22"/>
+          <w:szCs w:val="22"/>
+          <w:u w:val="single"/>
+        </w:rPr>
+      </w:pPr>
+      <w:r>
+        <w:rPr>
+          <w:rFonts w:ascii="Arial" w:eastAsia="Times New Roman" w:hAnsi="Arial" w:cs="Arial"/>
+          <w:b/>
+          <w:bCs/>
+          <w:sz w:val="22"/>
+          <w:szCs w:val="22"/>
+          <w:u w:val="single"/>
+        </w:rPr>
+        <w:lastRenderedPageBreak/>
+        <w:t>Brian’s Literature Survey</w:t>
+      </w:r>
     </w:p>
     <w:p>
       <w:pPr>
         <w:rPr>
           <w:rFonts w:ascii="Times New Roman" w:eastAsia="Times New Roman" w:hAnsi="Times New Roman" w:cs="Times New Roman"/>
-        </w:rPr>
-      </w:pPr>
-    </w:p>
-    <w:p>
-      <w:pPr>
-        <w:rPr>
-          <w:rFonts w:ascii="Times New Roman" w:eastAsia="Times New Roman" w:hAnsi="Times New Roman" w:cs="Times New Roman"/>
-        </w:rPr>
-      </w:pPr>
-    </w:p>
-    <w:p>
-      <w:pPr>
-        <w:pStyle w:val="c16"/>
-        <w:rPr>
-          <w:rFonts w:asciiTheme="minorHAnsi" w:eastAsiaTheme="minorEastAsia" w:hAnsiTheme="minorHAnsi" w:cstheme="minorBidi"/>
-          <w:sz w:val="22"/>
-          <w:szCs w:val="22"/>
-        </w:rPr>
-      </w:pPr>
-    </w:p>
+          <w:sz w:val="22"/>
+          <w:szCs w:val="22"/>
+        </w:rPr>
+      </w:pPr>
+    </w:p>
+    <w:p>
+      <w:pPr>
+        <w:pStyle w:val="c7"/>
+        <w:rPr>
+          <w:rStyle w:val="c0"/>
+          <w:rFonts w:ascii="Arial" w:hAnsi="Arial" w:cs="Arial"/>
+          <w:b/>
+          <w:bCs/>
+          <w:sz w:val="22"/>
+          <w:szCs w:val="22"/>
+        </w:rPr>
+      </w:pPr>
+      <w:bookmarkStart w:id="0" w:name="_Hlk66274051"/>
+      <w:r>
+        <w:rPr>
+          <w:rFonts w:ascii="Arial" w:hAnsi="Arial" w:cs="Arial"/>
+          <w:b/>
+          <w:bCs/>
+          <w:sz w:val="22"/>
+          <w:szCs w:val="22"/>
+        </w:rPr>
+        <w:t>Now-Casting Building Permits with Google Trends</w:t>
+      </w:r>
+    </w:p>
+    <w:p>
+      <w:pPr>
+        <w:rPr>
+          <w:rFonts w:ascii="Arial" w:eastAsia="Times New Roman" w:hAnsi="Arial" w:cs="Arial"/>
+          <w:color w:val="000000" w:themeColor="text1"/>
+          <w:sz w:val="22"/>
+          <w:szCs w:val="22"/>
+        </w:rPr>
+      </w:pPr>
+      <w:r>
+        <w:rPr>
+          <w:rFonts w:ascii="Arial" w:eastAsia="Times New Roman" w:hAnsi="Arial" w:cs="Arial"/>
+          <w:color w:val="000000" w:themeColor="text1"/>
+          <w:sz w:val="22"/>
+          <w:szCs w:val="22"/>
+        </w:rPr>
+        <w:t xml:space="preserve">Coble, David and </w:t>
+      </w:r>
+      <w:proofErr w:type="spellStart"/>
+      <w:r>
+        <w:rPr>
+          <w:rFonts w:ascii="Arial" w:eastAsia="Times New Roman" w:hAnsi="Arial" w:cs="Arial"/>
+          <w:color w:val="000000" w:themeColor="text1"/>
+          <w:sz w:val="22"/>
+          <w:szCs w:val="22"/>
+        </w:rPr>
+        <w:t>Pincheira</w:t>
+      </w:r>
+      <w:proofErr w:type="spellEnd"/>
+      <w:r>
+        <w:rPr>
+          <w:rFonts w:ascii="Arial" w:eastAsia="Times New Roman" w:hAnsi="Arial" w:cs="Arial"/>
+          <w:color w:val="000000" w:themeColor="text1"/>
+          <w:sz w:val="22"/>
+          <w:szCs w:val="22"/>
+        </w:rPr>
+        <w:t xml:space="preserve">, Pablo M., Now-Casting Building Permits with Google Trends (February 1, 2017). Available at SSRN: </w:t>
+      </w:r>
+      <w:hyperlink r:id="rId11" w:tgtFrame="_blank" w:history="1">
+        <w:r>
+          <w:rPr>
+            <w:rFonts w:ascii="Arial" w:eastAsia="Times New Roman" w:hAnsi="Arial" w:cs="Arial"/>
+            <w:color w:val="000000" w:themeColor="text1"/>
+            <w:sz w:val="22"/>
+            <w:szCs w:val="22"/>
+            <w:u w:val="single"/>
+          </w:rPr>
+          <w:t>https://ssrn.com/abstract=2910165</w:t>
+        </w:r>
+      </w:hyperlink>
+      <w:r>
+        <w:rPr>
+          <w:rFonts w:ascii="Arial" w:eastAsia="Times New Roman" w:hAnsi="Arial" w:cs="Arial"/>
+          <w:color w:val="000000" w:themeColor="text1"/>
+          <w:sz w:val="22"/>
+          <w:szCs w:val="22"/>
+        </w:rPr>
+        <w:t xml:space="preserve"> or </w:t>
+      </w:r>
+      <w:hyperlink r:id="rId12" w:tgtFrame="_blank" w:history="1">
+        <w:r>
+          <w:rPr>
+            <w:rFonts w:ascii="Arial" w:eastAsia="Times New Roman" w:hAnsi="Arial" w:cs="Arial"/>
+            <w:color w:val="000000" w:themeColor="text1"/>
+            <w:sz w:val="22"/>
+            <w:szCs w:val="22"/>
+            <w:u w:val="single"/>
+          </w:rPr>
+          <w:t xml:space="preserve">http://dx.doi.org/10.2139/ssrn.2910165 </w:t>
+        </w:r>
+      </w:hyperlink>
+    </w:p>
+    <w:p>
+      <w:pPr>
+        <w:rPr>
+          <w:rFonts w:ascii="Arial" w:eastAsia="Times New Roman" w:hAnsi="Arial" w:cs="Arial"/>
+          <w:sz w:val="22"/>
+          <w:szCs w:val="22"/>
+        </w:rPr>
+      </w:pPr>
+    </w:p>
+    <w:p>
+      <w:pPr>
+        <w:rPr>
+          <w:rFonts w:ascii="Arial" w:hAnsi="Arial" w:cs="Arial"/>
+          <w:sz w:val="22"/>
+          <w:szCs w:val="22"/>
+        </w:rPr>
+      </w:pPr>
+      <w:r>
+        <w:rPr>
+          <w:rFonts w:ascii="Arial" w:hAnsi="Arial" w:cs="Arial"/>
+          <w:sz w:val="22"/>
+          <w:szCs w:val="22"/>
+        </w:rPr>
+        <w:t xml:space="preserve">The researchers propose a forecasting model using up-to-date construction search terms from Google Trends in order to supplement the lagging permit indicator. Our forecasting model is also subject to this data lag and we could supplement our forecasting model with Google search terms as the researchers did here. The researchers see value in combining factors for forecasting, which they stop short of pursuing. In our project, we would combine Google Trend forecasting </w:t>
+      </w:r>
+      <w:r>
+        <w:rPr>
+          <w:rFonts w:ascii="Arial" w:hAnsi="Arial" w:cs="Arial"/>
+          <w:i/>
+          <w:iCs/>
+          <w:sz w:val="22"/>
+          <w:szCs w:val="22"/>
+        </w:rPr>
+        <w:t xml:space="preserve">for a specific region </w:t>
+      </w:r>
+      <w:r>
+        <w:rPr>
+          <w:rFonts w:ascii="Arial" w:hAnsi="Arial" w:cs="Arial"/>
+          <w:sz w:val="22"/>
+          <w:szCs w:val="22"/>
+        </w:rPr>
+        <w:t>with the corresponding permit data.</w:t>
+      </w:r>
+    </w:p>
+    <w:p>
+      <w:pPr>
+        <w:rPr>
+          <w:rFonts w:ascii="Arial" w:hAnsi="Arial" w:cs="Arial"/>
+          <w:sz w:val="22"/>
+          <w:szCs w:val="22"/>
+        </w:rPr>
+      </w:pPr>
+    </w:p>
+    <w:p>
+      <w:pPr>
+        <w:pStyle w:val="c7"/>
+        <w:rPr>
+          <w:rFonts w:ascii="Arial" w:hAnsi="Arial" w:cs="Arial"/>
+          <w:b/>
+          <w:bCs/>
+          <w:sz w:val="22"/>
+          <w:szCs w:val="22"/>
+        </w:rPr>
+      </w:pPr>
+      <w:r>
+        <w:rPr>
+          <w:rFonts w:ascii="Arial" w:hAnsi="Arial" w:cs="Arial"/>
+          <w:b/>
+          <w:bCs/>
+          <w:sz w:val="22"/>
+          <w:szCs w:val="22"/>
+        </w:rPr>
+        <w:t>Univariate and Multivariate Arima Versus Vector Autoregression Forecasting</w:t>
+      </w:r>
+    </w:p>
+    <w:p>
+      <w:pPr>
+        <w:pStyle w:val="c7"/>
+        <w:rPr>
+          <w:rFonts w:ascii="Arial" w:hAnsi="Arial" w:cs="Arial"/>
+          <w:sz w:val="22"/>
+          <w:szCs w:val="22"/>
+        </w:rPr>
+      </w:pPr>
+      <w:r>
+        <w:rPr>
+          <w:rFonts w:ascii="Arial" w:hAnsi="Arial" w:cs="Arial"/>
+          <w:sz w:val="22"/>
+          <w:szCs w:val="22"/>
+        </w:rPr>
+        <w:t xml:space="preserve">Bagshaw, Michael L., 1987. “Comparison of Univariate ARIMA, Multivariate ARIMA and Vector Autoregression Forecasting,” </w:t>
+      </w:r>
+      <w:r>
+        <w:rPr>
+          <w:rStyle w:val="Emphasis"/>
+          <w:rFonts w:ascii="Arial" w:hAnsi="Arial" w:cs="Arial"/>
+          <w:sz w:val="22"/>
+          <w:szCs w:val="22"/>
+        </w:rPr>
+        <w:t>Federal Reserve Bank of Cleveland, Working Paper</w:t>
+      </w:r>
+      <w:r>
+        <w:rPr>
+          <w:rFonts w:ascii="Arial" w:hAnsi="Arial" w:cs="Arial"/>
+          <w:sz w:val="22"/>
+          <w:szCs w:val="22"/>
+        </w:rPr>
+        <w:t xml:space="preserve"> no. 86-02.</w:t>
+      </w:r>
+    </w:p>
+    <w:p>
+      <w:pPr>
+        <w:rPr>
+          <w:rFonts w:ascii="Arial" w:hAnsi="Arial" w:cs="Arial"/>
+          <w:sz w:val="22"/>
+          <w:szCs w:val="22"/>
+        </w:rPr>
+      </w:pPr>
+      <w:r>
+        <w:rPr>
+          <w:rFonts w:ascii="Arial" w:hAnsi="Arial" w:cs="Arial"/>
+          <w:sz w:val="22"/>
+          <w:szCs w:val="22"/>
+        </w:rPr>
+        <w:t>In this paper, Bagshaw compares the performance of 4 forecasting models: ARIMA, MARIMA, VAR, and BVAR on general economic data (EG unemployment rate and GNP). Bagshaw demonstrated that MARIMA generated the most accurate forecasts. In our project, we will use a time-series forecasting model and this paper serves as a foray into several popular models which we could implement and select the best on for final analyses. Bagshaw compares several models, but he does so all on the same data set. Our analysis expands on this shortcoming by implementing the same models on a different category of data – building permits.</w:t>
+      </w:r>
+    </w:p>
+    <w:p>
+      <w:pPr>
+        <w:rPr>
+          <w:rFonts w:ascii="Arial" w:hAnsi="Arial" w:cs="Arial"/>
+          <w:sz w:val="22"/>
+          <w:szCs w:val="22"/>
+        </w:rPr>
+      </w:pPr>
+    </w:p>
+    <w:p>
+      <w:pPr>
+        <w:rPr>
+          <w:rFonts w:ascii="Arial" w:hAnsi="Arial" w:cs="Arial"/>
+          <w:sz w:val="22"/>
+          <w:szCs w:val="22"/>
+        </w:rPr>
+      </w:pPr>
+    </w:p>
+    <w:p>
+      <w:pPr>
+        <w:spacing w:before="100" w:beforeAutospacing="1" w:after="100" w:afterAutospacing="1"/>
+        <w:outlineLvl w:val="0"/>
+        <w:rPr>
+          <w:rFonts w:ascii="Arial" w:eastAsia="Times New Roman" w:hAnsi="Arial" w:cs="Arial"/>
+          <w:b/>
+          <w:bCs/>
+          <w:kern w:val="36"/>
+          <w:sz w:val="22"/>
+          <w:szCs w:val="22"/>
+        </w:rPr>
+      </w:pPr>
+      <w:r>
+        <w:rPr>
+          <w:rFonts w:ascii="Arial" w:eastAsia="Times New Roman" w:hAnsi="Arial" w:cs="Arial"/>
+          <w:b/>
+          <w:bCs/>
+          <w:kern w:val="36"/>
+          <w:sz w:val="22"/>
+          <w:szCs w:val="22"/>
+        </w:rPr>
+        <w:t xml:space="preserve">The Other Side of the Broken Window: A Methodology that Translates Building Permits into an </w:t>
+      </w:r>
+      <w:proofErr w:type="spellStart"/>
+      <w:r>
+        <w:rPr>
+          <w:rFonts w:ascii="Arial" w:eastAsia="Times New Roman" w:hAnsi="Arial" w:cs="Arial"/>
+          <w:b/>
+          <w:bCs/>
+          <w:kern w:val="36"/>
+          <w:sz w:val="22"/>
+          <w:szCs w:val="22"/>
+        </w:rPr>
+        <w:t>Ecometric</w:t>
+      </w:r>
+      <w:proofErr w:type="spellEnd"/>
+      <w:r>
+        <w:rPr>
+          <w:rFonts w:ascii="Arial" w:eastAsia="Times New Roman" w:hAnsi="Arial" w:cs="Arial"/>
+          <w:b/>
+          <w:bCs/>
+          <w:kern w:val="36"/>
+          <w:sz w:val="22"/>
+          <w:szCs w:val="22"/>
+        </w:rPr>
+        <w:t xml:space="preserve"> of Investment by Community Members</w:t>
+      </w:r>
+    </w:p>
+    <w:p>
+      <w:pPr>
+        <w:rPr>
+          <w:rFonts w:ascii="Arial" w:hAnsi="Arial" w:cs="Arial"/>
+          <w:sz w:val="22"/>
+          <w:szCs w:val="22"/>
+        </w:rPr>
+      </w:pPr>
+      <w:r>
+        <w:rPr>
+          <w:rFonts w:ascii="Arial" w:hAnsi="Arial" w:cs="Arial"/>
+          <w:sz w:val="22"/>
+          <w:szCs w:val="22"/>
+        </w:rPr>
+        <w:t xml:space="preserve">O’Brien, D.T., Montgomery, B.W. The Other Side of the Broken Window: A Methodology that Translates Building Permits into an </w:t>
+      </w:r>
+      <w:proofErr w:type="spellStart"/>
+      <w:r>
+        <w:rPr>
+          <w:rFonts w:ascii="Arial" w:hAnsi="Arial" w:cs="Arial"/>
+          <w:sz w:val="22"/>
+          <w:szCs w:val="22"/>
+        </w:rPr>
+        <w:t>Ecometric</w:t>
+      </w:r>
+      <w:proofErr w:type="spellEnd"/>
+      <w:r>
+        <w:rPr>
+          <w:rFonts w:ascii="Arial" w:hAnsi="Arial" w:cs="Arial"/>
+          <w:sz w:val="22"/>
+          <w:szCs w:val="22"/>
+        </w:rPr>
+        <w:t xml:space="preserve"> of Investment by Community Members. </w:t>
+      </w:r>
+      <w:r>
+        <w:rPr>
+          <w:rFonts w:ascii="Arial" w:hAnsi="Arial" w:cs="Arial"/>
+          <w:i/>
+          <w:iCs/>
+          <w:sz w:val="22"/>
+          <w:szCs w:val="22"/>
+        </w:rPr>
+        <w:t>Am J Community Psychol</w:t>
+      </w:r>
+      <w:r>
+        <w:rPr>
+          <w:rFonts w:ascii="Arial" w:hAnsi="Arial" w:cs="Arial"/>
+          <w:sz w:val="22"/>
+          <w:szCs w:val="22"/>
+        </w:rPr>
+        <w:t xml:space="preserve"> </w:t>
+      </w:r>
+      <w:r>
+        <w:rPr>
+          <w:rFonts w:ascii="Arial" w:hAnsi="Arial" w:cs="Arial"/>
+          <w:b/>
+          <w:bCs/>
+          <w:sz w:val="22"/>
+          <w:szCs w:val="22"/>
+        </w:rPr>
+        <w:t xml:space="preserve">55, </w:t>
+      </w:r>
+      <w:r>
+        <w:rPr>
+          <w:rFonts w:ascii="Arial" w:hAnsi="Arial" w:cs="Arial"/>
+          <w:sz w:val="22"/>
+          <w:szCs w:val="22"/>
+        </w:rPr>
+        <w:t xml:space="preserve">25–36 (2015). </w:t>
+      </w:r>
+      <w:r>
+        <w:rPr>
+          <w:rFonts w:ascii="Arial" w:hAnsi="Arial" w:cs="Arial"/>
+          <w:sz w:val="22"/>
+          <w:szCs w:val="22"/>
+          <w:u w:val="single"/>
+        </w:rPr>
+        <w:t>https://doi.org/10.1007/s10464-014-9685-8</w:t>
+      </w:r>
+    </w:p>
+    <w:p>
+      <w:pPr>
+        <w:rPr>
+          <w:rFonts w:ascii="Arial" w:hAnsi="Arial" w:cs="Arial"/>
+          <w:sz w:val="22"/>
+          <w:szCs w:val="22"/>
+        </w:rPr>
+      </w:pPr>
+    </w:p>
+    <w:p>
+      <w:pPr>
+        <w:rPr>
+          <w:rFonts w:ascii="Arial" w:hAnsi="Arial" w:cs="Arial"/>
+          <w:sz w:val="22"/>
+          <w:szCs w:val="22"/>
+        </w:rPr>
+      </w:pPr>
+      <w:r>
+        <w:rPr>
+          <w:rFonts w:ascii="Arial" w:hAnsi="Arial" w:cs="Arial"/>
+          <w:sz w:val="22"/>
+          <w:szCs w:val="22"/>
+        </w:rPr>
+        <w:t>This paper proposes a methodology for assessing health based on infrastructural investment sourced from building permits. The researchers’ data is nearly the same as ours and they establish conventions and processing methodologies that we could use to prepare our data set. Given the nebulous nature of the subject, the researchers fail to establish a causal relationship between their indicators and community health. Our project is unlikely to establish one either, but we hope to add another perspective from which to view such a relationship.</w:t>
+      </w:r>
+    </w:p>
+    <w:bookmarkEnd w:id="0"/>
     <w:p>
       <w:pPr>
         <w:rPr>
@@ -3133,6 +3529,33 @@
       </w:tblBorders>
     </w:tblPr>
   </w:style>
+  <w:style w:type="paragraph" w:customStyle="1" w:styleId="c7">
+    <w:name w:val="c7"/>
+    <w:basedOn w:val="Normal"/>
+    <w:rsid w:val="008D6000"/>
+    <w:pPr>
+      <w:spacing w:before="100" w:beforeAutospacing="1" w:after="100" w:afterAutospacing="1"/>
+    </w:pPr>
+    <w:rPr>
+      <w:rFonts w:ascii="Times New Roman" w:eastAsia="Times New Roman" w:hAnsi="Times New Roman" w:cs="Times New Roman"/>
+    </w:rPr>
+  </w:style>
+  <w:style w:type="character" w:customStyle="1" w:styleId="c0">
+    <w:name w:val="c0"/>
+    <w:basedOn w:val="DefaultParagraphFont"/>
+    <w:rsid w:val="008D6000"/>
+  </w:style>
+  <w:style w:type="character" w:styleId="Emphasis">
+    <w:name w:val="Emphasis"/>
+    <w:basedOn w:val="DefaultParagraphFont"/>
+    <w:uiPriority w:val="20"/>
+    <w:qFormat/>
+    <w:rsid w:val="008D6000"/>
+    <w:rPr>
+      <w:i/>
+      <w:iCs/>
+    </w:rPr>
+  </w:style>
 </w:styles>
 </file>
 

</xml_diff>

<commit_message>
Added Scott lit survey
</commit_message>
<xml_diff>
--- a/Docs/ProposalDoc.docx
+++ b/Docs/ProposalDoc.docx
@@ -1,6 +1,6 @@
 
 <file path=word/document.xml><?xml version="1.0" encoding="utf-8"?>
-<w:document xmlns:wpc="http://schemas.microsoft.com/office/word/2010/wordprocessingCanvas" xmlns:cx="http://schemas.microsoft.com/office/drawing/2014/chartex" xmlns:cx1="http://schemas.microsoft.com/office/drawing/2015/9/8/chartex" xmlns:cx2="http://schemas.microsoft.com/office/drawing/2015/10/21/chartex" xmlns:cx3="http://schemas.microsoft.com/office/drawing/2016/5/9/chartex" xmlns:cx4="http://schemas.microsoft.com/office/drawing/2016/5/10/chartex" xmlns:cx5="http://schemas.microsoft.com/office/drawing/2016/5/11/chartex" xmlns:cx6="http://schemas.microsoft.com/office/drawing/2016/5/12/chartex" xmlns:cx7="http://schemas.microsoft.com/office/drawing/2016/5/13/chartex" xmlns:cx8="http://schemas.microsoft.com/office/drawing/2016/5/14/chartex" xmlns:mc="http://schemas.openxmlformats.org/markup-compatibility/2006" xmlns:aink="http://schemas.microsoft.com/office/drawing/2016/ink" xmlns:am3d="http://schemas.microsoft.com/office/drawing/2017/model3d" xmlns:o="urn:schemas-microsoft-com:office:office" xmlns:r="http://schemas.openxmlformats.org/officeDocument/2006/relationships" xmlns:m="http://schemas.openxmlformats.org/officeDocument/2006/math" xmlns:v="urn:schemas-microsoft-com:vml" xmlns:wp14="http://schemas.microsoft.com/office/word/2010/wordprocessingDrawing" xmlns:wp="http://schemas.openxmlformats.org/drawingml/2006/wordprocessingDrawing" xmlns:w10="urn:schemas-microsoft-com:office:word" xmlns:w="http://schemas.openxmlformats.org/wordprocessingml/2006/main" xmlns:w14="http://schemas.microsoft.com/office/word/2010/wordml" xmlns:w15="http://schemas.microsoft.com/office/word/2012/wordml" xmlns:w16cex="http://schemas.microsoft.com/office/word/2018/wordml/cex" xmlns:w16cid="http://schemas.microsoft.com/office/word/2016/wordml/cid" xmlns:w16="http://schemas.microsoft.com/office/word/2018/wordml" xmlns:w16se="http://schemas.microsoft.com/office/word/2015/wordml/symex" xmlns:wpg="http://schemas.microsoft.com/office/word/2010/wordprocessingGroup" xmlns:wpi="http://schemas.microsoft.com/office/word/2010/wordprocessingInk" xmlns:wne="http://schemas.microsoft.com/office/word/2006/wordml" xmlns:wps="http://schemas.microsoft.com/office/word/2010/wordprocessingShape" mc:Ignorable="w14 w15 w16se w16cid w16 w16cex wp14">
+<w:document xmlns:wpc="http://schemas.microsoft.com/office/word/2010/wordprocessingCanvas" xmlns:mc="http://schemas.openxmlformats.org/markup-compatibility/2006" xmlns:o="urn:schemas-microsoft-com:office:office" xmlns:r="http://schemas.openxmlformats.org/officeDocument/2006/relationships" xmlns:m="http://schemas.openxmlformats.org/officeDocument/2006/math" xmlns:v="urn:schemas-microsoft-com:vml" xmlns:wp14="http://schemas.microsoft.com/office/word/2010/wordprocessingDrawing" xmlns:wp="http://schemas.openxmlformats.org/drawingml/2006/wordprocessingDrawing" xmlns:w10="urn:schemas-microsoft-com:office:word" xmlns:w="http://schemas.openxmlformats.org/wordprocessingml/2006/main" xmlns:w14="http://schemas.microsoft.com/office/word/2010/wordml" xmlns:w15="http://schemas.microsoft.com/office/word/2012/wordml" xmlns:wpg="http://schemas.microsoft.com/office/word/2010/wordprocessingGroup" xmlns:wpi="http://schemas.microsoft.com/office/word/2010/wordprocessingInk" xmlns:wne="http://schemas.microsoft.com/office/word/2006/wordml" xmlns:wps="http://schemas.microsoft.com/office/word/2010/wordprocessingShape" mc:Ignorable="w14 w15 wp14">
   <w:body>
     <w:p>
       <w:pPr>
@@ -58,24 +58,41 @@
           <w:sz w:val="22"/>
           <w:szCs w:val="22"/>
         </w:rPr>
-        <w:t xml:space="preserve">(ex.Chicago). </w:t>
-      </w:r>
-    </w:p>
-    <w:p>
-      <w:pPr>
-        <w:rPr>
-          <w:sz w:val="22"/>
-          <w:szCs w:val="22"/>
-        </w:rPr>
-      </w:pPr>
-    </w:p>
-    <w:p>
-      <w:pPr>
-        <w:rPr>
-          <w:sz w:val="22"/>
-          <w:szCs w:val="22"/>
-        </w:rPr>
-      </w:pPr>
+        <w:t>(</w:t>
+      </w:r>
+      <w:proofErr w:type="spellStart"/>
+      <w:r>
+        <w:rPr>
+          <w:sz w:val="22"/>
+          <w:szCs w:val="22"/>
+        </w:rPr>
+        <w:t>ex.Chicago</w:t>
+      </w:r>
+      <w:proofErr w:type="spellEnd"/>
+      <w:r>
+        <w:rPr>
+          <w:sz w:val="22"/>
+          <w:szCs w:val="22"/>
+        </w:rPr>
+        <w:t xml:space="preserve">). </w:t>
+      </w:r>
+    </w:p>
+    <w:p>
+      <w:pPr>
+        <w:rPr>
+          <w:sz w:val="22"/>
+          <w:szCs w:val="22"/>
+        </w:rPr>
+      </w:pPr>
+    </w:p>
+    <w:p>
+      <w:pPr>
+        <w:rPr>
+          <w:sz w:val="22"/>
+          <w:szCs w:val="22"/>
+        </w:rPr>
+      </w:pPr>
+      <w:proofErr w:type="spellStart"/>
       <w:r>
         <w:rPr>
           <w:sz w:val="22"/>
@@ -83,6 +100,7 @@
         </w:rPr>
         <w:t>Heilmeier</w:t>
       </w:r>
+      <w:proofErr w:type="spellEnd"/>
       <w:r>
         <w:rPr>
           <w:sz w:val="22"/>
@@ -269,15 +287,7 @@
           <w:b/>
           <w:bCs/>
         </w:rPr>
-        <w:t>W</w:t>
-      </w:r>
-      <w:r>
-        <w:rPr>
-          <w:rFonts w:ascii="Segoe UI Semilight" w:hAnsi="Segoe UI Semilight" w:cs="Segoe UI Semilight"/>
-          <w:b/>
-          <w:bCs/>
-        </w:rPr>
-        <w:t>hat's new in your approach? Why will it be successful?</w:t>
+        <w:t>What's new in your approach? Why will it be successful?</w:t>
       </w:r>
     </w:p>
     <w:p>
@@ -322,25 +332,7 @@
           <w:iCs/>
           <w:color w:val="000000"/>
         </w:rPr>
-        <w:t xml:space="preserve">Dynamic and </w:t>
-      </w:r>
-      <w:r>
-        <w:rPr>
-          <w:rFonts w:ascii="Segoe UI Semilight" w:hAnsi="Segoe UI Semilight" w:cs="Segoe UI Semilight"/>
-          <w:i/>
-          <w:iCs/>
-          <w:color w:val="000000"/>
-        </w:rPr>
-        <w:t>Interactive</w:t>
-      </w:r>
-      <w:r>
-        <w:rPr>
-          <w:rFonts w:ascii="Segoe UI Semilight" w:hAnsi="Segoe UI Semilight" w:cs="Segoe UI Semilight"/>
-          <w:i/>
-          <w:iCs/>
-          <w:color w:val="000000"/>
-        </w:rPr>
-        <w:t xml:space="preserve"> Geo-temporal analysis of construction in a city</w:t>
+        <w:t>Dynamic and Interactive Geo-temporal analysis of construction in a city</w:t>
       </w:r>
     </w:p>
     <w:p>
@@ -438,25 +430,7 @@
           <w:iCs/>
           <w:color w:val="000000"/>
         </w:rPr>
-        <w:t xml:space="preserve">Real Estate Analysts - pricing depends on factors like train stations, shopping centers, </w:t>
-      </w:r>
-      <w:r>
-        <w:rPr>
-          <w:rFonts w:ascii="Segoe UI Semilight" w:hAnsi="Segoe UI Semilight" w:cs="Segoe UI Semilight"/>
-          <w:i/>
-          <w:iCs/>
-          <w:color w:val="000000"/>
-        </w:rPr>
-        <w:t>schools,</w:t>
-      </w:r>
-      <w:r>
-        <w:rPr>
-          <w:rFonts w:ascii="Segoe UI Semilight" w:hAnsi="Segoe UI Semilight" w:cs="Segoe UI Semilight"/>
-          <w:i/>
-          <w:iCs/>
-          <w:color w:val="000000"/>
-        </w:rPr>
-        <w:t xml:space="preserve"> and hospitals also in the area rather than just new homes.</w:t>
+        <w:t>Real Estate Analysts - pricing depends on factors like train stations, shopping centers, schools, and hospitals also in the area rather than just new homes.</w:t>
       </w:r>
     </w:p>
     <w:p>
@@ -504,25 +478,7 @@
           <w:iCs/>
           <w:color w:val="000000"/>
         </w:rPr>
-        <w:t xml:space="preserve">Real Estate ( Buyers/Sellers ) - Get a </w:t>
-      </w:r>
-      <w:r>
-        <w:rPr>
-          <w:rFonts w:ascii="Segoe UI Semilight" w:hAnsi="Segoe UI Semilight" w:cs="Segoe UI Semilight"/>
-          <w:i/>
-          <w:iCs/>
-          <w:color w:val="000000"/>
-        </w:rPr>
-        <w:t>holistic</w:t>
-      </w:r>
-      <w:r>
-        <w:rPr>
-          <w:rFonts w:ascii="Segoe UI Semilight" w:hAnsi="Segoe UI Semilight" w:cs="Segoe UI Semilight"/>
-          <w:i/>
-          <w:iCs/>
-          <w:color w:val="000000"/>
-        </w:rPr>
-        <w:t xml:space="preserve"> view of upcoming development in an area to make a more informed decision</w:t>
+        <w:t>Real Estate ( Buyers/Sellers ) - Get a holistic view of upcoming development in an area to make a more informed decision</w:t>
       </w:r>
     </w:p>
     <w:p>
@@ -775,6 +731,7 @@
           <w:szCs w:val="20"/>
           <w:u w:val="single"/>
         </w:rPr>
+        <w:lastRenderedPageBreak/>
         <w:t>Payoffs:</w:t>
       </w:r>
     </w:p>
@@ -881,7 +838,61 @@
           <w:sz w:val="20"/>
           <w:szCs w:val="20"/>
         </w:rPr>
-        <w:t>Resource Cost (10 hrs/person/week) = 50 hrs/wk * 8 weeks = 400 resource hours</w:t>
+        <w:t xml:space="preserve">Resource Cost (10 </w:t>
+      </w:r>
+      <w:proofErr w:type="spellStart"/>
+      <w:r>
+        <w:rPr>
+          <w:rFonts w:ascii="Segoe UI Semilight" w:eastAsiaTheme="minorEastAsia" w:hAnsi="Segoe UI Semilight" w:cs="Segoe UI Semilight"/>
+          <w:sz w:val="20"/>
+          <w:szCs w:val="20"/>
+        </w:rPr>
+        <w:t>hrs</w:t>
+      </w:r>
+      <w:proofErr w:type="spellEnd"/>
+      <w:r>
+        <w:rPr>
+          <w:rFonts w:ascii="Segoe UI Semilight" w:eastAsiaTheme="minorEastAsia" w:hAnsi="Segoe UI Semilight" w:cs="Segoe UI Semilight"/>
+          <w:sz w:val="20"/>
+          <w:szCs w:val="20"/>
+        </w:rPr>
+        <w:t xml:space="preserve">/person/week) = 50 </w:t>
+      </w:r>
+      <w:proofErr w:type="spellStart"/>
+      <w:r>
+        <w:rPr>
+          <w:rFonts w:ascii="Segoe UI Semilight" w:eastAsiaTheme="minorEastAsia" w:hAnsi="Segoe UI Semilight" w:cs="Segoe UI Semilight"/>
+          <w:sz w:val="20"/>
+          <w:szCs w:val="20"/>
+        </w:rPr>
+        <w:t>hrs</w:t>
+      </w:r>
+      <w:proofErr w:type="spellEnd"/>
+      <w:r>
+        <w:rPr>
+          <w:rFonts w:ascii="Segoe UI Semilight" w:eastAsiaTheme="minorEastAsia" w:hAnsi="Segoe UI Semilight" w:cs="Segoe UI Semilight"/>
+          <w:sz w:val="20"/>
+          <w:szCs w:val="20"/>
+        </w:rPr>
+        <w:t>/</w:t>
+      </w:r>
+      <w:proofErr w:type="spellStart"/>
+      <w:r>
+        <w:rPr>
+          <w:rFonts w:ascii="Segoe UI Semilight" w:eastAsiaTheme="minorEastAsia" w:hAnsi="Segoe UI Semilight" w:cs="Segoe UI Semilight"/>
+          <w:sz w:val="20"/>
+          <w:szCs w:val="20"/>
+        </w:rPr>
+        <w:t>wk</w:t>
+      </w:r>
+      <w:proofErr w:type="spellEnd"/>
+      <w:r>
+        <w:rPr>
+          <w:rFonts w:ascii="Segoe UI Semilight" w:eastAsiaTheme="minorEastAsia" w:hAnsi="Segoe UI Semilight" w:cs="Segoe UI Semilight"/>
+          <w:sz w:val="20"/>
+          <w:szCs w:val="20"/>
+        </w:rPr>
+        <w:t xml:space="preserve"> * 8 weeks = 400 resource hours</w:t>
       </w:r>
     </w:p>
     <w:p>
@@ -925,7 +936,25 @@
           <w:sz w:val="20"/>
           <w:szCs w:val="20"/>
         </w:rPr>
-        <w:t>Computation Cost – 24.7$/Month (using AWS ec2 pricing of 0.0139/hr)</w:t>
+        <w:t>Computation Cost – 24.7$/Month (using AWS ec2 pricing of 0.0139/</w:t>
+      </w:r>
+      <w:proofErr w:type="spellStart"/>
+      <w:r>
+        <w:rPr>
+          <w:rFonts w:ascii="Segoe UI Semilight" w:eastAsiaTheme="minorEastAsia" w:hAnsi="Segoe UI Semilight" w:cs="Segoe UI Semilight"/>
+          <w:sz w:val="20"/>
+          <w:szCs w:val="20"/>
+        </w:rPr>
+        <w:t>hr</w:t>
+      </w:r>
+      <w:proofErr w:type="spellEnd"/>
+      <w:r>
+        <w:rPr>
+          <w:rFonts w:ascii="Segoe UI Semilight" w:eastAsiaTheme="minorEastAsia" w:hAnsi="Segoe UI Semilight" w:cs="Segoe UI Semilight"/>
+          <w:sz w:val="20"/>
+          <w:szCs w:val="20"/>
+        </w:rPr>
+        <w:t>)</w:t>
       </w:r>
     </w:p>
     <w:p>
@@ -1037,29 +1066,7 @@
           <w:sz w:val="20"/>
           <w:szCs w:val="20"/>
         </w:rPr>
-        <w:t xml:space="preserve">What </w:t>
-      </w:r>
-      <w:proofErr w:type="gramStart"/>
-      <w:r>
-        <w:rPr>
-          <w:rFonts w:ascii="Segoe UI Semilight" w:hAnsi="Segoe UI Semilight" w:cs="Segoe UI Semilight"/>
-          <w:b/>
-          <w:bCs/>
-          <w:sz w:val="20"/>
-          <w:szCs w:val="20"/>
-        </w:rPr>
-        <w:t>are</w:t>
-      </w:r>
-      <w:proofErr w:type="gramEnd"/>
-      <w:r>
-        <w:rPr>
-          <w:rFonts w:ascii="Segoe UI Semilight" w:hAnsi="Segoe UI Semilight" w:cs="Segoe UI Semilight"/>
-          <w:b/>
-          <w:bCs/>
-          <w:sz w:val="20"/>
-          <w:szCs w:val="20"/>
-        </w:rPr>
-        <w:t xml:space="preserve"> the midterm and final "exams" to check for success? How will progress be measured?</w:t>
+        <w:t>What are the midterm and final "exams" to check for success? How will progress be measured?</w:t>
       </w:r>
       <w:r>
         <w:rPr>
@@ -1317,7 +1324,25 @@
                 <w:sz w:val="22"/>
                 <w:szCs w:val="22"/>
               </w:rPr>
-              <w:t>Prashant Kubsad, Wael Sulthan,Scott Bader</w:t>
+              <w:t xml:space="preserve">Prashant Kubsad, Wael </w:t>
+            </w:r>
+            <w:proofErr w:type="spellStart"/>
+            <w:r>
+              <w:rPr>
+                <w:rFonts w:asciiTheme="minorHAnsi" w:eastAsiaTheme="minorEastAsia" w:hAnsiTheme="minorHAnsi" w:cstheme="minorBidi"/>
+                <w:sz w:val="22"/>
+                <w:szCs w:val="22"/>
+              </w:rPr>
+              <w:t>Sulthan,Scott</w:t>
+            </w:r>
+            <w:proofErr w:type="spellEnd"/>
+            <w:r>
+              <w:rPr>
+                <w:rFonts w:asciiTheme="minorHAnsi" w:eastAsiaTheme="minorEastAsia" w:hAnsiTheme="minorHAnsi" w:cstheme="minorBidi"/>
+                <w:sz w:val="22"/>
+                <w:szCs w:val="22"/>
+              </w:rPr>
+              <w:t xml:space="preserve"> Bader</w:t>
             </w:r>
           </w:p>
         </w:tc>
@@ -1592,7 +1617,25 @@
           <w:sz w:val="22"/>
           <w:szCs w:val="22"/>
         </w:rPr>
-        <w:t>Building permits are great information to understand construction trends. A spatio-temporal analysis done in the article[</w:t>
+        <w:t xml:space="preserve">Building permits are great information to understand construction trends. A </w:t>
+      </w:r>
+      <w:proofErr w:type="spellStart"/>
+      <w:r>
+        <w:rPr>
+          <w:rFonts w:asciiTheme="minorHAnsi" w:eastAsiaTheme="minorEastAsia" w:hAnsiTheme="minorHAnsi" w:cstheme="minorBidi"/>
+          <w:sz w:val="22"/>
+          <w:szCs w:val="22"/>
+        </w:rPr>
+        <w:t>spatio</w:t>
+      </w:r>
+      <w:proofErr w:type="spellEnd"/>
+      <w:r>
+        <w:rPr>
+          <w:rFonts w:asciiTheme="minorHAnsi" w:eastAsiaTheme="minorEastAsia" w:hAnsiTheme="minorHAnsi" w:cstheme="minorBidi"/>
+          <w:sz w:val="22"/>
+          <w:szCs w:val="22"/>
+        </w:rPr>
+        <w:t>-temporal analysis done in the article[</w:t>
       </w:r>
       <w:r>
         <w:rPr>
@@ -1656,7 +1699,25 @@
           <w:sz w:val="22"/>
           <w:szCs w:val="22"/>
         </w:rPr>
-        <w:t>1]. Lot of work has been done on usage choropleth maps to visualize geo spatial models, like dynamic increase in percievable area[</w:t>
+        <w:t xml:space="preserve">1]. Lot of work has been done on usage choropleth maps to visualize geo spatial models, like dynamic increase in </w:t>
+      </w:r>
+      <w:proofErr w:type="spellStart"/>
+      <w:r>
+        <w:rPr>
+          <w:rFonts w:asciiTheme="minorHAnsi" w:eastAsiaTheme="minorEastAsia" w:hAnsiTheme="minorHAnsi" w:cstheme="minorBidi"/>
+          <w:sz w:val="22"/>
+          <w:szCs w:val="22"/>
+        </w:rPr>
+        <w:t>percievable</w:t>
+      </w:r>
+      <w:proofErr w:type="spellEnd"/>
+      <w:r>
+        <w:rPr>
+          <w:rFonts w:asciiTheme="minorHAnsi" w:eastAsiaTheme="minorEastAsia" w:hAnsiTheme="minorHAnsi" w:cstheme="minorBidi"/>
+          <w:sz w:val="22"/>
+          <w:szCs w:val="22"/>
+        </w:rPr>
+        <w:t xml:space="preserve"> area[</w:t>
       </w:r>
       <w:r>
         <w:rPr>
@@ -1672,7 +1733,25 @@
           <w:sz w:val="22"/>
           <w:szCs w:val="22"/>
         </w:rPr>
-        <w:t>2], boundary neighbour selection [</w:t>
+        <w:t xml:space="preserve">2], boundary </w:t>
+      </w:r>
+      <w:proofErr w:type="spellStart"/>
+      <w:r>
+        <w:rPr>
+          <w:rFonts w:asciiTheme="minorHAnsi" w:eastAsiaTheme="minorEastAsia" w:hAnsiTheme="minorHAnsi" w:cstheme="minorBidi"/>
+          <w:sz w:val="22"/>
+          <w:szCs w:val="22"/>
+        </w:rPr>
+        <w:t>neighbour</w:t>
+      </w:r>
+      <w:proofErr w:type="spellEnd"/>
+      <w:r>
+        <w:rPr>
+          <w:rFonts w:asciiTheme="minorHAnsi" w:eastAsiaTheme="minorEastAsia" w:hAnsiTheme="minorHAnsi" w:cstheme="minorBidi"/>
+          <w:sz w:val="22"/>
+          <w:szCs w:val="22"/>
+        </w:rPr>
+        <w:t xml:space="preserve"> selection [</w:t>
       </w:r>
       <w:r>
         <w:rPr>
@@ -1786,7 +1865,16 @@
           <w:sz w:val="22"/>
           <w:szCs w:val="22"/>
         </w:rPr>
-        <w:t>The second paper provides home-seeker an interactive visual system. The variety of visualization included provided us a complete view on different designs and the way of use. The potential challenge is the level of complexity of some graphs yet utilizing third party tools like Tableau and Power BI will solve it [</w:t>
+        <w:t xml:space="preserve">The second paper provides home-seeker an interactive visual system. The </w:t>
+      </w:r>
+      <w:r>
+        <w:rPr>
+          <w:rFonts w:asciiTheme="minorHAnsi" w:eastAsiaTheme="minorEastAsia" w:hAnsiTheme="minorHAnsi" w:cstheme="minorBidi"/>
+          <w:sz w:val="22"/>
+          <w:szCs w:val="22"/>
+        </w:rPr>
+        <w:lastRenderedPageBreak/>
+        <w:t>variety of visualization included provided us a complete view on different designs and the way of use. The potential challenge is the level of complexity of some graphs yet utilizing third party tools like Tableau and Power BI will solve it [</w:t>
       </w:r>
       <w:r>
         <w:rPr>
@@ -1908,23 +1996,7 @@
           <w:sz w:val="22"/>
           <w:szCs w:val="22"/>
         </w:rPr>
-        <w:t xml:space="preserve"> to address how advances in geo-spatial analysis is influenced by social sciences as construction permits for residential, </w:t>
-      </w:r>
-      <w:r>
-        <w:rPr>
-          <w:rFonts w:asciiTheme="minorHAnsi" w:eastAsiaTheme="minorEastAsia" w:hAnsiTheme="minorHAnsi" w:cstheme="minorBidi"/>
-          <w:sz w:val="22"/>
-          <w:szCs w:val="22"/>
-        </w:rPr>
-        <w:t>commercial,</w:t>
-      </w:r>
-      <w:r>
-        <w:rPr>
-          <w:rFonts w:asciiTheme="minorHAnsi" w:eastAsiaTheme="minorEastAsia" w:hAnsiTheme="minorHAnsi" w:cstheme="minorBidi"/>
-          <w:sz w:val="22"/>
-          <w:szCs w:val="22"/>
-        </w:rPr>
-        <w:t xml:space="preserve"> or public buildings go hand in hand with socio-economic demography of an area.</w:t>
+        <w:t xml:space="preserve"> to address how advances in geo-spatial analysis is influenced by social sciences as construction permits for residential, commercial, or public buildings go hand in hand with socio-economic demography of an area.</w:t>
       </w:r>
       <w:r>
         <w:rPr>
@@ -1940,23 +2012,7 @@
           <w:sz w:val="22"/>
           <w:szCs w:val="22"/>
         </w:rPr>
-        <w:t xml:space="preserve">Given the time, study cites major challenges in being able to read, manipulate and store large amounts of detailed </w:t>
-      </w:r>
-      <w:r>
-        <w:rPr>
-          <w:rFonts w:asciiTheme="minorHAnsi" w:eastAsiaTheme="minorEastAsia" w:hAnsiTheme="minorHAnsi" w:cstheme="minorBidi"/>
-          <w:sz w:val="22"/>
-          <w:szCs w:val="22"/>
-        </w:rPr>
-        <w:t>data,</w:t>
-      </w:r>
-      <w:r>
-        <w:rPr>
-          <w:rFonts w:asciiTheme="minorHAnsi" w:eastAsiaTheme="minorEastAsia" w:hAnsiTheme="minorHAnsi" w:cstheme="minorBidi"/>
-          <w:sz w:val="22"/>
-          <w:szCs w:val="22"/>
-        </w:rPr>
-        <w:t xml:space="preserve"> which is required for any geo-spatial analysis, like maps, roads etc. Our project aims at using today's accessibility of such data from local governments and combining it with flexibility of cloud making such limitations go away.</w:t>
+        <w:t>Given the time, study cites major challenges in being able to read, manipulate and store large amounts of detailed data, which is required for any geo-spatial analysis, like maps, roads etc. Our project aims at using today's accessibility of such data from local governments and combining it with flexibility of cloud making such limitations go away.</w:t>
       </w:r>
       <w:r>
         <w:rPr>
@@ -2004,23 +2060,7 @@
           <w:sz w:val="22"/>
           <w:szCs w:val="22"/>
         </w:rPr>
-        <w:t xml:space="preserve">This is directly relevant to us as city planners, specifically in danger areas, can use our website/tool to balance giving out building permits to residential, and also understand disaster recovery clusters and allocate resources accordingly. Author touches but fails to fully integrate re-population, or not immigration pre and post disaster. For </w:t>
-      </w:r>
-      <w:r>
-        <w:rPr>
-          <w:rFonts w:asciiTheme="minorHAnsi" w:eastAsiaTheme="minorEastAsia" w:hAnsiTheme="minorHAnsi" w:cstheme="minorBidi"/>
-          <w:sz w:val="22"/>
-          <w:szCs w:val="22"/>
-        </w:rPr>
-        <w:t>example,</w:t>
-      </w:r>
-      <w:r>
-        <w:rPr>
-          <w:rFonts w:asciiTheme="minorHAnsi" w:eastAsiaTheme="minorEastAsia" w:hAnsiTheme="minorHAnsi" w:cstheme="minorBidi"/>
-          <w:sz w:val="22"/>
-          <w:szCs w:val="22"/>
-        </w:rPr>
-        <w:t xml:space="preserve"> if people chose to move away from the region permanently.</w:t>
+        <w:t>This is directly relevant to us as city planners, specifically in danger areas, can use our website/tool to balance giving out building permits to residential, and also understand disaster recovery clusters and allocate resources accordingly. Author touches but fails to fully integrate re-population, or not immigration pre and post disaster. For example, if people chose to move away from the region permanently.</w:t>
       </w:r>
       <w:r>
         <w:rPr>
@@ -2073,6 +2113,207 @@
     </w:p>
     <w:p>
       <w:pPr>
+        <w:rPr>
+          <w:rFonts w:ascii="Segoe UI Light" w:eastAsia="Times New Roman" w:hAnsi="Segoe UI Light" w:cs="Segoe UI Light"/>
+          <w:color w:val="000000"/>
+          <w:sz w:val="22"/>
+          <w:szCs w:val="22"/>
+        </w:rPr>
+      </w:pPr>
+      <w:r>
+        <w:rPr>
+          <w:rFonts w:ascii="Segoe UI Light" w:eastAsia="Times New Roman" w:hAnsi="Segoe UI Light" w:cs="Segoe UI Light"/>
+          <w:color w:val="000000"/>
+          <w:sz w:val="22"/>
+          <w:szCs w:val="22"/>
+        </w:rPr>
+        <w:t>Previous research using construction data as basis for analysis, show that such data can yield meaningful insights, in terms of trends and linkages to events [SB-1</w:t>
+      </w:r>
+      <w:proofErr w:type="gramStart"/>
+      <w:r>
+        <w:rPr>
+          <w:rFonts w:ascii="Segoe UI Light" w:eastAsia="Times New Roman" w:hAnsi="Segoe UI Light" w:cs="Segoe UI Light"/>
+          <w:color w:val="000000"/>
+          <w:sz w:val="22"/>
+          <w:szCs w:val="22"/>
+        </w:rPr>
+        <w:t>][</w:t>
+      </w:r>
+      <w:proofErr w:type="gramEnd"/>
+      <w:r>
+        <w:rPr>
+          <w:rFonts w:ascii="Segoe UI Light" w:eastAsia="Times New Roman" w:hAnsi="Segoe UI Light" w:cs="Segoe UI Light"/>
+          <w:color w:val="000000"/>
+          <w:sz w:val="22"/>
+          <w:szCs w:val="22"/>
+        </w:rPr>
+        <w:t xml:space="preserve">SB-5]. </w:t>
+      </w:r>
+    </w:p>
+    <w:p>
+      <w:pPr>
+        <w:rPr>
+          <w:rFonts w:ascii="Segoe UI Light" w:eastAsia="Times New Roman" w:hAnsi="Segoe UI Light" w:cs="Segoe UI Light"/>
+          <w:color w:val="000000"/>
+          <w:sz w:val="22"/>
+          <w:szCs w:val="22"/>
+        </w:rPr>
+      </w:pPr>
+    </w:p>
+    <w:p>
+      <w:pPr>
+        <w:rPr>
+          <w:rFonts w:ascii="Segoe UI Light" w:eastAsia="Times New Roman" w:hAnsi="Segoe UI Light" w:cs="Segoe UI Light"/>
+          <w:color w:val="000000"/>
+          <w:sz w:val="22"/>
+          <w:szCs w:val="22"/>
+        </w:rPr>
+      </w:pPr>
+      <w:r>
+        <w:rPr>
+          <w:rFonts w:ascii="Segoe UI Light" w:eastAsia="Times New Roman" w:hAnsi="Segoe UI Light" w:cs="Segoe UI Light"/>
+          <w:color w:val="000000"/>
+          <w:sz w:val="22"/>
+          <w:szCs w:val="22"/>
+        </w:rPr>
+        <w:t>We seek to build upon earlier efforts.   Some earlier efforts used outdated technology (e.g., ESRI ArcGIS) and outdated methods (e.g., Microsoft Office Excel and Access) to organize data [SB-4].  Other efforts used effective data analytics techniques, but deficient visualizations [SB-2].  We can improve visualization by replacing static diagrams with interactive, dynamic and better practices (avoid red-green color schemes. [SB-2].</w:t>
+      </w:r>
+    </w:p>
+    <w:p>
+      <w:pPr>
+        <w:rPr>
+          <w:rFonts w:ascii="Segoe UI Light" w:eastAsia="Times New Roman" w:hAnsi="Segoe UI Light" w:cs="Segoe UI Light"/>
+          <w:color w:val="000000"/>
+          <w:sz w:val="22"/>
+          <w:szCs w:val="22"/>
+        </w:rPr>
+      </w:pPr>
+    </w:p>
+    <w:p>
+      <w:pPr>
+        <w:rPr>
+          <w:rFonts w:ascii="Segoe UI Light" w:eastAsia="Times New Roman" w:hAnsi="Segoe UI Light" w:cs="Segoe UI Light"/>
+          <w:color w:val="000000"/>
+          <w:sz w:val="22"/>
+          <w:szCs w:val="22"/>
+        </w:rPr>
+      </w:pPr>
+      <w:r>
+        <w:rPr>
+          <w:rFonts w:ascii="Segoe UI Light" w:eastAsia="Times New Roman" w:hAnsi="Segoe UI Light" w:cs="Segoe UI Light"/>
+          <w:color w:val="000000"/>
+          <w:sz w:val="22"/>
+          <w:szCs w:val="22"/>
+        </w:rPr>
+        <w:t xml:space="preserve">We consider various techniques for analyzing [SB-2] [SB-3] [SB-6] our baseline building construction data set.  </w:t>
+      </w:r>
+      <w:bookmarkStart w:id="0" w:name="_GoBack"/>
+      <w:bookmarkEnd w:id="0"/>
+    </w:p>
+    <w:p>
+      <w:pPr>
+        <w:rPr>
+          <w:rFonts w:ascii="Segoe UI Light" w:eastAsia="Times New Roman" w:hAnsi="Segoe UI Light" w:cs="Segoe UI Light"/>
+          <w:color w:val="000000"/>
+          <w:sz w:val="22"/>
+          <w:szCs w:val="22"/>
+        </w:rPr>
+      </w:pPr>
+    </w:p>
+    <w:p>
+      <w:pPr>
+        <w:rPr>
+          <w:rStyle w:val="Hyperlink"/>
+          <w:rFonts w:ascii="Segoe UI Light" w:eastAsia="Times New Roman" w:hAnsi="Segoe UI Light" w:cs="Segoe UI Light"/>
+          <w:color w:val="000000"/>
+          <w:sz w:val="22"/>
+          <w:szCs w:val="22"/>
+        </w:rPr>
+      </w:pPr>
+      <w:r>
+        <w:rPr>
+          <w:rFonts w:ascii="Segoe UI Light" w:eastAsia="Times New Roman" w:hAnsi="Segoe UI Light" w:cs="Segoe UI Light"/>
+          <w:color w:val="000000"/>
+          <w:sz w:val="22"/>
+          <w:szCs w:val="22"/>
+        </w:rPr>
+        <w:t xml:space="preserve">We </w:t>
+      </w:r>
+      <w:r>
+        <w:rPr>
+          <w:rFonts w:ascii="Segoe UI Light" w:eastAsia="Times New Roman" w:hAnsi="Segoe UI Light" w:cs="Segoe UI Light"/>
+          <w:color w:val="000000"/>
+          <w:sz w:val="22"/>
+          <w:szCs w:val="22"/>
+        </w:rPr>
+        <w:t xml:space="preserve">consider </w:t>
+      </w:r>
+      <w:r>
+        <w:rPr>
+          <w:rFonts w:ascii="Segoe UI Light" w:eastAsia="Times New Roman" w:hAnsi="Segoe UI Light" w:cs="Segoe UI Light"/>
+          <w:color w:val="000000"/>
+          <w:sz w:val="22"/>
+          <w:szCs w:val="22"/>
+        </w:rPr>
+        <w:t>join</w:t>
+      </w:r>
+      <w:r>
+        <w:rPr>
+          <w:rFonts w:ascii="Segoe UI Light" w:eastAsia="Times New Roman" w:hAnsi="Segoe UI Light" w:cs="Segoe UI Light"/>
+          <w:color w:val="000000"/>
+          <w:sz w:val="22"/>
+          <w:szCs w:val="22"/>
+        </w:rPr>
+        <w:t>ing our base data set</w:t>
+      </w:r>
+      <w:r>
+        <w:rPr>
+          <w:rFonts w:ascii="Segoe UI Light" w:eastAsia="Times New Roman" w:hAnsi="Segoe UI Light" w:cs="Segoe UI Light"/>
+          <w:color w:val="000000"/>
+          <w:sz w:val="22"/>
+          <w:szCs w:val="22"/>
+        </w:rPr>
+        <w:t xml:space="preserve"> with complementary data, based on news articles, which we could harvest either by web-scraping or directly using API.   Either way, candidate data set would be a corpus of unstructured data.    Plan would be to use techniques such as TD-IDF </w:t>
+      </w:r>
+      <w:r>
+        <w:rPr>
+          <w:rFonts w:ascii="Segoe UI Light" w:hAnsi="Segoe UI Light" w:cs="Segoe UI Light"/>
+          <w:color w:val="000000"/>
+          <w:sz w:val="22"/>
+          <w:szCs w:val="22"/>
+        </w:rPr>
+        <w:t>[SB-7]</w:t>
+      </w:r>
+      <w:r>
+        <w:rPr>
+          <w:rFonts w:ascii="Segoe UI Light" w:eastAsia="Times New Roman" w:hAnsi="Segoe UI Light" w:cs="Segoe UI Light"/>
+          <w:color w:val="000000"/>
+          <w:sz w:val="22"/>
+          <w:szCs w:val="22"/>
+        </w:rPr>
+        <w:t xml:space="preserve">, or perhaps more cutting edge methods </w:t>
+      </w:r>
+      <w:r>
+        <w:rPr>
+          <w:rFonts w:ascii="Segoe UI Light" w:hAnsi="Segoe UI Light" w:cs="Segoe UI Light"/>
+          <w:color w:val="000000"/>
+          <w:sz w:val="22"/>
+          <w:szCs w:val="22"/>
+        </w:rPr>
+        <w:t xml:space="preserve">[SB-8] </w:t>
+      </w:r>
+      <w:r>
+        <w:rPr>
+          <w:rFonts w:ascii="Segoe UI Light" w:eastAsia="Times New Roman" w:hAnsi="Segoe UI Light" w:cs="Segoe UI Light"/>
+          <w:color w:val="000000"/>
+          <w:sz w:val="22"/>
+          <w:szCs w:val="22"/>
+        </w:rPr>
+        <w:t>to analyze the data.</w:t>
+      </w:r>
+    </w:p>
+    <w:p>
+      <w:pPr>
         <w:pStyle w:val="c16"/>
         <w:rPr>
           <w:rFonts w:asciiTheme="minorHAnsi" w:eastAsiaTheme="minorEastAsia" w:hAnsiTheme="minorHAnsi" w:cstheme="minorBidi"/>
@@ -2220,6 +2461,16 @@
           <w:szCs w:val="22"/>
         </w:rPr>
       </w:pPr>
+    </w:p>
+    <w:p>
+      <w:pPr>
+        <w:pStyle w:val="c16"/>
+        <w:rPr>
+          <w:rFonts w:asciiTheme="minorHAnsi" w:eastAsiaTheme="minorEastAsia" w:hAnsiTheme="minorHAnsi" w:cstheme="minorBidi"/>
+          <w:sz w:val="22"/>
+          <w:szCs w:val="22"/>
+        </w:rPr>
+      </w:pPr>
       <w:r>
         <w:rPr>
           <w:rFonts w:asciiTheme="minorHAnsi" w:eastAsiaTheme="minorEastAsia" w:hAnsiTheme="minorHAnsi" w:cstheme="minorBidi"/>
@@ -2280,7 +2531,25 @@
           <w:sz w:val="22"/>
           <w:szCs w:val="22"/>
         </w:rPr>
-        <w:t>Given the time, study cites major challenges in being able to read, manipulate and store large amounts of detailed data which is required for any geo-spatial analysis, like maps, roads etc. With today's accessibility of such data from local governments and combining it with flexibility of cloud, makes such limitations go away around gis.</w:t>
+        <w:t xml:space="preserve">Given the time, study cites major challenges in being able to read, manipulate and store large amounts of detailed data which is required for any geo-spatial analysis, like maps, roads etc. With today's accessibility of such data from local governments and combining it with flexibility of cloud, makes such limitations go away around </w:t>
+      </w:r>
+      <w:proofErr w:type="spellStart"/>
+      <w:r>
+        <w:rPr>
+          <w:rFonts w:asciiTheme="minorHAnsi" w:eastAsiaTheme="minorEastAsia" w:hAnsiTheme="minorHAnsi" w:cstheme="minorBidi"/>
+          <w:sz w:val="22"/>
+          <w:szCs w:val="22"/>
+        </w:rPr>
+        <w:t>gis</w:t>
+      </w:r>
+      <w:proofErr w:type="spellEnd"/>
+      <w:r>
+        <w:rPr>
+          <w:rFonts w:asciiTheme="minorHAnsi" w:eastAsiaTheme="minorEastAsia" w:hAnsiTheme="minorHAnsi" w:cstheme="minorBidi"/>
+          <w:sz w:val="22"/>
+          <w:szCs w:val="22"/>
+        </w:rPr>
+        <w:t>.</w:t>
       </w:r>
     </w:p>
     <w:p>
@@ -2316,7 +2585,25 @@
           <w:sz w:val="22"/>
           <w:szCs w:val="22"/>
         </w:rPr>
-        <w:t>2. Using Building Permits to Monitor Disaster Recovery: A Spatio-Temporal Case Study of Coastal Mississippi Following Hurricane Katrina</w:t>
+        <w:t xml:space="preserve">2. Using Building Permits to Monitor Disaster Recovery: A </w:t>
+      </w:r>
+      <w:proofErr w:type="spellStart"/>
+      <w:r>
+        <w:rPr>
+          <w:rFonts w:asciiTheme="minorHAnsi" w:eastAsiaTheme="minorEastAsia" w:hAnsiTheme="minorHAnsi" w:cstheme="minorBidi"/>
+          <w:sz w:val="22"/>
+          <w:szCs w:val="22"/>
+        </w:rPr>
+        <w:t>Spatio</w:t>
+      </w:r>
+      <w:proofErr w:type="spellEnd"/>
+      <w:r>
+        <w:rPr>
+          <w:rFonts w:asciiTheme="minorHAnsi" w:eastAsiaTheme="minorEastAsia" w:hAnsiTheme="minorHAnsi" w:cstheme="minorBidi"/>
+          <w:sz w:val="22"/>
+          <w:szCs w:val="22"/>
+        </w:rPr>
+        <w:t>-Temporal Case Study of Coastal Mississippi Following Hurricane Katrina</w:t>
       </w:r>
     </w:p>
     <w:p>
@@ -2352,6 +2639,7 @@
           <w:sz w:val="22"/>
           <w:szCs w:val="22"/>
         </w:rPr>
+        <w:lastRenderedPageBreak/>
         <w:t>This is directly relevant to us as city planners, specifically in danger areas, can use our website/tool to balance giving out building permits to residential, and also understand disaster recovery clusters and allocate resources accordingly.</w:t>
       </w:r>
     </w:p>
@@ -2370,25 +2658,7 @@
           <w:sz w:val="22"/>
           <w:szCs w:val="22"/>
         </w:rPr>
-        <w:t xml:space="preserve">Author touches but fails to fully integrate re-population, or not immigration pre and post disaster. For </w:t>
-      </w:r>
-      <w:proofErr w:type="gramStart"/>
-      <w:r>
-        <w:rPr>
-          <w:rFonts w:asciiTheme="minorHAnsi" w:eastAsiaTheme="minorEastAsia" w:hAnsiTheme="minorHAnsi" w:cstheme="minorBidi"/>
-          <w:sz w:val="22"/>
-          <w:szCs w:val="22"/>
-        </w:rPr>
-        <w:t>example</w:t>
-      </w:r>
-      <w:proofErr w:type="gramEnd"/>
-      <w:r>
-        <w:rPr>
-          <w:rFonts w:asciiTheme="minorHAnsi" w:eastAsiaTheme="minorEastAsia" w:hAnsiTheme="minorHAnsi" w:cstheme="minorBidi"/>
-          <w:sz w:val="22"/>
-          <w:szCs w:val="22"/>
-        </w:rPr>
-        <w:t xml:space="preserve"> if people chose to move away from the region permanently.</w:t>
+        <w:t>Author touches but fails to fully integrate re-population, or not immigration pre and post disaster. For example if people chose to move away from the region permanently.</w:t>
       </w:r>
     </w:p>
     <w:p>
@@ -2424,7 +2694,25 @@
           <w:sz w:val="22"/>
           <w:szCs w:val="22"/>
         </w:rPr>
-        <w:t>3. Adaptive clustering algorithm based on kNN and density</w:t>
+        <w:t xml:space="preserve">3. Adaptive clustering algorithm based on </w:t>
+      </w:r>
+      <w:proofErr w:type="spellStart"/>
+      <w:r>
+        <w:rPr>
+          <w:rFonts w:asciiTheme="minorHAnsi" w:eastAsiaTheme="minorEastAsia" w:hAnsiTheme="minorHAnsi" w:cstheme="minorBidi"/>
+          <w:sz w:val="22"/>
+          <w:szCs w:val="22"/>
+        </w:rPr>
+        <w:t>kNN</w:t>
+      </w:r>
+      <w:proofErr w:type="spellEnd"/>
+      <w:r>
+        <w:rPr>
+          <w:rFonts w:asciiTheme="minorHAnsi" w:eastAsiaTheme="minorEastAsia" w:hAnsiTheme="minorHAnsi" w:cstheme="minorBidi"/>
+          <w:sz w:val="22"/>
+          <w:szCs w:val="22"/>
+        </w:rPr>
+        <w:t xml:space="preserve"> and density</w:t>
       </w:r>
     </w:p>
     <w:p>
@@ -2533,7 +2821,23 @@
           <w:sz w:val="22"/>
           <w:szCs w:val="22"/>
         </w:rPr>
-        <w:t>Using Building Permits to Monitor Disaster Recovery: A Spatio-Temporal Case Study of Coastal Mississippi Following Hurricane Katrina</w:t>
+        <w:t xml:space="preserve">Using Building Permits to Monitor Disaster Recovery: A </w:t>
+      </w:r>
+      <w:proofErr w:type="spellStart"/>
+      <w:r>
+        <w:rPr>
+          <w:sz w:val="22"/>
+          <w:szCs w:val="22"/>
+        </w:rPr>
+        <w:t>Spatio</w:t>
+      </w:r>
+      <w:proofErr w:type="spellEnd"/>
+      <w:r>
+        <w:rPr>
+          <w:sz w:val="22"/>
+          <w:szCs w:val="22"/>
+        </w:rPr>
+        <w:t>-Temporal Case Study of Coastal Mississippi Following Hurricane Katrina</w:t>
       </w:r>
       <w:r>
         <w:rPr>
@@ -2580,8 +2884,17 @@
           <w:sz w:val="22"/>
           <w:szCs w:val="22"/>
         </w:rPr>
-        <w:t>Dynamic Choropleth Maps – Using Amalgamation to Increase Area Perceivability</w:t>
-      </w:r>
+        <w:t xml:space="preserve">Dynamic Choropleth Maps – Using Amalgamation to Increase Area </w:t>
+      </w:r>
+      <w:proofErr w:type="spellStart"/>
+      <w:r>
+        <w:rPr>
+          <w:sz w:val="22"/>
+          <w:szCs w:val="22"/>
+        </w:rPr>
+        <w:t>Perceivability</w:t>
+      </w:r>
+      <w:proofErr w:type="spellEnd"/>
     </w:p>
     <w:p>
       <w:pPr>
@@ -2627,7 +2940,23 @@
           <w:sz w:val="22"/>
           <w:szCs w:val="22"/>
         </w:rPr>
-        <w:t>Exploratory spatio-temporal visualization: an analytical review</w:t>
+        <w:t xml:space="preserve">Exploratory </w:t>
+      </w:r>
+      <w:proofErr w:type="spellStart"/>
+      <w:r>
+        <w:rPr>
+          <w:sz w:val="22"/>
+          <w:szCs w:val="22"/>
+        </w:rPr>
+        <w:t>spatio</w:t>
+      </w:r>
+      <w:proofErr w:type="spellEnd"/>
+      <w:r>
+        <w:rPr>
+          <w:sz w:val="22"/>
+          <w:szCs w:val="22"/>
+        </w:rPr>
+        <w:t>-temporal visualization: an analytical review</w:t>
       </w:r>
     </w:p>
     <w:p>
@@ -2809,7 +3138,21 @@
         <w:rPr>
           <w:rFonts w:ascii="Times New Roman" w:eastAsia="Times New Roman" w:hAnsi="Times New Roman" w:cs="Times New Roman"/>
         </w:rPr>
-        <w:t xml:space="preserve"> HomeSeeker/ A visual analytics system of real estate data</w:t>
+        <w:t xml:space="preserve"> </w:t>
+      </w:r>
+      <w:proofErr w:type="spellStart"/>
+      <w:r>
+        <w:rPr>
+          <w:rFonts w:ascii="Times New Roman" w:eastAsia="Times New Roman" w:hAnsi="Times New Roman" w:cs="Times New Roman"/>
+        </w:rPr>
+        <w:t>HomeSeeker</w:t>
+      </w:r>
+      <w:proofErr w:type="spellEnd"/>
+      <w:r>
+        <w:rPr>
+          <w:rFonts w:ascii="Times New Roman" w:eastAsia="Times New Roman" w:hAnsi="Times New Roman" w:cs="Times New Roman"/>
+        </w:rPr>
+        <w:t>/ A visual analytics system of real estate data</w:t>
       </w:r>
     </w:p>
     <w:p>
@@ -2890,7 +3233,990 @@
           <w:rFonts w:ascii="Times New Roman" w:eastAsia="Times New Roman" w:hAnsi="Times New Roman" w:cs="Times New Roman"/>
         </w:rPr>
       </w:pPr>
-    </w:p>
+      <w:r>
+        <w:rPr>
+          <w:rFonts w:ascii="Times New Roman" w:eastAsia="Times New Roman" w:hAnsi="Times New Roman" w:cs="Times New Roman"/>
+        </w:rPr>
+        <w:t>Scott’s Lit Survey</w:t>
+      </w:r>
+    </w:p>
+    <w:tbl>
+      <w:tblPr>
+        <w:tblStyle w:val="TableGridLight"/>
+        <w:tblW w:w="0" w:type="auto"/>
+        <w:tblLook w:val="04A0" w:firstRow="1" w:lastRow="0" w:firstColumn="1" w:lastColumn="0" w:noHBand="0" w:noVBand="1"/>
+      </w:tblPr>
+      <w:tblGrid>
+        <w:gridCol w:w="985"/>
+        <w:gridCol w:w="8025"/>
+      </w:tblGrid>
+      <w:tr>
+        <w:tc>
+          <w:tcPr>
+            <w:tcW w:w="985" w:type="dxa"/>
+          </w:tcPr>
+          <w:p>
+            <w:pPr>
+              <w:pStyle w:val="NormalWeb"/>
+              <w:rPr>
+                <w:rFonts w:ascii="Segoe UI Semilight" w:hAnsi="Segoe UI Semilight" w:cs="Segoe UI Semilight"/>
+                <w:color w:val="000000"/>
+                <w:sz w:val="20"/>
+                <w:szCs w:val="22"/>
+              </w:rPr>
+            </w:pPr>
+            <w:r>
+              <w:rPr>
+                <w:rFonts w:ascii="Segoe UI Semilight" w:hAnsi="Segoe UI Semilight" w:cs="Segoe UI Semilight"/>
+                <w:color w:val="000000"/>
+                <w:sz w:val="20"/>
+                <w:szCs w:val="22"/>
+              </w:rPr>
+              <w:t>[SB-1]</w:t>
+            </w:r>
+          </w:p>
+        </w:tc>
+        <w:tc>
+          <w:tcPr>
+            <w:tcW w:w="8025" w:type="dxa"/>
+          </w:tcPr>
+          <w:p>
+            <w:pPr>
+              <w:pStyle w:val="NormalWeb"/>
+              <w:rPr>
+                <w:rFonts w:ascii="Segoe UI Semilight" w:hAnsi="Segoe UI Semilight" w:cs="Segoe UI Semilight"/>
+                <w:color w:val="000000"/>
+                <w:sz w:val="20"/>
+                <w:szCs w:val="22"/>
+              </w:rPr>
+            </w:pPr>
+            <w:r>
+              <w:rPr>
+                <w:rFonts w:ascii="Segoe UI Semilight" w:hAnsi="Segoe UI Semilight" w:cs="Segoe UI Semilight"/>
+                <w:color w:val="000000"/>
+                <w:sz w:val="20"/>
+                <w:szCs w:val="22"/>
+              </w:rPr>
+              <w:t xml:space="preserve">Rubén Hernández-Murillo, Michael T. </w:t>
+            </w:r>
+            <w:proofErr w:type="spellStart"/>
+            <w:r>
+              <w:rPr>
+                <w:rFonts w:ascii="Segoe UI Semilight" w:hAnsi="Segoe UI Semilight" w:cs="Segoe UI Semilight"/>
+                <w:color w:val="000000"/>
+                <w:sz w:val="20"/>
+                <w:szCs w:val="22"/>
+              </w:rPr>
+              <w:t>Owyang</w:t>
+            </w:r>
+            <w:proofErr w:type="spellEnd"/>
+            <w:r>
+              <w:rPr>
+                <w:rFonts w:ascii="Segoe UI Semilight" w:hAnsi="Segoe UI Semilight" w:cs="Segoe UI Semilight"/>
+                <w:color w:val="000000"/>
+                <w:sz w:val="20"/>
+                <w:szCs w:val="22"/>
+              </w:rPr>
+              <w:t>, and Margarita Rubio. 2017. Clustered housing cycles. </w:t>
+            </w:r>
+            <w:r>
+              <w:rPr>
+                <w:rFonts w:ascii="Segoe UI Semilight" w:hAnsi="Segoe UI Semilight" w:cs="Segoe UI Semilight"/>
+                <w:i/>
+                <w:iCs/>
+                <w:color w:val="000000"/>
+                <w:sz w:val="20"/>
+                <w:szCs w:val="22"/>
+              </w:rPr>
+              <w:t>Reg. Sci. Urban Econ.</w:t>
+            </w:r>
+            <w:r>
+              <w:rPr>
+                <w:rFonts w:ascii="Segoe UI Semilight" w:hAnsi="Segoe UI Semilight" w:cs="Segoe UI Semilight"/>
+                <w:color w:val="000000"/>
+                <w:sz w:val="20"/>
+                <w:szCs w:val="22"/>
+              </w:rPr>
+              <w:t> 66, (2017), 185–197.</w:t>
+            </w:r>
+          </w:p>
+        </w:tc>
+      </w:tr>
+      <w:tr>
+        <w:tc>
+          <w:tcPr>
+            <w:tcW w:w="985" w:type="dxa"/>
+          </w:tcPr>
+          <w:p>
+            <w:pPr>
+              <w:pStyle w:val="NormalWeb"/>
+              <w:rPr>
+                <w:rFonts w:ascii="Segoe UI Semilight" w:hAnsi="Segoe UI Semilight" w:cs="Segoe UI Semilight"/>
+                <w:color w:val="000000"/>
+                <w:sz w:val="20"/>
+                <w:szCs w:val="22"/>
+              </w:rPr>
+            </w:pPr>
+            <w:r>
+              <w:rPr>
+                <w:rFonts w:ascii="Segoe UI Semilight" w:hAnsi="Segoe UI Semilight" w:cs="Segoe UI Semilight"/>
+                <w:color w:val="000000"/>
+                <w:sz w:val="20"/>
+                <w:szCs w:val="22"/>
+              </w:rPr>
+              <w:t>[SB-2]</w:t>
+            </w:r>
+          </w:p>
+        </w:tc>
+        <w:tc>
+          <w:tcPr>
+            <w:tcW w:w="8025" w:type="dxa"/>
+          </w:tcPr>
+          <w:p>
+            <w:pPr>
+              <w:pStyle w:val="NormalWeb"/>
+              <w:rPr>
+                <w:rFonts w:ascii="Segoe UI Semilight" w:hAnsi="Segoe UI Semilight" w:cs="Segoe UI Semilight"/>
+                <w:color w:val="000000"/>
+                <w:sz w:val="20"/>
+                <w:szCs w:val="22"/>
+              </w:rPr>
+            </w:pPr>
+            <w:r>
+              <w:rPr>
+                <w:rFonts w:ascii="Segoe UI Semilight" w:hAnsi="Segoe UI Semilight" w:cs="Segoe UI Semilight"/>
+                <w:color w:val="000000"/>
+                <w:sz w:val="20"/>
+                <w:szCs w:val="22"/>
+              </w:rPr>
+              <w:t xml:space="preserve">Massimo </w:t>
+            </w:r>
+            <w:proofErr w:type="spellStart"/>
+            <w:r>
+              <w:rPr>
+                <w:rFonts w:ascii="Segoe UI Semilight" w:hAnsi="Segoe UI Semilight" w:cs="Segoe UI Semilight"/>
+                <w:color w:val="000000"/>
+                <w:sz w:val="20"/>
+                <w:szCs w:val="22"/>
+              </w:rPr>
+              <w:t>Cecchini</w:t>
+            </w:r>
+            <w:proofErr w:type="spellEnd"/>
+            <w:r>
+              <w:rPr>
+                <w:rFonts w:ascii="Segoe UI Semilight" w:hAnsi="Segoe UI Semilight" w:cs="Segoe UI Semilight"/>
+                <w:color w:val="000000"/>
+                <w:sz w:val="20"/>
+                <w:szCs w:val="22"/>
+              </w:rPr>
+              <w:t xml:space="preserve">, </w:t>
+            </w:r>
+            <w:proofErr w:type="spellStart"/>
+            <w:r>
+              <w:rPr>
+                <w:rFonts w:ascii="Segoe UI Semilight" w:hAnsi="Segoe UI Semilight" w:cs="Segoe UI Semilight"/>
+                <w:color w:val="000000"/>
+                <w:sz w:val="20"/>
+                <w:szCs w:val="22"/>
+              </w:rPr>
+              <w:t>Ilaria</w:t>
+            </w:r>
+            <w:proofErr w:type="spellEnd"/>
+            <w:r>
+              <w:rPr>
+                <w:rFonts w:ascii="Segoe UI Semilight" w:hAnsi="Segoe UI Semilight" w:cs="Segoe UI Semilight"/>
+                <w:color w:val="000000"/>
+                <w:sz w:val="20"/>
+                <w:szCs w:val="22"/>
+              </w:rPr>
+              <w:t xml:space="preserve"> </w:t>
+            </w:r>
+            <w:proofErr w:type="spellStart"/>
+            <w:r>
+              <w:rPr>
+                <w:rFonts w:ascii="Segoe UI Semilight" w:hAnsi="Segoe UI Semilight" w:cs="Segoe UI Semilight"/>
+                <w:color w:val="000000"/>
+                <w:sz w:val="20"/>
+                <w:szCs w:val="22"/>
+              </w:rPr>
+              <w:t>Zambon</w:t>
+            </w:r>
+            <w:proofErr w:type="spellEnd"/>
+            <w:r>
+              <w:rPr>
+                <w:rFonts w:ascii="Segoe UI Semilight" w:hAnsi="Segoe UI Semilight" w:cs="Segoe UI Semilight"/>
+                <w:color w:val="000000"/>
+                <w:sz w:val="20"/>
+                <w:szCs w:val="22"/>
+              </w:rPr>
+              <w:t xml:space="preserve">, and Luca </w:t>
+            </w:r>
+            <w:proofErr w:type="spellStart"/>
+            <w:r>
+              <w:rPr>
+                <w:rFonts w:ascii="Segoe UI Semilight" w:hAnsi="Segoe UI Semilight" w:cs="Segoe UI Semilight"/>
+                <w:color w:val="000000"/>
+                <w:sz w:val="20"/>
+                <w:szCs w:val="22"/>
+              </w:rPr>
+              <w:t>Salvati</w:t>
+            </w:r>
+            <w:proofErr w:type="spellEnd"/>
+            <w:r>
+              <w:rPr>
+                <w:rFonts w:ascii="Segoe UI Semilight" w:hAnsi="Segoe UI Semilight" w:cs="Segoe UI Semilight"/>
+                <w:color w:val="000000"/>
+                <w:sz w:val="20"/>
+                <w:szCs w:val="22"/>
+              </w:rPr>
+              <w:t>. 2019. Housing and the city: A spatial analysis of residential building activity and the Socio-demographic background in a Mediterranean city, 1990–2017. </w:t>
+            </w:r>
+            <w:r>
+              <w:rPr>
+                <w:rFonts w:ascii="Segoe UI Semilight" w:hAnsi="Segoe UI Semilight" w:cs="Segoe UI Semilight"/>
+                <w:i/>
+                <w:iCs/>
+                <w:color w:val="000000"/>
+                <w:sz w:val="20"/>
+                <w:szCs w:val="22"/>
+              </w:rPr>
+              <w:t>Sustainability</w:t>
+            </w:r>
+            <w:r>
+              <w:rPr>
+                <w:rFonts w:ascii="Segoe UI Semilight" w:hAnsi="Segoe UI Semilight" w:cs="Segoe UI Semilight"/>
+                <w:color w:val="000000"/>
+                <w:sz w:val="20"/>
+                <w:szCs w:val="22"/>
+              </w:rPr>
+              <w:t> 11, 2 (2019), 375.</w:t>
+            </w:r>
+          </w:p>
+        </w:tc>
+      </w:tr>
+      <w:tr>
+        <w:tc>
+          <w:tcPr>
+            <w:tcW w:w="985" w:type="dxa"/>
+          </w:tcPr>
+          <w:p>
+            <w:pPr>
+              <w:pStyle w:val="NormalWeb"/>
+              <w:rPr>
+                <w:rFonts w:ascii="Segoe UI Semilight" w:hAnsi="Segoe UI Semilight" w:cs="Segoe UI Semilight"/>
+                <w:color w:val="000000"/>
+                <w:sz w:val="20"/>
+                <w:szCs w:val="22"/>
+              </w:rPr>
+            </w:pPr>
+            <w:r>
+              <w:rPr>
+                <w:rFonts w:ascii="Segoe UI Semilight" w:hAnsi="Segoe UI Semilight" w:cs="Segoe UI Semilight"/>
+                <w:color w:val="000000"/>
+                <w:sz w:val="20"/>
+                <w:szCs w:val="22"/>
+              </w:rPr>
+              <w:t>[SB-3]</w:t>
+            </w:r>
+          </w:p>
+        </w:tc>
+        <w:tc>
+          <w:tcPr>
+            <w:tcW w:w="8025" w:type="dxa"/>
+          </w:tcPr>
+          <w:p>
+            <w:pPr>
+              <w:pStyle w:val="NormalWeb"/>
+              <w:rPr>
+                <w:rFonts w:ascii="Segoe UI Semilight" w:hAnsi="Segoe UI Semilight" w:cs="Segoe UI Semilight"/>
+                <w:color w:val="000000"/>
+                <w:sz w:val="20"/>
+                <w:szCs w:val="22"/>
+              </w:rPr>
+            </w:pPr>
+            <w:r>
+              <w:rPr>
+                <w:rFonts w:ascii="Segoe UI Semilight" w:hAnsi="Segoe UI Semilight" w:cs="Segoe UI Semilight"/>
+                <w:color w:val="000000"/>
+                <w:sz w:val="20"/>
+                <w:szCs w:val="22"/>
+              </w:rPr>
+              <w:t xml:space="preserve">Velma Johnson. 2018. A Spatial Analysis of Red X Properties and its Correlation to Foreclosed Properties within the City of Chicago.  </w:t>
+            </w:r>
+            <w:r>
+              <w:rPr>
+                <w:rFonts w:ascii="Segoe UI Semilight" w:hAnsi="Segoe UI Semilight" w:cs="Segoe UI Semilight"/>
+                <w:i/>
+                <w:color w:val="000000"/>
+                <w:sz w:val="20"/>
+                <w:szCs w:val="22"/>
+              </w:rPr>
+              <w:t>A Thesis Submitted to the Faculty in the Department of Geography in Partial Fulfillment for the degree of Masters of Geography</w:t>
+            </w:r>
+            <w:r>
+              <w:rPr>
+                <w:rFonts w:ascii="Segoe UI Semilight" w:hAnsi="Segoe UI Semilight" w:cs="Segoe UI Semilight"/>
+                <w:color w:val="000000"/>
+                <w:sz w:val="20"/>
+                <w:szCs w:val="22"/>
+              </w:rPr>
+              <w:t>, Chicago State University (2018).</w:t>
+            </w:r>
+          </w:p>
+        </w:tc>
+      </w:tr>
+      <w:tr>
+        <w:tc>
+          <w:tcPr>
+            <w:tcW w:w="985" w:type="dxa"/>
+          </w:tcPr>
+          <w:p>
+            <w:pPr>
+              <w:pStyle w:val="NormalWeb"/>
+              <w:rPr>
+                <w:rFonts w:ascii="Segoe UI Semilight" w:hAnsi="Segoe UI Semilight" w:cs="Segoe UI Semilight"/>
+                <w:color w:val="000000"/>
+                <w:sz w:val="20"/>
+                <w:szCs w:val="22"/>
+              </w:rPr>
+            </w:pPr>
+            <w:r>
+              <w:rPr>
+                <w:rFonts w:ascii="Segoe UI Semilight" w:hAnsi="Segoe UI Semilight" w:cs="Segoe UI Semilight"/>
+                <w:color w:val="000000"/>
+                <w:sz w:val="20"/>
+                <w:szCs w:val="22"/>
+              </w:rPr>
+              <w:t>[SB-4]</w:t>
+            </w:r>
+          </w:p>
+        </w:tc>
+        <w:tc>
+          <w:tcPr>
+            <w:tcW w:w="8025" w:type="dxa"/>
+          </w:tcPr>
+          <w:p>
+            <w:pPr>
+              <w:pStyle w:val="NormalWeb"/>
+              <w:rPr>
+                <w:rFonts w:ascii="Segoe UI Semilight" w:hAnsi="Segoe UI Semilight" w:cs="Segoe UI Semilight"/>
+                <w:color w:val="000000"/>
+                <w:sz w:val="20"/>
+                <w:szCs w:val="22"/>
+              </w:rPr>
+            </w:pPr>
+            <w:r>
+              <w:rPr>
+                <w:rFonts w:ascii="Segoe UI Semilight" w:hAnsi="Segoe UI Semilight" w:cs="Segoe UI Semilight"/>
+                <w:color w:val="000000"/>
+                <w:sz w:val="20"/>
+                <w:szCs w:val="22"/>
+              </w:rPr>
+              <w:t xml:space="preserve">Melissa </w:t>
+            </w:r>
+            <w:proofErr w:type="spellStart"/>
+            <w:r>
+              <w:rPr>
+                <w:rFonts w:ascii="Segoe UI Semilight" w:hAnsi="Segoe UI Semilight" w:cs="Segoe UI Semilight"/>
+                <w:color w:val="000000"/>
+                <w:sz w:val="20"/>
+                <w:szCs w:val="22"/>
+              </w:rPr>
+              <w:t>Shakro</w:t>
+            </w:r>
+            <w:proofErr w:type="spellEnd"/>
+            <w:r>
+              <w:rPr>
+                <w:rFonts w:ascii="Segoe UI Semilight" w:hAnsi="Segoe UI Semilight" w:cs="Segoe UI Semilight"/>
+                <w:color w:val="000000"/>
+                <w:sz w:val="20"/>
+                <w:szCs w:val="22"/>
+              </w:rPr>
+              <w:t>. 2013. Tracking neighborhood development and behavioral trends with building permits in Austin, Texas. </w:t>
+            </w:r>
+            <w:r>
+              <w:rPr>
+                <w:rFonts w:ascii="Segoe UI Semilight" w:hAnsi="Segoe UI Semilight" w:cs="Segoe UI Semilight"/>
+                <w:i/>
+                <w:iCs/>
+                <w:color w:val="000000"/>
+                <w:sz w:val="20"/>
+                <w:szCs w:val="22"/>
+              </w:rPr>
+              <w:t>J. Maps</w:t>
+            </w:r>
+            <w:r>
+              <w:rPr>
+                <w:rFonts w:ascii="Segoe UI Semilight" w:hAnsi="Segoe UI Semilight" w:cs="Segoe UI Semilight"/>
+                <w:color w:val="000000"/>
+                <w:sz w:val="20"/>
+                <w:szCs w:val="22"/>
+              </w:rPr>
+              <w:t> 9, 2 (2013), 189–197.</w:t>
+            </w:r>
+          </w:p>
+        </w:tc>
+      </w:tr>
+      <w:tr>
+        <w:tc>
+          <w:tcPr>
+            <w:tcW w:w="985" w:type="dxa"/>
+          </w:tcPr>
+          <w:p>
+            <w:pPr>
+              <w:pStyle w:val="NormalWeb"/>
+              <w:rPr>
+                <w:rFonts w:ascii="Segoe UI Semilight" w:hAnsi="Segoe UI Semilight" w:cs="Segoe UI Semilight"/>
+                <w:color w:val="000000"/>
+                <w:sz w:val="20"/>
+                <w:szCs w:val="22"/>
+              </w:rPr>
+            </w:pPr>
+            <w:r>
+              <w:rPr>
+                <w:rFonts w:ascii="Segoe UI Semilight" w:hAnsi="Segoe UI Semilight" w:cs="Segoe UI Semilight"/>
+                <w:color w:val="000000"/>
+                <w:sz w:val="20"/>
+                <w:szCs w:val="22"/>
+              </w:rPr>
+              <w:t>[SB-5]</w:t>
+            </w:r>
+          </w:p>
+        </w:tc>
+        <w:tc>
+          <w:tcPr>
+            <w:tcW w:w="8025" w:type="dxa"/>
+          </w:tcPr>
+          <w:p>
+            <w:pPr>
+              <w:pStyle w:val="NormalWeb"/>
+              <w:rPr>
+                <w:rFonts w:ascii="Segoe UI Semilight" w:hAnsi="Segoe UI Semilight" w:cs="Segoe UI Semilight"/>
+                <w:color w:val="000000"/>
+                <w:sz w:val="20"/>
+                <w:szCs w:val="22"/>
+              </w:rPr>
+            </w:pPr>
+            <w:r>
+              <w:rPr>
+                <w:rFonts w:ascii="Segoe UI Semilight" w:hAnsi="Segoe UI Semilight" w:cs="Segoe UI Semilight"/>
+                <w:color w:val="000000"/>
+                <w:sz w:val="20"/>
+                <w:szCs w:val="22"/>
+              </w:rPr>
+              <w:t xml:space="preserve">Margherita Carlucci, </w:t>
+            </w:r>
+            <w:proofErr w:type="spellStart"/>
+            <w:r>
+              <w:rPr>
+                <w:rFonts w:ascii="Segoe UI Semilight" w:hAnsi="Segoe UI Semilight" w:cs="Segoe UI Semilight"/>
+                <w:color w:val="000000"/>
+                <w:sz w:val="20"/>
+                <w:szCs w:val="22"/>
+              </w:rPr>
+              <w:t>Efstathios</w:t>
+            </w:r>
+            <w:proofErr w:type="spellEnd"/>
+            <w:r>
+              <w:rPr>
+                <w:rFonts w:ascii="Segoe UI Semilight" w:hAnsi="Segoe UI Semilight" w:cs="Segoe UI Semilight"/>
+                <w:color w:val="000000"/>
+                <w:sz w:val="20"/>
+                <w:szCs w:val="22"/>
+              </w:rPr>
+              <w:t xml:space="preserve"> </w:t>
+            </w:r>
+            <w:proofErr w:type="spellStart"/>
+            <w:r>
+              <w:rPr>
+                <w:rFonts w:ascii="Segoe UI Semilight" w:hAnsi="Segoe UI Semilight" w:cs="Segoe UI Semilight"/>
+                <w:color w:val="000000"/>
+                <w:sz w:val="20"/>
+                <w:szCs w:val="22"/>
+              </w:rPr>
+              <w:t>Grigoriadis</w:t>
+            </w:r>
+            <w:proofErr w:type="spellEnd"/>
+            <w:r>
+              <w:rPr>
+                <w:rFonts w:ascii="Segoe UI Semilight" w:hAnsi="Segoe UI Semilight" w:cs="Segoe UI Semilight"/>
+                <w:color w:val="000000"/>
+                <w:sz w:val="20"/>
+                <w:szCs w:val="22"/>
+              </w:rPr>
+              <w:t xml:space="preserve">, Giuseppe </w:t>
+            </w:r>
+            <w:proofErr w:type="spellStart"/>
+            <w:r>
+              <w:rPr>
+                <w:rFonts w:ascii="Segoe UI Semilight" w:hAnsi="Segoe UI Semilight" w:cs="Segoe UI Semilight"/>
+                <w:color w:val="000000"/>
+                <w:sz w:val="20"/>
+                <w:szCs w:val="22"/>
+              </w:rPr>
+              <w:t>Venanzoni</w:t>
+            </w:r>
+            <w:proofErr w:type="spellEnd"/>
+            <w:r>
+              <w:rPr>
+                <w:rFonts w:ascii="Segoe UI Semilight" w:hAnsi="Segoe UI Semilight" w:cs="Segoe UI Semilight"/>
+                <w:color w:val="000000"/>
+                <w:sz w:val="20"/>
+                <w:szCs w:val="22"/>
+              </w:rPr>
+              <w:t xml:space="preserve">, and Luca </w:t>
+            </w:r>
+            <w:proofErr w:type="spellStart"/>
+            <w:r>
+              <w:rPr>
+                <w:rFonts w:ascii="Segoe UI Semilight" w:hAnsi="Segoe UI Semilight" w:cs="Segoe UI Semilight"/>
+                <w:color w:val="000000"/>
+                <w:sz w:val="20"/>
+                <w:szCs w:val="22"/>
+              </w:rPr>
+              <w:t>Salvati</w:t>
+            </w:r>
+            <w:proofErr w:type="spellEnd"/>
+            <w:r>
+              <w:rPr>
+                <w:rFonts w:ascii="Segoe UI Semilight" w:hAnsi="Segoe UI Semilight" w:cs="Segoe UI Semilight"/>
+                <w:color w:val="000000"/>
+                <w:sz w:val="20"/>
+                <w:szCs w:val="22"/>
+              </w:rPr>
+              <w:t>. 2018. Crisis-driven changes in construction patterns: evidence from building permits in a Mediterranean city. </w:t>
+            </w:r>
+            <w:proofErr w:type="spellStart"/>
+            <w:r>
+              <w:rPr>
+                <w:rFonts w:ascii="Segoe UI Semilight" w:hAnsi="Segoe UI Semilight" w:cs="Segoe UI Semilight"/>
+                <w:i/>
+                <w:iCs/>
+                <w:color w:val="000000"/>
+                <w:sz w:val="20"/>
+                <w:szCs w:val="22"/>
+              </w:rPr>
+              <w:t>Hous</w:t>
+            </w:r>
+            <w:proofErr w:type="spellEnd"/>
+            <w:r>
+              <w:rPr>
+                <w:rFonts w:ascii="Segoe UI Semilight" w:hAnsi="Segoe UI Semilight" w:cs="Segoe UI Semilight"/>
+                <w:i/>
+                <w:iCs/>
+                <w:color w:val="000000"/>
+                <w:sz w:val="20"/>
+                <w:szCs w:val="22"/>
+              </w:rPr>
+              <w:t>. Stud.</w:t>
+            </w:r>
+            <w:r>
+              <w:rPr>
+                <w:rFonts w:ascii="Segoe UI Semilight" w:hAnsi="Segoe UI Semilight" w:cs="Segoe UI Semilight"/>
+                <w:color w:val="000000"/>
+                <w:sz w:val="20"/>
+                <w:szCs w:val="22"/>
+              </w:rPr>
+              <w:t> 33, 8 (2018), 1151–1174.</w:t>
+            </w:r>
+          </w:p>
+        </w:tc>
+      </w:tr>
+      <w:tr>
+        <w:tc>
+          <w:tcPr>
+            <w:tcW w:w="985" w:type="dxa"/>
+            <w:hideMark/>
+          </w:tcPr>
+          <w:p>
+            <w:pPr>
+              <w:pStyle w:val="NormalWeb"/>
+              <w:rPr>
+                <w:rFonts w:ascii="Segoe UI Semilight" w:hAnsi="Segoe UI Semilight" w:cs="Segoe UI Semilight"/>
+                <w:color w:val="000000"/>
+                <w:sz w:val="20"/>
+                <w:szCs w:val="22"/>
+              </w:rPr>
+            </w:pPr>
+            <w:r>
+              <w:rPr>
+                <w:rFonts w:ascii="Segoe UI Semilight" w:hAnsi="Segoe UI Semilight" w:cs="Segoe UI Semilight"/>
+                <w:color w:val="000000"/>
+                <w:sz w:val="20"/>
+                <w:szCs w:val="22"/>
+              </w:rPr>
+              <w:t>[SB-6]</w:t>
+            </w:r>
+          </w:p>
+        </w:tc>
+        <w:tc>
+          <w:tcPr>
+            <w:tcW w:w="8025" w:type="dxa"/>
+            <w:hideMark/>
+          </w:tcPr>
+          <w:p>
+            <w:pPr>
+              <w:pStyle w:val="NormalWeb"/>
+              <w:rPr>
+                <w:rFonts w:ascii="Segoe UI Semilight" w:hAnsi="Segoe UI Semilight" w:cs="Segoe UI Semilight"/>
+                <w:color w:val="000000"/>
+                <w:sz w:val="20"/>
+                <w:szCs w:val="22"/>
+              </w:rPr>
+            </w:pPr>
+            <w:r>
+              <w:rPr>
+                <w:rFonts w:ascii="Segoe UI Semilight" w:hAnsi="Segoe UI Semilight" w:cs="Segoe UI Semilight"/>
+                <w:color w:val="000000"/>
+                <w:sz w:val="20"/>
+                <w:szCs w:val="22"/>
+              </w:rPr>
+              <w:t xml:space="preserve">Arjun </w:t>
+            </w:r>
+            <w:proofErr w:type="spellStart"/>
+            <w:r>
+              <w:rPr>
+                <w:rFonts w:ascii="Segoe UI Semilight" w:hAnsi="Segoe UI Semilight" w:cs="Segoe UI Semilight"/>
+                <w:color w:val="000000"/>
+                <w:sz w:val="20"/>
+                <w:szCs w:val="22"/>
+              </w:rPr>
+              <w:t>Subramanyam</w:t>
+            </w:r>
+            <w:proofErr w:type="spellEnd"/>
+            <w:r>
+              <w:rPr>
+                <w:rFonts w:ascii="Segoe UI Semilight" w:hAnsi="Segoe UI Semilight" w:cs="Segoe UI Semilight"/>
+                <w:color w:val="000000"/>
+                <w:sz w:val="20"/>
+                <w:szCs w:val="22"/>
+              </w:rPr>
+              <w:t xml:space="preserve"> </w:t>
+            </w:r>
+            <w:proofErr w:type="spellStart"/>
+            <w:r>
+              <w:rPr>
+                <w:rFonts w:ascii="Segoe UI Semilight" w:hAnsi="Segoe UI Semilight" w:cs="Segoe UI Semilight"/>
+                <w:color w:val="000000"/>
+                <w:sz w:val="20"/>
+                <w:szCs w:val="22"/>
+              </w:rPr>
+              <w:t>Varalakshmi</w:t>
+            </w:r>
+            <w:proofErr w:type="spellEnd"/>
+            <w:r>
+              <w:rPr>
+                <w:rFonts w:ascii="Segoe UI Semilight" w:hAnsi="Segoe UI Semilight" w:cs="Segoe UI Semilight"/>
+                <w:color w:val="000000"/>
+                <w:sz w:val="20"/>
+                <w:szCs w:val="22"/>
+              </w:rPr>
+              <w:t xml:space="preserve">, Chong Wang, and Christoph F. </w:t>
+            </w:r>
+            <w:proofErr w:type="spellStart"/>
+            <w:r>
+              <w:rPr>
+                <w:rFonts w:ascii="Segoe UI Semilight" w:hAnsi="Segoe UI Semilight" w:cs="Segoe UI Semilight"/>
+                <w:color w:val="000000"/>
+                <w:sz w:val="20"/>
+                <w:szCs w:val="22"/>
+              </w:rPr>
+              <w:t>Eick</w:t>
+            </w:r>
+            <w:proofErr w:type="spellEnd"/>
+            <w:r>
+              <w:rPr>
+                <w:rFonts w:ascii="Segoe UI Semilight" w:hAnsi="Segoe UI Semilight" w:cs="Segoe UI Semilight"/>
+                <w:color w:val="000000"/>
+                <w:sz w:val="20"/>
+                <w:szCs w:val="22"/>
+              </w:rPr>
+              <w:t>. 2019. Fast proximity graph generation with spark. In </w:t>
+            </w:r>
+            <w:r>
+              <w:rPr>
+                <w:rFonts w:ascii="Segoe UI Semilight" w:hAnsi="Segoe UI Semilight" w:cs="Segoe UI Semilight"/>
+                <w:i/>
+                <w:iCs/>
+                <w:color w:val="000000"/>
+                <w:sz w:val="20"/>
+                <w:szCs w:val="22"/>
+              </w:rPr>
+              <w:t>Proceedings of the 8th ACM SIGSPATIAL International Workshop on Analytics for Big Geospatial Data</w:t>
+            </w:r>
+            <w:r>
+              <w:rPr>
+                <w:rFonts w:ascii="Segoe UI Semilight" w:hAnsi="Segoe UI Semilight" w:cs="Segoe UI Semilight"/>
+                <w:color w:val="000000"/>
+                <w:sz w:val="20"/>
+                <w:szCs w:val="22"/>
+              </w:rPr>
+              <w:t>, ACM, New York, NY, USA.</w:t>
+            </w:r>
+          </w:p>
+        </w:tc>
+      </w:tr>
+      <w:tr>
+        <w:trPr>
+          <w:trHeight w:val="467"/>
+        </w:trPr>
+        <w:tc>
+          <w:tcPr>
+            <w:tcW w:w="985" w:type="dxa"/>
+            <w:hideMark/>
+          </w:tcPr>
+          <w:p>
+            <w:pPr>
+              <w:pStyle w:val="NormalWeb"/>
+              <w:rPr>
+                <w:rFonts w:ascii="Segoe UI Semilight" w:hAnsi="Segoe UI Semilight" w:cs="Segoe UI Semilight"/>
+                <w:color w:val="000000"/>
+                <w:sz w:val="20"/>
+                <w:szCs w:val="22"/>
+              </w:rPr>
+            </w:pPr>
+            <w:r>
+              <w:rPr>
+                <w:rFonts w:ascii="Segoe UI Semilight" w:hAnsi="Segoe UI Semilight" w:cs="Segoe UI Semilight"/>
+                <w:color w:val="000000"/>
+                <w:sz w:val="20"/>
+                <w:szCs w:val="22"/>
+              </w:rPr>
+              <w:t>[SB-7]</w:t>
+            </w:r>
+          </w:p>
+        </w:tc>
+        <w:tc>
+          <w:tcPr>
+            <w:tcW w:w="8025" w:type="dxa"/>
+            <w:hideMark/>
+          </w:tcPr>
+          <w:p>
+            <w:pPr>
+              <w:pStyle w:val="NormalWeb"/>
+              <w:rPr>
+                <w:rFonts w:ascii="Segoe UI Semilight" w:hAnsi="Segoe UI Semilight" w:cs="Segoe UI Semilight"/>
+                <w:color w:val="000000"/>
+                <w:sz w:val="20"/>
+                <w:szCs w:val="22"/>
+              </w:rPr>
+            </w:pPr>
+            <w:proofErr w:type="spellStart"/>
+            <w:r>
+              <w:rPr>
+                <w:rFonts w:ascii="Segoe UI Semilight" w:hAnsi="Segoe UI Semilight" w:cs="Segoe UI Semilight"/>
+                <w:color w:val="000000"/>
+                <w:sz w:val="20"/>
+                <w:szCs w:val="22"/>
+              </w:rPr>
+              <w:t>Zhiliang</w:t>
+            </w:r>
+            <w:proofErr w:type="spellEnd"/>
+            <w:r>
+              <w:rPr>
+                <w:rFonts w:ascii="Segoe UI Semilight" w:hAnsi="Segoe UI Semilight" w:cs="Segoe UI Semilight"/>
+                <w:color w:val="000000"/>
+                <w:sz w:val="20"/>
+                <w:szCs w:val="22"/>
+              </w:rPr>
+              <w:t xml:space="preserve"> Zhu, </w:t>
+            </w:r>
+            <w:proofErr w:type="spellStart"/>
+            <w:r>
+              <w:rPr>
+                <w:rFonts w:ascii="Segoe UI Semilight" w:hAnsi="Segoe UI Semilight" w:cs="Segoe UI Semilight"/>
+                <w:color w:val="000000"/>
+                <w:sz w:val="20"/>
+                <w:szCs w:val="22"/>
+              </w:rPr>
+              <w:t>Jie</w:t>
+            </w:r>
+            <w:proofErr w:type="spellEnd"/>
+            <w:r>
+              <w:rPr>
+                <w:rFonts w:ascii="Segoe UI Semilight" w:hAnsi="Segoe UI Semilight" w:cs="Segoe UI Semilight"/>
+                <w:color w:val="000000"/>
+                <w:sz w:val="20"/>
+                <w:szCs w:val="22"/>
+              </w:rPr>
+              <w:t xml:space="preserve"> Liang, </w:t>
+            </w:r>
+            <w:proofErr w:type="spellStart"/>
+            <w:r>
+              <w:rPr>
+                <w:rFonts w:ascii="Segoe UI Semilight" w:hAnsi="Segoe UI Semilight" w:cs="Segoe UI Semilight"/>
+                <w:color w:val="000000"/>
+                <w:sz w:val="20"/>
+                <w:szCs w:val="22"/>
+              </w:rPr>
+              <w:t>Deyang</w:t>
+            </w:r>
+            <w:proofErr w:type="spellEnd"/>
+            <w:r>
+              <w:rPr>
+                <w:rFonts w:ascii="Segoe UI Semilight" w:hAnsi="Segoe UI Semilight" w:cs="Segoe UI Semilight"/>
+                <w:color w:val="000000"/>
+                <w:sz w:val="20"/>
+                <w:szCs w:val="22"/>
+              </w:rPr>
+              <w:t xml:space="preserve"> Li, Hai Yu, and </w:t>
+            </w:r>
+            <w:proofErr w:type="spellStart"/>
+            <w:r>
+              <w:rPr>
+                <w:rFonts w:ascii="Segoe UI Semilight" w:hAnsi="Segoe UI Semilight" w:cs="Segoe UI Semilight"/>
+                <w:color w:val="000000"/>
+                <w:sz w:val="20"/>
+                <w:szCs w:val="22"/>
+              </w:rPr>
+              <w:t>Guoqi</w:t>
+            </w:r>
+            <w:proofErr w:type="spellEnd"/>
+            <w:r>
+              <w:rPr>
+                <w:rFonts w:ascii="Segoe UI Semilight" w:hAnsi="Segoe UI Semilight" w:cs="Segoe UI Semilight"/>
+                <w:color w:val="000000"/>
+                <w:sz w:val="20"/>
+                <w:szCs w:val="22"/>
+              </w:rPr>
+              <w:t xml:space="preserve"> Liu. 2019. Hot topic detection based on a refined TF-IDF algorithm. </w:t>
+            </w:r>
+            <w:r>
+              <w:rPr>
+                <w:rFonts w:ascii="Segoe UI Semilight" w:hAnsi="Segoe UI Semilight" w:cs="Segoe UI Semilight"/>
+                <w:i/>
+                <w:iCs/>
+                <w:color w:val="000000"/>
+                <w:sz w:val="20"/>
+                <w:szCs w:val="22"/>
+              </w:rPr>
+              <w:t>IEEE Access</w:t>
+            </w:r>
+            <w:r>
+              <w:rPr>
+                <w:rFonts w:ascii="Segoe UI Semilight" w:hAnsi="Segoe UI Semilight" w:cs="Segoe UI Semilight"/>
+                <w:color w:val="000000"/>
+                <w:sz w:val="20"/>
+                <w:szCs w:val="22"/>
+              </w:rPr>
+              <w:t> 7, (2019), 1–1.</w:t>
+            </w:r>
+          </w:p>
+        </w:tc>
+      </w:tr>
+      <w:tr>
+        <w:tc>
+          <w:tcPr>
+            <w:tcW w:w="985" w:type="dxa"/>
+          </w:tcPr>
+          <w:p>
+            <w:pPr>
+              <w:pStyle w:val="NormalWeb"/>
+              <w:rPr>
+                <w:rFonts w:ascii="Segoe UI Semilight" w:hAnsi="Segoe UI Semilight" w:cs="Segoe UI Semilight"/>
+                <w:color w:val="000000"/>
+                <w:sz w:val="20"/>
+                <w:szCs w:val="22"/>
+              </w:rPr>
+            </w:pPr>
+            <w:r>
+              <w:rPr>
+                <w:rFonts w:ascii="Segoe UI Semilight" w:hAnsi="Segoe UI Semilight" w:cs="Segoe UI Semilight"/>
+                <w:color w:val="000000"/>
+                <w:sz w:val="20"/>
+                <w:szCs w:val="22"/>
+              </w:rPr>
+              <w:t>[SB-8]</w:t>
+            </w:r>
+          </w:p>
+        </w:tc>
+        <w:tc>
+          <w:tcPr>
+            <w:tcW w:w="8025" w:type="dxa"/>
+          </w:tcPr>
+          <w:p>
+            <w:pPr>
+              <w:pStyle w:val="NormalWeb"/>
+              <w:rPr>
+                <w:rFonts w:ascii="Segoe UI Semilight" w:hAnsi="Segoe UI Semilight" w:cs="Segoe UI Semilight"/>
+                <w:color w:val="000000"/>
+                <w:sz w:val="20"/>
+                <w:szCs w:val="22"/>
+              </w:rPr>
+            </w:pPr>
+            <w:r>
+              <w:rPr>
+                <w:rFonts w:ascii="Segoe UI Semilight" w:hAnsi="Segoe UI Semilight" w:cs="Segoe UI Semilight"/>
+                <w:color w:val="000000"/>
+                <w:sz w:val="20"/>
+                <w:szCs w:val="22"/>
+              </w:rPr>
+              <w:t xml:space="preserve">Isabella </w:t>
+            </w:r>
+            <w:proofErr w:type="spellStart"/>
+            <w:r>
+              <w:rPr>
+                <w:rFonts w:ascii="Segoe UI Semilight" w:hAnsi="Segoe UI Semilight" w:cs="Segoe UI Semilight"/>
+                <w:color w:val="000000"/>
+                <w:sz w:val="20"/>
+                <w:szCs w:val="22"/>
+              </w:rPr>
+              <w:t>Gagliardi</w:t>
+            </w:r>
+            <w:proofErr w:type="spellEnd"/>
+            <w:r>
+              <w:rPr>
+                <w:rFonts w:ascii="Segoe UI Semilight" w:hAnsi="Segoe UI Semilight" w:cs="Segoe UI Semilight"/>
+                <w:color w:val="000000"/>
+                <w:sz w:val="20"/>
+                <w:szCs w:val="22"/>
+              </w:rPr>
+              <w:t xml:space="preserve"> and Maria Teresa </w:t>
+            </w:r>
+            <w:proofErr w:type="spellStart"/>
+            <w:r>
+              <w:rPr>
+                <w:rFonts w:ascii="Segoe UI Semilight" w:hAnsi="Segoe UI Semilight" w:cs="Segoe UI Semilight"/>
+                <w:color w:val="000000"/>
+                <w:sz w:val="20"/>
+                <w:szCs w:val="22"/>
+              </w:rPr>
+              <w:t>Artese</w:t>
+            </w:r>
+            <w:proofErr w:type="spellEnd"/>
+            <w:r>
+              <w:rPr>
+                <w:rFonts w:ascii="Segoe UI Semilight" w:hAnsi="Segoe UI Semilight" w:cs="Segoe UI Semilight"/>
+                <w:color w:val="000000"/>
+                <w:sz w:val="20"/>
+                <w:szCs w:val="22"/>
+              </w:rPr>
+              <w:t xml:space="preserve">. 2020. Semantic unsupervised automatic </w:t>
+            </w:r>
+            <w:proofErr w:type="spellStart"/>
+            <w:r>
+              <w:rPr>
+                <w:rFonts w:ascii="Segoe UI Semilight" w:hAnsi="Segoe UI Semilight" w:cs="Segoe UI Semilight"/>
+                <w:color w:val="000000"/>
+                <w:sz w:val="20"/>
+                <w:szCs w:val="22"/>
+              </w:rPr>
+              <w:t>keyphrases</w:t>
+            </w:r>
+            <w:proofErr w:type="spellEnd"/>
+            <w:r>
+              <w:rPr>
+                <w:rFonts w:ascii="Segoe UI Semilight" w:hAnsi="Segoe UI Semilight" w:cs="Segoe UI Semilight"/>
+                <w:color w:val="000000"/>
+                <w:sz w:val="20"/>
+                <w:szCs w:val="22"/>
+              </w:rPr>
+              <w:t xml:space="preserve"> extraction by integrating word embedding with clustering methods. Multimodal technol. interact. 4, 2 (2020), 30.</w:t>
+            </w:r>
+          </w:p>
+        </w:tc>
+      </w:tr>
+    </w:tbl>
     <w:p>
       <w:pPr>
         <w:rPr>
@@ -2925,6 +4251,7 @@
           <w:szCs w:val="22"/>
           <w:u w:val="single"/>
         </w:rPr>
+        <w:lastRenderedPageBreak/>
         <w:t>Brian’s Literature Survey</w:t>
       </w:r>
     </w:p>
@@ -2949,7 +4276,7 @@
           <w:szCs w:val="22"/>
         </w:rPr>
       </w:pPr>
-      <w:bookmarkStart w:id="0" w:name="_Hlk66274051"/>
+      <w:bookmarkStart w:id="1" w:name="_Hlk66274051"/>
       <w:r>
         <w:rPr>
           <w:rFonts w:ascii="Arial" w:hAnsi="Arial" w:cs="Arial"/>
@@ -2977,7 +4304,27 @@
           <w:sz w:val="22"/>
           <w:szCs w:val="22"/>
         </w:rPr>
-        <w:t xml:space="preserve">Coble, David and Pincheira, Pablo M., Now-Casting Building Permits with Google Trends (February 1, 2017). Available at SSRN: </w:t>
+        <w:t xml:space="preserve">Coble, David and </w:t>
+      </w:r>
+      <w:proofErr w:type="spellStart"/>
+      <w:r>
+        <w:rPr>
+          <w:rFonts w:ascii="Arial" w:eastAsia="Times New Roman" w:hAnsi="Arial" w:cs="Arial"/>
+          <w:color w:val="000000" w:themeColor="text1"/>
+          <w:sz w:val="22"/>
+          <w:szCs w:val="22"/>
+        </w:rPr>
+        <w:t>Pincheira</w:t>
+      </w:r>
+      <w:proofErr w:type="spellEnd"/>
+      <w:r>
+        <w:rPr>
+          <w:rFonts w:ascii="Arial" w:eastAsia="Times New Roman" w:hAnsi="Arial" w:cs="Arial"/>
+          <w:color w:val="000000" w:themeColor="text1"/>
+          <w:sz w:val="22"/>
+          <w:szCs w:val="22"/>
+        </w:rPr>
+        <w:t xml:space="preserve">, Pablo M., Now-Casting Building Permits with Google Trends (February 1, 2017). Available at SSRN: </w:t>
       </w:r>
       <w:hyperlink r:id="rId12" w:tgtFrame="_blank" w:history="1">
         <w:r>
@@ -3085,7 +4432,51 @@
           <w:sz w:val="22"/>
           <w:szCs w:val="22"/>
         </w:rPr>
-        <w:t>Univariate and Multivariate Arima Versus Vector Autoregression Forecasting</w:t>
+        <w:t xml:space="preserve">Univariate and Multivariate </w:t>
+      </w:r>
+      <w:proofErr w:type="spellStart"/>
+      <w:r>
+        <w:rPr>
+          <w:rFonts w:ascii="Arial" w:hAnsi="Arial" w:cs="Arial"/>
+          <w:b/>
+          <w:bCs/>
+          <w:sz w:val="22"/>
+          <w:szCs w:val="22"/>
+        </w:rPr>
+        <w:t>Arima</w:t>
+      </w:r>
+      <w:proofErr w:type="spellEnd"/>
+      <w:r>
+        <w:rPr>
+          <w:rFonts w:ascii="Arial" w:hAnsi="Arial" w:cs="Arial"/>
+          <w:b/>
+          <w:bCs/>
+          <w:sz w:val="22"/>
+          <w:szCs w:val="22"/>
+        </w:rPr>
+        <w:t xml:space="preserve"> Versus Vector </w:t>
+      </w:r>
+      <w:proofErr w:type="spellStart"/>
+      <w:r>
+        <w:rPr>
+          <w:rFonts w:ascii="Arial" w:hAnsi="Arial" w:cs="Arial"/>
+          <w:b/>
+          <w:bCs/>
+          <w:sz w:val="22"/>
+          <w:szCs w:val="22"/>
+        </w:rPr>
+        <w:t>Autoregression</w:t>
+      </w:r>
+      <w:proofErr w:type="spellEnd"/>
+      <w:r>
+        <w:rPr>
+          <w:rFonts w:ascii="Arial" w:hAnsi="Arial" w:cs="Arial"/>
+          <w:b/>
+          <w:bCs/>
+          <w:sz w:val="22"/>
+          <w:szCs w:val="22"/>
+        </w:rPr>
+        <w:t xml:space="preserve"> Forecasting</w:t>
       </w:r>
     </w:p>
     <w:p>
@@ -3097,13 +4488,41 @@
           <w:szCs w:val="22"/>
         </w:rPr>
       </w:pPr>
+      <w:proofErr w:type="spellStart"/>
       <w:r>
         <w:rPr>
           <w:rFonts w:ascii="Arial" w:hAnsi="Arial" w:cs="Arial"/>
           <w:sz w:val="22"/>
           <w:szCs w:val="22"/>
         </w:rPr>
-        <w:t xml:space="preserve">Bagshaw, Michael L., 1987. “Comparison of Univariate ARIMA, Multivariate ARIMA and Vector Autoregression Forecasting,” </w:t>
+        <w:t>Bagshaw</w:t>
+      </w:r>
+      <w:proofErr w:type="spellEnd"/>
+      <w:r>
+        <w:rPr>
+          <w:rFonts w:ascii="Arial" w:hAnsi="Arial" w:cs="Arial"/>
+          <w:sz w:val="22"/>
+          <w:szCs w:val="22"/>
+        </w:rPr>
+        <w:t xml:space="preserve">, Michael L., 1987. “Comparison of Univariate ARIMA, Multivariate ARIMA and Vector </w:t>
+      </w:r>
+      <w:proofErr w:type="spellStart"/>
+      <w:r>
+        <w:rPr>
+          <w:rFonts w:ascii="Arial" w:hAnsi="Arial" w:cs="Arial"/>
+          <w:sz w:val="22"/>
+          <w:szCs w:val="22"/>
+        </w:rPr>
+        <w:t>Autoregression</w:t>
+      </w:r>
+      <w:proofErr w:type="spellEnd"/>
+      <w:r>
+        <w:rPr>
+          <w:rFonts w:ascii="Arial" w:hAnsi="Arial" w:cs="Arial"/>
+          <w:sz w:val="22"/>
+          <w:szCs w:val="22"/>
+        </w:rPr>
+        <w:t xml:space="preserve"> Forecasting,” </w:t>
       </w:r>
       <w:r>
         <w:rPr>
@@ -3137,7 +4556,61 @@
           <w:sz w:val="22"/>
           <w:szCs w:val="22"/>
         </w:rPr>
-        <w:t>In this paper, Bagshaw compares the performance of 4 forecasting models: ARIMA, MARIMA, VAR, and BVAR on general economic data (EG unemployment rate and GNP). Bagshaw demonstrated that MARIMA generated the most accurate forecasts. In our project, we will use a time-series forecasting model and this paper serves as a foray into several popular models which we could implement and select the best on for final analyses. Bagshaw compares several models, but he does so all on the same data set. Our analysis expands on this shortcoming by implementing the same models on a different category of data – building permits.</w:t>
+        <w:t xml:space="preserve">In this paper, </w:t>
+      </w:r>
+      <w:proofErr w:type="spellStart"/>
+      <w:r>
+        <w:rPr>
+          <w:rFonts w:ascii="Arial" w:hAnsi="Arial" w:cs="Arial"/>
+          <w:sz w:val="22"/>
+          <w:szCs w:val="22"/>
+        </w:rPr>
+        <w:t>Bagshaw</w:t>
+      </w:r>
+      <w:proofErr w:type="spellEnd"/>
+      <w:r>
+        <w:rPr>
+          <w:rFonts w:ascii="Arial" w:hAnsi="Arial" w:cs="Arial"/>
+          <w:sz w:val="22"/>
+          <w:szCs w:val="22"/>
+        </w:rPr>
+        <w:t xml:space="preserve"> compares the performance of 4 forecasting models: ARIMA, MARIMA, VAR, and BVAR on general economic data (EG unemployment rate and GNP). </w:t>
+      </w:r>
+      <w:proofErr w:type="spellStart"/>
+      <w:r>
+        <w:rPr>
+          <w:rFonts w:ascii="Arial" w:hAnsi="Arial" w:cs="Arial"/>
+          <w:sz w:val="22"/>
+          <w:szCs w:val="22"/>
+        </w:rPr>
+        <w:t>Bagshaw</w:t>
+      </w:r>
+      <w:proofErr w:type="spellEnd"/>
+      <w:r>
+        <w:rPr>
+          <w:rFonts w:ascii="Arial" w:hAnsi="Arial" w:cs="Arial"/>
+          <w:sz w:val="22"/>
+          <w:szCs w:val="22"/>
+        </w:rPr>
+        <w:t xml:space="preserve"> demonstrated that MARIMA generated the most accurate forecasts. In our project, we will use a time-series forecasting model and this paper serves as a foray into several popular models which we could implement and select the best on for final analyses. </w:t>
+      </w:r>
+      <w:proofErr w:type="spellStart"/>
+      <w:r>
+        <w:rPr>
+          <w:rFonts w:ascii="Arial" w:hAnsi="Arial" w:cs="Arial"/>
+          <w:sz w:val="22"/>
+          <w:szCs w:val="22"/>
+        </w:rPr>
+        <w:t>Bagshaw</w:t>
+      </w:r>
+      <w:proofErr w:type="spellEnd"/>
+      <w:r>
+        <w:rPr>
+          <w:rFonts w:ascii="Arial" w:hAnsi="Arial" w:cs="Arial"/>
+          <w:sz w:val="22"/>
+          <w:szCs w:val="22"/>
+        </w:rPr>
+        <w:t xml:space="preserve"> compares several models, but he does so all on the same data set. Our analysis expands on this shortcoming by implementing the same models on a different category of data – building permits.</w:t>
       </w:r>
     </w:p>
     <w:p>
@@ -3180,7 +4653,31 @@
           <w:sz w:val="22"/>
           <w:szCs w:val="22"/>
         </w:rPr>
-        <w:t>The Other Side of the Broken Window: A Methodology that Translates Building Permits into an Ecometric of Investment by Community Members</w:t>
+        <w:t xml:space="preserve">The Other Side of the Broken Window: A Methodology that Translates Building Permits into an </w:t>
+      </w:r>
+      <w:proofErr w:type="spellStart"/>
+      <w:r>
+        <w:rPr>
+          <w:rFonts w:ascii="Arial" w:eastAsia="Times New Roman" w:hAnsi="Arial" w:cs="Arial"/>
+          <w:b/>
+          <w:bCs/>
+          <w:kern w:val="36"/>
+          <w:sz w:val="22"/>
+          <w:szCs w:val="22"/>
+        </w:rPr>
+        <w:t>Ecometric</w:t>
+      </w:r>
+      <w:proofErr w:type="spellEnd"/>
+      <w:r>
+        <w:rPr>
+          <w:rFonts w:ascii="Arial" w:eastAsia="Times New Roman" w:hAnsi="Arial" w:cs="Arial"/>
+          <w:b/>
+          <w:bCs/>
+          <w:kern w:val="36"/>
+          <w:sz w:val="22"/>
+          <w:szCs w:val="22"/>
+        </w:rPr>
+        <w:t xml:space="preserve"> of Investment by Community Members</w:t>
       </w:r>
     </w:p>
     <w:p>
@@ -3197,7 +4694,25 @@
           <w:sz w:val="22"/>
           <w:szCs w:val="22"/>
         </w:rPr>
-        <w:t xml:space="preserve">O’Brien, D.T., Montgomery, B.W. The Other Side of the Broken Window: A Methodology that Translates Building Permits into an Ecometric of Investment by Community Members. </w:t>
+        <w:t xml:space="preserve">O’Brien, D.T., Montgomery, B.W. The Other Side of the Broken Window: A Methodology that Translates Building Permits into an </w:t>
+      </w:r>
+      <w:proofErr w:type="spellStart"/>
+      <w:r>
+        <w:rPr>
+          <w:rFonts w:ascii="Arial" w:hAnsi="Arial" w:cs="Arial"/>
+          <w:sz w:val="22"/>
+          <w:szCs w:val="22"/>
+        </w:rPr>
+        <w:t>Ecometric</w:t>
+      </w:r>
+      <w:proofErr w:type="spellEnd"/>
+      <w:r>
+        <w:rPr>
+          <w:rFonts w:ascii="Arial" w:hAnsi="Arial" w:cs="Arial"/>
+          <w:sz w:val="22"/>
+          <w:szCs w:val="22"/>
+        </w:rPr>
+        <w:t xml:space="preserve"> of Investment by Community Members. </w:t>
       </w:r>
       <w:r>
         <w:rPr>
@@ -3207,8 +4722,20 @@
           <w:sz w:val="22"/>
           <w:szCs w:val="22"/>
         </w:rPr>
-        <w:t>Am J Community Psychol</w:t>
-      </w:r>
+        <w:t xml:space="preserve">Am J Community </w:t>
+      </w:r>
+      <w:proofErr w:type="spellStart"/>
+      <w:r>
+        <w:rPr>
+          <w:rFonts w:ascii="Arial" w:hAnsi="Arial" w:cs="Arial"/>
+          <w:i/>
+          <w:iCs/>
+          <w:sz w:val="22"/>
+          <w:szCs w:val="22"/>
+        </w:rPr>
+        <w:t>Psychol</w:t>
+      </w:r>
+      <w:proofErr w:type="spellEnd"/>
       <w:r>
         <w:rPr>
           <w:rFonts w:ascii="Arial" w:hAnsi="Arial" w:cs="Arial"/>
@@ -3271,7 +4798,7 @@
         <w:t>This paper proposes a methodology for assessing health based on infrastructural investment sourced from building permits. The researchers’ data is nearly the same as ours and they establish conventions and processing methodologies that we could use to prepare our data set. Given the nebulous nature of the subject, the researchers fail to establish a causal relationship between their indicators and community health. Our project is unlikely to establish one either, but we hope to add another perspective from which to view such a relationship.</w:t>
       </w:r>
     </w:p>
-    <w:bookmarkEnd w:id="0"/>
+    <w:bookmarkEnd w:id="1"/>
     <w:p>
       <w:pPr>
         <w:rPr>
@@ -3291,7 +4818,7 @@
 </file>
 
 <file path=word/numbering.xml><?xml version="1.0" encoding="utf-8"?>
-<w:numbering xmlns:wpc="http://schemas.microsoft.com/office/word/2010/wordprocessingCanvas" xmlns:cx="http://schemas.microsoft.com/office/drawing/2014/chartex" xmlns:cx1="http://schemas.microsoft.com/office/drawing/2015/9/8/chartex" xmlns:cx2="http://schemas.microsoft.com/office/drawing/2015/10/21/chartex" xmlns:cx3="http://schemas.microsoft.com/office/drawing/2016/5/9/chartex" xmlns:cx4="http://schemas.microsoft.com/office/drawing/2016/5/10/chartex" xmlns:cx5="http://schemas.microsoft.com/office/drawing/2016/5/11/chartex" xmlns:cx6="http://schemas.microsoft.com/office/drawing/2016/5/12/chartex" xmlns:cx7="http://schemas.microsoft.com/office/drawing/2016/5/13/chartex" xmlns:cx8="http://schemas.microsoft.com/office/drawing/2016/5/14/chartex" xmlns:mc="http://schemas.openxmlformats.org/markup-compatibility/2006" xmlns:aink="http://schemas.microsoft.com/office/drawing/2016/ink" xmlns:am3d="http://schemas.microsoft.com/office/drawing/2017/model3d" xmlns:o="urn:schemas-microsoft-com:office:office" xmlns:r="http://schemas.openxmlformats.org/officeDocument/2006/relationships" xmlns:m="http://schemas.openxmlformats.org/officeDocument/2006/math" xmlns:v="urn:schemas-microsoft-com:vml" xmlns:wp14="http://schemas.microsoft.com/office/word/2010/wordprocessingDrawing" xmlns:wp="http://schemas.openxmlformats.org/drawingml/2006/wordprocessingDrawing" xmlns:w10="urn:schemas-microsoft-com:office:word" xmlns:w="http://schemas.openxmlformats.org/wordprocessingml/2006/main" xmlns:w14="http://schemas.microsoft.com/office/word/2010/wordml" xmlns:w15="http://schemas.microsoft.com/office/word/2012/wordml" xmlns:w16cex="http://schemas.microsoft.com/office/word/2018/wordml/cex" xmlns:w16cid="http://schemas.microsoft.com/office/word/2016/wordml/cid" xmlns:w16="http://schemas.microsoft.com/office/word/2018/wordml" xmlns:w16se="http://schemas.microsoft.com/office/word/2015/wordml/symex" xmlns:wpg="http://schemas.microsoft.com/office/word/2010/wordprocessingGroup" xmlns:wpi="http://schemas.microsoft.com/office/word/2010/wordprocessingInk" xmlns:wne="http://schemas.microsoft.com/office/word/2006/wordml" xmlns:wps="http://schemas.microsoft.com/office/word/2010/wordprocessingShape" mc:Ignorable="w14 w15 w16se w16cid w16 w16cex wp14">
+<w:numbering xmlns:wpc="http://schemas.microsoft.com/office/word/2010/wordprocessingCanvas" xmlns:mc="http://schemas.openxmlformats.org/markup-compatibility/2006" xmlns:o="urn:schemas-microsoft-com:office:office" xmlns:r="http://schemas.openxmlformats.org/officeDocument/2006/relationships" xmlns:m="http://schemas.openxmlformats.org/officeDocument/2006/math" xmlns:v="urn:schemas-microsoft-com:vml" xmlns:wp14="http://schemas.microsoft.com/office/word/2010/wordprocessingDrawing" xmlns:wp="http://schemas.openxmlformats.org/drawingml/2006/wordprocessingDrawing" xmlns:w10="urn:schemas-microsoft-com:office:word" xmlns:w="http://schemas.openxmlformats.org/wordprocessingml/2006/main" xmlns:w14="http://schemas.microsoft.com/office/word/2010/wordml" xmlns:w15="http://schemas.microsoft.com/office/word/2012/wordml" xmlns:wpg="http://schemas.microsoft.com/office/word/2010/wordprocessingGroup" xmlns:wpi="http://schemas.microsoft.com/office/word/2010/wordprocessingInk" xmlns:wne="http://schemas.microsoft.com/office/word/2006/wordml" xmlns:wps="http://schemas.microsoft.com/office/word/2010/wordprocessingShape" mc:Ignorable="w14 w15 wp14">
   <w:abstractNum w:abstractNumId="0" w15:restartNumberingAfterBreak="0">
     <w:nsid w:val="04875016"/>
     <w:multiLevelType w:val="hybridMultilevel"/>
@@ -4915,7 +6442,7 @@
 </file>
 
 <file path=word/styles.xml><?xml version="1.0" encoding="utf-8"?>
-<w:styles xmlns:mc="http://schemas.openxmlformats.org/markup-compatibility/2006" xmlns:r="http://schemas.openxmlformats.org/officeDocument/2006/relationships" xmlns:w="http://schemas.openxmlformats.org/wordprocessingml/2006/main" xmlns:w14="http://schemas.microsoft.com/office/word/2010/wordml" xmlns:w15="http://schemas.microsoft.com/office/word/2012/wordml" xmlns:w16cex="http://schemas.microsoft.com/office/word/2018/wordml/cex" xmlns:w16cid="http://schemas.microsoft.com/office/word/2016/wordml/cid" xmlns:w16="http://schemas.microsoft.com/office/word/2018/wordml" xmlns:w16se="http://schemas.microsoft.com/office/word/2015/wordml/symex" mc:Ignorable="w14 w15 w16se w16cid w16 w16cex">
+<w:styles xmlns:mc="http://schemas.openxmlformats.org/markup-compatibility/2006" xmlns:r="http://schemas.openxmlformats.org/officeDocument/2006/relationships" xmlns:w="http://schemas.openxmlformats.org/wordprocessingml/2006/main" xmlns:w14="http://schemas.microsoft.com/office/word/2010/wordml" xmlns:w15="http://schemas.microsoft.com/office/word/2012/wordml" mc:Ignorable="w14 w15">
   <w:docDefaults>
     <w:rPrDefault>
       <w:rPr>
@@ -4927,7 +6454,7 @@
     </w:rPrDefault>
     <w:pPrDefault/>
   </w:docDefaults>
-  <w:latentStyles w:defLockedState="0" w:defUIPriority="99" w:defSemiHidden="0" w:defUnhideWhenUsed="0" w:defQFormat="0" w:count="376">
+  <w:latentStyles w:defLockedState="0" w:defUIPriority="99" w:defSemiHidden="0" w:defUnhideWhenUsed="0" w:defQFormat="0" w:count="371">
     <w:lsdException w:name="Normal" w:uiPriority="0" w:qFormat="1"/>
     <w:lsdException w:name="heading 1" w:uiPriority="9" w:qFormat="1"/>
     <w:lsdException w:name="heading 2" w:semiHidden="1" w:uiPriority="9" w:unhideWhenUsed="1" w:qFormat="1"/>
@@ -5299,11 +6826,6 @@
     <w:lsdException w:name="List Table 5 Dark Accent 6" w:uiPriority="50"/>
     <w:lsdException w:name="List Table 6 Colorful Accent 6" w:uiPriority="51"/>
     <w:lsdException w:name="List Table 7 Colorful Accent 6" w:uiPriority="52"/>
-    <w:lsdException w:name="Mention" w:semiHidden="1" w:unhideWhenUsed="1"/>
-    <w:lsdException w:name="Smart Hyperlink" w:semiHidden="1" w:unhideWhenUsed="1"/>
-    <w:lsdException w:name="Hashtag" w:semiHidden="1" w:unhideWhenUsed="1"/>
-    <w:lsdException w:name="Unresolved Mention" w:semiHidden="1" w:unhideWhenUsed="1"/>
-    <w:lsdException w:name="Smart Link" w:semiHidden="1" w:unhideWhenUsed="1"/>
   </w:latentStyles>
   <w:style w:type="paragraph" w:default="1" w:styleId="Normal">
     <w:name w:val="Normal"/>
@@ -5315,6 +6837,7 @@
   <w:style w:type="character" w:default="1" w:styleId="DefaultParagraphFont">
     <w:name w:val="Default Paragraph Font"/>
     <w:uiPriority w:val="1"/>
+    <w:semiHidden/>
     <w:unhideWhenUsed/>
   </w:style>
   <w:style w:type="table" w:default="1" w:styleId="TableNormal">
@@ -5360,7 +6883,7 @@
       <w:u w:val="single"/>
     </w:rPr>
   </w:style>
-  <w:style w:type="character" w:styleId="UnresolvedMention">
+  <w:style w:type="character" w:customStyle="1" w:styleId="UnresolvedMention">
     <w:name w:val="Unresolved Mention"/>
     <w:basedOn w:val="DefaultParagraphFont"/>
     <w:uiPriority w:val="99"/>
@@ -5485,6 +7008,35 @@
     <w:rPr>
       <w:rFonts w:ascii="Times New Roman" w:eastAsia="Times New Roman" w:hAnsi="Times New Roman" w:cs="Times New Roman"/>
     </w:rPr>
+  </w:style>
+  <w:style w:type="paragraph" w:styleId="NormalWeb">
+    <w:name w:val="Normal (Web)"/>
+    <w:basedOn w:val="Normal"/>
+    <w:uiPriority w:val="99"/>
+    <w:unhideWhenUsed/>
+    <w:rsid w:val="00B05BBB"/>
+    <w:pPr>
+      <w:spacing w:before="100" w:beforeAutospacing="1" w:after="100" w:afterAutospacing="1"/>
+    </w:pPr>
+    <w:rPr>
+      <w:rFonts w:ascii="Times New Roman" w:eastAsia="Times New Roman" w:hAnsi="Times New Roman" w:cs="Times New Roman"/>
+    </w:rPr>
+  </w:style>
+  <w:style w:type="table" w:styleId="TableGridLight">
+    <w:name w:val="Grid Table Light"/>
+    <w:basedOn w:val="TableNormal"/>
+    <w:uiPriority w:val="40"/>
+    <w:rsid w:val="00B05BBB"/>
+    <w:tblPr>
+      <w:tblBorders>
+        <w:top w:val="single" w:sz="4" w:space="0" w:color="BFBFBF" w:themeColor="background1" w:themeShade="BF"/>
+        <w:left w:val="single" w:sz="4" w:space="0" w:color="BFBFBF" w:themeColor="background1" w:themeShade="BF"/>
+        <w:bottom w:val="single" w:sz="4" w:space="0" w:color="BFBFBF" w:themeColor="background1" w:themeShade="BF"/>
+        <w:right w:val="single" w:sz="4" w:space="0" w:color="BFBFBF" w:themeColor="background1" w:themeShade="BF"/>
+        <w:insideH w:val="single" w:sz="4" w:space="0" w:color="BFBFBF" w:themeColor="background1" w:themeShade="BF"/>
+        <w:insideV w:val="single" w:sz="4" w:space="0" w:color="BFBFBF" w:themeColor="background1" w:themeShade="BF"/>
+      </w:tblBorders>
+    </w:tblPr>
   </w:style>
 </w:styles>
 </file>

</xml_diff>

<commit_message>
more updates to proposal doc - pk
</commit_message>
<xml_diff>
--- a/Docs/ProposalDoc.docx
+++ b/Docs/ProposalDoc.docx
@@ -170,7 +170,7 @@
       </w:r>
       <w:r>
         <w:rPr>
-          <w:rFonts w:ascii="Segoe UI Semilight" w:hAnsi="Segoe UI Semilight" w:cs="Segoe UI Semilight"/>
+          <w:rFonts w:asciiTheme="majorHAnsi" w:hAnsiTheme="majorHAnsi" w:cstheme="majorHAnsi"/>
           <w:i/>
           <w:iCs/>
           <w:color w:val="000000"/>
@@ -181,7 +181,7 @@
       </w:r>
       <w:r>
         <w:rPr>
-          <w:rFonts w:ascii="Segoe UI Semilight" w:hAnsi="Segoe UI Semilight" w:cs="Segoe UI Semilight"/>
+          <w:rFonts w:asciiTheme="majorHAnsi" w:hAnsiTheme="majorHAnsi" w:cstheme="majorHAnsi"/>
           <w:i/>
           <w:iCs/>
           <w:color w:val="000000"/>
@@ -192,7 +192,7 @@
       </w:r>
       <w:r>
         <w:rPr>
-          <w:rFonts w:ascii="Segoe UI Semilight" w:hAnsi="Segoe UI Semilight" w:cs="Segoe UI Semilight"/>
+          <w:rFonts w:asciiTheme="majorHAnsi" w:hAnsiTheme="majorHAnsi" w:cstheme="majorHAnsi"/>
           <w:i/>
           <w:iCs/>
           <w:color w:val="000000"/>
@@ -203,7 +203,7 @@
       </w:r>
       <w:r>
         <w:rPr>
-          <w:rFonts w:ascii="Segoe UI Semilight" w:hAnsi="Segoe UI Semilight" w:cs="Segoe UI Semilight"/>
+          <w:rFonts w:asciiTheme="majorHAnsi" w:hAnsiTheme="majorHAnsi" w:cstheme="majorHAnsi"/>
           <w:i/>
           <w:iCs/>
           <w:color w:val="000000"/>
@@ -247,7 +247,7 @@
           <w:numId w:val="14"/>
         </w:numPr>
         <w:rPr>
-          <w:rFonts w:ascii="Segoe UI Semilight" w:hAnsi="Segoe UI Semilight" w:cs="Segoe UI Semilight"/>
+          <w:rFonts w:asciiTheme="majorHAnsi" w:hAnsiTheme="majorHAnsi" w:cstheme="majorHAnsi"/>
           <w:i/>
           <w:iCs/>
           <w:color w:val="000000"/>
@@ -257,7 +257,7 @@
       </w:pPr>
       <w:r>
         <w:rPr>
-          <w:rFonts w:ascii="Segoe UI Semilight" w:hAnsi="Segoe UI Semilight" w:cs="Segoe UI Semilight"/>
+          <w:rFonts w:asciiTheme="majorHAnsi" w:hAnsiTheme="majorHAnsi" w:cstheme="majorHAnsi"/>
           <w:i/>
           <w:iCs/>
           <w:color w:val="000000"/>
@@ -268,7 +268,7 @@
       </w:r>
       <w:r>
         <w:rPr>
-          <w:rFonts w:ascii="Segoe UI Semilight" w:hAnsi="Segoe UI Semilight" w:cs="Segoe UI Semilight"/>
+          <w:rFonts w:asciiTheme="majorHAnsi" w:hAnsiTheme="majorHAnsi" w:cstheme="majorHAnsi"/>
           <w:i/>
           <w:iCs/>
           <w:color w:val="000000"/>
@@ -286,7 +286,7 @@
           <w:numId w:val="14"/>
         </w:numPr>
         <w:rPr>
-          <w:rFonts w:ascii="Segoe UI Semilight" w:hAnsi="Segoe UI Semilight" w:cs="Segoe UI Semilight"/>
+          <w:rFonts w:asciiTheme="majorHAnsi" w:hAnsiTheme="majorHAnsi" w:cstheme="majorHAnsi"/>
           <w:i/>
           <w:iCs/>
           <w:color w:val="000000"/>
@@ -296,7 +296,7 @@
       </w:pPr>
       <w:r>
         <w:rPr>
-          <w:rFonts w:ascii="Segoe UI Semilight" w:hAnsi="Segoe UI Semilight" w:cs="Segoe UI Semilight"/>
+          <w:rFonts w:asciiTheme="majorHAnsi" w:hAnsiTheme="majorHAnsi" w:cstheme="majorHAnsi"/>
           <w:i/>
           <w:iCs/>
           <w:color w:val="000000"/>
@@ -340,7 +340,7 @@
           <w:numId w:val="14"/>
         </w:numPr>
         <w:rPr>
-          <w:rFonts w:ascii="Segoe UI Semilight" w:hAnsi="Segoe UI Semilight" w:cs="Segoe UI Semilight"/>
+          <w:rFonts w:asciiTheme="majorHAnsi" w:hAnsiTheme="majorHAnsi" w:cstheme="majorHAnsi"/>
           <w:i/>
           <w:iCs/>
           <w:color w:val="000000"/>
@@ -350,7 +350,7 @@
       </w:pPr>
       <w:r>
         <w:rPr>
-          <w:rFonts w:ascii="Segoe UI Semilight" w:hAnsi="Segoe UI Semilight" w:cs="Segoe UI Semilight"/>
+          <w:rFonts w:asciiTheme="majorHAnsi" w:hAnsiTheme="majorHAnsi" w:cstheme="majorHAnsi"/>
           <w:i/>
           <w:iCs/>
           <w:color w:val="000000"/>
@@ -361,7 +361,7 @@
       </w:r>
       <w:r>
         <w:rPr>
-          <w:rFonts w:ascii="Segoe UI Semilight" w:hAnsi="Segoe UI Semilight" w:cs="Segoe UI Semilight"/>
+          <w:rFonts w:asciiTheme="majorHAnsi" w:hAnsiTheme="majorHAnsi" w:cstheme="majorHAnsi"/>
           <w:i/>
           <w:iCs/>
           <w:color w:val="000000"/>
@@ -372,7 +372,7 @@
       </w:r>
       <w:r>
         <w:rPr>
-          <w:rFonts w:ascii="Segoe UI Semilight" w:hAnsi="Segoe UI Semilight" w:cs="Segoe UI Semilight"/>
+          <w:rFonts w:asciiTheme="majorHAnsi" w:hAnsiTheme="majorHAnsi" w:cstheme="majorHAnsi"/>
           <w:i/>
           <w:iCs/>
           <w:color w:val="000000"/>
@@ -383,7 +383,7 @@
       </w:r>
       <w:r>
         <w:rPr>
-          <w:rFonts w:ascii="Segoe UI Semilight" w:hAnsi="Segoe UI Semilight" w:cs="Segoe UI Semilight"/>
+          <w:rFonts w:asciiTheme="majorHAnsi" w:hAnsiTheme="majorHAnsi" w:cstheme="majorHAnsi"/>
           <w:i/>
           <w:iCs/>
           <w:color w:val="000000"/>
@@ -394,7 +394,7 @@
       </w:r>
       <w:r>
         <w:rPr>
-          <w:rFonts w:ascii="Segoe UI Semilight" w:hAnsi="Segoe UI Semilight" w:cs="Segoe UI Semilight"/>
+          <w:rFonts w:asciiTheme="majorHAnsi" w:hAnsiTheme="majorHAnsi" w:cstheme="majorHAnsi"/>
           <w:i/>
           <w:iCs/>
           <w:color w:val="000000"/>
@@ -405,7 +405,7 @@
       </w:r>
       <w:r>
         <w:rPr>
-          <w:rFonts w:ascii="Segoe UI Semilight" w:hAnsi="Segoe UI Semilight" w:cs="Segoe UI Semilight"/>
+          <w:rFonts w:asciiTheme="majorHAnsi" w:hAnsiTheme="majorHAnsi" w:cstheme="majorHAnsi"/>
           <w:i/>
           <w:iCs/>
           <w:color w:val="000000"/>
@@ -423,7 +423,7 @@
           <w:numId w:val="14"/>
         </w:numPr>
         <w:rPr>
-          <w:rFonts w:ascii="Segoe UI Semilight" w:hAnsi="Segoe UI Semilight" w:cs="Segoe UI Semilight"/>
+          <w:rFonts w:asciiTheme="majorHAnsi" w:hAnsiTheme="majorHAnsi" w:cstheme="majorHAnsi"/>
           <w:i/>
           <w:iCs/>
           <w:color w:val="000000"/>
@@ -433,7 +433,7 @@
       </w:pPr>
       <w:r>
         <w:rPr>
-          <w:rFonts w:ascii="Segoe UI Semilight" w:hAnsi="Segoe UI Semilight" w:cs="Segoe UI Semilight"/>
+          <w:rFonts w:asciiTheme="majorHAnsi" w:hAnsiTheme="majorHAnsi" w:cstheme="majorHAnsi"/>
           <w:i/>
           <w:iCs/>
           <w:color w:val="000000"/>
@@ -475,7 +475,7 @@
           <w:numId w:val="14"/>
         </w:numPr>
         <w:rPr>
-          <w:rFonts w:ascii="Segoe UI Semilight" w:hAnsi="Segoe UI Semilight" w:cs="Segoe UI Semilight"/>
+          <w:rFonts w:asciiTheme="majorHAnsi" w:hAnsiTheme="majorHAnsi" w:cstheme="majorHAnsi"/>
           <w:i/>
           <w:iCs/>
           <w:color w:val="000000"/>
@@ -485,7 +485,7 @@
       </w:pPr>
       <w:r>
         <w:rPr>
-          <w:rFonts w:ascii="Segoe UI Semilight" w:hAnsi="Segoe UI Semilight" w:cs="Segoe UI Semilight"/>
+          <w:rFonts w:asciiTheme="majorHAnsi" w:hAnsiTheme="majorHAnsi" w:cstheme="majorHAnsi"/>
           <w:i/>
           <w:iCs/>
           <w:color w:val="000000"/>
@@ -496,7 +496,7 @@
       </w:r>
       <w:r>
         <w:rPr>
-          <w:rFonts w:ascii="Segoe UI Semilight" w:hAnsi="Segoe UI Semilight" w:cs="Segoe UI Semilight"/>
+          <w:rFonts w:asciiTheme="majorHAnsi" w:hAnsiTheme="majorHAnsi" w:cstheme="majorHAnsi"/>
           <w:i/>
           <w:iCs/>
           <w:color w:val="000000"/>
@@ -507,7 +507,7 @@
       </w:r>
       <w:r>
         <w:rPr>
-          <w:rFonts w:ascii="Segoe UI Semilight" w:hAnsi="Segoe UI Semilight" w:cs="Segoe UI Semilight"/>
+          <w:rFonts w:asciiTheme="majorHAnsi" w:hAnsiTheme="majorHAnsi" w:cstheme="majorHAnsi"/>
           <w:i/>
           <w:iCs/>
           <w:color w:val="000000"/>
@@ -525,7 +525,7 @@
           <w:numId w:val="14"/>
         </w:numPr>
         <w:rPr>
-          <w:rFonts w:ascii="Segoe UI Semilight" w:hAnsi="Segoe UI Semilight" w:cs="Segoe UI Semilight"/>
+          <w:rFonts w:asciiTheme="majorHAnsi" w:hAnsiTheme="majorHAnsi" w:cstheme="majorHAnsi"/>
           <w:i/>
           <w:iCs/>
           <w:color w:val="000000"/>
@@ -535,7 +535,7 @@
       </w:pPr>
       <w:r>
         <w:rPr>
-          <w:rFonts w:ascii="Segoe UI Semilight" w:hAnsi="Segoe UI Semilight" w:cs="Segoe UI Semilight"/>
+          <w:rFonts w:asciiTheme="majorHAnsi" w:hAnsiTheme="majorHAnsi" w:cstheme="majorHAnsi"/>
           <w:i/>
           <w:iCs/>
           <w:color w:val="000000"/>
@@ -546,7 +546,7 @@
       </w:r>
       <w:r>
         <w:rPr>
-          <w:rFonts w:ascii="Segoe UI Semilight" w:hAnsi="Segoe UI Semilight" w:cs="Segoe UI Semilight"/>
+          <w:rFonts w:asciiTheme="majorHAnsi" w:hAnsiTheme="majorHAnsi" w:cstheme="majorHAnsi"/>
           <w:i/>
           <w:iCs/>
           <w:color w:val="000000"/>
@@ -557,7 +557,7 @@
       </w:r>
       <w:r>
         <w:rPr>
-          <w:rFonts w:ascii="Segoe UI Semilight" w:hAnsi="Segoe UI Semilight" w:cs="Segoe UI Semilight"/>
+          <w:rFonts w:asciiTheme="majorHAnsi" w:hAnsiTheme="majorHAnsi" w:cstheme="majorHAnsi"/>
           <w:i/>
           <w:iCs/>
           <w:color w:val="000000"/>
@@ -568,7 +568,7 @@
       </w:r>
       <w:r>
         <w:rPr>
-          <w:rFonts w:ascii="Segoe UI Semilight" w:hAnsi="Segoe UI Semilight" w:cs="Segoe UI Semilight"/>
+          <w:rFonts w:asciiTheme="majorHAnsi" w:hAnsiTheme="majorHAnsi" w:cstheme="majorHAnsi"/>
           <w:i/>
           <w:iCs/>
           <w:color w:val="000000"/>
@@ -586,7 +586,7 @@
           <w:numId w:val="14"/>
         </w:numPr>
         <w:rPr>
-          <w:rFonts w:ascii="Segoe UI Semilight" w:hAnsi="Segoe UI Semilight" w:cs="Segoe UI Semilight"/>
+          <w:rFonts w:asciiTheme="majorHAnsi" w:hAnsiTheme="majorHAnsi" w:cstheme="majorHAnsi"/>
           <w:i/>
           <w:iCs/>
           <w:color w:val="000000"/>
@@ -596,7 +596,7 @@
       </w:pPr>
       <w:r>
         <w:rPr>
-          <w:rFonts w:ascii="Segoe UI Semilight" w:hAnsi="Segoe UI Semilight" w:cs="Segoe UI Semilight"/>
+          <w:rFonts w:asciiTheme="majorHAnsi" w:hAnsiTheme="majorHAnsi" w:cstheme="majorHAnsi"/>
           <w:i/>
           <w:iCs/>
           <w:color w:val="000000"/>
@@ -607,7 +607,7 @@
       </w:r>
       <w:r>
         <w:rPr>
-          <w:rFonts w:ascii="Segoe UI Semilight" w:hAnsi="Segoe UI Semilight" w:cs="Segoe UI Semilight"/>
+          <w:rFonts w:asciiTheme="majorHAnsi" w:hAnsiTheme="majorHAnsi" w:cstheme="majorHAnsi"/>
           <w:i/>
           <w:iCs/>
           <w:color w:val="000000"/>
@@ -618,7 +618,7 @@
       </w:r>
       <w:r>
         <w:rPr>
-          <w:rFonts w:ascii="Segoe UI Semilight" w:hAnsi="Segoe UI Semilight" w:cs="Segoe UI Semilight"/>
+          <w:rFonts w:asciiTheme="majorHAnsi" w:hAnsiTheme="majorHAnsi" w:cstheme="majorHAnsi"/>
           <w:i/>
           <w:iCs/>
           <w:color w:val="000000"/>
@@ -629,7 +629,7 @@
       </w:r>
       <w:r>
         <w:rPr>
-          <w:rFonts w:ascii="Segoe UI Semilight" w:hAnsi="Segoe UI Semilight" w:cs="Segoe UI Semilight"/>
+          <w:rFonts w:asciiTheme="majorHAnsi" w:hAnsiTheme="majorHAnsi" w:cstheme="majorHAnsi"/>
           <w:i/>
           <w:iCs/>
           <w:color w:val="000000"/>
@@ -673,18 +673,20 @@
           <w:numId w:val="14"/>
         </w:numPr>
         <w:rPr>
-          <w:rFonts w:ascii="Segoe UI Semilight" w:hAnsi="Segoe UI Semilight" w:cs="Segoe UI Semilight"/>
-          <w:i/>
-          <w:iCs/>
-          <w:sz w:val="22"/>
-          <w:szCs w:val="22"/>
-        </w:rPr>
-      </w:pPr>
-      <w:r>
-        <w:rPr>
-          <w:rFonts w:ascii="Segoe UI Semilight" w:hAnsi="Segoe UI Semilight" w:cs="Segoe UI Semilight"/>
-          <w:i/>
-          <w:iCs/>
+          <w:rFonts w:asciiTheme="majorHAnsi" w:hAnsiTheme="majorHAnsi" w:cstheme="majorHAnsi"/>
+          <w:i/>
+          <w:iCs/>
+          <w:color w:val="000000"/>
+          <w:sz w:val="22"/>
+          <w:szCs w:val="22"/>
+        </w:rPr>
+      </w:pPr>
+      <w:r>
+        <w:rPr>
+          <w:rFonts w:asciiTheme="majorHAnsi" w:hAnsiTheme="majorHAnsi" w:cstheme="majorHAnsi"/>
+          <w:i/>
+          <w:iCs/>
+          <w:color w:val="000000"/>
           <w:sz w:val="22"/>
           <w:szCs w:val="22"/>
         </w:rPr>
@@ -692,9 +694,10 @@
       </w:r>
       <w:r>
         <w:rPr>
-          <w:rFonts w:ascii="Segoe UI Semilight" w:hAnsi="Segoe UI Semilight" w:cs="Segoe UI Semilight"/>
-          <w:i/>
-          <w:iCs/>
+          <w:rFonts w:asciiTheme="majorHAnsi" w:hAnsiTheme="majorHAnsi" w:cstheme="majorHAnsi"/>
+          <w:i/>
+          <w:iCs/>
+          <w:color w:val="000000"/>
           <w:sz w:val="22"/>
           <w:szCs w:val="22"/>
         </w:rPr>
@@ -709,18 +712,20 @@
           <w:numId w:val="14"/>
         </w:numPr>
         <w:rPr>
-          <w:rFonts w:ascii="Segoe UI Semilight" w:hAnsi="Segoe UI Semilight" w:cs="Segoe UI Semilight"/>
-          <w:i/>
-          <w:iCs/>
-          <w:sz w:val="22"/>
-          <w:szCs w:val="22"/>
-        </w:rPr>
-      </w:pPr>
-      <w:r>
-        <w:rPr>
-          <w:rFonts w:ascii="Segoe UI Semilight" w:hAnsi="Segoe UI Semilight" w:cs="Segoe UI Semilight"/>
-          <w:i/>
-          <w:iCs/>
+          <w:rFonts w:asciiTheme="majorHAnsi" w:hAnsiTheme="majorHAnsi" w:cstheme="majorHAnsi"/>
+          <w:i/>
+          <w:iCs/>
+          <w:color w:val="000000"/>
+          <w:sz w:val="22"/>
+          <w:szCs w:val="22"/>
+        </w:rPr>
+      </w:pPr>
+      <w:r>
+        <w:rPr>
+          <w:rFonts w:asciiTheme="majorHAnsi" w:hAnsiTheme="majorHAnsi" w:cstheme="majorHAnsi"/>
+          <w:i/>
+          <w:iCs/>
+          <w:color w:val="000000"/>
           <w:sz w:val="22"/>
           <w:szCs w:val="22"/>
         </w:rPr>
@@ -728,9 +733,10 @@
       </w:r>
       <w:r>
         <w:rPr>
-          <w:rFonts w:ascii="Segoe UI Semilight" w:hAnsi="Segoe UI Semilight" w:cs="Segoe UI Semilight"/>
-          <w:i/>
-          <w:iCs/>
+          <w:rFonts w:asciiTheme="majorHAnsi" w:hAnsiTheme="majorHAnsi" w:cstheme="majorHAnsi"/>
+          <w:i/>
+          <w:iCs/>
+          <w:color w:val="000000"/>
           <w:sz w:val="22"/>
           <w:szCs w:val="22"/>
         </w:rPr>
@@ -738,9 +744,10 @@
       </w:r>
       <w:r>
         <w:rPr>
-          <w:rFonts w:ascii="Segoe UI Semilight" w:hAnsi="Segoe UI Semilight" w:cs="Segoe UI Semilight"/>
-          <w:i/>
-          <w:iCs/>
+          <w:rFonts w:asciiTheme="majorHAnsi" w:hAnsiTheme="majorHAnsi" w:cstheme="majorHAnsi"/>
+          <w:i/>
+          <w:iCs/>
+          <w:color w:val="000000"/>
           <w:sz w:val="22"/>
           <w:szCs w:val="22"/>
         </w:rPr>
@@ -748,9 +755,10 @@
       </w:r>
       <w:r>
         <w:rPr>
-          <w:rFonts w:ascii="Segoe UI Semilight" w:hAnsi="Segoe UI Semilight" w:cs="Segoe UI Semilight"/>
-          <w:i/>
-          <w:iCs/>
+          <w:rFonts w:asciiTheme="majorHAnsi" w:hAnsiTheme="majorHAnsi" w:cstheme="majorHAnsi"/>
+          <w:i/>
+          <w:iCs/>
+          <w:color w:val="000000"/>
           <w:sz w:val="22"/>
           <w:szCs w:val="22"/>
         </w:rPr>
@@ -758,9 +766,10 @@
       </w:r>
       <w:r>
         <w:rPr>
-          <w:rFonts w:ascii="Segoe UI Semilight" w:hAnsi="Segoe UI Semilight" w:cs="Segoe UI Semilight"/>
-          <w:i/>
-          <w:iCs/>
+          <w:rFonts w:asciiTheme="majorHAnsi" w:hAnsiTheme="majorHAnsi" w:cstheme="majorHAnsi"/>
+          <w:i/>
+          <w:iCs/>
+          <w:color w:val="000000"/>
           <w:sz w:val="22"/>
           <w:szCs w:val="22"/>
         </w:rPr>
@@ -768,9 +777,10 @@
       </w:r>
       <w:r>
         <w:rPr>
-          <w:rFonts w:ascii="Segoe UI Semilight" w:hAnsi="Segoe UI Semilight" w:cs="Segoe UI Semilight"/>
-          <w:i/>
-          <w:iCs/>
+          <w:rFonts w:asciiTheme="majorHAnsi" w:hAnsiTheme="majorHAnsi" w:cstheme="majorHAnsi"/>
+          <w:i/>
+          <w:iCs/>
+          <w:color w:val="000000"/>
           <w:sz w:val="22"/>
           <w:szCs w:val="22"/>
         </w:rPr>
@@ -778,9 +788,10 @@
       </w:r>
       <w:r>
         <w:rPr>
-          <w:rFonts w:ascii="Segoe UI Semilight" w:hAnsi="Segoe UI Semilight" w:cs="Segoe UI Semilight"/>
-          <w:i/>
-          <w:iCs/>
+          <w:rFonts w:asciiTheme="majorHAnsi" w:hAnsiTheme="majorHAnsi" w:cstheme="majorHAnsi"/>
+          <w:i/>
+          <w:iCs/>
+          <w:color w:val="000000"/>
           <w:sz w:val="22"/>
           <w:szCs w:val="22"/>
         </w:rPr>
@@ -788,9 +799,10 @@
       </w:r>
       <w:r>
         <w:rPr>
-          <w:rFonts w:ascii="Segoe UI Semilight" w:hAnsi="Segoe UI Semilight" w:cs="Segoe UI Semilight"/>
-          <w:i/>
-          <w:iCs/>
+          <w:rFonts w:asciiTheme="majorHAnsi" w:hAnsiTheme="majorHAnsi" w:cstheme="majorHAnsi"/>
+          <w:i/>
+          <w:iCs/>
+          <w:color w:val="000000"/>
           <w:sz w:val="22"/>
           <w:szCs w:val="22"/>
         </w:rPr>
@@ -805,6 +817,34 @@
           <w:numId w:val="14"/>
         </w:numPr>
         <w:rPr>
+          <w:rFonts w:asciiTheme="majorHAnsi" w:hAnsiTheme="majorHAnsi" w:cstheme="majorHAnsi"/>
+          <w:i/>
+          <w:iCs/>
+          <w:color w:val="000000"/>
+          <w:sz w:val="22"/>
+          <w:szCs w:val="22"/>
+        </w:rPr>
+      </w:pPr>
+      <w:r>
+        <w:rPr>
+          <w:rFonts w:ascii="Segoe UI Semilight" w:hAnsi="Segoe UI Semilight" w:cs="Segoe UI Semilight"/>
+          <w:b/>
+          <w:bCs/>
+          <w:sz w:val="22"/>
+          <w:szCs w:val="22"/>
+        </w:rPr>
+        <w:t>What are the risks and payoffs?</w:t>
+      </w:r>
+      <w:r>
+        <w:rPr>
+          <w:rFonts w:ascii="Segoe UI Semilight" w:eastAsiaTheme="minorEastAsia" w:hAnsi="Segoe UI Semilight" w:cs="Segoe UI Semilight"/>
+          <w:sz w:val="22"/>
+          <w:szCs w:val="22"/>
+        </w:rPr>
+        <w:br/>
+      </w:r>
+      <w:r>
+        <w:rPr>
           <w:rFonts w:ascii="Segoe UI Semilight" w:eastAsiaTheme="minorEastAsia" w:hAnsi="Segoe UI Semilight" w:cs="Segoe UI Semilight"/>
           <w:b/>
           <w:bCs/>
@@ -814,25 +854,179 @@
           <w:szCs w:val="22"/>
           <w:u w:val="single"/>
         </w:rPr>
-      </w:pPr>
-      <w:r>
-        <w:rPr>
-          <w:rFonts w:ascii="Segoe UI Semilight" w:hAnsi="Segoe UI Semilight" w:cs="Segoe UI Semilight"/>
-          <w:b/>
-          <w:bCs/>
-          <w:sz w:val="22"/>
-          <w:szCs w:val="22"/>
-        </w:rPr>
-        <w:t>What are the risks and payoffs?</w:t>
+        <w:t>Risks:</w:t>
       </w:r>
       <w:r>
         <w:rPr>
           <w:rFonts w:ascii="Segoe UI Semilight" w:eastAsiaTheme="minorEastAsia" w:hAnsi="Segoe UI Semilight" w:cs="Segoe UI Semilight"/>
+          <w:i/>
+          <w:iCs/>
+          <w:sz w:val="22"/>
+          <w:szCs w:val="22"/>
+        </w:rPr>
+        <w:t xml:space="preserve"> </w:t>
+      </w:r>
+      <w:r>
+        <w:rPr>
+          <w:rFonts w:asciiTheme="majorHAnsi" w:hAnsiTheme="majorHAnsi" w:cstheme="majorHAnsi"/>
+          <w:i/>
+          <w:iCs/>
+          <w:color w:val="000000"/>
+          <w:sz w:val="22"/>
+          <w:szCs w:val="22"/>
+        </w:rPr>
+        <w:t>-</w:t>
+      </w:r>
+      <w:r>
+        <w:rPr>
+          <w:rFonts w:asciiTheme="majorHAnsi" w:hAnsiTheme="majorHAnsi" w:cstheme="majorHAnsi"/>
+          <w:i/>
+          <w:iCs/>
+          <w:color w:val="000000"/>
+          <w:sz w:val="22"/>
+          <w:szCs w:val="22"/>
+        </w:rPr>
+        <w:t>Data cleaning can get complex and time consuming.</w:t>
+      </w:r>
+      <w:r>
+        <w:rPr>
+          <w:rFonts w:asciiTheme="majorHAnsi" w:hAnsiTheme="majorHAnsi" w:cstheme="majorHAnsi"/>
+          <w:i/>
+          <w:iCs/>
+          <w:color w:val="000000"/>
           <w:sz w:val="22"/>
           <w:szCs w:val="22"/>
         </w:rPr>
         <w:br/>
-      </w:r>
+        <w:t xml:space="preserve">         -</w:t>
+      </w:r>
+      <w:r>
+        <w:rPr>
+          <w:rFonts w:asciiTheme="majorHAnsi" w:hAnsiTheme="majorHAnsi" w:cstheme="majorHAnsi"/>
+          <w:i/>
+          <w:iCs/>
+          <w:color w:val="000000"/>
+          <w:sz w:val="22"/>
+          <w:szCs w:val="22"/>
+        </w:rPr>
+        <w:t xml:space="preserve">Geo-Spatial visualization using libraries can become risky if they don’t support </w:t>
+      </w:r>
+      <w:r>
+        <w:rPr>
+          <w:rFonts w:asciiTheme="majorHAnsi" w:hAnsiTheme="majorHAnsi" w:cstheme="majorHAnsi"/>
+          <w:i/>
+          <w:iCs/>
+          <w:color w:val="000000"/>
+          <w:sz w:val="22"/>
+          <w:szCs w:val="22"/>
+        </w:rPr>
+        <w:t>our scope.</w:t>
+      </w:r>
+    </w:p>
+    <w:p>
+      <w:pPr>
+        <w:pStyle w:val="ListParagraph"/>
+        <w:ind w:left="730"/>
+        <w:rPr>
+          <w:rFonts w:asciiTheme="majorHAnsi" w:hAnsiTheme="majorHAnsi" w:cstheme="majorHAnsi"/>
+          <w:i/>
+          <w:iCs/>
+          <w:color w:val="000000"/>
+          <w:sz w:val="22"/>
+          <w:szCs w:val="22"/>
+        </w:rPr>
+      </w:pPr>
+      <w:r>
+        <w:rPr>
+          <w:rFonts w:asciiTheme="majorHAnsi" w:hAnsiTheme="majorHAnsi" w:cstheme="majorHAnsi"/>
+          <w:i/>
+          <w:iCs/>
+          <w:color w:val="000000"/>
+          <w:sz w:val="22"/>
+          <w:szCs w:val="22"/>
+        </w:rPr>
+        <w:t xml:space="preserve"> </w:t>
+      </w:r>
+      <w:r>
+        <w:rPr>
+          <w:rFonts w:asciiTheme="majorHAnsi" w:hAnsiTheme="majorHAnsi" w:cstheme="majorHAnsi"/>
+          <w:i/>
+          <w:iCs/>
+          <w:color w:val="000000"/>
+          <w:sz w:val="22"/>
+          <w:szCs w:val="22"/>
+        </w:rPr>
+        <w:t xml:space="preserve">  </w:t>
+      </w:r>
+      <w:r>
+        <w:rPr>
+          <w:rFonts w:asciiTheme="majorHAnsi" w:hAnsiTheme="majorHAnsi" w:cstheme="majorHAnsi"/>
+          <w:i/>
+          <w:iCs/>
+          <w:color w:val="000000"/>
+          <w:sz w:val="22"/>
+          <w:szCs w:val="22"/>
+        </w:rPr>
+        <w:t>-</w:t>
+      </w:r>
+      <w:r>
+        <w:rPr>
+          <w:rFonts w:asciiTheme="majorHAnsi" w:hAnsiTheme="majorHAnsi" w:cstheme="majorHAnsi"/>
+          <w:i/>
+          <w:iCs/>
+          <w:color w:val="000000"/>
+          <w:sz w:val="22"/>
+          <w:szCs w:val="22"/>
+        </w:rPr>
+        <w:t xml:space="preserve">Scope of the project </w:t>
+      </w:r>
+      <w:r>
+        <w:rPr>
+          <w:rFonts w:asciiTheme="majorHAnsi" w:hAnsiTheme="majorHAnsi" w:cstheme="majorHAnsi"/>
+          <w:i/>
+          <w:iCs/>
+          <w:color w:val="000000"/>
+          <w:sz w:val="22"/>
+          <w:szCs w:val="22"/>
+        </w:rPr>
+        <w:t xml:space="preserve">might be difficult to manage based on time spent on </w:t>
+      </w:r>
+      <w:r>
+        <w:rPr>
+          <w:rFonts w:asciiTheme="majorHAnsi" w:hAnsiTheme="majorHAnsi" w:cstheme="majorHAnsi"/>
+          <w:i/>
+          <w:iCs/>
+          <w:color w:val="000000"/>
+          <w:sz w:val="22"/>
+          <w:szCs w:val="22"/>
+        </w:rPr>
+        <w:t>homework</w:t>
+      </w:r>
+      <w:r>
+        <w:rPr>
+          <w:rFonts w:asciiTheme="majorHAnsi" w:hAnsiTheme="majorHAnsi" w:cstheme="majorHAnsi"/>
+          <w:i/>
+          <w:iCs/>
+          <w:color w:val="000000"/>
+          <w:sz w:val="22"/>
+          <w:szCs w:val="22"/>
+        </w:rPr>
+        <w:t>.</w:t>
+      </w:r>
+    </w:p>
+    <w:p>
+      <w:pPr>
+        <w:pStyle w:val="ListParagraph"/>
+        <w:ind w:left="730"/>
+        <w:rPr>
+          <w:rFonts w:asciiTheme="majorHAnsi" w:hAnsiTheme="majorHAnsi" w:cstheme="majorHAnsi"/>
+          <w:i/>
+          <w:iCs/>
+          <w:color w:val="000000"/>
+          <w:sz w:val="22"/>
+          <w:szCs w:val="22"/>
+        </w:rPr>
+      </w:pPr>
       <w:r>
         <w:rPr>
           <w:rFonts w:ascii="Segoe UI Semilight" w:eastAsiaTheme="minorEastAsia" w:hAnsi="Segoe UI Semilight" w:cs="Segoe UI Semilight"/>
@@ -844,165 +1038,8 @@
           <w:szCs w:val="22"/>
           <w:u w:val="single"/>
         </w:rPr>
-        <w:t>Risks:</w:t>
-      </w:r>
-      <w:r>
-        <w:rPr>
-          <w:rFonts w:ascii="Segoe UI Semilight" w:eastAsiaTheme="minorEastAsia" w:hAnsi="Segoe UI Semilight" w:cs="Segoe UI Semilight"/>
-          <w:i/>
-          <w:iCs/>
-          <w:sz w:val="22"/>
-          <w:szCs w:val="22"/>
-        </w:rPr>
-        <w:t xml:space="preserve"> </w:t>
-      </w:r>
-      <w:r>
-        <w:rPr>
-          <w:rFonts w:ascii="Segoe UI Semilight" w:eastAsiaTheme="minorEastAsia" w:hAnsi="Segoe UI Semilight" w:cs="Segoe UI Semilight"/>
-          <w:i/>
-          <w:iCs/>
-          <w:sz w:val="22"/>
-          <w:szCs w:val="22"/>
-        </w:rPr>
-        <w:t>-</w:t>
-      </w:r>
-      <w:r>
-        <w:rPr>
-          <w:rFonts w:ascii="Segoe UI Semilight" w:eastAsiaTheme="minorEastAsia" w:hAnsi="Segoe UI Semilight" w:cs="Segoe UI Semilight"/>
-          <w:i/>
-          <w:iCs/>
-          <w:sz w:val="22"/>
-          <w:szCs w:val="22"/>
-        </w:rPr>
-        <w:t>Data cleaning can get complex and time consuming.</w:t>
-      </w:r>
-      <w:r>
-        <w:rPr>
-          <w:rFonts w:ascii="Segoe UI Semilight" w:eastAsiaTheme="minorEastAsia" w:hAnsi="Segoe UI Semilight" w:cs="Segoe UI Semilight"/>
-          <w:i/>
-          <w:iCs/>
-          <w:sz w:val="22"/>
-          <w:szCs w:val="22"/>
-        </w:rPr>
-        <w:br/>
-        <w:t xml:space="preserve">         -</w:t>
-      </w:r>
-      <w:r>
-        <w:rPr>
-          <w:rFonts w:ascii="Segoe UI Semilight" w:eastAsiaTheme="minorEastAsia" w:hAnsi="Segoe UI Semilight" w:cs="Segoe UI Semilight"/>
-          <w:i/>
-          <w:iCs/>
-          <w:sz w:val="22"/>
-          <w:szCs w:val="22"/>
-        </w:rPr>
-        <w:t xml:space="preserve">Geo-Spatial visualization using libraries can become risky if they don’t support </w:t>
-      </w:r>
-      <w:r>
-        <w:rPr>
-          <w:rFonts w:ascii="Segoe UI Semilight" w:eastAsiaTheme="minorEastAsia" w:hAnsi="Segoe UI Semilight" w:cs="Segoe UI Semilight"/>
-          <w:i/>
-          <w:iCs/>
-          <w:sz w:val="22"/>
-          <w:szCs w:val="22"/>
-        </w:rPr>
-        <w:t>our scope.</w:t>
-      </w:r>
-    </w:p>
-    <w:p>
-      <w:pPr>
-        <w:pStyle w:val="ListParagraph"/>
-        <w:ind w:left="730"/>
-        <w:rPr>
-          <w:rFonts w:ascii="Segoe UI Semilight" w:eastAsiaTheme="minorEastAsia" w:hAnsi="Segoe UI Semilight" w:cs="Segoe UI Semilight"/>
-          <w:i/>
-          <w:iCs/>
-          <w:sz w:val="22"/>
-          <w:szCs w:val="22"/>
-        </w:rPr>
-      </w:pPr>
-      <w:r>
-        <w:rPr>
-          <w:rFonts w:ascii="Segoe UI Semilight" w:eastAsiaTheme="minorEastAsia" w:hAnsi="Segoe UI Semilight" w:cs="Segoe UI Semilight"/>
-          <w:i/>
-          <w:iCs/>
-          <w:sz w:val="22"/>
-          <w:szCs w:val="22"/>
-        </w:rPr>
-        <w:t xml:space="preserve"> </w:t>
-      </w:r>
-      <w:r>
-        <w:rPr>
-          <w:rFonts w:ascii="Segoe UI Semilight" w:eastAsiaTheme="minorEastAsia" w:hAnsi="Segoe UI Semilight" w:cs="Segoe UI Semilight"/>
-          <w:i/>
-          <w:iCs/>
-          <w:sz w:val="22"/>
-          <w:szCs w:val="22"/>
-        </w:rPr>
-        <w:t xml:space="preserve">  </w:t>
-      </w:r>
-      <w:r>
-        <w:rPr>
-          <w:rFonts w:ascii="Segoe UI Semilight" w:eastAsiaTheme="minorEastAsia" w:hAnsi="Segoe UI Semilight" w:cs="Segoe UI Semilight"/>
-          <w:i/>
-          <w:iCs/>
-          <w:sz w:val="22"/>
-          <w:szCs w:val="22"/>
-        </w:rPr>
-        <w:t>-</w:t>
-      </w:r>
-      <w:r>
-        <w:rPr>
-          <w:rFonts w:ascii="Segoe UI Semilight" w:eastAsiaTheme="minorEastAsia" w:hAnsi="Segoe UI Semilight" w:cs="Segoe UI Semilight"/>
-          <w:i/>
-          <w:iCs/>
-          <w:sz w:val="22"/>
-          <w:szCs w:val="22"/>
-        </w:rPr>
-        <w:t xml:space="preserve">Scope of the project </w:t>
-      </w:r>
-      <w:r>
-        <w:rPr>
-          <w:rFonts w:ascii="Segoe UI Semilight" w:eastAsiaTheme="minorEastAsia" w:hAnsi="Segoe UI Semilight" w:cs="Segoe UI Semilight"/>
-          <w:i/>
-          <w:iCs/>
-          <w:sz w:val="22"/>
-          <w:szCs w:val="22"/>
-        </w:rPr>
-        <w:t xml:space="preserve">might be difficult to manage based on time spent on </w:t>
-      </w:r>
-      <w:r>
-        <w:rPr>
-          <w:rFonts w:ascii="Segoe UI Semilight" w:eastAsiaTheme="minorEastAsia" w:hAnsi="Segoe UI Semilight" w:cs="Segoe UI Semilight"/>
-          <w:i/>
-          <w:iCs/>
-          <w:sz w:val="22"/>
-          <w:szCs w:val="22"/>
-        </w:rPr>
-        <w:t>homework</w:t>
-      </w:r>
-      <w:r>
-        <w:rPr>
-          <w:rFonts w:ascii="Segoe UI Semilight" w:eastAsiaTheme="minorEastAsia" w:hAnsi="Segoe UI Semilight" w:cs="Segoe UI Semilight"/>
-          <w:i/>
-          <w:iCs/>
-          <w:sz w:val="22"/>
-          <w:szCs w:val="22"/>
-        </w:rPr>
-        <w:t>.</w:t>
-      </w:r>
-    </w:p>
-    <w:p>
-      <w:pPr>
-        <w:pStyle w:val="ListParagraph"/>
-        <w:ind w:left="730"/>
-        <w:rPr>
-          <w:rFonts w:ascii="Segoe UI Semilight" w:hAnsi="Segoe UI Semilight" w:cs="Segoe UI Semilight"/>
-          <w:b/>
-          <w:bCs/>
-          <w:sz w:val="22"/>
-          <w:szCs w:val="22"/>
-        </w:rPr>
-      </w:pPr>
+        <w:t>Payoffs:</w:t>
+      </w:r>
       <w:r>
         <w:rPr>
           <w:rFonts w:ascii="Segoe UI Semilight" w:eastAsiaTheme="minorEastAsia" w:hAnsi="Segoe UI Semilight" w:cs="Segoe UI Semilight"/>
@@ -1012,49 +1049,26 @@
           <w:iCs/>
           <w:sz w:val="22"/>
           <w:szCs w:val="22"/>
-          <w:u w:val="single"/>
-        </w:rPr>
-        <w:t>Payoffs:</w:t>
-      </w:r>
-      <w:r>
-        <w:rPr>
-          <w:rFonts w:ascii="Segoe UI Semilight" w:eastAsiaTheme="minorEastAsia" w:hAnsi="Segoe UI Semilight" w:cs="Segoe UI Semilight"/>
-          <w:b/>
-          <w:bCs/>
-          <w:i/>
-          <w:iCs/>
-          <w:sz w:val="22"/>
-          <w:szCs w:val="22"/>
         </w:rPr>
         <w:t xml:space="preserve"> </w:t>
       </w:r>
       <w:r>
         <w:rPr>
-          <w:rFonts w:ascii="Segoe UI Semilight" w:eastAsiaTheme="minorEastAsia" w:hAnsi="Segoe UI Semilight" w:cs="Segoe UI Semilight"/>
-          <w:i/>
-          <w:iCs/>
-          <w:sz w:val="22"/>
-          <w:szCs w:val="22"/>
-        </w:rPr>
-        <w:t>-</w:t>
-      </w:r>
-      <w:r>
-        <w:rPr>
-          <w:rFonts w:ascii="Segoe UI Semilight" w:eastAsiaTheme="minorEastAsia" w:hAnsi="Segoe UI Semilight" w:cs="Segoe UI Semilight"/>
-          <w:b/>
-          <w:bCs/>
-          <w:i/>
-          <w:iCs/>
-          <w:sz w:val="22"/>
-          <w:szCs w:val="22"/>
-        </w:rPr>
-        <w:t xml:space="preserve"> </w:t>
-      </w:r>
-      <w:r>
-        <w:rPr>
-          <w:rFonts w:ascii="Segoe UI Semilight" w:eastAsiaTheme="minorEastAsia" w:hAnsi="Segoe UI Semilight" w:cs="Segoe UI Semilight"/>
-          <w:i/>
-          <w:iCs/>
+          <w:rFonts w:asciiTheme="majorHAnsi" w:hAnsiTheme="majorHAnsi" w:cstheme="majorHAnsi"/>
+          <w:i/>
+          <w:iCs/>
+          <w:color w:val="000000"/>
+          <w:sz w:val="22"/>
+          <w:szCs w:val="22"/>
+        </w:rPr>
+        <w:t xml:space="preserve">- </w:t>
+      </w:r>
+      <w:r>
+        <w:rPr>
+          <w:rFonts w:asciiTheme="majorHAnsi" w:hAnsiTheme="majorHAnsi" w:cstheme="majorHAnsi"/>
+          <w:i/>
+          <w:iCs/>
+          <w:color w:val="000000"/>
           <w:sz w:val="22"/>
           <w:szCs w:val="22"/>
         </w:rPr>
@@ -1062,9 +1076,10 @@
       </w:r>
       <w:r>
         <w:rPr>
-          <w:rFonts w:ascii="Segoe UI Semilight" w:eastAsiaTheme="minorEastAsia" w:hAnsi="Segoe UI Semilight" w:cs="Segoe UI Semilight"/>
-          <w:i/>
-          <w:iCs/>
+          <w:rFonts w:asciiTheme="majorHAnsi" w:hAnsiTheme="majorHAnsi" w:cstheme="majorHAnsi"/>
+          <w:i/>
+          <w:iCs/>
+          <w:color w:val="000000"/>
           <w:sz w:val="22"/>
           <w:szCs w:val="22"/>
         </w:rPr>
@@ -1072,9 +1087,10 @@
       </w:r>
       <w:r>
         <w:rPr>
-          <w:rFonts w:ascii="Segoe UI Semilight" w:eastAsiaTheme="minorEastAsia" w:hAnsi="Segoe UI Semilight" w:cs="Segoe UI Semilight"/>
-          <w:i/>
-          <w:iCs/>
+          <w:rFonts w:asciiTheme="majorHAnsi" w:hAnsiTheme="majorHAnsi" w:cstheme="majorHAnsi"/>
+          <w:i/>
+          <w:iCs/>
+          <w:color w:val="000000"/>
           <w:sz w:val="22"/>
           <w:szCs w:val="22"/>
         </w:rPr>
@@ -1082,9 +1098,10 @@
       </w:r>
       <w:r>
         <w:rPr>
-          <w:rFonts w:ascii="Segoe UI Semilight" w:eastAsiaTheme="minorEastAsia" w:hAnsi="Segoe UI Semilight" w:cs="Segoe UI Semilight"/>
-          <w:i/>
-          <w:iCs/>
+          <w:rFonts w:asciiTheme="majorHAnsi" w:hAnsiTheme="majorHAnsi" w:cstheme="majorHAnsi"/>
+          <w:i/>
+          <w:iCs/>
+          <w:color w:val="000000"/>
           <w:sz w:val="22"/>
           <w:szCs w:val="22"/>
         </w:rPr>
@@ -1123,14 +1140,18 @@
           <w:numId w:val="14"/>
         </w:numPr>
         <w:rPr>
-          <w:rFonts w:ascii="Segoe UI Semilight" w:eastAsiaTheme="minorEastAsia" w:hAnsi="Segoe UI Semilight" w:cs="Segoe UI Semilight"/>
-          <w:sz w:val="22"/>
-          <w:szCs w:val="22"/>
-        </w:rPr>
-      </w:pPr>
-      <w:r>
-        <w:rPr>
-          <w:rFonts w:ascii="Segoe UI Semilight" w:eastAsiaTheme="minorEastAsia" w:hAnsi="Segoe UI Semilight" w:cs="Segoe UI Semilight"/>
+          <w:rFonts w:asciiTheme="majorHAnsi" w:eastAsiaTheme="minorEastAsia" w:hAnsiTheme="majorHAnsi" w:cstheme="majorHAnsi"/>
+          <w:i/>
+          <w:iCs/>
+          <w:sz w:val="22"/>
+          <w:szCs w:val="22"/>
+        </w:rPr>
+      </w:pPr>
+      <w:r>
+        <w:rPr>
+          <w:rFonts w:asciiTheme="majorHAnsi" w:eastAsiaTheme="minorEastAsia" w:hAnsiTheme="majorHAnsi" w:cstheme="majorHAnsi"/>
+          <w:i/>
+          <w:iCs/>
           <w:sz w:val="22"/>
           <w:szCs w:val="22"/>
         </w:rPr>
@@ -1139,7 +1160,9 @@
       <w:proofErr w:type="spellStart"/>
       <w:r>
         <w:rPr>
-          <w:rFonts w:ascii="Segoe UI Semilight" w:eastAsiaTheme="minorEastAsia" w:hAnsi="Segoe UI Semilight" w:cs="Segoe UI Semilight"/>
+          <w:rFonts w:asciiTheme="majorHAnsi" w:eastAsiaTheme="minorEastAsia" w:hAnsiTheme="majorHAnsi" w:cstheme="majorHAnsi"/>
+          <w:i/>
+          <w:iCs/>
           <w:sz w:val="22"/>
           <w:szCs w:val="22"/>
         </w:rPr>
@@ -1148,7 +1171,9 @@
       <w:proofErr w:type="spellEnd"/>
       <w:r>
         <w:rPr>
-          <w:rFonts w:ascii="Segoe UI Semilight" w:eastAsiaTheme="minorEastAsia" w:hAnsi="Segoe UI Semilight" w:cs="Segoe UI Semilight"/>
+          <w:rFonts w:asciiTheme="majorHAnsi" w:eastAsiaTheme="minorEastAsia" w:hAnsiTheme="majorHAnsi" w:cstheme="majorHAnsi"/>
+          <w:i/>
+          <w:iCs/>
           <w:sz w:val="22"/>
           <w:szCs w:val="22"/>
         </w:rPr>
@@ -1157,7 +1182,9 @@
       <w:proofErr w:type="spellStart"/>
       <w:r>
         <w:rPr>
-          <w:rFonts w:ascii="Segoe UI Semilight" w:eastAsiaTheme="minorEastAsia" w:hAnsi="Segoe UI Semilight" w:cs="Segoe UI Semilight"/>
+          <w:rFonts w:asciiTheme="majorHAnsi" w:eastAsiaTheme="minorEastAsia" w:hAnsiTheme="majorHAnsi" w:cstheme="majorHAnsi"/>
+          <w:i/>
+          <w:iCs/>
           <w:sz w:val="22"/>
           <w:szCs w:val="22"/>
         </w:rPr>
@@ -1166,7 +1193,9 @@
       <w:proofErr w:type="spellEnd"/>
       <w:r>
         <w:rPr>
-          <w:rFonts w:ascii="Segoe UI Semilight" w:eastAsiaTheme="minorEastAsia" w:hAnsi="Segoe UI Semilight" w:cs="Segoe UI Semilight"/>
+          <w:rFonts w:asciiTheme="majorHAnsi" w:eastAsiaTheme="minorEastAsia" w:hAnsiTheme="majorHAnsi" w:cstheme="majorHAnsi"/>
+          <w:i/>
+          <w:iCs/>
           <w:sz w:val="22"/>
           <w:szCs w:val="22"/>
         </w:rPr>
@@ -1175,7 +1204,9 @@
       <w:proofErr w:type="spellStart"/>
       <w:r>
         <w:rPr>
-          <w:rFonts w:ascii="Segoe UI Semilight" w:eastAsiaTheme="minorEastAsia" w:hAnsi="Segoe UI Semilight" w:cs="Segoe UI Semilight"/>
+          <w:rFonts w:asciiTheme="majorHAnsi" w:eastAsiaTheme="minorEastAsia" w:hAnsiTheme="majorHAnsi" w:cstheme="majorHAnsi"/>
+          <w:i/>
+          <w:iCs/>
           <w:sz w:val="22"/>
           <w:szCs w:val="22"/>
         </w:rPr>
@@ -1184,7 +1215,9 @@
       <w:proofErr w:type="spellEnd"/>
       <w:r>
         <w:rPr>
-          <w:rFonts w:ascii="Segoe UI Semilight" w:eastAsiaTheme="minorEastAsia" w:hAnsi="Segoe UI Semilight" w:cs="Segoe UI Semilight"/>
+          <w:rFonts w:asciiTheme="majorHAnsi" w:eastAsiaTheme="minorEastAsia" w:hAnsiTheme="majorHAnsi" w:cstheme="majorHAnsi"/>
+          <w:i/>
+          <w:iCs/>
           <w:sz w:val="22"/>
           <w:szCs w:val="22"/>
         </w:rPr>
@@ -1199,14 +1232,18 @@
           <w:numId w:val="14"/>
         </w:numPr>
         <w:rPr>
-          <w:rFonts w:ascii="Segoe UI Semilight" w:eastAsiaTheme="minorEastAsia" w:hAnsi="Segoe UI Semilight" w:cs="Segoe UI Semilight"/>
-          <w:sz w:val="22"/>
-          <w:szCs w:val="22"/>
-        </w:rPr>
-      </w:pPr>
-      <w:r>
-        <w:rPr>
-          <w:rFonts w:ascii="Segoe UI Semilight" w:eastAsiaTheme="minorEastAsia" w:hAnsi="Segoe UI Semilight" w:cs="Segoe UI Semilight"/>
+          <w:rFonts w:asciiTheme="majorHAnsi" w:eastAsiaTheme="minorEastAsia" w:hAnsiTheme="majorHAnsi" w:cstheme="majorHAnsi"/>
+          <w:i/>
+          <w:iCs/>
+          <w:sz w:val="22"/>
+          <w:szCs w:val="22"/>
+        </w:rPr>
+      </w:pPr>
+      <w:r>
+        <w:rPr>
+          <w:rFonts w:asciiTheme="majorHAnsi" w:eastAsiaTheme="minorEastAsia" w:hAnsiTheme="majorHAnsi" w:cstheme="majorHAnsi"/>
+          <w:i/>
+          <w:iCs/>
           <w:sz w:val="22"/>
           <w:szCs w:val="22"/>
         </w:rPr>
@@ -1214,7 +1251,9 @@
       </w:r>
       <w:r>
         <w:rPr>
-          <w:rFonts w:ascii="Segoe UI Semilight" w:eastAsiaTheme="minorEastAsia" w:hAnsi="Segoe UI Semilight" w:cs="Segoe UI Semilight"/>
+          <w:rFonts w:asciiTheme="majorHAnsi" w:eastAsiaTheme="minorEastAsia" w:hAnsiTheme="majorHAnsi" w:cstheme="majorHAnsi"/>
+          <w:i/>
+          <w:iCs/>
           <w:sz w:val="22"/>
           <w:szCs w:val="22"/>
         </w:rPr>
@@ -1222,7 +1261,9 @@
       </w:r>
       <w:r>
         <w:rPr>
-          <w:rFonts w:ascii="Segoe UI Semilight" w:eastAsiaTheme="minorEastAsia" w:hAnsi="Segoe UI Semilight" w:cs="Segoe UI Semilight"/>
+          <w:rFonts w:asciiTheme="majorHAnsi" w:eastAsiaTheme="minorEastAsia" w:hAnsiTheme="majorHAnsi" w:cstheme="majorHAnsi"/>
+          <w:i/>
+          <w:iCs/>
           <w:sz w:val="22"/>
           <w:szCs w:val="22"/>
         </w:rPr>
@@ -1230,7 +1271,9 @@
       </w:r>
       <w:r>
         <w:rPr>
-          <w:rFonts w:ascii="Segoe UI Semilight" w:eastAsiaTheme="minorEastAsia" w:hAnsi="Segoe UI Semilight" w:cs="Segoe UI Semilight"/>
+          <w:rFonts w:asciiTheme="majorHAnsi" w:eastAsiaTheme="minorEastAsia" w:hAnsiTheme="majorHAnsi" w:cstheme="majorHAnsi"/>
+          <w:i/>
+          <w:iCs/>
           <w:sz w:val="22"/>
           <w:szCs w:val="22"/>
         </w:rPr>
@@ -1239,7 +1282,9 @@
       <w:proofErr w:type="gramStart"/>
       <w:r>
         <w:rPr>
-          <w:rFonts w:ascii="Segoe UI Semilight" w:eastAsiaTheme="minorEastAsia" w:hAnsi="Segoe UI Semilight" w:cs="Segoe UI Semilight"/>
+          <w:rFonts w:asciiTheme="majorHAnsi" w:eastAsiaTheme="minorEastAsia" w:hAnsiTheme="majorHAnsi" w:cstheme="majorHAnsi"/>
+          <w:i/>
+          <w:iCs/>
           <w:sz w:val="22"/>
           <w:szCs w:val="22"/>
         </w:rPr>
@@ -1248,7 +1293,9 @@
       <w:proofErr w:type="gramEnd"/>
       <w:r>
         <w:rPr>
-          <w:rFonts w:ascii="Segoe UI Semilight" w:eastAsiaTheme="minorEastAsia" w:hAnsi="Segoe UI Semilight" w:cs="Segoe UI Semilight"/>
+          <w:rFonts w:asciiTheme="majorHAnsi" w:eastAsiaTheme="minorEastAsia" w:hAnsiTheme="majorHAnsi" w:cstheme="majorHAnsi"/>
+          <w:i/>
+          <w:iCs/>
           <w:sz w:val="22"/>
           <w:szCs w:val="22"/>
         </w:rPr>
@@ -1256,32 +1303,20 @@
       </w:r>
       <w:r>
         <w:rPr>
-          <w:rFonts w:ascii="Segoe UI Semilight" w:eastAsiaTheme="minorEastAsia" w:hAnsi="Segoe UI Semilight" w:cs="Segoe UI Semilight"/>
-          <w:sz w:val="22"/>
-          <w:szCs w:val="22"/>
-        </w:rPr>
-        <w:t>,</w:t>
-      </w:r>
-      <w:r>
-        <w:rPr>
-          <w:rFonts w:ascii="Segoe UI Semilight" w:eastAsiaTheme="minorEastAsia" w:hAnsi="Segoe UI Semilight" w:cs="Segoe UI Semilight"/>
-          <w:sz w:val="22"/>
-          <w:szCs w:val="22"/>
-        </w:rPr>
-        <w:t xml:space="preserve"> </w:t>
-      </w:r>
-      <w:r>
-        <w:rPr>
-          <w:rFonts w:ascii="Segoe UI Semilight" w:eastAsiaTheme="minorEastAsia" w:hAnsi="Segoe UI Semilight" w:cs="Segoe UI Semilight"/>
-          <w:sz w:val="22"/>
-          <w:szCs w:val="22"/>
-        </w:rPr>
-        <w:t>AWS ec2 pricing of 0.0139/</w:t>
+          <w:rFonts w:asciiTheme="majorHAnsi" w:eastAsiaTheme="minorEastAsia" w:hAnsiTheme="majorHAnsi" w:cstheme="majorHAnsi"/>
+          <w:i/>
+          <w:iCs/>
+          <w:sz w:val="22"/>
+          <w:szCs w:val="22"/>
+        </w:rPr>
+        <w:t>, AWS ec2 pricing of 0.0139/</w:t>
       </w:r>
       <w:proofErr w:type="spellStart"/>
       <w:r>
         <w:rPr>
-          <w:rFonts w:ascii="Segoe UI Semilight" w:eastAsiaTheme="minorEastAsia" w:hAnsi="Segoe UI Semilight" w:cs="Segoe UI Semilight"/>
+          <w:rFonts w:asciiTheme="majorHAnsi" w:eastAsiaTheme="minorEastAsia" w:hAnsiTheme="majorHAnsi" w:cstheme="majorHAnsi"/>
+          <w:i/>
+          <w:iCs/>
           <w:sz w:val="22"/>
           <w:szCs w:val="22"/>
         </w:rPr>
@@ -1290,7 +1325,9 @@
       <w:proofErr w:type="spellEnd"/>
       <w:r>
         <w:rPr>
-          <w:rFonts w:ascii="Segoe UI Semilight" w:eastAsiaTheme="minorEastAsia" w:hAnsi="Segoe UI Semilight" w:cs="Segoe UI Semilight"/>
+          <w:rFonts w:asciiTheme="majorHAnsi" w:eastAsiaTheme="minorEastAsia" w:hAnsiTheme="majorHAnsi" w:cstheme="majorHAnsi"/>
+          <w:i/>
+          <w:iCs/>
           <w:sz w:val="22"/>
           <w:szCs w:val="22"/>
         </w:rPr>
@@ -1305,14 +1342,18 @@
           <w:numId w:val="14"/>
         </w:numPr>
         <w:rPr>
-          <w:rFonts w:ascii="Segoe UI Semilight" w:eastAsiaTheme="minorEastAsia" w:hAnsi="Segoe UI Semilight" w:cs="Segoe UI Semilight"/>
-          <w:sz w:val="22"/>
-          <w:szCs w:val="22"/>
-        </w:rPr>
-      </w:pPr>
-      <w:r>
-        <w:rPr>
-          <w:rFonts w:ascii="Segoe UI Semilight" w:eastAsiaTheme="minorEastAsia" w:hAnsi="Segoe UI Semilight" w:cs="Segoe UI Semilight"/>
+          <w:rFonts w:asciiTheme="majorHAnsi" w:eastAsiaTheme="minorEastAsia" w:hAnsiTheme="majorHAnsi" w:cstheme="majorHAnsi"/>
+          <w:i/>
+          <w:iCs/>
+          <w:sz w:val="22"/>
+          <w:szCs w:val="22"/>
+        </w:rPr>
+      </w:pPr>
+      <w:r>
+        <w:rPr>
+          <w:rFonts w:asciiTheme="majorHAnsi" w:eastAsiaTheme="minorEastAsia" w:hAnsiTheme="majorHAnsi" w:cstheme="majorHAnsi"/>
+          <w:i/>
+          <w:iCs/>
           <w:sz w:val="22"/>
           <w:szCs w:val="22"/>
         </w:rPr>
@@ -1352,9 +1393,10 @@
       </w:r>
       <w:r>
         <w:rPr>
-          <w:rFonts w:ascii="Segoe UI Semilight" w:eastAsiaTheme="minorEastAsia" w:hAnsi="Segoe UI Semilight" w:cs="Segoe UI Semilight"/>
-          <w:i/>
-          <w:iCs/>
+          <w:rFonts w:asciiTheme="majorHAnsi" w:hAnsiTheme="majorHAnsi" w:cstheme="majorHAnsi"/>
+          <w:i/>
+          <w:iCs/>
+          <w:color w:val="000000"/>
           <w:sz w:val="22"/>
           <w:szCs w:val="22"/>
         </w:rPr>
@@ -1416,7 +1458,9 @@
       </w:r>
       <w:r>
         <w:rPr>
-          <w:rFonts w:ascii="Segoe UI Semilight" w:eastAsiaTheme="minorEastAsia" w:hAnsi="Segoe UI Semilight" w:cs="Segoe UI Semilight"/>
+          <w:rFonts w:asciiTheme="majorHAnsi" w:eastAsiaTheme="minorEastAsia" w:hAnsiTheme="majorHAnsi" w:cstheme="majorHAnsi"/>
+          <w:i/>
+          <w:iCs/>
           <w:sz w:val="22"/>
           <w:szCs w:val="22"/>
         </w:rPr>
@@ -1424,7 +1468,9 @@
       </w:r>
       <w:r>
         <w:rPr>
-          <w:rFonts w:ascii="Segoe UI Semilight" w:eastAsiaTheme="minorEastAsia" w:hAnsi="Segoe UI Semilight" w:cs="Segoe UI Semilight"/>
+          <w:rFonts w:asciiTheme="majorHAnsi" w:eastAsiaTheme="minorEastAsia" w:hAnsiTheme="majorHAnsi" w:cstheme="majorHAnsi"/>
+          <w:i/>
+          <w:iCs/>
           <w:sz w:val="22"/>
           <w:szCs w:val="22"/>
         </w:rPr>
@@ -1432,7 +1478,9 @@
       </w:r>
       <w:r>
         <w:rPr>
-          <w:rFonts w:ascii="Segoe UI Semilight" w:eastAsiaTheme="minorEastAsia" w:hAnsi="Segoe UI Semilight" w:cs="Segoe UI Semilight"/>
+          <w:rFonts w:asciiTheme="majorHAnsi" w:eastAsiaTheme="minorEastAsia" w:hAnsiTheme="majorHAnsi" w:cstheme="majorHAnsi"/>
+          <w:i/>
+          <w:iCs/>
           <w:sz w:val="22"/>
           <w:szCs w:val="22"/>
         </w:rPr>
@@ -1440,7 +1488,7 @@
       </w:r>
       <w:r>
         <w:rPr>
-          <w:rFonts w:ascii="Segoe UI Semilight" w:eastAsiaTheme="minorEastAsia" w:hAnsi="Segoe UI Semilight" w:cs="Segoe UI Semilight"/>
+          <w:rFonts w:asciiTheme="majorHAnsi" w:eastAsiaTheme="minorEastAsia" w:hAnsiTheme="majorHAnsi" w:cstheme="majorHAnsi"/>
           <w:i/>
           <w:iCs/>
           <w:sz w:val="22"/>
@@ -1451,7 +1499,7 @@
       </w:r>
       <w:r>
         <w:rPr>
-          <w:rFonts w:ascii="Segoe UI Semilight" w:eastAsiaTheme="minorEastAsia" w:hAnsi="Segoe UI Semilight" w:cs="Segoe UI Semilight"/>
+          <w:rFonts w:asciiTheme="majorHAnsi" w:eastAsiaTheme="minorEastAsia" w:hAnsiTheme="majorHAnsi" w:cstheme="majorHAnsi"/>
           <w:i/>
           <w:iCs/>
           <w:sz w:val="22"/>
@@ -1462,7 +1510,9 @@
       </w:r>
       <w:r>
         <w:rPr>
-          <w:rFonts w:ascii="Segoe UI Semilight" w:eastAsiaTheme="minorEastAsia" w:hAnsi="Segoe UI Semilight" w:cs="Segoe UI Semilight"/>
+          <w:rFonts w:asciiTheme="majorHAnsi" w:eastAsiaTheme="minorEastAsia" w:hAnsiTheme="majorHAnsi" w:cstheme="majorHAnsi"/>
+          <w:i/>
+          <w:iCs/>
           <w:sz w:val="22"/>
           <w:szCs w:val="22"/>
         </w:rPr>
@@ -1470,7 +1520,9 @@
       </w:r>
       <w:r>
         <w:rPr>
-          <w:rFonts w:ascii="Segoe UI Semilight" w:eastAsiaTheme="minorEastAsia" w:hAnsi="Segoe UI Semilight" w:cs="Segoe UI Semilight"/>
+          <w:rFonts w:asciiTheme="majorHAnsi" w:eastAsiaTheme="minorEastAsia" w:hAnsiTheme="majorHAnsi" w:cstheme="majorHAnsi"/>
+          <w:i/>
+          <w:iCs/>
           <w:sz w:val="22"/>
           <w:szCs w:val="22"/>
         </w:rPr>
@@ -1478,7 +1530,9 @@
       </w:r>
       <w:r>
         <w:rPr>
-          <w:rFonts w:ascii="Segoe UI Semilight" w:eastAsiaTheme="minorEastAsia" w:hAnsi="Segoe UI Semilight" w:cs="Segoe UI Semilight"/>
+          <w:rFonts w:asciiTheme="majorHAnsi" w:eastAsiaTheme="minorEastAsia" w:hAnsiTheme="majorHAnsi" w:cstheme="majorHAnsi"/>
+          <w:i/>
+          <w:iCs/>
           <w:sz w:val="22"/>
           <w:szCs w:val="22"/>
         </w:rPr>
@@ -3292,36 +3346,55 @@
     </w:p>
     <w:p>
       <w:pPr>
-        <w:rPr>
-          <w:rFonts w:asciiTheme="majorHAnsi" w:eastAsia="Times New Roman" w:hAnsiTheme="majorHAnsi" w:cstheme="majorHAnsi"/>
-          <w:sz w:val="22"/>
-          <w:szCs w:val="22"/>
-        </w:rPr>
-      </w:pPr>
-      <w:r>
-        <w:rPr>
-          <w:rFonts w:asciiTheme="majorHAnsi" w:eastAsia="Times New Roman" w:hAnsiTheme="majorHAnsi" w:cstheme="majorHAnsi"/>
+        <w:pStyle w:val="c16"/>
+        <w:rPr>
+          <w:rFonts w:asciiTheme="majorHAnsi" w:eastAsiaTheme="minorEastAsia" w:hAnsiTheme="majorHAnsi" w:cstheme="majorHAnsi"/>
+          <w:sz w:val="22"/>
+          <w:szCs w:val="22"/>
+        </w:rPr>
+      </w:pPr>
+      <w:r>
+        <w:rPr>
+          <w:rFonts w:asciiTheme="majorHAnsi" w:eastAsiaTheme="minorEastAsia" w:hAnsiTheme="majorHAnsi" w:cstheme="majorHAnsi"/>
           <w:sz w:val="22"/>
           <w:szCs w:val="22"/>
         </w:rPr>
         <w:lastRenderedPageBreak/>
-        <w:t>Scott’s Lit</w:t>
-      </w:r>
-      <w:r>
-        <w:rPr>
-          <w:rFonts w:asciiTheme="majorHAnsi" w:eastAsia="Times New Roman" w:hAnsiTheme="majorHAnsi" w:cstheme="majorHAnsi"/>
-          <w:sz w:val="22"/>
-          <w:szCs w:val="22"/>
-        </w:rPr>
-        <w:t>erature</w:t>
-      </w:r>
-      <w:r>
-        <w:rPr>
-          <w:rFonts w:asciiTheme="majorHAnsi" w:eastAsia="Times New Roman" w:hAnsiTheme="majorHAnsi" w:cstheme="majorHAnsi"/>
-          <w:sz w:val="22"/>
-          <w:szCs w:val="22"/>
-        </w:rPr>
-        <w:t xml:space="preserve"> Survey</w:t>
+        <w:t>Aayush</w:t>
+      </w:r>
+      <w:r>
+        <w:rPr>
+          <w:rFonts w:asciiTheme="majorHAnsi" w:eastAsiaTheme="minorEastAsia" w:hAnsiTheme="majorHAnsi" w:cstheme="majorHAnsi"/>
+          <w:sz w:val="22"/>
+          <w:szCs w:val="22"/>
+        </w:rPr>
+        <w:t xml:space="preserve"> </w:t>
+      </w:r>
+      <w:proofErr w:type="spellStart"/>
+      <w:r>
+        <w:rPr>
+          <w:rFonts w:asciiTheme="majorHAnsi" w:eastAsiaTheme="minorEastAsia" w:hAnsiTheme="majorHAnsi" w:cstheme="majorHAnsi"/>
+          <w:sz w:val="22"/>
+          <w:szCs w:val="22"/>
+        </w:rPr>
+        <w:t>Parwal</w:t>
+      </w:r>
+      <w:r>
+        <w:rPr>
+          <w:rFonts w:asciiTheme="majorHAnsi" w:eastAsiaTheme="minorEastAsia" w:hAnsiTheme="majorHAnsi" w:cstheme="majorHAnsi"/>
+          <w:sz w:val="22"/>
+          <w:szCs w:val="22"/>
+        </w:rPr>
+        <w:t>’s</w:t>
+      </w:r>
+      <w:proofErr w:type="spellEnd"/>
+      <w:r>
+        <w:rPr>
+          <w:rFonts w:asciiTheme="majorHAnsi" w:eastAsiaTheme="minorEastAsia" w:hAnsiTheme="majorHAnsi" w:cstheme="majorHAnsi"/>
+          <w:sz w:val="22"/>
+          <w:szCs w:val="22"/>
+        </w:rPr>
+        <w:t xml:space="preserve"> Literature Survey Source</w:t>
       </w:r>
     </w:p>
     <w:tbl>
@@ -3356,7 +3429,25 @@
                 <w:sz w:val="22"/>
                 <w:szCs w:val="22"/>
               </w:rPr>
-              <w:t>[SB-1]</w:t>
+              <w:t>[</w:t>
+            </w:r>
+            <w:r>
+              <w:rPr>
+                <w:rFonts w:asciiTheme="majorHAnsi" w:hAnsiTheme="majorHAnsi" w:cstheme="majorHAnsi"/>
+                <w:color w:val="000000"/>
+                <w:sz w:val="22"/>
+                <w:szCs w:val="22"/>
+              </w:rPr>
+              <w:t>AP</w:t>
+            </w:r>
+            <w:r>
+              <w:rPr>
+                <w:rFonts w:asciiTheme="majorHAnsi" w:hAnsiTheme="majorHAnsi" w:cstheme="majorHAnsi"/>
+                <w:color w:val="000000"/>
+                <w:sz w:val="22"/>
+                <w:szCs w:val="22"/>
+              </w:rPr>
+              <w:t>-1]</w:t>
             </w:r>
           </w:p>
         </w:tc>
@@ -3366,10 +3457,8 @@
           </w:tcPr>
           <w:p>
             <w:pPr>
-              <w:pStyle w:val="NormalWeb"/>
-              <w:rPr>
-                <w:rFonts w:asciiTheme="majorHAnsi" w:hAnsiTheme="majorHAnsi" w:cstheme="majorHAnsi"/>
-                <w:color w:val="000000"/>
+              <w:rPr>
+                <w:rFonts w:asciiTheme="majorHAnsi" w:hAnsiTheme="majorHAnsi" w:cstheme="majorHAnsi"/>
                 <w:sz w:val="22"/>
                 <w:szCs w:val="22"/>
               </w:rPr>
@@ -3377,52 +3466,54 @@
             <w:r>
               <w:rPr>
                 <w:rFonts w:asciiTheme="majorHAnsi" w:hAnsiTheme="majorHAnsi" w:cstheme="majorHAnsi"/>
-                <w:color w:val="000000"/>
-                <w:sz w:val="22"/>
-                <w:szCs w:val="22"/>
-              </w:rPr>
-              <w:t xml:space="preserve">Rubén Hernández-Murillo, Michael T. </w:t>
-            </w:r>
-            <w:proofErr w:type="spellStart"/>
-            <w:r>
-              <w:rPr>
-                <w:rFonts w:asciiTheme="majorHAnsi" w:hAnsiTheme="majorHAnsi" w:cstheme="majorHAnsi"/>
-                <w:color w:val="000000"/>
-                <w:sz w:val="22"/>
-                <w:szCs w:val="22"/>
-              </w:rPr>
-              <w:t>Owyang</w:t>
-            </w:r>
-            <w:proofErr w:type="spellEnd"/>
-            <w:r>
-              <w:rPr>
-                <w:rFonts w:asciiTheme="majorHAnsi" w:hAnsiTheme="majorHAnsi" w:cstheme="majorHAnsi"/>
-                <w:color w:val="000000"/>
-                <w:sz w:val="22"/>
-                <w:szCs w:val="22"/>
-              </w:rPr>
-              <w:t>, and Margarita Rubio. 2017. Clustered housing cycles. </w:t>
-            </w:r>
-            <w:r>
-              <w:rPr>
-                <w:rFonts w:asciiTheme="majorHAnsi" w:hAnsiTheme="majorHAnsi" w:cstheme="majorHAnsi"/>
-                <w:i/>
-                <w:iCs/>
-                <w:color w:val="000000"/>
-                <w:sz w:val="22"/>
-                <w:szCs w:val="22"/>
-              </w:rPr>
-              <w:t>Reg. Sci. Urban Econ.</w:t>
-            </w:r>
-            <w:r>
-              <w:rPr>
-                <w:rFonts w:asciiTheme="majorHAnsi" w:hAnsiTheme="majorHAnsi" w:cstheme="majorHAnsi"/>
-                <w:color w:val="000000"/>
-                <w:sz w:val="22"/>
-                <w:szCs w:val="22"/>
-              </w:rPr>
-              <w:t> 66, (2017), 185–197.</w:t>
-            </w:r>
+                <w:sz w:val="22"/>
+                <w:szCs w:val="22"/>
+              </w:rPr>
+              <w:t xml:space="preserve">The Future of Spatial Analysis in the Social Sciences </w:t>
+            </w:r>
+          </w:p>
+          <w:p>
+            <w:pPr>
+              <w:rPr>
+                <w:rFonts w:asciiTheme="majorHAnsi" w:hAnsiTheme="majorHAnsi" w:cstheme="majorHAnsi"/>
+                <w:sz w:val="22"/>
+                <w:szCs w:val="22"/>
+              </w:rPr>
+            </w:pPr>
+            <w:r>
+              <w:rPr>
+                <w:rFonts w:asciiTheme="majorHAnsi" w:hAnsiTheme="majorHAnsi" w:cstheme="majorHAnsi"/>
+                <w:sz w:val="22"/>
+                <w:szCs w:val="22"/>
+              </w:rPr>
+              <w:t xml:space="preserve">URL: </w:t>
+            </w:r>
+          </w:p>
+          <w:p>
+            <w:pPr>
+              <w:rPr>
+                <w:rFonts w:asciiTheme="majorHAnsi" w:hAnsiTheme="majorHAnsi" w:cstheme="majorHAnsi"/>
+                <w:sz w:val="22"/>
+                <w:szCs w:val="22"/>
+              </w:rPr>
+            </w:pPr>
+            <w:hyperlink r:id="rId12" w:history="1">
+              <w:r>
+                <w:rPr>
+                  <w:rStyle w:val="Hyperlink"/>
+                </w:rPr>
+                <w:t>https://www.tandfonline.com/doi/abs/10.1080/10824009909480516</w:t>
+              </w:r>
+            </w:hyperlink>
+          </w:p>
+          <w:p>
+            <w:pPr>
+              <w:rPr>
+                <w:rFonts w:asciiTheme="majorHAnsi" w:hAnsiTheme="majorHAnsi" w:cstheme="majorHAnsi"/>
+                <w:sz w:val="22"/>
+                <w:szCs w:val="22"/>
+              </w:rPr>
+            </w:pPr>
           </w:p>
         </w:tc>
       </w:tr>
@@ -3448,7 +3539,25 @@
                 <w:sz w:val="22"/>
                 <w:szCs w:val="22"/>
               </w:rPr>
-              <w:t>[SB-2]</w:t>
+              <w:t>[</w:t>
+            </w:r>
+            <w:r>
+              <w:rPr>
+                <w:rFonts w:asciiTheme="majorHAnsi" w:hAnsiTheme="majorHAnsi" w:cstheme="majorHAnsi"/>
+                <w:color w:val="000000"/>
+                <w:sz w:val="22"/>
+                <w:szCs w:val="22"/>
+              </w:rPr>
+              <w:t>AP</w:t>
+            </w:r>
+            <w:r>
+              <w:rPr>
+                <w:rFonts w:asciiTheme="majorHAnsi" w:hAnsiTheme="majorHAnsi" w:cstheme="majorHAnsi"/>
+                <w:color w:val="000000"/>
+                <w:sz w:val="22"/>
+                <w:szCs w:val="22"/>
+              </w:rPr>
+              <w:t>-2]</w:t>
             </w:r>
           </w:p>
         </w:tc>
@@ -3458,10 +3567,8 @@
           </w:tcPr>
           <w:p>
             <w:pPr>
-              <w:pStyle w:val="NormalWeb"/>
-              <w:rPr>
-                <w:rFonts w:asciiTheme="majorHAnsi" w:hAnsiTheme="majorHAnsi" w:cstheme="majorHAnsi"/>
-                <w:color w:val="000000"/>
+              <w:rPr>
+                <w:rFonts w:asciiTheme="majorHAnsi" w:hAnsiTheme="majorHAnsi" w:cstheme="majorHAnsi"/>
                 <w:sz w:val="22"/>
                 <w:szCs w:val="22"/>
               </w:rPr>
@@ -3469,92 +3576,66 @@
             <w:r>
               <w:rPr>
                 <w:rFonts w:asciiTheme="majorHAnsi" w:hAnsiTheme="majorHAnsi" w:cstheme="majorHAnsi"/>
-                <w:color w:val="000000"/>
-                <w:sz w:val="22"/>
-                <w:szCs w:val="22"/>
-              </w:rPr>
-              <w:t xml:space="preserve">Massimo </w:t>
+                <w:sz w:val="22"/>
+                <w:szCs w:val="22"/>
+              </w:rPr>
+              <w:t xml:space="preserve">Using Building Permits to Monitor Disaster Recovery: A </w:t>
             </w:r>
             <w:proofErr w:type="spellStart"/>
             <w:r>
               <w:rPr>
                 <w:rFonts w:asciiTheme="majorHAnsi" w:hAnsiTheme="majorHAnsi" w:cstheme="majorHAnsi"/>
-                <w:color w:val="000000"/>
-                <w:sz w:val="22"/>
-                <w:szCs w:val="22"/>
-              </w:rPr>
-              <w:t>Cecchini</w:t>
+                <w:sz w:val="22"/>
+                <w:szCs w:val="22"/>
+              </w:rPr>
+              <w:t>Spatio</w:t>
             </w:r>
             <w:proofErr w:type="spellEnd"/>
             <w:r>
               <w:rPr>
                 <w:rFonts w:asciiTheme="majorHAnsi" w:hAnsiTheme="majorHAnsi" w:cstheme="majorHAnsi"/>
-                <w:color w:val="000000"/>
-                <w:sz w:val="22"/>
-                <w:szCs w:val="22"/>
-              </w:rPr>
-              <w:t xml:space="preserve">, Ilaria </w:t>
-            </w:r>
-            <w:proofErr w:type="spellStart"/>
-            <w:r>
-              <w:rPr>
-                <w:rFonts w:asciiTheme="majorHAnsi" w:hAnsiTheme="majorHAnsi" w:cstheme="majorHAnsi"/>
-                <w:color w:val="000000"/>
-                <w:sz w:val="22"/>
-                <w:szCs w:val="22"/>
-              </w:rPr>
-              <w:t>Zambon</w:t>
-            </w:r>
-            <w:proofErr w:type="spellEnd"/>
-            <w:r>
-              <w:rPr>
-                <w:rFonts w:asciiTheme="majorHAnsi" w:hAnsiTheme="majorHAnsi" w:cstheme="majorHAnsi"/>
-                <w:color w:val="000000"/>
-                <w:sz w:val="22"/>
-                <w:szCs w:val="22"/>
-              </w:rPr>
-              <w:t xml:space="preserve">, and Luca </w:t>
-            </w:r>
-            <w:proofErr w:type="spellStart"/>
-            <w:r>
-              <w:rPr>
-                <w:rFonts w:asciiTheme="majorHAnsi" w:hAnsiTheme="majorHAnsi" w:cstheme="majorHAnsi"/>
-                <w:color w:val="000000"/>
-                <w:sz w:val="22"/>
-                <w:szCs w:val="22"/>
-              </w:rPr>
-              <w:t>Salvati</w:t>
-            </w:r>
-            <w:proofErr w:type="spellEnd"/>
-            <w:r>
-              <w:rPr>
-                <w:rFonts w:asciiTheme="majorHAnsi" w:hAnsiTheme="majorHAnsi" w:cstheme="majorHAnsi"/>
-                <w:color w:val="000000"/>
-                <w:sz w:val="22"/>
-                <w:szCs w:val="22"/>
-              </w:rPr>
-              <w:t>. 2019. Housing and the city: A spatial analysis of residential building activity and the Socio-demographic background in a Mediterranean city, 1990–2017. </w:t>
-            </w:r>
-            <w:r>
-              <w:rPr>
-                <w:rFonts w:asciiTheme="majorHAnsi" w:hAnsiTheme="majorHAnsi" w:cstheme="majorHAnsi"/>
-                <w:i/>
-                <w:iCs/>
-                <w:color w:val="000000"/>
-                <w:sz w:val="22"/>
-                <w:szCs w:val="22"/>
-              </w:rPr>
-              <w:t>Sustainability</w:t>
-            </w:r>
-            <w:r>
-              <w:rPr>
-                <w:rFonts w:asciiTheme="majorHAnsi" w:hAnsiTheme="majorHAnsi" w:cstheme="majorHAnsi"/>
-                <w:color w:val="000000"/>
-                <w:sz w:val="22"/>
-                <w:szCs w:val="22"/>
-              </w:rPr>
-              <w:t> 11, 2 (2019), 375.</w:t>
-            </w:r>
+                <w:sz w:val="22"/>
+                <w:szCs w:val="22"/>
+              </w:rPr>
+              <w:t>-Temporal Case Study of Coastal Mississippi Following Hurricane Katrina</w:t>
+            </w:r>
+          </w:p>
+          <w:p>
+            <w:pPr>
+              <w:rPr>
+                <w:rFonts w:asciiTheme="majorHAnsi" w:hAnsiTheme="majorHAnsi" w:cstheme="majorHAnsi"/>
+                <w:sz w:val="22"/>
+                <w:szCs w:val="22"/>
+              </w:rPr>
+            </w:pPr>
+            <w:r>
+              <w:rPr>
+                <w:rFonts w:asciiTheme="majorHAnsi" w:hAnsiTheme="majorHAnsi" w:cstheme="majorHAnsi"/>
+                <w:sz w:val="22"/>
+                <w:szCs w:val="22"/>
+              </w:rPr>
+              <w:t xml:space="preserve">URL: </w:t>
+            </w:r>
+            <w:hyperlink r:id="rId13" w:history="1">
+              <w:r>
+                <w:rPr>
+                  <w:rStyle w:val="Hyperlink"/>
+                  <w:rFonts w:asciiTheme="majorHAnsi" w:hAnsiTheme="majorHAnsi" w:cstheme="majorHAnsi"/>
+                  <w:sz w:val="22"/>
+                  <w:szCs w:val="22"/>
+                </w:rPr>
+                <w:t>https://www.tandfonline.com/doi/abs/10.1559/152304010790588052</w:t>
+              </w:r>
+            </w:hyperlink>
+          </w:p>
+          <w:p>
+            <w:pPr>
+              <w:rPr>
+                <w:rFonts w:asciiTheme="majorHAnsi" w:hAnsiTheme="majorHAnsi" w:cstheme="majorHAnsi"/>
+                <w:sz w:val="22"/>
+                <w:szCs w:val="22"/>
+              </w:rPr>
+            </w:pPr>
           </w:p>
         </w:tc>
       </w:tr>
@@ -3580,7 +3661,25 @@
                 <w:sz w:val="22"/>
                 <w:szCs w:val="22"/>
               </w:rPr>
-              <w:t>[SB-3]</w:t>
+              <w:t>[</w:t>
+            </w:r>
+            <w:r>
+              <w:rPr>
+                <w:rFonts w:asciiTheme="majorHAnsi" w:hAnsiTheme="majorHAnsi" w:cstheme="majorHAnsi"/>
+                <w:color w:val="000000"/>
+                <w:sz w:val="22"/>
+                <w:szCs w:val="22"/>
+              </w:rPr>
+              <w:t>AP</w:t>
+            </w:r>
+            <w:r>
+              <w:rPr>
+                <w:rFonts w:asciiTheme="majorHAnsi" w:hAnsiTheme="majorHAnsi" w:cstheme="majorHAnsi"/>
+                <w:color w:val="000000"/>
+                <w:sz w:val="22"/>
+                <w:szCs w:val="22"/>
+              </w:rPr>
+              <w:t>-3]</w:t>
             </w:r>
           </w:p>
         </w:tc>
@@ -3590,10 +3689,8 @@
           </w:tcPr>
           <w:p>
             <w:pPr>
-              <w:pStyle w:val="NormalWeb"/>
-              <w:rPr>
-                <w:rFonts w:asciiTheme="majorHAnsi" w:hAnsiTheme="majorHAnsi" w:cstheme="majorHAnsi"/>
-                <w:color w:val="000000"/>
+              <w:rPr>
+                <w:rFonts w:asciiTheme="majorHAnsi" w:hAnsiTheme="majorHAnsi" w:cstheme="majorHAnsi"/>
                 <w:sz w:val="22"/>
                 <w:szCs w:val="22"/>
               </w:rPr>
@@ -3601,45 +3698,34 @@
             <w:r>
               <w:rPr>
                 <w:rFonts w:asciiTheme="majorHAnsi" w:hAnsiTheme="majorHAnsi" w:cstheme="majorHAnsi"/>
-                <w:color w:val="000000"/>
-                <w:sz w:val="22"/>
-                <w:szCs w:val="22"/>
-              </w:rPr>
-              <w:t xml:space="preserve">Velma Johnson. 2018. A Spatial Analysis of Red X Properties and its Correlation to Foreclosed Properties within the City of Chicago.  </w:t>
-            </w:r>
-            <w:r>
-              <w:rPr>
-                <w:rFonts w:asciiTheme="majorHAnsi" w:hAnsiTheme="majorHAnsi" w:cstheme="majorHAnsi"/>
-                <w:i/>
-                <w:color w:val="000000"/>
-                <w:sz w:val="22"/>
-                <w:szCs w:val="22"/>
-              </w:rPr>
-              <w:t>A Thesis Submitted to the Faculty in the Department of Geography in Partial Fulfillment for the degree of Masters of Geography</w:t>
-            </w:r>
-            <w:r>
-              <w:rPr>
-                <w:rFonts w:asciiTheme="majorHAnsi" w:hAnsiTheme="majorHAnsi" w:cstheme="majorHAnsi"/>
-                <w:color w:val="000000"/>
-                <w:sz w:val="22"/>
-                <w:szCs w:val="22"/>
-              </w:rPr>
-              <w:t>, Chicago State University (2018).</w:t>
+                <w:sz w:val="22"/>
+                <w:szCs w:val="22"/>
+              </w:rPr>
+              <w:t xml:space="preserve">Adaptive clustering algorithm based on </w:t>
+            </w:r>
+            <w:proofErr w:type="spellStart"/>
+            <w:r>
+              <w:rPr>
+                <w:rFonts w:asciiTheme="majorHAnsi" w:hAnsiTheme="majorHAnsi" w:cstheme="majorHAnsi"/>
+                <w:sz w:val="22"/>
+                <w:szCs w:val="22"/>
+              </w:rPr>
+              <w:t>kNN</w:t>
+            </w:r>
+            <w:proofErr w:type="spellEnd"/>
+            <w:r>
+              <w:rPr>
+                <w:rFonts w:asciiTheme="majorHAnsi" w:hAnsiTheme="majorHAnsi" w:cstheme="majorHAnsi"/>
+                <w:sz w:val="22"/>
+                <w:szCs w:val="22"/>
+              </w:rPr>
+              <w:t xml:space="preserve"> and density</w:t>
             </w:r>
           </w:p>
-        </w:tc>
-      </w:tr>
-      <w:tr>
-        <w:tc>
-          <w:tcPr>
-            <w:tcW w:w="985" w:type="dxa"/>
-          </w:tcPr>
           <w:p>
             <w:pPr>
-              <w:pStyle w:val="NormalWeb"/>
-              <w:rPr>
-                <w:rFonts w:asciiTheme="majorHAnsi" w:hAnsiTheme="majorHAnsi" w:cstheme="majorHAnsi"/>
-                <w:color w:val="000000"/>
+              <w:rPr>
+                <w:rFonts w:asciiTheme="majorHAnsi" w:hAnsiTheme="majorHAnsi" w:cstheme="majorHAnsi"/>
                 <w:sz w:val="22"/>
                 <w:szCs w:val="22"/>
               </w:rPr>
@@ -3647,596 +3733,31 @@
             <w:r>
               <w:rPr>
                 <w:rFonts w:asciiTheme="majorHAnsi" w:hAnsiTheme="majorHAnsi" w:cstheme="majorHAnsi"/>
-                <w:color w:val="000000"/>
-                <w:sz w:val="22"/>
-                <w:szCs w:val="22"/>
-              </w:rPr>
-              <w:t>[SB-4]</w:t>
-            </w:r>
+                <w:sz w:val="22"/>
+                <w:szCs w:val="22"/>
+              </w:rPr>
+              <w:t xml:space="preserve">URL: </w:t>
+            </w:r>
+            <w:hyperlink r:id="rId14" w:history="1">
+              <w:r>
+                <w:rPr>
+                  <w:rStyle w:val="Hyperlink"/>
+                  <w:rFonts w:asciiTheme="majorHAnsi" w:hAnsiTheme="majorHAnsi" w:cstheme="majorHAnsi"/>
+                  <w:sz w:val="22"/>
+                  <w:szCs w:val="22"/>
+                </w:rPr>
+                <w:t>https://www.sciencedirect.com/science/article/pii/S0167865518300266</w:t>
+              </w:r>
+            </w:hyperlink>
           </w:p>
-        </w:tc>
-        <w:tc>
-          <w:tcPr>
-            <w:tcW w:w="8025" w:type="dxa"/>
-          </w:tcPr>
           <w:p>
             <w:pPr>
-              <w:pStyle w:val="NormalWeb"/>
-              <w:rPr>
-                <w:rFonts w:asciiTheme="majorHAnsi" w:hAnsiTheme="majorHAnsi" w:cstheme="majorHAnsi"/>
-                <w:color w:val="000000"/>
+              <w:rPr>
+                <w:rFonts w:asciiTheme="majorHAnsi" w:hAnsiTheme="majorHAnsi" w:cstheme="majorHAnsi"/>
                 <w:sz w:val="22"/>
                 <w:szCs w:val="22"/>
               </w:rPr>
             </w:pPr>
-            <w:r>
-              <w:rPr>
-                <w:rFonts w:asciiTheme="majorHAnsi" w:hAnsiTheme="majorHAnsi" w:cstheme="majorHAnsi"/>
-                <w:color w:val="000000"/>
-                <w:sz w:val="22"/>
-                <w:szCs w:val="22"/>
-              </w:rPr>
-              <w:t xml:space="preserve">Melissa </w:t>
-            </w:r>
-            <w:proofErr w:type="spellStart"/>
-            <w:r>
-              <w:rPr>
-                <w:rFonts w:asciiTheme="majorHAnsi" w:hAnsiTheme="majorHAnsi" w:cstheme="majorHAnsi"/>
-                <w:color w:val="000000"/>
-                <w:sz w:val="22"/>
-                <w:szCs w:val="22"/>
-              </w:rPr>
-              <w:t>Shakro</w:t>
-            </w:r>
-            <w:proofErr w:type="spellEnd"/>
-            <w:r>
-              <w:rPr>
-                <w:rFonts w:asciiTheme="majorHAnsi" w:hAnsiTheme="majorHAnsi" w:cstheme="majorHAnsi"/>
-                <w:color w:val="000000"/>
-                <w:sz w:val="22"/>
-                <w:szCs w:val="22"/>
-              </w:rPr>
-              <w:t>. 2013. Tracking neighborhood development and behavioral trends with building permits in Austin, Texas. </w:t>
-            </w:r>
-            <w:r>
-              <w:rPr>
-                <w:rFonts w:asciiTheme="majorHAnsi" w:hAnsiTheme="majorHAnsi" w:cstheme="majorHAnsi"/>
-                <w:i/>
-                <w:iCs/>
-                <w:color w:val="000000"/>
-                <w:sz w:val="22"/>
-                <w:szCs w:val="22"/>
-              </w:rPr>
-              <w:t>J. Maps</w:t>
-            </w:r>
-            <w:r>
-              <w:rPr>
-                <w:rFonts w:asciiTheme="majorHAnsi" w:hAnsiTheme="majorHAnsi" w:cstheme="majorHAnsi"/>
-                <w:color w:val="000000"/>
-                <w:sz w:val="22"/>
-                <w:szCs w:val="22"/>
-              </w:rPr>
-              <w:t> 9, 2 (2013), 189–197.</w:t>
-            </w:r>
-          </w:p>
-        </w:tc>
-      </w:tr>
-      <w:tr>
-        <w:tc>
-          <w:tcPr>
-            <w:tcW w:w="985" w:type="dxa"/>
-          </w:tcPr>
-          <w:p>
-            <w:pPr>
-              <w:pStyle w:val="NormalWeb"/>
-              <w:rPr>
-                <w:rFonts w:asciiTheme="majorHAnsi" w:hAnsiTheme="majorHAnsi" w:cstheme="majorHAnsi"/>
-                <w:color w:val="000000"/>
-                <w:sz w:val="22"/>
-                <w:szCs w:val="22"/>
-              </w:rPr>
-            </w:pPr>
-            <w:r>
-              <w:rPr>
-                <w:rFonts w:asciiTheme="majorHAnsi" w:hAnsiTheme="majorHAnsi" w:cstheme="majorHAnsi"/>
-                <w:color w:val="000000"/>
-                <w:sz w:val="22"/>
-                <w:szCs w:val="22"/>
-              </w:rPr>
-              <w:t>[SB-5]</w:t>
-            </w:r>
-          </w:p>
-        </w:tc>
-        <w:tc>
-          <w:tcPr>
-            <w:tcW w:w="8025" w:type="dxa"/>
-          </w:tcPr>
-          <w:p>
-            <w:pPr>
-              <w:pStyle w:val="NormalWeb"/>
-              <w:rPr>
-                <w:rFonts w:asciiTheme="majorHAnsi" w:hAnsiTheme="majorHAnsi" w:cstheme="majorHAnsi"/>
-                <w:color w:val="000000"/>
-                <w:sz w:val="22"/>
-                <w:szCs w:val="22"/>
-              </w:rPr>
-            </w:pPr>
-            <w:r>
-              <w:rPr>
-                <w:rFonts w:asciiTheme="majorHAnsi" w:hAnsiTheme="majorHAnsi" w:cstheme="majorHAnsi"/>
-                <w:color w:val="000000"/>
-                <w:sz w:val="22"/>
-                <w:szCs w:val="22"/>
-              </w:rPr>
-              <w:t xml:space="preserve">Margherita Carlucci, </w:t>
-            </w:r>
-            <w:proofErr w:type="spellStart"/>
-            <w:r>
-              <w:rPr>
-                <w:rFonts w:asciiTheme="majorHAnsi" w:hAnsiTheme="majorHAnsi" w:cstheme="majorHAnsi"/>
-                <w:color w:val="000000"/>
-                <w:sz w:val="22"/>
-                <w:szCs w:val="22"/>
-              </w:rPr>
-              <w:t>Efstathios</w:t>
-            </w:r>
-            <w:proofErr w:type="spellEnd"/>
-            <w:r>
-              <w:rPr>
-                <w:rFonts w:asciiTheme="majorHAnsi" w:hAnsiTheme="majorHAnsi" w:cstheme="majorHAnsi"/>
-                <w:color w:val="000000"/>
-                <w:sz w:val="22"/>
-                <w:szCs w:val="22"/>
-              </w:rPr>
-              <w:t xml:space="preserve"> </w:t>
-            </w:r>
-            <w:proofErr w:type="spellStart"/>
-            <w:r>
-              <w:rPr>
-                <w:rFonts w:asciiTheme="majorHAnsi" w:hAnsiTheme="majorHAnsi" w:cstheme="majorHAnsi"/>
-                <w:color w:val="000000"/>
-                <w:sz w:val="22"/>
-                <w:szCs w:val="22"/>
-              </w:rPr>
-              <w:t>Grigoriadis</w:t>
-            </w:r>
-            <w:proofErr w:type="spellEnd"/>
-            <w:r>
-              <w:rPr>
-                <w:rFonts w:asciiTheme="majorHAnsi" w:hAnsiTheme="majorHAnsi" w:cstheme="majorHAnsi"/>
-                <w:color w:val="000000"/>
-                <w:sz w:val="22"/>
-                <w:szCs w:val="22"/>
-              </w:rPr>
-              <w:t xml:space="preserve">, Giuseppe </w:t>
-            </w:r>
-            <w:proofErr w:type="spellStart"/>
-            <w:r>
-              <w:rPr>
-                <w:rFonts w:asciiTheme="majorHAnsi" w:hAnsiTheme="majorHAnsi" w:cstheme="majorHAnsi"/>
-                <w:color w:val="000000"/>
-                <w:sz w:val="22"/>
-                <w:szCs w:val="22"/>
-              </w:rPr>
-              <w:t>Venanzoni</w:t>
-            </w:r>
-            <w:proofErr w:type="spellEnd"/>
-            <w:r>
-              <w:rPr>
-                <w:rFonts w:asciiTheme="majorHAnsi" w:hAnsiTheme="majorHAnsi" w:cstheme="majorHAnsi"/>
-                <w:color w:val="000000"/>
-                <w:sz w:val="22"/>
-                <w:szCs w:val="22"/>
-              </w:rPr>
-              <w:t xml:space="preserve">, and Luca </w:t>
-            </w:r>
-            <w:proofErr w:type="spellStart"/>
-            <w:r>
-              <w:rPr>
-                <w:rFonts w:asciiTheme="majorHAnsi" w:hAnsiTheme="majorHAnsi" w:cstheme="majorHAnsi"/>
-                <w:color w:val="000000"/>
-                <w:sz w:val="22"/>
-                <w:szCs w:val="22"/>
-              </w:rPr>
-              <w:t>Salvati</w:t>
-            </w:r>
-            <w:proofErr w:type="spellEnd"/>
-            <w:r>
-              <w:rPr>
-                <w:rFonts w:asciiTheme="majorHAnsi" w:hAnsiTheme="majorHAnsi" w:cstheme="majorHAnsi"/>
-                <w:color w:val="000000"/>
-                <w:sz w:val="22"/>
-                <w:szCs w:val="22"/>
-              </w:rPr>
-              <w:t>. 2018. Crisis-driven changes in construction patterns: evidence from building permits in a Mediterranean city. </w:t>
-            </w:r>
-            <w:proofErr w:type="spellStart"/>
-            <w:r>
-              <w:rPr>
-                <w:rFonts w:asciiTheme="majorHAnsi" w:hAnsiTheme="majorHAnsi" w:cstheme="majorHAnsi"/>
-                <w:i/>
-                <w:iCs/>
-                <w:color w:val="000000"/>
-                <w:sz w:val="22"/>
-                <w:szCs w:val="22"/>
-              </w:rPr>
-              <w:t>Hous</w:t>
-            </w:r>
-            <w:proofErr w:type="spellEnd"/>
-            <w:r>
-              <w:rPr>
-                <w:rFonts w:asciiTheme="majorHAnsi" w:hAnsiTheme="majorHAnsi" w:cstheme="majorHAnsi"/>
-                <w:i/>
-                <w:iCs/>
-                <w:color w:val="000000"/>
-                <w:sz w:val="22"/>
-                <w:szCs w:val="22"/>
-              </w:rPr>
-              <w:t>. Stud.</w:t>
-            </w:r>
-            <w:r>
-              <w:rPr>
-                <w:rFonts w:asciiTheme="majorHAnsi" w:hAnsiTheme="majorHAnsi" w:cstheme="majorHAnsi"/>
-                <w:color w:val="000000"/>
-                <w:sz w:val="22"/>
-                <w:szCs w:val="22"/>
-              </w:rPr>
-              <w:t> 33, 8 (2018), 1151–1174.</w:t>
-            </w:r>
-          </w:p>
-        </w:tc>
-      </w:tr>
-      <w:tr>
-        <w:tc>
-          <w:tcPr>
-            <w:tcW w:w="985" w:type="dxa"/>
-            <w:hideMark/>
-          </w:tcPr>
-          <w:p>
-            <w:pPr>
-              <w:pStyle w:val="NormalWeb"/>
-              <w:rPr>
-                <w:rFonts w:asciiTheme="majorHAnsi" w:hAnsiTheme="majorHAnsi" w:cstheme="majorHAnsi"/>
-                <w:color w:val="000000"/>
-                <w:sz w:val="22"/>
-                <w:szCs w:val="22"/>
-              </w:rPr>
-            </w:pPr>
-            <w:r>
-              <w:rPr>
-                <w:rFonts w:asciiTheme="majorHAnsi" w:hAnsiTheme="majorHAnsi" w:cstheme="majorHAnsi"/>
-                <w:color w:val="000000"/>
-                <w:sz w:val="22"/>
-                <w:szCs w:val="22"/>
-              </w:rPr>
-              <w:t>[SB-6]</w:t>
-            </w:r>
-          </w:p>
-        </w:tc>
-        <w:tc>
-          <w:tcPr>
-            <w:tcW w:w="8025" w:type="dxa"/>
-            <w:hideMark/>
-          </w:tcPr>
-          <w:p>
-            <w:pPr>
-              <w:pStyle w:val="NormalWeb"/>
-              <w:rPr>
-                <w:rFonts w:asciiTheme="majorHAnsi" w:hAnsiTheme="majorHAnsi" w:cstheme="majorHAnsi"/>
-                <w:color w:val="000000"/>
-                <w:sz w:val="22"/>
-                <w:szCs w:val="22"/>
-              </w:rPr>
-            </w:pPr>
-            <w:r>
-              <w:rPr>
-                <w:rFonts w:asciiTheme="majorHAnsi" w:hAnsiTheme="majorHAnsi" w:cstheme="majorHAnsi"/>
-                <w:color w:val="000000"/>
-                <w:sz w:val="22"/>
-                <w:szCs w:val="22"/>
-              </w:rPr>
-              <w:t xml:space="preserve">Arjun Subramanyam Varalakshmi, Chong Wang, and Christoph F. </w:t>
-            </w:r>
-            <w:proofErr w:type="spellStart"/>
-            <w:r>
-              <w:rPr>
-                <w:rFonts w:asciiTheme="majorHAnsi" w:hAnsiTheme="majorHAnsi" w:cstheme="majorHAnsi"/>
-                <w:color w:val="000000"/>
-                <w:sz w:val="22"/>
-                <w:szCs w:val="22"/>
-              </w:rPr>
-              <w:t>Eick</w:t>
-            </w:r>
-            <w:proofErr w:type="spellEnd"/>
-            <w:r>
-              <w:rPr>
-                <w:rFonts w:asciiTheme="majorHAnsi" w:hAnsiTheme="majorHAnsi" w:cstheme="majorHAnsi"/>
-                <w:color w:val="000000"/>
-                <w:sz w:val="22"/>
-                <w:szCs w:val="22"/>
-              </w:rPr>
-              <w:t>. 2019. Fast proximity graph generation with spark. In </w:t>
-            </w:r>
-            <w:r>
-              <w:rPr>
-                <w:rFonts w:asciiTheme="majorHAnsi" w:hAnsiTheme="majorHAnsi" w:cstheme="majorHAnsi"/>
-                <w:i/>
-                <w:iCs/>
-                <w:color w:val="000000"/>
-                <w:sz w:val="22"/>
-                <w:szCs w:val="22"/>
-              </w:rPr>
-              <w:t>Proceedings of the 8th ACM SIGSPATIAL International Workshop on Analytics for Big Geospatial Data</w:t>
-            </w:r>
-            <w:r>
-              <w:rPr>
-                <w:rFonts w:asciiTheme="majorHAnsi" w:hAnsiTheme="majorHAnsi" w:cstheme="majorHAnsi"/>
-                <w:color w:val="000000"/>
-                <w:sz w:val="22"/>
-                <w:szCs w:val="22"/>
-              </w:rPr>
-              <w:t>, ACM, New York, NY, USA.</w:t>
-            </w:r>
-          </w:p>
-        </w:tc>
-      </w:tr>
-      <w:tr>
-        <w:trPr>
-          <w:trHeight w:val="467"/>
-        </w:trPr>
-        <w:tc>
-          <w:tcPr>
-            <w:tcW w:w="985" w:type="dxa"/>
-            <w:hideMark/>
-          </w:tcPr>
-          <w:p>
-            <w:pPr>
-              <w:pStyle w:val="NormalWeb"/>
-              <w:rPr>
-                <w:rFonts w:asciiTheme="majorHAnsi" w:hAnsiTheme="majorHAnsi" w:cstheme="majorHAnsi"/>
-                <w:color w:val="000000"/>
-                <w:sz w:val="22"/>
-                <w:szCs w:val="22"/>
-              </w:rPr>
-            </w:pPr>
-            <w:r>
-              <w:rPr>
-                <w:rFonts w:asciiTheme="majorHAnsi" w:hAnsiTheme="majorHAnsi" w:cstheme="majorHAnsi"/>
-                <w:color w:val="000000"/>
-                <w:sz w:val="22"/>
-                <w:szCs w:val="22"/>
-              </w:rPr>
-              <w:t>[SB-7]</w:t>
-            </w:r>
-          </w:p>
-        </w:tc>
-        <w:tc>
-          <w:tcPr>
-            <w:tcW w:w="8025" w:type="dxa"/>
-            <w:hideMark/>
-          </w:tcPr>
-          <w:p>
-            <w:pPr>
-              <w:pStyle w:val="NormalWeb"/>
-              <w:rPr>
-                <w:rFonts w:asciiTheme="majorHAnsi" w:hAnsiTheme="majorHAnsi" w:cstheme="majorHAnsi"/>
-                <w:color w:val="000000"/>
-                <w:sz w:val="22"/>
-                <w:szCs w:val="22"/>
-              </w:rPr>
-            </w:pPr>
-            <w:proofErr w:type="spellStart"/>
-            <w:r>
-              <w:rPr>
-                <w:rFonts w:asciiTheme="majorHAnsi" w:hAnsiTheme="majorHAnsi" w:cstheme="majorHAnsi"/>
-                <w:color w:val="000000"/>
-                <w:sz w:val="22"/>
-                <w:szCs w:val="22"/>
-              </w:rPr>
-              <w:t>Zhiliang</w:t>
-            </w:r>
-            <w:proofErr w:type="spellEnd"/>
-            <w:r>
-              <w:rPr>
-                <w:rFonts w:asciiTheme="majorHAnsi" w:hAnsiTheme="majorHAnsi" w:cstheme="majorHAnsi"/>
-                <w:color w:val="000000"/>
-                <w:sz w:val="22"/>
-                <w:szCs w:val="22"/>
-              </w:rPr>
-              <w:t xml:space="preserve"> Zhu, </w:t>
-            </w:r>
-            <w:proofErr w:type="spellStart"/>
-            <w:r>
-              <w:rPr>
-                <w:rFonts w:asciiTheme="majorHAnsi" w:hAnsiTheme="majorHAnsi" w:cstheme="majorHAnsi"/>
-                <w:color w:val="000000"/>
-                <w:sz w:val="22"/>
-                <w:szCs w:val="22"/>
-              </w:rPr>
-              <w:t>Jie</w:t>
-            </w:r>
-            <w:proofErr w:type="spellEnd"/>
-            <w:r>
-              <w:rPr>
-                <w:rFonts w:asciiTheme="majorHAnsi" w:hAnsiTheme="majorHAnsi" w:cstheme="majorHAnsi"/>
-                <w:color w:val="000000"/>
-                <w:sz w:val="22"/>
-                <w:szCs w:val="22"/>
-              </w:rPr>
-              <w:t xml:space="preserve"> Liang, </w:t>
-            </w:r>
-            <w:proofErr w:type="spellStart"/>
-            <w:r>
-              <w:rPr>
-                <w:rFonts w:asciiTheme="majorHAnsi" w:hAnsiTheme="majorHAnsi" w:cstheme="majorHAnsi"/>
-                <w:color w:val="000000"/>
-                <w:sz w:val="22"/>
-                <w:szCs w:val="22"/>
-              </w:rPr>
-              <w:t>Deyang</w:t>
-            </w:r>
-            <w:proofErr w:type="spellEnd"/>
-            <w:r>
-              <w:rPr>
-                <w:rFonts w:asciiTheme="majorHAnsi" w:hAnsiTheme="majorHAnsi" w:cstheme="majorHAnsi"/>
-                <w:color w:val="000000"/>
-                <w:sz w:val="22"/>
-                <w:szCs w:val="22"/>
-              </w:rPr>
-              <w:t xml:space="preserve"> Li, Hai Yu, and </w:t>
-            </w:r>
-            <w:proofErr w:type="spellStart"/>
-            <w:r>
-              <w:rPr>
-                <w:rFonts w:asciiTheme="majorHAnsi" w:hAnsiTheme="majorHAnsi" w:cstheme="majorHAnsi"/>
-                <w:color w:val="000000"/>
-                <w:sz w:val="22"/>
-                <w:szCs w:val="22"/>
-              </w:rPr>
-              <w:t>Guoqi</w:t>
-            </w:r>
-            <w:proofErr w:type="spellEnd"/>
-            <w:r>
-              <w:rPr>
-                <w:rFonts w:asciiTheme="majorHAnsi" w:hAnsiTheme="majorHAnsi" w:cstheme="majorHAnsi"/>
-                <w:color w:val="000000"/>
-                <w:sz w:val="22"/>
-                <w:szCs w:val="22"/>
-              </w:rPr>
-              <w:t xml:space="preserve"> Liu. 2019. Hot topic detection based on a refined TF-IDF algorithm. </w:t>
-            </w:r>
-            <w:r>
-              <w:rPr>
-                <w:rFonts w:asciiTheme="majorHAnsi" w:hAnsiTheme="majorHAnsi" w:cstheme="majorHAnsi"/>
-                <w:i/>
-                <w:iCs/>
-                <w:color w:val="000000"/>
-                <w:sz w:val="22"/>
-                <w:szCs w:val="22"/>
-              </w:rPr>
-              <w:t>IEEE Access</w:t>
-            </w:r>
-            <w:r>
-              <w:rPr>
-                <w:rFonts w:asciiTheme="majorHAnsi" w:hAnsiTheme="majorHAnsi" w:cstheme="majorHAnsi"/>
-                <w:color w:val="000000"/>
-                <w:sz w:val="22"/>
-                <w:szCs w:val="22"/>
-              </w:rPr>
-              <w:t> 7, (2019), 1–1.</w:t>
-            </w:r>
-          </w:p>
-        </w:tc>
-      </w:tr>
-      <w:tr>
-        <w:tc>
-          <w:tcPr>
-            <w:tcW w:w="985" w:type="dxa"/>
-          </w:tcPr>
-          <w:p>
-            <w:pPr>
-              <w:pStyle w:val="NormalWeb"/>
-              <w:rPr>
-                <w:rFonts w:asciiTheme="majorHAnsi" w:hAnsiTheme="majorHAnsi" w:cstheme="majorHAnsi"/>
-                <w:color w:val="000000"/>
-                <w:sz w:val="22"/>
-                <w:szCs w:val="22"/>
-              </w:rPr>
-            </w:pPr>
-            <w:r>
-              <w:rPr>
-                <w:rFonts w:asciiTheme="majorHAnsi" w:hAnsiTheme="majorHAnsi" w:cstheme="majorHAnsi"/>
-                <w:color w:val="000000"/>
-                <w:sz w:val="22"/>
-                <w:szCs w:val="22"/>
-              </w:rPr>
-              <w:t>[SB-8]</w:t>
-            </w:r>
-          </w:p>
-        </w:tc>
-        <w:tc>
-          <w:tcPr>
-            <w:tcW w:w="8025" w:type="dxa"/>
-          </w:tcPr>
-          <w:p>
-            <w:pPr>
-              <w:pStyle w:val="NormalWeb"/>
-              <w:rPr>
-                <w:rFonts w:asciiTheme="majorHAnsi" w:hAnsiTheme="majorHAnsi" w:cstheme="majorHAnsi"/>
-                <w:color w:val="000000"/>
-                <w:sz w:val="22"/>
-                <w:szCs w:val="22"/>
-              </w:rPr>
-            </w:pPr>
-            <w:r>
-              <w:rPr>
-                <w:rFonts w:asciiTheme="majorHAnsi" w:hAnsiTheme="majorHAnsi" w:cstheme="majorHAnsi"/>
-                <w:color w:val="000000"/>
-                <w:sz w:val="22"/>
-                <w:szCs w:val="22"/>
-              </w:rPr>
-              <w:t xml:space="preserve">Isabella Gagliardi and Maria Teresa </w:t>
-            </w:r>
-            <w:proofErr w:type="spellStart"/>
-            <w:r>
-              <w:rPr>
-                <w:rFonts w:asciiTheme="majorHAnsi" w:hAnsiTheme="majorHAnsi" w:cstheme="majorHAnsi"/>
-                <w:color w:val="000000"/>
-                <w:sz w:val="22"/>
-                <w:szCs w:val="22"/>
-              </w:rPr>
-              <w:t>Artese</w:t>
-            </w:r>
-            <w:proofErr w:type="spellEnd"/>
-            <w:r>
-              <w:rPr>
-                <w:rFonts w:asciiTheme="majorHAnsi" w:hAnsiTheme="majorHAnsi" w:cstheme="majorHAnsi"/>
-                <w:color w:val="000000"/>
-                <w:sz w:val="22"/>
-                <w:szCs w:val="22"/>
-              </w:rPr>
-              <w:t xml:space="preserve">. 2020. Semantic unsupervised automatic </w:t>
-            </w:r>
-            <w:proofErr w:type="spellStart"/>
-            <w:r>
-              <w:rPr>
-                <w:rFonts w:asciiTheme="majorHAnsi" w:hAnsiTheme="majorHAnsi" w:cstheme="majorHAnsi"/>
-                <w:color w:val="000000"/>
-                <w:sz w:val="22"/>
-                <w:szCs w:val="22"/>
-              </w:rPr>
-              <w:t>keyphrases</w:t>
-            </w:r>
-            <w:proofErr w:type="spellEnd"/>
-            <w:r>
-              <w:rPr>
-                <w:rFonts w:asciiTheme="majorHAnsi" w:hAnsiTheme="majorHAnsi" w:cstheme="majorHAnsi"/>
-                <w:color w:val="000000"/>
-                <w:sz w:val="22"/>
-                <w:szCs w:val="22"/>
-              </w:rPr>
-              <w:t xml:space="preserve"> extraction by integrating word embedding with clustering methods. Multimodal technol. </w:t>
-            </w:r>
-            <w:proofErr w:type="gramStart"/>
-            <w:r>
-              <w:rPr>
-                <w:rFonts w:asciiTheme="majorHAnsi" w:hAnsiTheme="majorHAnsi" w:cstheme="majorHAnsi"/>
-                <w:color w:val="000000"/>
-                <w:sz w:val="22"/>
-                <w:szCs w:val="22"/>
-              </w:rPr>
-              <w:t>interact</w:t>
-            </w:r>
-            <w:proofErr w:type="gramEnd"/>
-            <w:r>
-              <w:rPr>
-                <w:rFonts w:asciiTheme="majorHAnsi" w:hAnsiTheme="majorHAnsi" w:cstheme="majorHAnsi"/>
-                <w:color w:val="000000"/>
-                <w:sz w:val="22"/>
-                <w:szCs w:val="22"/>
-              </w:rPr>
-              <w:t>. 4, 2 (2020), 30.</w:t>
-            </w:r>
           </w:p>
         </w:tc>
       </w:tr>
@@ -4244,15 +3765,11 @@
     <w:p>
       <w:pPr>
         <w:rPr>
-          <w:rFonts w:ascii="Times New Roman" w:eastAsia="Times New Roman" w:hAnsi="Times New Roman" w:cs="Times New Roman"/>
-        </w:rPr>
-      </w:pPr>
-      <w:r>
-        <w:rPr>
-          <w:rFonts w:ascii="Times New Roman" w:eastAsia="Times New Roman" w:hAnsi="Times New Roman" w:cs="Times New Roman"/>
-        </w:rPr>
-        <w:tab/>
-      </w:r>
+          <w:rFonts w:asciiTheme="majorHAnsi" w:eastAsia="Times New Roman" w:hAnsiTheme="majorHAnsi" w:cstheme="majorHAnsi"/>
+          <w:sz w:val="22"/>
+          <w:szCs w:val="22"/>
+        </w:rPr>
+      </w:pPr>
     </w:p>
     <w:p>
       <w:pPr>
@@ -4268,7 +3785,23 @@
           <w:sz w:val="22"/>
           <w:szCs w:val="22"/>
         </w:rPr>
-        <w:t>Brian Tran’s Literature Survey:</w:t>
+        <w:t>Scott’s Lit</w:t>
+      </w:r>
+      <w:r>
+        <w:rPr>
+          <w:rFonts w:asciiTheme="majorHAnsi" w:eastAsia="Times New Roman" w:hAnsiTheme="majorHAnsi" w:cstheme="majorHAnsi"/>
+          <w:sz w:val="22"/>
+          <w:szCs w:val="22"/>
+        </w:rPr>
+        <w:t>erature</w:t>
+      </w:r>
+      <w:r>
+        <w:rPr>
+          <w:rFonts w:asciiTheme="majorHAnsi" w:eastAsia="Times New Roman" w:hAnsiTheme="majorHAnsi" w:cstheme="majorHAnsi"/>
+          <w:sz w:val="22"/>
+          <w:szCs w:val="22"/>
+        </w:rPr>
+        <w:t xml:space="preserve"> Survey</w:t>
       </w:r>
     </w:p>
     <w:tbl>
@@ -4303,25 +3836,7 @@
                 <w:sz w:val="22"/>
                 <w:szCs w:val="22"/>
               </w:rPr>
-              <w:t>[</w:t>
-            </w:r>
-            <w:r>
-              <w:rPr>
-                <w:rFonts w:asciiTheme="majorHAnsi" w:hAnsiTheme="majorHAnsi" w:cstheme="majorHAnsi"/>
-                <w:color w:val="000000"/>
-                <w:sz w:val="22"/>
-                <w:szCs w:val="22"/>
-              </w:rPr>
-              <w:t>BT</w:t>
-            </w:r>
-            <w:r>
-              <w:rPr>
-                <w:rFonts w:asciiTheme="majorHAnsi" w:hAnsiTheme="majorHAnsi" w:cstheme="majorHAnsi"/>
-                <w:color w:val="000000"/>
-                <w:sz w:val="22"/>
-                <w:szCs w:val="22"/>
-              </w:rPr>
-              <w:t>-1]</w:t>
+              <w:t>[SB-1]</w:t>
             </w:r>
           </w:p>
         </w:tc>
@@ -4331,6 +3846,971 @@
           </w:tcPr>
           <w:p>
             <w:pPr>
+              <w:pStyle w:val="NormalWeb"/>
+              <w:rPr>
+                <w:rFonts w:asciiTheme="majorHAnsi" w:hAnsiTheme="majorHAnsi" w:cstheme="majorHAnsi"/>
+                <w:color w:val="000000"/>
+                <w:sz w:val="22"/>
+                <w:szCs w:val="22"/>
+              </w:rPr>
+            </w:pPr>
+            <w:r>
+              <w:rPr>
+                <w:rFonts w:asciiTheme="majorHAnsi" w:hAnsiTheme="majorHAnsi" w:cstheme="majorHAnsi"/>
+                <w:color w:val="000000"/>
+                <w:sz w:val="22"/>
+                <w:szCs w:val="22"/>
+              </w:rPr>
+              <w:t xml:space="preserve">Rubén Hernández-Murillo, Michael T. </w:t>
+            </w:r>
+            <w:proofErr w:type="spellStart"/>
+            <w:r>
+              <w:rPr>
+                <w:rFonts w:asciiTheme="majorHAnsi" w:hAnsiTheme="majorHAnsi" w:cstheme="majorHAnsi"/>
+                <w:color w:val="000000"/>
+                <w:sz w:val="22"/>
+                <w:szCs w:val="22"/>
+              </w:rPr>
+              <w:t>Owyang</w:t>
+            </w:r>
+            <w:proofErr w:type="spellEnd"/>
+            <w:r>
+              <w:rPr>
+                <w:rFonts w:asciiTheme="majorHAnsi" w:hAnsiTheme="majorHAnsi" w:cstheme="majorHAnsi"/>
+                <w:color w:val="000000"/>
+                <w:sz w:val="22"/>
+                <w:szCs w:val="22"/>
+              </w:rPr>
+              <w:t>, and Margarita Rubio. 2017. Clustered housing cycles. </w:t>
+            </w:r>
+            <w:r>
+              <w:rPr>
+                <w:rFonts w:asciiTheme="majorHAnsi" w:hAnsiTheme="majorHAnsi" w:cstheme="majorHAnsi"/>
+                <w:i/>
+                <w:iCs/>
+                <w:color w:val="000000"/>
+                <w:sz w:val="22"/>
+                <w:szCs w:val="22"/>
+              </w:rPr>
+              <w:t>Reg. Sci. Urban Econ.</w:t>
+            </w:r>
+            <w:r>
+              <w:rPr>
+                <w:rFonts w:asciiTheme="majorHAnsi" w:hAnsiTheme="majorHAnsi" w:cstheme="majorHAnsi"/>
+                <w:color w:val="000000"/>
+                <w:sz w:val="22"/>
+                <w:szCs w:val="22"/>
+              </w:rPr>
+              <w:t> 66, (2017), 185–197.</w:t>
+            </w:r>
+          </w:p>
+        </w:tc>
+      </w:tr>
+      <w:tr>
+        <w:tc>
+          <w:tcPr>
+            <w:tcW w:w="985" w:type="dxa"/>
+          </w:tcPr>
+          <w:p>
+            <w:pPr>
+              <w:pStyle w:val="NormalWeb"/>
+              <w:rPr>
+                <w:rFonts w:asciiTheme="majorHAnsi" w:hAnsiTheme="majorHAnsi" w:cstheme="majorHAnsi"/>
+                <w:color w:val="000000"/>
+                <w:sz w:val="22"/>
+                <w:szCs w:val="22"/>
+              </w:rPr>
+            </w:pPr>
+            <w:r>
+              <w:rPr>
+                <w:rFonts w:asciiTheme="majorHAnsi" w:hAnsiTheme="majorHAnsi" w:cstheme="majorHAnsi"/>
+                <w:color w:val="000000"/>
+                <w:sz w:val="22"/>
+                <w:szCs w:val="22"/>
+              </w:rPr>
+              <w:t>[SB-2]</w:t>
+            </w:r>
+          </w:p>
+        </w:tc>
+        <w:tc>
+          <w:tcPr>
+            <w:tcW w:w="8025" w:type="dxa"/>
+          </w:tcPr>
+          <w:p>
+            <w:pPr>
+              <w:pStyle w:val="NormalWeb"/>
+              <w:rPr>
+                <w:rFonts w:asciiTheme="majorHAnsi" w:hAnsiTheme="majorHAnsi" w:cstheme="majorHAnsi"/>
+                <w:color w:val="000000"/>
+                <w:sz w:val="22"/>
+                <w:szCs w:val="22"/>
+              </w:rPr>
+            </w:pPr>
+            <w:r>
+              <w:rPr>
+                <w:rFonts w:asciiTheme="majorHAnsi" w:hAnsiTheme="majorHAnsi" w:cstheme="majorHAnsi"/>
+                <w:color w:val="000000"/>
+                <w:sz w:val="22"/>
+                <w:szCs w:val="22"/>
+              </w:rPr>
+              <w:t xml:space="preserve">Massimo </w:t>
+            </w:r>
+            <w:proofErr w:type="spellStart"/>
+            <w:r>
+              <w:rPr>
+                <w:rFonts w:asciiTheme="majorHAnsi" w:hAnsiTheme="majorHAnsi" w:cstheme="majorHAnsi"/>
+                <w:color w:val="000000"/>
+                <w:sz w:val="22"/>
+                <w:szCs w:val="22"/>
+              </w:rPr>
+              <w:t>Cecchini</w:t>
+            </w:r>
+            <w:proofErr w:type="spellEnd"/>
+            <w:r>
+              <w:rPr>
+                <w:rFonts w:asciiTheme="majorHAnsi" w:hAnsiTheme="majorHAnsi" w:cstheme="majorHAnsi"/>
+                <w:color w:val="000000"/>
+                <w:sz w:val="22"/>
+                <w:szCs w:val="22"/>
+              </w:rPr>
+              <w:t xml:space="preserve">, Ilaria </w:t>
+            </w:r>
+            <w:proofErr w:type="spellStart"/>
+            <w:r>
+              <w:rPr>
+                <w:rFonts w:asciiTheme="majorHAnsi" w:hAnsiTheme="majorHAnsi" w:cstheme="majorHAnsi"/>
+                <w:color w:val="000000"/>
+                <w:sz w:val="22"/>
+                <w:szCs w:val="22"/>
+              </w:rPr>
+              <w:t>Zambon</w:t>
+            </w:r>
+            <w:proofErr w:type="spellEnd"/>
+            <w:r>
+              <w:rPr>
+                <w:rFonts w:asciiTheme="majorHAnsi" w:hAnsiTheme="majorHAnsi" w:cstheme="majorHAnsi"/>
+                <w:color w:val="000000"/>
+                <w:sz w:val="22"/>
+                <w:szCs w:val="22"/>
+              </w:rPr>
+              <w:t xml:space="preserve">, and Luca </w:t>
+            </w:r>
+            <w:proofErr w:type="spellStart"/>
+            <w:r>
+              <w:rPr>
+                <w:rFonts w:asciiTheme="majorHAnsi" w:hAnsiTheme="majorHAnsi" w:cstheme="majorHAnsi"/>
+                <w:color w:val="000000"/>
+                <w:sz w:val="22"/>
+                <w:szCs w:val="22"/>
+              </w:rPr>
+              <w:t>Salvati</w:t>
+            </w:r>
+            <w:proofErr w:type="spellEnd"/>
+            <w:r>
+              <w:rPr>
+                <w:rFonts w:asciiTheme="majorHAnsi" w:hAnsiTheme="majorHAnsi" w:cstheme="majorHAnsi"/>
+                <w:color w:val="000000"/>
+                <w:sz w:val="22"/>
+                <w:szCs w:val="22"/>
+              </w:rPr>
+              <w:t>. 2019. Housing and the city: A spatial analysis of residential building activity and the Socio-demographic background in a Mediterranean city, 1990–2017. </w:t>
+            </w:r>
+            <w:r>
+              <w:rPr>
+                <w:rFonts w:asciiTheme="majorHAnsi" w:hAnsiTheme="majorHAnsi" w:cstheme="majorHAnsi"/>
+                <w:i/>
+                <w:iCs/>
+                <w:color w:val="000000"/>
+                <w:sz w:val="22"/>
+                <w:szCs w:val="22"/>
+              </w:rPr>
+              <w:t>Sustainability</w:t>
+            </w:r>
+            <w:r>
+              <w:rPr>
+                <w:rFonts w:asciiTheme="majorHAnsi" w:hAnsiTheme="majorHAnsi" w:cstheme="majorHAnsi"/>
+                <w:color w:val="000000"/>
+                <w:sz w:val="22"/>
+                <w:szCs w:val="22"/>
+              </w:rPr>
+              <w:t> 11, 2 (2019), 375.</w:t>
+            </w:r>
+          </w:p>
+        </w:tc>
+      </w:tr>
+      <w:tr>
+        <w:tc>
+          <w:tcPr>
+            <w:tcW w:w="985" w:type="dxa"/>
+          </w:tcPr>
+          <w:p>
+            <w:pPr>
+              <w:pStyle w:val="NormalWeb"/>
+              <w:rPr>
+                <w:rFonts w:asciiTheme="majorHAnsi" w:hAnsiTheme="majorHAnsi" w:cstheme="majorHAnsi"/>
+                <w:color w:val="000000"/>
+                <w:sz w:val="22"/>
+                <w:szCs w:val="22"/>
+              </w:rPr>
+            </w:pPr>
+            <w:r>
+              <w:rPr>
+                <w:rFonts w:asciiTheme="majorHAnsi" w:hAnsiTheme="majorHAnsi" w:cstheme="majorHAnsi"/>
+                <w:color w:val="000000"/>
+                <w:sz w:val="22"/>
+                <w:szCs w:val="22"/>
+              </w:rPr>
+              <w:t>[SB-3]</w:t>
+            </w:r>
+          </w:p>
+        </w:tc>
+        <w:tc>
+          <w:tcPr>
+            <w:tcW w:w="8025" w:type="dxa"/>
+          </w:tcPr>
+          <w:p>
+            <w:pPr>
+              <w:pStyle w:val="NormalWeb"/>
+              <w:rPr>
+                <w:rFonts w:asciiTheme="majorHAnsi" w:hAnsiTheme="majorHAnsi" w:cstheme="majorHAnsi"/>
+                <w:color w:val="000000"/>
+                <w:sz w:val="22"/>
+                <w:szCs w:val="22"/>
+              </w:rPr>
+            </w:pPr>
+            <w:r>
+              <w:rPr>
+                <w:rFonts w:asciiTheme="majorHAnsi" w:hAnsiTheme="majorHAnsi" w:cstheme="majorHAnsi"/>
+                <w:color w:val="000000"/>
+                <w:sz w:val="22"/>
+                <w:szCs w:val="22"/>
+              </w:rPr>
+              <w:t xml:space="preserve">Velma Johnson. 2018. A Spatial Analysis of Red X Properties and its Correlation to Foreclosed Properties within the City of Chicago.  </w:t>
+            </w:r>
+            <w:r>
+              <w:rPr>
+                <w:rFonts w:asciiTheme="majorHAnsi" w:hAnsiTheme="majorHAnsi" w:cstheme="majorHAnsi"/>
+                <w:i/>
+                <w:color w:val="000000"/>
+                <w:sz w:val="22"/>
+                <w:szCs w:val="22"/>
+              </w:rPr>
+              <w:t>A Thesis Submitted to the Faculty in the Department of Geography in Partial Fulfillment for the degree of Masters of Geography</w:t>
+            </w:r>
+            <w:r>
+              <w:rPr>
+                <w:rFonts w:asciiTheme="majorHAnsi" w:hAnsiTheme="majorHAnsi" w:cstheme="majorHAnsi"/>
+                <w:color w:val="000000"/>
+                <w:sz w:val="22"/>
+                <w:szCs w:val="22"/>
+              </w:rPr>
+              <w:t>, Chicago State University (2018).</w:t>
+            </w:r>
+          </w:p>
+        </w:tc>
+      </w:tr>
+      <w:tr>
+        <w:tc>
+          <w:tcPr>
+            <w:tcW w:w="985" w:type="dxa"/>
+          </w:tcPr>
+          <w:p>
+            <w:pPr>
+              <w:pStyle w:val="NormalWeb"/>
+              <w:rPr>
+                <w:rFonts w:asciiTheme="majorHAnsi" w:hAnsiTheme="majorHAnsi" w:cstheme="majorHAnsi"/>
+                <w:color w:val="000000"/>
+                <w:sz w:val="22"/>
+                <w:szCs w:val="22"/>
+              </w:rPr>
+            </w:pPr>
+            <w:r>
+              <w:rPr>
+                <w:rFonts w:asciiTheme="majorHAnsi" w:hAnsiTheme="majorHAnsi" w:cstheme="majorHAnsi"/>
+                <w:color w:val="000000"/>
+                <w:sz w:val="22"/>
+                <w:szCs w:val="22"/>
+              </w:rPr>
+              <w:t>[SB-4]</w:t>
+            </w:r>
+          </w:p>
+        </w:tc>
+        <w:tc>
+          <w:tcPr>
+            <w:tcW w:w="8025" w:type="dxa"/>
+          </w:tcPr>
+          <w:p>
+            <w:pPr>
+              <w:pStyle w:val="NormalWeb"/>
+              <w:rPr>
+                <w:rFonts w:asciiTheme="majorHAnsi" w:hAnsiTheme="majorHAnsi" w:cstheme="majorHAnsi"/>
+                <w:color w:val="000000"/>
+                <w:sz w:val="22"/>
+                <w:szCs w:val="22"/>
+              </w:rPr>
+            </w:pPr>
+            <w:r>
+              <w:rPr>
+                <w:rFonts w:asciiTheme="majorHAnsi" w:hAnsiTheme="majorHAnsi" w:cstheme="majorHAnsi"/>
+                <w:color w:val="000000"/>
+                <w:sz w:val="22"/>
+                <w:szCs w:val="22"/>
+              </w:rPr>
+              <w:t xml:space="preserve">Melissa </w:t>
+            </w:r>
+            <w:proofErr w:type="spellStart"/>
+            <w:r>
+              <w:rPr>
+                <w:rFonts w:asciiTheme="majorHAnsi" w:hAnsiTheme="majorHAnsi" w:cstheme="majorHAnsi"/>
+                <w:color w:val="000000"/>
+                <w:sz w:val="22"/>
+                <w:szCs w:val="22"/>
+              </w:rPr>
+              <w:t>Shakro</w:t>
+            </w:r>
+            <w:proofErr w:type="spellEnd"/>
+            <w:r>
+              <w:rPr>
+                <w:rFonts w:asciiTheme="majorHAnsi" w:hAnsiTheme="majorHAnsi" w:cstheme="majorHAnsi"/>
+                <w:color w:val="000000"/>
+                <w:sz w:val="22"/>
+                <w:szCs w:val="22"/>
+              </w:rPr>
+              <w:t>. 2013. Tracking neighborhood development and behavioral trends with building permits in Austin, Texas. </w:t>
+            </w:r>
+            <w:r>
+              <w:rPr>
+                <w:rFonts w:asciiTheme="majorHAnsi" w:hAnsiTheme="majorHAnsi" w:cstheme="majorHAnsi"/>
+                <w:i/>
+                <w:iCs/>
+                <w:color w:val="000000"/>
+                <w:sz w:val="22"/>
+                <w:szCs w:val="22"/>
+              </w:rPr>
+              <w:t>J. Maps</w:t>
+            </w:r>
+            <w:r>
+              <w:rPr>
+                <w:rFonts w:asciiTheme="majorHAnsi" w:hAnsiTheme="majorHAnsi" w:cstheme="majorHAnsi"/>
+                <w:color w:val="000000"/>
+                <w:sz w:val="22"/>
+                <w:szCs w:val="22"/>
+              </w:rPr>
+              <w:t> 9, 2 (2013), 189–197.</w:t>
+            </w:r>
+          </w:p>
+        </w:tc>
+      </w:tr>
+      <w:tr>
+        <w:tc>
+          <w:tcPr>
+            <w:tcW w:w="985" w:type="dxa"/>
+          </w:tcPr>
+          <w:p>
+            <w:pPr>
+              <w:pStyle w:val="NormalWeb"/>
+              <w:rPr>
+                <w:rFonts w:asciiTheme="majorHAnsi" w:hAnsiTheme="majorHAnsi" w:cstheme="majorHAnsi"/>
+                <w:color w:val="000000"/>
+                <w:sz w:val="22"/>
+                <w:szCs w:val="22"/>
+              </w:rPr>
+            </w:pPr>
+            <w:r>
+              <w:rPr>
+                <w:rFonts w:asciiTheme="majorHAnsi" w:hAnsiTheme="majorHAnsi" w:cstheme="majorHAnsi"/>
+                <w:color w:val="000000"/>
+                <w:sz w:val="22"/>
+                <w:szCs w:val="22"/>
+              </w:rPr>
+              <w:t>[SB-5]</w:t>
+            </w:r>
+          </w:p>
+        </w:tc>
+        <w:tc>
+          <w:tcPr>
+            <w:tcW w:w="8025" w:type="dxa"/>
+          </w:tcPr>
+          <w:p>
+            <w:pPr>
+              <w:pStyle w:val="NormalWeb"/>
+              <w:rPr>
+                <w:rFonts w:asciiTheme="majorHAnsi" w:hAnsiTheme="majorHAnsi" w:cstheme="majorHAnsi"/>
+                <w:color w:val="000000"/>
+                <w:sz w:val="22"/>
+                <w:szCs w:val="22"/>
+              </w:rPr>
+            </w:pPr>
+            <w:r>
+              <w:rPr>
+                <w:rFonts w:asciiTheme="majorHAnsi" w:hAnsiTheme="majorHAnsi" w:cstheme="majorHAnsi"/>
+                <w:color w:val="000000"/>
+                <w:sz w:val="22"/>
+                <w:szCs w:val="22"/>
+              </w:rPr>
+              <w:t xml:space="preserve">Margherita Carlucci, </w:t>
+            </w:r>
+            <w:proofErr w:type="spellStart"/>
+            <w:r>
+              <w:rPr>
+                <w:rFonts w:asciiTheme="majorHAnsi" w:hAnsiTheme="majorHAnsi" w:cstheme="majorHAnsi"/>
+                <w:color w:val="000000"/>
+                <w:sz w:val="22"/>
+                <w:szCs w:val="22"/>
+              </w:rPr>
+              <w:t>Efstathios</w:t>
+            </w:r>
+            <w:proofErr w:type="spellEnd"/>
+            <w:r>
+              <w:rPr>
+                <w:rFonts w:asciiTheme="majorHAnsi" w:hAnsiTheme="majorHAnsi" w:cstheme="majorHAnsi"/>
+                <w:color w:val="000000"/>
+                <w:sz w:val="22"/>
+                <w:szCs w:val="22"/>
+              </w:rPr>
+              <w:t xml:space="preserve"> </w:t>
+            </w:r>
+            <w:proofErr w:type="spellStart"/>
+            <w:r>
+              <w:rPr>
+                <w:rFonts w:asciiTheme="majorHAnsi" w:hAnsiTheme="majorHAnsi" w:cstheme="majorHAnsi"/>
+                <w:color w:val="000000"/>
+                <w:sz w:val="22"/>
+                <w:szCs w:val="22"/>
+              </w:rPr>
+              <w:t>Grigoriadis</w:t>
+            </w:r>
+            <w:proofErr w:type="spellEnd"/>
+            <w:r>
+              <w:rPr>
+                <w:rFonts w:asciiTheme="majorHAnsi" w:hAnsiTheme="majorHAnsi" w:cstheme="majorHAnsi"/>
+                <w:color w:val="000000"/>
+                <w:sz w:val="22"/>
+                <w:szCs w:val="22"/>
+              </w:rPr>
+              <w:t xml:space="preserve">, Giuseppe </w:t>
+            </w:r>
+            <w:proofErr w:type="spellStart"/>
+            <w:r>
+              <w:rPr>
+                <w:rFonts w:asciiTheme="majorHAnsi" w:hAnsiTheme="majorHAnsi" w:cstheme="majorHAnsi"/>
+                <w:color w:val="000000"/>
+                <w:sz w:val="22"/>
+                <w:szCs w:val="22"/>
+              </w:rPr>
+              <w:t>Venanzoni</w:t>
+            </w:r>
+            <w:proofErr w:type="spellEnd"/>
+            <w:r>
+              <w:rPr>
+                <w:rFonts w:asciiTheme="majorHAnsi" w:hAnsiTheme="majorHAnsi" w:cstheme="majorHAnsi"/>
+                <w:color w:val="000000"/>
+                <w:sz w:val="22"/>
+                <w:szCs w:val="22"/>
+              </w:rPr>
+              <w:t xml:space="preserve">, and Luca </w:t>
+            </w:r>
+            <w:proofErr w:type="spellStart"/>
+            <w:r>
+              <w:rPr>
+                <w:rFonts w:asciiTheme="majorHAnsi" w:hAnsiTheme="majorHAnsi" w:cstheme="majorHAnsi"/>
+                <w:color w:val="000000"/>
+                <w:sz w:val="22"/>
+                <w:szCs w:val="22"/>
+              </w:rPr>
+              <w:t>Salvati</w:t>
+            </w:r>
+            <w:proofErr w:type="spellEnd"/>
+            <w:r>
+              <w:rPr>
+                <w:rFonts w:asciiTheme="majorHAnsi" w:hAnsiTheme="majorHAnsi" w:cstheme="majorHAnsi"/>
+                <w:color w:val="000000"/>
+                <w:sz w:val="22"/>
+                <w:szCs w:val="22"/>
+              </w:rPr>
+              <w:t>. 2018. Crisis-driven changes in construction patterns: evidence from building permits in a Mediterranean city. </w:t>
+            </w:r>
+            <w:proofErr w:type="spellStart"/>
+            <w:r>
+              <w:rPr>
+                <w:rFonts w:asciiTheme="majorHAnsi" w:hAnsiTheme="majorHAnsi" w:cstheme="majorHAnsi"/>
+                <w:i/>
+                <w:iCs/>
+                <w:color w:val="000000"/>
+                <w:sz w:val="22"/>
+                <w:szCs w:val="22"/>
+              </w:rPr>
+              <w:t>Hous</w:t>
+            </w:r>
+            <w:proofErr w:type="spellEnd"/>
+            <w:r>
+              <w:rPr>
+                <w:rFonts w:asciiTheme="majorHAnsi" w:hAnsiTheme="majorHAnsi" w:cstheme="majorHAnsi"/>
+                <w:i/>
+                <w:iCs/>
+                <w:color w:val="000000"/>
+                <w:sz w:val="22"/>
+                <w:szCs w:val="22"/>
+              </w:rPr>
+              <w:t>. Stud.</w:t>
+            </w:r>
+            <w:r>
+              <w:rPr>
+                <w:rFonts w:asciiTheme="majorHAnsi" w:hAnsiTheme="majorHAnsi" w:cstheme="majorHAnsi"/>
+                <w:color w:val="000000"/>
+                <w:sz w:val="22"/>
+                <w:szCs w:val="22"/>
+              </w:rPr>
+              <w:t> 33, 8 (2018), 1151–1174.</w:t>
+            </w:r>
+          </w:p>
+        </w:tc>
+      </w:tr>
+      <w:tr>
+        <w:tc>
+          <w:tcPr>
+            <w:tcW w:w="985" w:type="dxa"/>
+            <w:hideMark/>
+          </w:tcPr>
+          <w:p>
+            <w:pPr>
+              <w:pStyle w:val="NormalWeb"/>
+              <w:rPr>
+                <w:rFonts w:asciiTheme="majorHAnsi" w:hAnsiTheme="majorHAnsi" w:cstheme="majorHAnsi"/>
+                <w:color w:val="000000"/>
+                <w:sz w:val="22"/>
+                <w:szCs w:val="22"/>
+              </w:rPr>
+            </w:pPr>
+            <w:r>
+              <w:rPr>
+                <w:rFonts w:asciiTheme="majorHAnsi" w:hAnsiTheme="majorHAnsi" w:cstheme="majorHAnsi"/>
+                <w:color w:val="000000"/>
+                <w:sz w:val="22"/>
+                <w:szCs w:val="22"/>
+              </w:rPr>
+              <w:t>[SB-6]</w:t>
+            </w:r>
+          </w:p>
+        </w:tc>
+        <w:tc>
+          <w:tcPr>
+            <w:tcW w:w="8025" w:type="dxa"/>
+            <w:hideMark/>
+          </w:tcPr>
+          <w:p>
+            <w:pPr>
+              <w:pStyle w:val="NormalWeb"/>
+              <w:rPr>
+                <w:rFonts w:asciiTheme="majorHAnsi" w:hAnsiTheme="majorHAnsi" w:cstheme="majorHAnsi"/>
+                <w:color w:val="000000"/>
+                <w:sz w:val="22"/>
+                <w:szCs w:val="22"/>
+              </w:rPr>
+            </w:pPr>
+            <w:r>
+              <w:rPr>
+                <w:rFonts w:asciiTheme="majorHAnsi" w:hAnsiTheme="majorHAnsi" w:cstheme="majorHAnsi"/>
+                <w:color w:val="000000"/>
+                <w:sz w:val="22"/>
+                <w:szCs w:val="22"/>
+              </w:rPr>
+              <w:t xml:space="preserve">Arjun Subramanyam Varalakshmi, Chong Wang, and Christoph F. </w:t>
+            </w:r>
+            <w:proofErr w:type="spellStart"/>
+            <w:r>
+              <w:rPr>
+                <w:rFonts w:asciiTheme="majorHAnsi" w:hAnsiTheme="majorHAnsi" w:cstheme="majorHAnsi"/>
+                <w:color w:val="000000"/>
+                <w:sz w:val="22"/>
+                <w:szCs w:val="22"/>
+              </w:rPr>
+              <w:t>Eick</w:t>
+            </w:r>
+            <w:proofErr w:type="spellEnd"/>
+            <w:r>
+              <w:rPr>
+                <w:rFonts w:asciiTheme="majorHAnsi" w:hAnsiTheme="majorHAnsi" w:cstheme="majorHAnsi"/>
+                <w:color w:val="000000"/>
+                <w:sz w:val="22"/>
+                <w:szCs w:val="22"/>
+              </w:rPr>
+              <w:t>. 2019. Fast proximity graph generation with spark. In </w:t>
+            </w:r>
+            <w:r>
+              <w:rPr>
+                <w:rFonts w:asciiTheme="majorHAnsi" w:hAnsiTheme="majorHAnsi" w:cstheme="majorHAnsi"/>
+                <w:i/>
+                <w:iCs/>
+                <w:color w:val="000000"/>
+                <w:sz w:val="22"/>
+                <w:szCs w:val="22"/>
+              </w:rPr>
+              <w:t>Proceedings of the 8th ACM SIGSPATIAL International Workshop on Analytics for Big Geospatial Data</w:t>
+            </w:r>
+            <w:r>
+              <w:rPr>
+                <w:rFonts w:asciiTheme="majorHAnsi" w:hAnsiTheme="majorHAnsi" w:cstheme="majorHAnsi"/>
+                <w:color w:val="000000"/>
+                <w:sz w:val="22"/>
+                <w:szCs w:val="22"/>
+              </w:rPr>
+              <w:t>, ACM, New York, NY, USA.</w:t>
+            </w:r>
+          </w:p>
+        </w:tc>
+      </w:tr>
+      <w:tr>
+        <w:trPr>
+          <w:trHeight w:val="467"/>
+        </w:trPr>
+        <w:tc>
+          <w:tcPr>
+            <w:tcW w:w="985" w:type="dxa"/>
+            <w:hideMark/>
+          </w:tcPr>
+          <w:p>
+            <w:pPr>
+              <w:pStyle w:val="NormalWeb"/>
+              <w:rPr>
+                <w:rFonts w:asciiTheme="majorHAnsi" w:hAnsiTheme="majorHAnsi" w:cstheme="majorHAnsi"/>
+                <w:color w:val="000000"/>
+                <w:sz w:val="22"/>
+                <w:szCs w:val="22"/>
+              </w:rPr>
+            </w:pPr>
+            <w:r>
+              <w:rPr>
+                <w:rFonts w:asciiTheme="majorHAnsi" w:hAnsiTheme="majorHAnsi" w:cstheme="majorHAnsi"/>
+                <w:color w:val="000000"/>
+                <w:sz w:val="22"/>
+                <w:szCs w:val="22"/>
+              </w:rPr>
+              <w:t>[SB-7]</w:t>
+            </w:r>
+          </w:p>
+        </w:tc>
+        <w:tc>
+          <w:tcPr>
+            <w:tcW w:w="8025" w:type="dxa"/>
+            <w:hideMark/>
+          </w:tcPr>
+          <w:p>
+            <w:pPr>
+              <w:pStyle w:val="NormalWeb"/>
+              <w:rPr>
+                <w:rFonts w:asciiTheme="majorHAnsi" w:hAnsiTheme="majorHAnsi" w:cstheme="majorHAnsi"/>
+                <w:color w:val="000000"/>
+                <w:sz w:val="22"/>
+                <w:szCs w:val="22"/>
+              </w:rPr>
+            </w:pPr>
+            <w:proofErr w:type="spellStart"/>
+            <w:r>
+              <w:rPr>
+                <w:rFonts w:asciiTheme="majorHAnsi" w:hAnsiTheme="majorHAnsi" w:cstheme="majorHAnsi"/>
+                <w:color w:val="000000"/>
+                <w:sz w:val="22"/>
+                <w:szCs w:val="22"/>
+              </w:rPr>
+              <w:t>Zhiliang</w:t>
+            </w:r>
+            <w:proofErr w:type="spellEnd"/>
+            <w:r>
+              <w:rPr>
+                <w:rFonts w:asciiTheme="majorHAnsi" w:hAnsiTheme="majorHAnsi" w:cstheme="majorHAnsi"/>
+                <w:color w:val="000000"/>
+                <w:sz w:val="22"/>
+                <w:szCs w:val="22"/>
+              </w:rPr>
+              <w:t xml:space="preserve"> Zhu, </w:t>
+            </w:r>
+            <w:proofErr w:type="spellStart"/>
+            <w:r>
+              <w:rPr>
+                <w:rFonts w:asciiTheme="majorHAnsi" w:hAnsiTheme="majorHAnsi" w:cstheme="majorHAnsi"/>
+                <w:color w:val="000000"/>
+                <w:sz w:val="22"/>
+                <w:szCs w:val="22"/>
+              </w:rPr>
+              <w:t>Jie</w:t>
+            </w:r>
+            <w:proofErr w:type="spellEnd"/>
+            <w:r>
+              <w:rPr>
+                <w:rFonts w:asciiTheme="majorHAnsi" w:hAnsiTheme="majorHAnsi" w:cstheme="majorHAnsi"/>
+                <w:color w:val="000000"/>
+                <w:sz w:val="22"/>
+                <w:szCs w:val="22"/>
+              </w:rPr>
+              <w:t xml:space="preserve"> Liang, </w:t>
+            </w:r>
+            <w:proofErr w:type="spellStart"/>
+            <w:r>
+              <w:rPr>
+                <w:rFonts w:asciiTheme="majorHAnsi" w:hAnsiTheme="majorHAnsi" w:cstheme="majorHAnsi"/>
+                <w:color w:val="000000"/>
+                <w:sz w:val="22"/>
+                <w:szCs w:val="22"/>
+              </w:rPr>
+              <w:t>Deyang</w:t>
+            </w:r>
+            <w:proofErr w:type="spellEnd"/>
+            <w:r>
+              <w:rPr>
+                <w:rFonts w:asciiTheme="majorHAnsi" w:hAnsiTheme="majorHAnsi" w:cstheme="majorHAnsi"/>
+                <w:color w:val="000000"/>
+                <w:sz w:val="22"/>
+                <w:szCs w:val="22"/>
+              </w:rPr>
+              <w:t xml:space="preserve"> Li, Hai Yu, and </w:t>
+            </w:r>
+            <w:proofErr w:type="spellStart"/>
+            <w:r>
+              <w:rPr>
+                <w:rFonts w:asciiTheme="majorHAnsi" w:hAnsiTheme="majorHAnsi" w:cstheme="majorHAnsi"/>
+                <w:color w:val="000000"/>
+                <w:sz w:val="22"/>
+                <w:szCs w:val="22"/>
+              </w:rPr>
+              <w:t>Guoqi</w:t>
+            </w:r>
+            <w:proofErr w:type="spellEnd"/>
+            <w:r>
+              <w:rPr>
+                <w:rFonts w:asciiTheme="majorHAnsi" w:hAnsiTheme="majorHAnsi" w:cstheme="majorHAnsi"/>
+                <w:color w:val="000000"/>
+                <w:sz w:val="22"/>
+                <w:szCs w:val="22"/>
+              </w:rPr>
+              <w:t xml:space="preserve"> Liu. 2019. Hot topic detection based on a refined TF-IDF algorithm. </w:t>
+            </w:r>
+            <w:r>
+              <w:rPr>
+                <w:rFonts w:asciiTheme="majorHAnsi" w:hAnsiTheme="majorHAnsi" w:cstheme="majorHAnsi"/>
+                <w:i/>
+                <w:iCs/>
+                <w:color w:val="000000"/>
+                <w:sz w:val="22"/>
+                <w:szCs w:val="22"/>
+              </w:rPr>
+              <w:t>IEEE Access</w:t>
+            </w:r>
+            <w:r>
+              <w:rPr>
+                <w:rFonts w:asciiTheme="majorHAnsi" w:hAnsiTheme="majorHAnsi" w:cstheme="majorHAnsi"/>
+                <w:color w:val="000000"/>
+                <w:sz w:val="22"/>
+                <w:szCs w:val="22"/>
+              </w:rPr>
+              <w:t> 7, (2019), 1–1.</w:t>
+            </w:r>
+          </w:p>
+        </w:tc>
+      </w:tr>
+      <w:tr>
+        <w:tc>
+          <w:tcPr>
+            <w:tcW w:w="985" w:type="dxa"/>
+          </w:tcPr>
+          <w:p>
+            <w:pPr>
+              <w:pStyle w:val="NormalWeb"/>
+              <w:rPr>
+                <w:rFonts w:asciiTheme="majorHAnsi" w:hAnsiTheme="majorHAnsi" w:cstheme="majorHAnsi"/>
+                <w:color w:val="000000"/>
+                <w:sz w:val="22"/>
+                <w:szCs w:val="22"/>
+              </w:rPr>
+            </w:pPr>
+            <w:r>
+              <w:rPr>
+                <w:rFonts w:asciiTheme="majorHAnsi" w:hAnsiTheme="majorHAnsi" w:cstheme="majorHAnsi"/>
+                <w:color w:val="000000"/>
+                <w:sz w:val="22"/>
+                <w:szCs w:val="22"/>
+              </w:rPr>
+              <w:t>[SB-8]</w:t>
+            </w:r>
+          </w:p>
+        </w:tc>
+        <w:tc>
+          <w:tcPr>
+            <w:tcW w:w="8025" w:type="dxa"/>
+          </w:tcPr>
+          <w:p>
+            <w:pPr>
+              <w:pStyle w:val="NormalWeb"/>
+              <w:rPr>
+                <w:rFonts w:asciiTheme="majorHAnsi" w:hAnsiTheme="majorHAnsi" w:cstheme="majorHAnsi"/>
+                <w:color w:val="000000"/>
+                <w:sz w:val="22"/>
+                <w:szCs w:val="22"/>
+              </w:rPr>
+            </w:pPr>
+            <w:r>
+              <w:rPr>
+                <w:rFonts w:asciiTheme="majorHAnsi" w:hAnsiTheme="majorHAnsi" w:cstheme="majorHAnsi"/>
+                <w:color w:val="000000"/>
+                <w:sz w:val="22"/>
+                <w:szCs w:val="22"/>
+              </w:rPr>
+              <w:t xml:space="preserve">Isabella Gagliardi and Maria Teresa </w:t>
+            </w:r>
+            <w:proofErr w:type="spellStart"/>
+            <w:r>
+              <w:rPr>
+                <w:rFonts w:asciiTheme="majorHAnsi" w:hAnsiTheme="majorHAnsi" w:cstheme="majorHAnsi"/>
+                <w:color w:val="000000"/>
+                <w:sz w:val="22"/>
+                <w:szCs w:val="22"/>
+              </w:rPr>
+              <w:t>Artese</w:t>
+            </w:r>
+            <w:proofErr w:type="spellEnd"/>
+            <w:r>
+              <w:rPr>
+                <w:rFonts w:asciiTheme="majorHAnsi" w:hAnsiTheme="majorHAnsi" w:cstheme="majorHAnsi"/>
+                <w:color w:val="000000"/>
+                <w:sz w:val="22"/>
+                <w:szCs w:val="22"/>
+              </w:rPr>
+              <w:t xml:space="preserve">. 2020. Semantic unsupervised automatic </w:t>
+            </w:r>
+            <w:proofErr w:type="spellStart"/>
+            <w:r>
+              <w:rPr>
+                <w:rFonts w:asciiTheme="majorHAnsi" w:hAnsiTheme="majorHAnsi" w:cstheme="majorHAnsi"/>
+                <w:color w:val="000000"/>
+                <w:sz w:val="22"/>
+                <w:szCs w:val="22"/>
+              </w:rPr>
+              <w:t>keyphrases</w:t>
+            </w:r>
+            <w:proofErr w:type="spellEnd"/>
+            <w:r>
+              <w:rPr>
+                <w:rFonts w:asciiTheme="majorHAnsi" w:hAnsiTheme="majorHAnsi" w:cstheme="majorHAnsi"/>
+                <w:color w:val="000000"/>
+                <w:sz w:val="22"/>
+                <w:szCs w:val="22"/>
+              </w:rPr>
+              <w:t xml:space="preserve"> extraction by integrating word embedding with clustering methods. Multimodal technol. </w:t>
+            </w:r>
+            <w:proofErr w:type="gramStart"/>
+            <w:r>
+              <w:rPr>
+                <w:rFonts w:asciiTheme="majorHAnsi" w:hAnsiTheme="majorHAnsi" w:cstheme="majorHAnsi"/>
+                <w:color w:val="000000"/>
+                <w:sz w:val="22"/>
+                <w:szCs w:val="22"/>
+              </w:rPr>
+              <w:t>interact</w:t>
+            </w:r>
+            <w:proofErr w:type="gramEnd"/>
+            <w:r>
+              <w:rPr>
+                <w:rFonts w:asciiTheme="majorHAnsi" w:hAnsiTheme="majorHAnsi" w:cstheme="majorHAnsi"/>
+                <w:color w:val="000000"/>
+                <w:sz w:val="22"/>
+                <w:szCs w:val="22"/>
+              </w:rPr>
+              <w:t>. 4, 2 (2020), 30.</w:t>
+            </w:r>
+          </w:p>
+        </w:tc>
+      </w:tr>
+    </w:tbl>
+    <w:p>
+      <w:pPr>
+        <w:rPr>
+          <w:rFonts w:ascii="Times New Roman" w:eastAsia="Times New Roman" w:hAnsi="Times New Roman" w:cs="Times New Roman"/>
+        </w:rPr>
+      </w:pPr>
+      <w:r>
+        <w:rPr>
+          <w:rFonts w:ascii="Times New Roman" w:eastAsia="Times New Roman" w:hAnsi="Times New Roman" w:cs="Times New Roman"/>
+        </w:rPr>
+        <w:tab/>
+      </w:r>
+    </w:p>
+    <w:p>
+      <w:pPr>
+        <w:rPr>
+          <w:rFonts w:asciiTheme="majorHAnsi" w:eastAsia="Times New Roman" w:hAnsiTheme="majorHAnsi" w:cstheme="majorHAnsi"/>
+          <w:sz w:val="22"/>
+          <w:szCs w:val="22"/>
+        </w:rPr>
+      </w:pPr>
+      <w:r>
+        <w:rPr>
+          <w:rFonts w:asciiTheme="majorHAnsi" w:eastAsia="Times New Roman" w:hAnsiTheme="majorHAnsi" w:cstheme="majorHAnsi"/>
+          <w:sz w:val="22"/>
+          <w:szCs w:val="22"/>
+        </w:rPr>
+        <w:t>Brian Tran’s Literature Survey:</w:t>
+      </w:r>
+    </w:p>
+    <w:tbl>
+      <w:tblPr>
+        <w:tblStyle w:val="TableGridLight"/>
+        <w:tblW w:w="0" w:type="auto"/>
+        <w:tblLook w:val="04A0" w:firstRow="1" w:lastRow="0" w:firstColumn="1" w:lastColumn="0" w:noHBand="0" w:noVBand="1"/>
+      </w:tblPr>
+      <w:tblGrid>
+        <w:gridCol w:w="985"/>
+        <w:gridCol w:w="8025"/>
+      </w:tblGrid>
+      <w:tr>
+        <w:tc>
+          <w:tcPr>
+            <w:tcW w:w="985" w:type="dxa"/>
+          </w:tcPr>
+          <w:p>
+            <w:pPr>
+              <w:pStyle w:val="NormalWeb"/>
+              <w:rPr>
+                <w:rFonts w:asciiTheme="majorHAnsi" w:hAnsiTheme="majorHAnsi" w:cstheme="majorHAnsi"/>
+                <w:color w:val="000000"/>
+                <w:sz w:val="22"/>
+                <w:szCs w:val="22"/>
+              </w:rPr>
+            </w:pPr>
+            <w:r>
+              <w:rPr>
+                <w:rFonts w:asciiTheme="majorHAnsi" w:hAnsiTheme="majorHAnsi" w:cstheme="majorHAnsi"/>
+                <w:color w:val="000000"/>
+                <w:sz w:val="22"/>
+                <w:szCs w:val="22"/>
+              </w:rPr>
+              <w:t>[</w:t>
+            </w:r>
+            <w:r>
+              <w:rPr>
+                <w:rFonts w:asciiTheme="majorHAnsi" w:hAnsiTheme="majorHAnsi" w:cstheme="majorHAnsi"/>
+                <w:color w:val="000000"/>
+                <w:sz w:val="22"/>
+                <w:szCs w:val="22"/>
+              </w:rPr>
+              <w:t>BT</w:t>
+            </w:r>
+            <w:r>
+              <w:rPr>
+                <w:rFonts w:asciiTheme="majorHAnsi" w:hAnsiTheme="majorHAnsi" w:cstheme="majorHAnsi"/>
+                <w:color w:val="000000"/>
+                <w:sz w:val="22"/>
+                <w:szCs w:val="22"/>
+              </w:rPr>
+              <w:t>-1]</w:t>
+            </w:r>
+          </w:p>
+        </w:tc>
+        <w:tc>
+          <w:tcPr>
+            <w:tcW w:w="8025" w:type="dxa"/>
+          </w:tcPr>
+          <w:p>
+            <w:pPr>
               <w:rPr>
                 <w:rFonts w:asciiTheme="majorHAnsi" w:eastAsia="Times New Roman" w:hAnsiTheme="majorHAnsi" w:cstheme="majorHAnsi"/>
                 <w:sz w:val="22"/>
@@ -4380,7 +4860,7 @@
               </w:rPr>
               <w:t xml:space="preserve">, Pablo M., Now-Casting Building Permits with Google Trends (February 1, 2017). Available at SSRN: https://ssrn.com/abstract=2910165 or </w:t>
             </w:r>
-            <w:hyperlink r:id="rId12" w:history="1">
+            <w:hyperlink r:id="rId15" w:history="1">
               <w:r>
                 <w:rPr>
                   <w:rStyle w:val="Hyperlink"/>
@@ -4502,6 +4982,7 @@
                 <w:sz w:val="22"/>
                 <w:szCs w:val="22"/>
               </w:rPr>
+              <w:lastRenderedPageBreak/>
               <w:t>[</w:t>
             </w:r>
             <w:r>
@@ -4597,7 +5078,7 @@
               </w:rPr>
               <w:t xml:space="preserve"> of Investment by Community Members. Am J Community Psychol 55, 25–36 (2015). </w:t>
             </w:r>
-            <w:hyperlink r:id="rId13" w:history="1">
+            <w:hyperlink r:id="rId16" w:history="1">
               <w:r>
                 <w:rPr>
                   <w:rStyle w:val="Hyperlink"/>

</xml_diff>

<commit_message>
aded AP, BT lit survey - pk
</commit_message>
<xml_diff>
--- a/Docs/ProposalDoc.docx
+++ b/Docs/ProposalDoc.docx
@@ -2059,7 +2059,7 @@
           <w:sz w:val="22"/>
           <w:szCs w:val="22"/>
         </w:rPr>
-        <w:t xml:space="preserve">Building permits are great information to understand construction trends. A </w:t>
+        <w:t xml:space="preserve">A </w:t>
       </w:r>
       <w:proofErr w:type="spellStart"/>
       <w:r>
@@ -2149,109 +2149,112 @@
           <w:sz w:val="22"/>
           <w:szCs w:val="22"/>
         </w:rPr>
-        <w:t>The journal is presenting different ML models like ARIMA and exponential smoothing to enhance transportation system. The paper helped us identify different models and how to use them in predictions. Exploring existing machine learning platform like Google cloud and MS Azure could save us hassle and time[</w:t>
-      </w:r>
-      <w:r>
-        <w:rPr>
-          <w:rFonts w:asciiTheme="majorHAnsi" w:eastAsiaTheme="minorEastAsia" w:hAnsiTheme="majorHAnsi" w:cstheme="majorHAnsi"/>
-          <w:sz w:val="22"/>
-          <w:szCs w:val="22"/>
-        </w:rPr>
-        <w:t>WS-</w:t>
-      </w:r>
-      <w:r>
-        <w:rPr>
-          <w:rFonts w:asciiTheme="majorHAnsi" w:eastAsiaTheme="minorEastAsia" w:hAnsiTheme="majorHAnsi" w:cstheme="majorHAnsi"/>
-          <w:sz w:val="22"/>
-          <w:szCs w:val="22"/>
-        </w:rPr>
-        <w:t>1]. The second paper provides home-seeker an interactive visual system. The variety of visualization included provided us a complete view on different designs and the way of use. The potential challenge is the level of complexity of some graphs yet utilizing third party tools like Tableau and Power BI will solve it [</w:t>
-      </w:r>
-      <w:r>
-        <w:rPr>
-          <w:rFonts w:asciiTheme="majorHAnsi" w:eastAsiaTheme="minorEastAsia" w:hAnsiTheme="majorHAnsi" w:cstheme="majorHAnsi"/>
-          <w:sz w:val="22"/>
-          <w:szCs w:val="22"/>
-        </w:rPr>
-        <w:t>WS-</w:t>
-      </w:r>
-      <w:r>
-        <w:rPr>
-          <w:rFonts w:asciiTheme="majorHAnsi" w:eastAsiaTheme="minorEastAsia" w:hAnsiTheme="majorHAnsi" w:cstheme="majorHAnsi"/>
-          <w:sz w:val="22"/>
-          <w:szCs w:val="22"/>
-        </w:rPr>
-        <w:t>2]. The last paper presents the use of ML algorithms to predict city expansion. The paper integrated two models, the Markov chain and the Cellular Automata. This will help us in forecasting urbanization growth. The availability of satellite images is a challenge. However, we could rely on other relevant public data [</w:t>
-      </w:r>
-      <w:r>
-        <w:rPr>
-          <w:rFonts w:asciiTheme="majorHAnsi" w:eastAsiaTheme="minorEastAsia" w:hAnsiTheme="majorHAnsi" w:cstheme="majorHAnsi"/>
-          <w:sz w:val="22"/>
-          <w:szCs w:val="22"/>
-        </w:rPr>
-        <w:t>WS-</w:t>
-      </w:r>
-      <w:r>
-        <w:rPr>
-          <w:rFonts w:asciiTheme="majorHAnsi" w:eastAsiaTheme="minorEastAsia" w:hAnsiTheme="majorHAnsi" w:cstheme="majorHAnsi"/>
-          <w:sz w:val="22"/>
-          <w:szCs w:val="22"/>
-        </w:rPr>
-        <w:t>3].</w:t>
+        <w:t>The first two papers provided us guidelines on what ML models to use to predict growth such as ARIMA, exponential smoothing [1] and mix of Markov chain and the Cellular Automata [2]. The last paper was more focused on types of visualization and their best of use [3]. Lastly, to overcome associated potential challenges related to complexity of both the visualization and modeling we plan to use third party platforms as a service.</w:t>
       </w:r>
     </w:p>
     <w:p>
       <w:pPr>
-        <w:pStyle w:val="c16"/>
-        <w:rPr>
-          <w:rFonts w:asciiTheme="majorHAnsi" w:eastAsiaTheme="minorEastAsia" w:hAnsiTheme="majorHAnsi" w:cstheme="majorHAnsi"/>
-          <w:sz w:val="22"/>
-          <w:szCs w:val="22"/>
-        </w:rPr>
-      </w:pPr>
-      <w:r>
-        <w:rPr>
-          <w:rFonts w:asciiTheme="majorHAnsi" w:eastAsiaTheme="minorEastAsia" w:hAnsiTheme="majorHAnsi" w:cstheme="majorHAnsi"/>
-          <w:sz w:val="22"/>
-          <w:szCs w:val="22"/>
-        </w:rPr>
-        <w:t>Main idea of the study[AP-1] is to address how advances in geo-spatial analysis is influenced by social sciences as construction permits for residential, commercial, or public buildings go hand in hand with socio-economic demography of an area. Given the time, study cites major challenges in being able to read, manipulate and store large amounts of detailed data, which is required for any geo-spatial analysis, like maps, roads etc. Our project aims at using today's accessibility of such data from local governments and combining it with flexibility of cloud making such limitations go away.</w:t>
-      </w:r>
-      <w:r>
-        <w:rPr>
-          <w:rFonts w:asciiTheme="majorHAnsi" w:eastAsiaTheme="minorEastAsia" w:hAnsiTheme="majorHAnsi" w:cstheme="majorHAnsi"/>
-          <w:sz w:val="22"/>
-          <w:szCs w:val="22"/>
-        </w:rPr>
-        <w:br/>
-      </w:r>
-      <w:r>
-        <w:rPr>
-          <w:rFonts w:asciiTheme="majorHAnsi" w:eastAsiaTheme="minorEastAsia" w:hAnsiTheme="majorHAnsi" w:cstheme="majorHAnsi"/>
-          <w:sz w:val="22"/>
-          <w:szCs w:val="22"/>
-        </w:rPr>
-        <w:t xml:space="preserve">Main Idea of the author here[AP-2] is to identify extent of damage and recovery efforts based on building permits and a spatial scan. This is directly relevant to us as city planners, specifically in danger areas, can use our website/tool to balance giving out building permits to residential, and also understand disaster recovery clusters and allocate resources accordingly. Author touches but fails to fully integrate re-population, or not immigration pre and post disaster. For example, if people chose to move away from the region </w:t>
+        <w:rPr>
+          <w:rFonts w:asciiTheme="majorHAnsi" w:hAnsiTheme="majorHAnsi" w:cstheme="majorHAnsi"/>
+          <w:sz w:val="22"/>
+          <w:szCs w:val="22"/>
+        </w:rPr>
+      </w:pPr>
+      <w:r>
+        <w:rPr>
+          <w:rFonts w:asciiTheme="majorHAnsi" w:hAnsiTheme="majorHAnsi" w:cstheme="majorHAnsi"/>
+          <w:sz w:val="22"/>
+          <w:szCs w:val="22"/>
+        </w:rPr>
+        <w:t xml:space="preserve">The </w:t>
+      </w:r>
+      <w:proofErr w:type="gramStart"/>
+      <w:r>
+        <w:rPr>
+          <w:rFonts w:asciiTheme="majorHAnsi" w:hAnsiTheme="majorHAnsi" w:cstheme="majorHAnsi"/>
+          <w:sz w:val="22"/>
+          <w:szCs w:val="22"/>
+        </w:rPr>
+        <w:t>study[</w:t>
+      </w:r>
+      <w:proofErr w:type="gramEnd"/>
+      <w:r>
+        <w:rPr>
+          <w:rFonts w:asciiTheme="majorHAnsi" w:hAnsiTheme="majorHAnsi" w:cstheme="majorHAnsi"/>
+          <w:sz w:val="22"/>
+          <w:szCs w:val="22"/>
+        </w:rPr>
+        <w:t>AP-1] mainly wants to address how construction permits for residential, commercial or public buildings go hand in hand with socio-economic demography of an area.</w:t>
+      </w:r>
+      <w:r>
+        <w:rPr>
+          <w:rFonts w:asciiTheme="majorHAnsi" w:hAnsiTheme="majorHAnsi" w:cstheme="majorHAnsi"/>
+          <w:sz w:val="22"/>
+          <w:szCs w:val="22"/>
+        </w:rPr>
+        <w:t xml:space="preserve"> </w:t>
+      </w:r>
+      <w:r>
+        <w:rPr>
+          <w:rFonts w:asciiTheme="majorHAnsi" w:hAnsiTheme="majorHAnsi" w:cstheme="majorHAnsi"/>
+          <w:sz w:val="22"/>
+          <w:szCs w:val="22"/>
+        </w:rPr>
+        <w:t xml:space="preserve">Study cites major challenges in being able to read, manipulate and store large amounts of detailed data which is required for any geo-spatial </w:t>
       </w:r>
       <w:proofErr w:type="spellStart"/>
       <w:proofErr w:type="gramStart"/>
       <w:r>
         <w:rPr>
-          <w:rFonts w:asciiTheme="majorHAnsi" w:eastAsiaTheme="minorEastAsia" w:hAnsiTheme="majorHAnsi" w:cstheme="majorHAnsi"/>
-          <w:sz w:val="22"/>
-          <w:szCs w:val="22"/>
-        </w:rPr>
-        <w:t>permanently.The</w:t>
+          <w:rFonts w:asciiTheme="majorHAnsi" w:hAnsiTheme="majorHAnsi" w:cstheme="majorHAnsi"/>
+          <w:sz w:val="22"/>
+          <w:szCs w:val="22"/>
+        </w:rPr>
+        <w:t>analysis.With</w:t>
       </w:r>
       <w:proofErr w:type="spellEnd"/>
       <w:proofErr w:type="gramEnd"/>
       <w:r>
         <w:rPr>
-          <w:rFonts w:asciiTheme="majorHAnsi" w:eastAsiaTheme="minorEastAsia" w:hAnsiTheme="majorHAnsi" w:cstheme="majorHAnsi"/>
-          <w:sz w:val="22"/>
-          <w:szCs w:val="22"/>
-        </w:rPr>
-        <w:t xml:space="preserve"> author of the study[AP-3] looks to utilize density of population to dynamically adjust k value in the algorithm. This is particularly useful for us as even within city concentration of building permits needs to be changed for example, city center vs suburbs etc. Author fails to show how the cluster moves/trends as external factors influence density. Our analysis using the building permits will look to perform trend analysis on these clusters</w:t>
+          <w:rFonts w:asciiTheme="majorHAnsi" w:hAnsiTheme="majorHAnsi" w:cstheme="majorHAnsi"/>
+          <w:sz w:val="22"/>
+          <w:szCs w:val="22"/>
+        </w:rPr>
+        <w:t xml:space="preserve"> flexibility and power of cloud, we make such limitations go away.</w:t>
+      </w:r>
+      <w:r>
+        <w:rPr>
+          <w:rFonts w:asciiTheme="majorHAnsi" w:hAnsiTheme="majorHAnsi" w:cstheme="majorHAnsi"/>
+          <w:sz w:val="22"/>
+          <w:szCs w:val="22"/>
+        </w:rPr>
+        <w:t xml:space="preserve"> </w:t>
+      </w:r>
+      <w:r>
+        <w:rPr>
+          <w:rFonts w:asciiTheme="majorHAnsi" w:hAnsiTheme="majorHAnsi" w:cstheme="majorHAnsi"/>
+          <w:sz w:val="22"/>
+          <w:szCs w:val="22"/>
+        </w:rPr>
+        <w:t xml:space="preserve">The </w:t>
+      </w:r>
+      <w:proofErr w:type="gramStart"/>
+      <w:r>
+        <w:rPr>
+          <w:rFonts w:asciiTheme="majorHAnsi" w:hAnsiTheme="majorHAnsi" w:cstheme="majorHAnsi"/>
+          <w:sz w:val="22"/>
+          <w:szCs w:val="22"/>
+        </w:rPr>
+        <w:t>study[</w:t>
+      </w:r>
+      <w:proofErr w:type="gramEnd"/>
+      <w:r>
+        <w:rPr>
+          <w:rFonts w:asciiTheme="majorHAnsi" w:hAnsiTheme="majorHAnsi" w:cstheme="majorHAnsi"/>
+          <w:sz w:val="22"/>
+          <w:szCs w:val="22"/>
+        </w:rPr>
+        <w:t xml:space="preserve">AP-2] identifies extent of damage and recovery efforts based on building permits and a spatial scan. </w:t>
       </w:r>
     </w:p>
     <w:p>
@@ -2268,7 +2271,23 @@
           <w:sz w:val="22"/>
           <w:szCs w:val="22"/>
         </w:rPr>
-        <w:t>Previous research using construction data as basis for analysis, show that such data can yield meaningful insights, in terms of trends and linkages to events [SB-</w:t>
+        <w:t>Our tool aims to enable city planners to balance giving out building permits by understanding disaster recovery clusters and allocate resources accordingly.</w:t>
+      </w:r>
+      <w:r>
+        <w:rPr>
+          <w:rFonts w:asciiTheme="majorHAnsi" w:hAnsiTheme="majorHAnsi" w:cstheme="majorHAnsi"/>
+          <w:sz w:val="22"/>
+          <w:szCs w:val="22"/>
+        </w:rPr>
+        <w:t xml:space="preserve"> </w:t>
+      </w:r>
+      <w:r>
+        <w:rPr>
+          <w:rFonts w:asciiTheme="majorHAnsi" w:hAnsiTheme="majorHAnsi" w:cstheme="majorHAnsi"/>
+          <w:sz w:val="22"/>
+          <w:szCs w:val="22"/>
+        </w:rPr>
+        <w:t xml:space="preserve">The </w:t>
       </w:r>
       <w:proofErr w:type="gramStart"/>
       <w:r>
@@ -2277,7 +2296,7 @@
           <w:sz w:val="22"/>
           <w:szCs w:val="22"/>
         </w:rPr>
-        <w:t>1][</w:t>
+        <w:t>study[</w:t>
       </w:r>
       <w:proofErr w:type="gramEnd"/>
       <w:r>
@@ -2286,52 +2305,23 @@
           <w:sz w:val="22"/>
           <w:szCs w:val="22"/>
         </w:rPr>
-        <w:t>SB-5]. We seek to build upon earlier efforts.   Some earlier efforts used outdated technology (e.g., ESRI ArcGIS) and outdated methods (e.g., Microsoft Office Excel and Access) to organize data [SB-4].  Other efforts used effective data analytics techniques, but deficient visualizations [SB-2].  We can improve visualization by replacing static diagrams with interactive, dynamic and better practices (avoid red-green color schemes. [SB-2</w:t>
-      </w:r>
-      <w:proofErr w:type="gramStart"/>
-      <w:r>
-        <w:rPr>
-          <w:rFonts w:asciiTheme="majorHAnsi" w:hAnsiTheme="majorHAnsi" w:cstheme="majorHAnsi"/>
-          <w:sz w:val="22"/>
-          <w:szCs w:val="22"/>
-        </w:rPr>
-        <w:t>].We</w:t>
-      </w:r>
-      <w:proofErr w:type="gramEnd"/>
-      <w:r>
-        <w:rPr>
-          <w:rFonts w:asciiTheme="majorHAnsi" w:hAnsiTheme="majorHAnsi" w:cstheme="majorHAnsi"/>
-          <w:sz w:val="22"/>
-          <w:szCs w:val="22"/>
-        </w:rPr>
-        <w:t xml:space="preserve"> consider various techniques for analyzing [SB-2] [SB-3] [SB-6] our baseline building construction data set.  We consider joining our base data set with complementary data, based on news articles, which we could harvest either by web-scraping or directly using API.   Either way, candidate data set would be a corpus of </w:t>
-      </w:r>
-      <w:r>
-        <w:rPr>
-          <w:rFonts w:asciiTheme="majorHAnsi" w:hAnsiTheme="majorHAnsi" w:cstheme="majorHAnsi"/>
-          <w:sz w:val="22"/>
-          <w:szCs w:val="22"/>
-        </w:rPr>
-        <w:lastRenderedPageBreak/>
-        <w:t xml:space="preserve">unstructured data.    Plan would be to use techniques such as TD-IDF [SB-7], or perhaps more </w:t>
-      </w:r>
-      <w:proofErr w:type="gramStart"/>
-      <w:r>
-        <w:rPr>
-          <w:rFonts w:asciiTheme="majorHAnsi" w:hAnsiTheme="majorHAnsi" w:cstheme="majorHAnsi"/>
-          <w:sz w:val="22"/>
-          <w:szCs w:val="22"/>
-        </w:rPr>
-        <w:t>cutting edge</w:t>
-      </w:r>
-      <w:proofErr w:type="gramEnd"/>
-      <w:r>
-        <w:rPr>
-          <w:rFonts w:asciiTheme="majorHAnsi" w:hAnsiTheme="majorHAnsi" w:cstheme="majorHAnsi"/>
-          <w:sz w:val="22"/>
-          <w:szCs w:val="22"/>
-        </w:rPr>
-        <w:t xml:space="preserve"> methods [SB-8] to analyze the data.</w:t>
+        <w:t>AP-3] looks to utilize density of population to dynamically adjust k value in the algorithm as even within city concentration of building permits needs to be changed for example, city center vs suburbs etc.</w:t>
+      </w:r>
+      <w:r>
+        <w:rPr>
+          <w:rFonts w:asciiTheme="majorHAnsi" w:hAnsiTheme="majorHAnsi" w:cstheme="majorHAnsi"/>
+          <w:sz w:val="22"/>
+          <w:szCs w:val="22"/>
+        </w:rPr>
+        <w:t xml:space="preserve"> </w:t>
+      </w:r>
+      <w:r>
+        <w:rPr>
+          <w:rFonts w:asciiTheme="majorHAnsi" w:hAnsiTheme="majorHAnsi" w:cstheme="majorHAnsi"/>
+          <w:sz w:val="22"/>
+          <w:szCs w:val="22"/>
+        </w:rPr>
+        <w:t>Our analysis using the building permits will focus on clusters of building permits than treating each permit in a silo.</w:t>
       </w:r>
     </w:p>
     <w:p>
@@ -2346,6 +2336,86 @@
     <w:p>
       <w:pPr>
         <w:rPr>
+          <w:rFonts w:asciiTheme="majorHAnsi" w:hAnsiTheme="majorHAnsi" w:cstheme="majorHAnsi"/>
+          <w:sz w:val="22"/>
+          <w:szCs w:val="22"/>
+        </w:rPr>
+      </w:pPr>
+      <w:r>
+        <w:rPr>
+          <w:rFonts w:asciiTheme="majorHAnsi" w:hAnsiTheme="majorHAnsi" w:cstheme="majorHAnsi"/>
+          <w:sz w:val="22"/>
+          <w:szCs w:val="22"/>
+        </w:rPr>
+        <w:t>Previous research using construction data as basis for analysis, show that such data can yield meaningful insights, in terms of trends and linkages to events [SB-</w:t>
+      </w:r>
+      <w:proofErr w:type="gramStart"/>
+      <w:r>
+        <w:rPr>
+          <w:rFonts w:asciiTheme="majorHAnsi" w:hAnsiTheme="majorHAnsi" w:cstheme="majorHAnsi"/>
+          <w:sz w:val="22"/>
+          <w:szCs w:val="22"/>
+        </w:rPr>
+        <w:t>1][</w:t>
+      </w:r>
+      <w:proofErr w:type="gramEnd"/>
+      <w:r>
+        <w:rPr>
+          <w:rFonts w:asciiTheme="majorHAnsi" w:hAnsiTheme="majorHAnsi" w:cstheme="majorHAnsi"/>
+          <w:sz w:val="22"/>
+          <w:szCs w:val="22"/>
+        </w:rPr>
+        <w:t>SB-5]. We seek to build upon earlier efforts.   Some earlier efforts used outdated technology (e.g., ESRI ArcGIS) and outdated methods (e.g., Microsoft Office Excel and Access) to organize data [SB-4].  Other efforts used effective data analytics techniques, but deficient visualizations [SB-2].  We can improve visualization by replacing static diagrams with interactive, dynamic and better practices (avoid red-green color schemes. [SB-2</w:t>
+      </w:r>
+      <w:proofErr w:type="gramStart"/>
+      <w:r>
+        <w:rPr>
+          <w:rFonts w:asciiTheme="majorHAnsi" w:hAnsiTheme="majorHAnsi" w:cstheme="majorHAnsi"/>
+          <w:sz w:val="22"/>
+          <w:szCs w:val="22"/>
+        </w:rPr>
+        <w:t>].We</w:t>
+      </w:r>
+      <w:proofErr w:type="gramEnd"/>
+      <w:r>
+        <w:rPr>
+          <w:rFonts w:asciiTheme="majorHAnsi" w:hAnsiTheme="majorHAnsi" w:cstheme="majorHAnsi"/>
+          <w:sz w:val="22"/>
+          <w:szCs w:val="22"/>
+        </w:rPr>
+        <w:t xml:space="preserve"> consider various techniques for analyzing [SB-2] [SB-3] [SB-6] our baseline building construction data set.  We consider joining our base data set with complementary data, based on news articles, which we could harvest either by web-scraping or directly using API.   Either way, candidate data set would be a corpus of unstructured data.    Plan would be to use techniques such as TD-IDF [SB-7], or perhaps more </w:t>
+      </w:r>
+      <w:proofErr w:type="gramStart"/>
+      <w:r>
+        <w:rPr>
+          <w:rFonts w:asciiTheme="majorHAnsi" w:hAnsiTheme="majorHAnsi" w:cstheme="majorHAnsi"/>
+          <w:sz w:val="22"/>
+          <w:szCs w:val="22"/>
+        </w:rPr>
+        <w:t>cutting edge</w:t>
+      </w:r>
+      <w:proofErr w:type="gramEnd"/>
+      <w:r>
+        <w:rPr>
+          <w:rFonts w:asciiTheme="majorHAnsi" w:hAnsiTheme="majorHAnsi" w:cstheme="majorHAnsi"/>
+          <w:sz w:val="22"/>
+          <w:szCs w:val="22"/>
+        </w:rPr>
+        <w:t xml:space="preserve"> methods [SB-8] to analyze the data.</w:t>
+      </w:r>
+    </w:p>
+    <w:p>
+      <w:pPr>
+        <w:rPr>
+          <w:rFonts w:asciiTheme="majorHAnsi" w:hAnsiTheme="majorHAnsi" w:cstheme="majorHAnsi"/>
+          <w:sz w:val="22"/>
+          <w:szCs w:val="22"/>
+        </w:rPr>
+      </w:pPr>
+    </w:p>
+    <w:p>
+      <w:pPr>
+        <w:rPr>
           <w:sz w:val="22"/>
           <w:szCs w:val="22"/>
         </w:rPr>
@@ -2382,23 +2452,7 @@
           <w:sz w:val="22"/>
           <w:szCs w:val="22"/>
         </w:rPr>
-        <w:t xml:space="preserve"> researchers propose a forecasting model using up-to-date construction search terms from Google Trends. Our forecasting model is subject to this data lag and we could supplement our forecasting model with Google search terms similarly. The researchers see value in combining factors for forecasting, which they stop short of pursuing. In our project, we would combine Google Trend forecasting for a specific region with the corresponding permit data.</w:t>
-      </w:r>
-      <w:r>
-        <w:rPr>
-          <w:rFonts w:asciiTheme="majorHAnsi" w:hAnsiTheme="majorHAnsi" w:cstheme="majorHAnsi"/>
-          <w:sz w:val="22"/>
-          <w:szCs w:val="22"/>
-        </w:rPr>
-        <w:t xml:space="preserve"> </w:t>
-      </w:r>
-      <w:r>
-        <w:rPr>
-          <w:rFonts w:asciiTheme="majorHAnsi" w:hAnsiTheme="majorHAnsi" w:cstheme="majorHAnsi"/>
-          <w:sz w:val="22"/>
-          <w:szCs w:val="22"/>
-        </w:rPr>
-        <w:t xml:space="preserve">In this </w:t>
+        <w:t xml:space="preserve"> researchers propose a forecasting model using up-to-date construction search terms from Google Trends. Our forecasting model is subject to this data lag and we could supplement our forecasting model with Google search terms similarly. The researchers see value in combining factors for forecasting, which they stop short of pursuing. In our project, we would combine Google Trend forecasting for a specific region with the corresponding permit data. In this </w:t>
       </w:r>
       <w:proofErr w:type="gramStart"/>
       <w:r>
@@ -2432,22 +2486,15 @@
           <w:sz w:val="22"/>
           <w:szCs w:val="22"/>
         </w:rPr>
-        <w:t>, Bagshaw compares the performance of 4 forecasting models: ARIMA, MARIMA, VAR, and BVAR. In our project, we will use a time-series forecasting model and this paper serves as a foray into several popular models which we could implement. Bagshaw compares several models all on the same data set. Our analysis expands on this shortcoming by implementing the same models on a different category of data – building permits.</w:t>
-      </w:r>
-      <w:r>
-        <w:rPr>
-          <w:rFonts w:asciiTheme="majorHAnsi" w:hAnsiTheme="majorHAnsi" w:cstheme="majorHAnsi"/>
-          <w:sz w:val="22"/>
-          <w:szCs w:val="22"/>
-        </w:rPr>
-        <w:t xml:space="preserve"> </w:t>
-      </w:r>
-      <w:r>
-        <w:rPr>
-          <w:rFonts w:asciiTheme="majorHAnsi" w:hAnsiTheme="majorHAnsi" w:cstheme="majorHAnsi"/>
-          <w:sz w:val="22"/>
-          <w:szCs w:val="22"/>
-        </w:rPr>
+        <w:t xml:space="preserve">, Bagshaw compares the performance of 4 forecasting models: ARIMA, MARIMA, VAR, and BVAR. In our project, we will use a time-series forecasting model and this paper serves as a foray into several popular models which we could implement. Bagshaw compares several models all on the same data set. Our analysis expands on this shortcoming by implementing the same models on a different category of data – building permits. </w:t>
+      </w:r>
+      <w:r>
+        <w:rPr>
+          <w:rFonts w:asciiTheme="majorHAnsi" w:hAnsiTheme="majorHAnsi" w:cstheme="majorHAnsi"/>
+          <w:sz w:val="22"/>
+          <w:szCs w:val="22"/>
+        </w:rPr>
+        <w:lastRenderedPageBreak/>
         <w:t xml:space="preserve">This </w:t>
       </w:r>
       <w:proofErr w:type="gramStart"/>
@@ -2996,31 +3043,7 @@
           <w:sz w:val="22"/>
           <w:szCs w:val="22"/>
         </w:rPr>
-        <w:t>Wael</w:t>
-      </w:r>
-      <w:r>
-        <w:rPr>
-          <w:rFonts w:asciiTheme="majorHAnsi" w:eastAsiaTheme="minorEastAsia" w:hAnsiTheme="majorHAnsi" w:cstheme="majorHAnsi"/>
-          <w:sz w:val="22"/>
-          <w:szCs w:val="22"/>
-        </w:rPr>
-        <w:t xml:space="preserve"> </w:t>
-      </w:r>
-      <w:r>
-        <w:rPr>
-          <w:rFonts w:asciiTheme="majorHAnsi" w:eastAsiaTheme="minorEastAsia" w:hAnsiTheme="majorHAnsi" w:cstheme="majorHAnsi"/>
-          <w:sz w:val="22"/>
-          <w:szCs w:val="22"/>
-        </w:rPr>
-        <w:t>Sultan</w:t>
-      </w:r>
-      <w:r>
-        <w:rPr>
-          <w:rFonts w:asciiTheme="majorHAnsi" w:eastAsiaTheme="minorEastAsia" w:hAnsiTheme="majorHAnsi" w:cstheme="majorHAnsi"/>
-          <w:sz w:val="22"/>
-          <w:szCs w:val="22"/>
-        </w:rPr>
-        <w:t>’s Literature Survey Source</w:t>
+        <w:t>Wael Sultan’s Literature Survey Source</w:t>
       </w:r>
     </w:p>
     <w:tbl>
@@ -3055,25 +3078,7 @@
                 <w:sz w:val="22"/>
                 <w:szCs w:val="22"/>
               </w:rPr>
-              <w:t>[</w:t>
-            </w:r>
-            <w:r>
-              <w:rPr>
-                <w:rFonts w:asciiTheme="majorHAnsi" w:hAnsiTheme="majorHAnsi" w:cstheme="majorHAnsi"/>
-                <w:color w:val="000000"/>
-                <w:sz w:val="22"/>
-                <w:szCs w:val="22"/>
-              </w:rPr>
-              <w:t>WS</w:t>
-            </w:r>
-            <w:r>
-              <w:rPr>
-                <w:rFonts w:asciiTheme="majorHAnsi" w:hAnsiTheme="majorHAnsi" w:cstheme="majorHAnsi"/>
-                <w:color w:val="000000"/>
-                <w:sz w:val="22"/>
-                <w:szCs w:val="22"/>
-              </w:rPr>
-              <w:t>-1]</w:t>
+              <w:t>[WS-1]</w:t>
             </w:r>
           </w:p>
         </w:tc>
@@ -3105,25 +3110,7 @@
                   <w:sz w:val="22"/>
                   <w:szCs w:val="22"/>
                 </w:rPr>
-                <w:t>https://www.sciencedirect.com/science/article/pii/S2</w:t>
-              </w:r>
-              <w:r>
-                <w:rPr>
-                  <w:rStyle w:val="Hyperlink"/>
-                  <w:rFonts w:asciiTheme="majorHAnsi" w:hAnsiTheme="majorHAnsi" w:cstheme="majorHAnsi"/>
-                  <w:sz w:val="22"/>
-                  <w:szCs w:val="22"/>
-                </w:rPr>
-                <w:t>6</w:t>
-              </w:r>
-              <w:r>
-                <w:rPr>
-                  <w:rStyle w:val="Hyperlink"/>
-                  <w:rFonts w:asciiTheme="majorHAnsi" w:hAnsiTheme="majorHAnsi" w:cstheme="majorHAnsi"/>
-                  <w:sz w:val="22"/>
-                  <w:szCs w:val="22"/>
-                </w:rPr>
-                <w:t>66691X20300142</w:t>
+                <w:t>https://www.sciencedirect.com/science/article/pii/S2666691X20300142</w:t>
               </w:r>
             </w:hyperlink>
           </w:p>
@@ -3151,25 +3138,7 @@
                 <w:sz w:val="22"/>
                 <w:szCs w:val="22"/>
               </w:rPr>
-              <w:t>[</w:t>
-            </w:r>
-            <w:r>
-              <w:rPr>
-                <w:rFonts w:asciiTheme="majorHAnsi" w:hAnsiTheme="majorHAnsi" w:cstheme="majorHAnsi"/>
-                <w:color w:val="000000"/>
-                <w:sz w:val="22"/>
-                <w:szCs w:val="22"/>
-              </w:rPr>
-              <w:t>WS</w:t>
-            </w:r>
-            <w:r>
-              <w:rPr>
-                <w:rFonts w:asciiTheme="majorHAnsi" w:hAnsiTheme="majorHAnsi" w:cstheme="majorHAnsi"/>
-                <w:color w:val="000000"/>
-                <w:sz w:val="22"/>
-                <w:szCs w:val="22"/>
-              </w:rPr>
-              <w:t>-2]</w:t>
+              <w:t>[WS-2]</w:t>
             </w:r>
           </w:p>
         </w:tc>
@@ -3250,25 +3219,7 @@
                 <w:sz w:val="22"/>
                 <w:szCs w:val="22"/>
               </w:rPr>
-              <w:t>[</w:t>
-            </w:r>
-            <w:r>
-              <w:rPr>
-                <w:rFonts w:asciiTheme="majorHAnsi" w:hAnsiTheme="majorHAnsi" w:cstheme="majorHAnsi"/>
-                <w:color w:val="000000"/>
-                <w:sz w:val="22"/>
-                <w:szCs w:val="22"/>
-              </w:rPr>
-              <w:t>WS</w:t>
-            </w:r>
-            <w:r>
-              <w:rPr>
-                <w:rFonts w:asciiTheme="majorHAnsi" w:hAnsiTheme="majorHAnsi" w:cstheme="majorHAnsi"/>
-                <w:color w:val="000000"/>
-                <w:sz w:val="22"/>
-                <w:szCs w:val="22"/>
-              </w:rPr>
-              <w:t>-3]</w:t>
+              <w:t>[WS-3]</w:t>
             </w:r>
           </w:p>
         </w:tc>
@@ -3359,7 +3310,6 @@
           <w:sz w:val="22"/>
           <w:szCs w:val="22"/>
         </w:rPr>
-        <w:lastRenderedPageBreak/>
         <w:t>Aayush</w:t>
       </w:r>
       <w:r>
@@ -3736,6 +3686,7 @@
                 <w:sz w:val="22"/>
                 <w:szCs w:val="22"/>
               </w:rPr>
+              <w:lastRenderedPageBreak/>
               <w:t xml:space="preserve">URL: </w:t>
             </w:r>
             <w:hyperlink r:id="rId14" w:history="1">
@@ -4982,7 +4933,6 @@
                 <w:sz w:val="22"/>
                 <w:szCs w:val="22"/>
               </w:rPr>
-              <w:lastRenderedPageBreak/>
               <w:t>[</w:t>
             </w:r>
             <w:r>

</xml_diff>

<commit_message>
Trimmed lit surveys down to 2 pages -BT
</commit_message>
<xml_diff>
--- a/Docs/ProposalDoc.docx
+++ b/Docs/ProposalDoc.docx
@@ -2030,13 +2030,17 @@
         <w:pStyle w:val="c16"/>
         <w:rPr>
           <w:rFonts w:asciiTheme="majorHAnsi" w:hAnsiTheme="majorHAnsi" w:cstheme="majorHAnsi"/>
-          <w:sz w:val="22"/>
-          <w:szCs w:val="22"/>
-        </w:rPr>
-      </w:pPr>
-      <w:r>
-        <w:rPr>
-          <w:rFonts w:asciiTheme="majorHAnsi" w:hAnsiTheme="majorHAnsi" w:cstheme="majorHAnsi"/>
+          <w:b/>
+          <w:bCs/>
+          <w:sz w:val="22"/>
+          <w:szCs w:val="22"/>
+        </w:rPr>
+      </w:pPr>
+      <w:r>
+        <w:rPr>
+          <w:rFonts w:asciiTheme="majorHAnsi" w:hAnsiTheme="majorHAnsi" w:cstheme="majorHAnsi"/>
+          <w:b/>
+          <w:bCs/>
           <w:sz w:val="22"/>
           <w:szCs w:val="22"/>
         </w:rPr>
@@ -2077,7 +2081,25 @@
           <w:sz w:val="22"/>
           <w:szCs w:val="22"/>
         </w:rPr>
-        <w:t xml:space="preserve">-temporal analysis done in the article[PK-1] provides us, with lots of parallels in our aim to visualize the construction trends over time. Lot of work has been done on usage choropleth maps to visualize geo spatial models, like dynamic increase in </w:t>
+        <w:t xml:space="preserve">-temporal analysis done in the </w:t>
+      </w:r>
+      <w:proofErr w:type="gramStart"/>
+      <w:r>
+        <w:rPr>
+          <w:rFonts w:asciiTheme="majorHAnsi" w:eastAsiaTheme="minorEastAsia" w:hAnsiTheme="majorHAnsi" w:cstheme="majorHAnsi"/>
+          <w:sz w:val="22"/>
+          <w:szCs w:val="22"/>
+        </w:rPr>
+        <w:t>article[</w:t>
+      </w:r>
+      <w:proofErr w:type="gramEnd"/>
+      <w:r>
+        <w:rPr>
+          <w:rFonts w:asciiTheme="majorHAnsi" w:eastAsiaTheme="minorEastAsia" w:hAnsiTheme="majorHAnsi" w:cstheme="majorHAnsi"/>
+          <w:sz w:val="22"/>
+          <w:szCs w:val="22"/>
+        </w:rPr>
+        <w:t xml:space="preserve">PK-1] provides us, with lots of parallels in our aim to visualize the construction trends over time. Lot of work has been done on usage choropleth maps to visualize geo spatial models, like dynamic increase in </w:t>
       </w:r>
       <w:proofErr w:type="spellStart"/>
       <w:r>
@@ -2131,7 +2153,25 @@
           <w:sz w:val="22"/>
           <w:szCs w:val="22"/>
         </w:rPr>
-        <w:t xml:space="preserve"> selection [PK-2]. This coupled with Google Maps/API, gives us ability to develop interactive webpages. Reactive time component to geo-spatial models, presents its own challenges. Possible solutions are discussed in EST[PK-3]. We can combine the principles mentioned in EST[PK-3] with web development technologies[PK-4] to provide an easily accessible tool that visualizes trends in construction patterns.</w:t>
+        <w:t xml:space="preserve"> selection [PK-2]. This coupled with Google Maps/API, gives us ability to develop interactive webpages. Reactive time component to geo-spatial models, presents its own challenges. Possible solutions are discussed in EST[PK-3]. We can combine the principles mentioned in EST[PK-3] with web development </w:t>
+      </w:r>
+      <w:proofErr w:type="gramStart"/>
+      <w:r>
+        <w:rPr>
+          <w:rFonts w:asciiTheme="majorHAnsi" w:eastAsiaTheme="minorEastAsia" w:hAnsiTheme="majorHAnsi" w:cstheme="majorHAnsi"/>
+          <w:sz w:val="22"/>
+          <w:szCs w:val="22"/>
+        </w:rPr>
+        <w:t>technologies[</w:t>
+      </w:r>
+      <w:proofErr w:type="gramEnd"/>
+      <w:r>
+        <w:rPr>
+          <w:rFonts w:asciiTheme="majorHAnsi" w:eastAsiaTheme="minorEastAsia" w:hAnsiTheme="majorHAnsi" w:cstheme="majorHAnsi"/>
+          <w:sz w:val="22"/>
+          <w:szCs w:val="22"/>
+        </w:rPr>
+        <w:t>PK-4] to provide an easily accessible tool that visualizes trends in construction patterns.</w:t>
       </w:r>
     </w:p>
     <w:p>
@@ -2184,7 +2224,23 @@
           <w:sz w:val="22"/>
           <w:szCs w:val="22"/>
         </w:rPr>
-        <w:t>AP-1] mainly wants to address how construction permits for residential, commercial or public buildings go hand in hand with socio-economic demography of an area.</w:t>
+        <w:t xml:space="preserve">AP-1] mainly wants to address how construction permits for residential, commercial or public buildings </w:t>
+      </w:r>
+      <w:r>
+        <w:rPr>
+          <w:rFonts w:asciiTheme="majorHAnsi" w:hAnsiTheme="majorHAnsi" w:cstheme="majorHAnsi"/>
+          <w:sz w:val="22"/>
+          <w:szCs w:val="22"/>
+        </w:rPr>
+        <w:t xml:space="preserve">correlate </w:t>
+      </w:r>
+      <w:r>
+        <w:rPr>
+          <w:rFonts w:asciiTheme="majorHAnsi" w:hAnsiTheme="majorHAnsi" w:cstheme="majorHAnsi"/>
+          <w:sz w:val="22"/>
+          <w:szCs w:val="22"/>
+        </w:rPr>
+        <w:t>with socio-economic demography of an area.</w:t>
       </w:r>
       <w:r>
         <w:rPr>
@@ -2200,9 +2256,72 @@
           <w:sz w:val="22"/>
           <w:szCs w:val="22"/>
         </w:rPr>
-        <w:t xml:space="preserve">Study cites major challenges in being able to read, manipulate and store large amounts of detailed data which is required for any geo-spatial </w:t>
-      </w:r>
-      <w:proofErr w:type="spellStart"/>
+        <w:t>Study cites major challenges in being able to read, manipulate and store large amounts of detailed data which is required for any geo-spatial analysis.</w:t>
+      </w:r>
+      <w:r>
+        <w:rPr>
+          <w:rFonts w:asciiTheme="majorHAnsi" w:hAnsiTheme="majorHAnsi" w:cstheme="majorHAnsi"/>
+          <w:sz w:val="22"/>
+          <w:szCs w:val="22"/>
+        </w:rPr>
+        <w:t xml:space="preserve"> </w:t>
+      </w:r>
+      <w:r>
+        <w:rPr>
+          <w:rFonts w:asciiTheme="majorHAnsi" w:hAnsiTheme="majorHAnsi" w:cstheme="majorHAnsi"/>
+          <w:sz w:val="22"/>
+          <w:szCs w:val="22"/>
+        </w:rPr>
+        <w:t>With flexibility and cloud</w:t>
+      </w:r>
+      <w:r>
+        <w:rPr>
+          <w:rFonts w:asciiTheme="majorHAnsi" w:hAnsiTheme="majorHAnsi" w:cstheme="majorHAnsi"/>
+          <w:sz w:val="22"/>
+          <w:szCs w:val="22"/>
+        </w:rPr>
+        <w:t xml:space="preserve"> computing</w:t>
+      </w:r>
+      <w:r>
+        <w:rPr>
+          <w:rFonts w:asciiTheme="majorHAnsi" w:hAnsiTheme="majorHAnsi" w:cstheme="majorHAnsi"/>
+          <w:sz w:val="22"/>
+          <w:szCs w:val="22"/>
+        </w:rPr>
+        <w:t xml:space="preserve">, we </w:t>
+      </w:r>
+      <w:r>
+        <w:rPr>
+          <w:rFonts w:asciiTheme="majorHAnsi" w:hAnsiTheme="majorHAnsi" w:cstheme="majorHAnsi"/>
+          <w:sz w:val="22"/>
+          <w:szCs w:val="22"/>
+        </w:rPr>
+        <w:t>reduce such limitations</w:t>
+      </w:r>
+      <w:r>
+        <w:rPr>
+          <w:rFonts w:asciiTheme="majorHAnsi" w:hAnsiTheme="majorHAnsi" w:cstheme="majorHAnsi"/>
+          <w:sz w:val="22"/>
+          <w:szCs w:val="22"/>
+        </w:rPr>
+        <w:t>.</w:t>
+      </w:r>
+      <w:r>
+        <w:rPr>
+          <w:rFonts w:asciiTheme="majorHAnsi" w:hAnsiTheme="majorHAnsi" w:cstheme="majorHAnsi"/>
+          <w:sz w:val="22"/>
+          <w:szCs w:val="22"/>
+        </w:rPr>
+        <w:t xml:space="preserve"> </w:t>
+      </w:r>
+      <w:r>
+        <w:rPr>
+          <w:rFonts w:asciiTheme="majorHAnsi" w:hAnsiTheme="majorHAnsi" w:cstheme="majorHAnsi"/>
+          <w:sz w:val="22"/>
+          <w:szCs w:val="22"/>
+        </w:rPr>
+        <w:t xml:space="preserve">The </w:t>
+      </w:r>
       <w:proofErr w:type="gramStart"/>
       <w:r>
         <w:rPr>
@@ -2210,9 +2329,8 @@
           <w:sz w:val="22"/>
           <w:szCs w:val="22"/>
         </w:rPr>
-        <w:t>analysis.With</w:t>
-      </w:r>
-      <w:proofErr w:type="spellEnd"/>
+        <w:t>study[</w:t>
+      </w:r>
       <w:proofErr w:type="gramEnd"/>
       <w:r>
         <w:rPr>
@@ -2220,7 +2338,7 @@
           <w:sz w:val="22"/>
           <w:szCs w:val="22"/>
         </w:rPr>
-        <w:t xml:space="preserve"> flexibility and power of cloud, we make such limitations go away.</w:t>
+        <w:t>AP-2] identifies</w:t>
       </w:r>
       <w:r>
         <w:rPr>
@@ -2236,6 +2354,54 @@
           <w:sz w:val="22"/>
           <w:szCs w:val="22"/>
         </w:rPr>
+        <w:t>damage and recovery efforts based on building permits and spatial scan</w:t>
+      </w:r>
+      <w:r>
+        <w:rPr>
+          <w:rFonts w:asciiTheme="majorHAnsi" w:hAnsiTheme="majorHAnsi" w:cstheme="majorHAnsi"/>
+          <w:sz w:val="22"/>
+          <w:szCs w:val="22"/>
+        </w:rPr>
+        <w:t>s</w:t>
+      </w:r>
+      <w:r>
+        <w:rPr>
+          <w:rFonts w:asciiTheme="majorHAnsi" w:hAnsiTheme="majorHAnsi" w:cstheme="majorHAnsi"/>
+          <w:sz w:val="22"/>
+          <w:szCs w:val="22"/>
+        </w:rPr>
+        <w:t>.</w:t>
+      </w:r>
+      <w:r>
+        <w:rPr>
+          <w:rFonts w:asciiTheme="majorHAnsi" w:hAnsiTheme="majorHAnsi" w:cstheme="majorHAnsi"/>
+          <w:sz w:val="22"/>
+          <w:szCs w:val="22"/>
+        </w:rPr>
+        <w:t xml:space="preserve"> </w:t>
+      </w:r>
+      <w:r>
+        <w:rPr>
+          <w:rFonts w:asciiTheme="majorHAnsi" w:hAnsiTheme="majorHAnsi" w:cstheme="majorHAnsi"/>
+          <w:sz w:val="22"/>
+          <w:szCs w:val="22"/>
+        </w:rPr>
+        <w:t>Our tool aims to enable city planners to balance giving out building permits by understanding disaster recovery clusters and allocate resources accordingly.</w:t>
+      </w:r>
+      <w:r>
+        <w:rPr>
+          <w:rFonts w:asciiTheme="majorHAnsi" w:hAnsiTheme="majorHAnsi" w:cstheme="majorHAnsi"/>
+          <w:sz w:val="22"/>
+          <w:szCs w:val="22"/>
+        </w:rPr>
+        <w:t xml:space="preserve"> </w:t>
+      </w:r>
+      <w:r>
+        <w:rPr>
+          <w:rFonts w:asciiTheme="majorHAnsi" w:hAnsiTheme="majorHAnsi" w:cstheme="majorHAnsi"/>
+          <w:sz w:val="22"/>
+          <w:szCs w:val="22"/>
+        </w:rPr>
         <w:t xml:space="preserve">The </w:t>
       </w:r>
       <w:proofErr w:type="gramStart"/>
@@ -2254,7 +2420,23 @@
           <w:sz w:val="22"/>
           <w:szCs w:val="22"/>
         </w:rPr>
-        <w:t xml:space="preserve">AP-2] identifies extent of damage and recovery efforts based on building permits and a spatial scan. </w:t>
+        <w:t>AP-3] looks to utilize density of population to dynamically adjust k value in the algorithm as even within city concentration of building permits needs to be changed for example, city center vs suburbs etc.</w:t>
+      </w:r>
+      <w:r>
+        <w:rPr>
+          <w:rFonts w:asciiTheme="majorHAnsi" w:hAnsiTheme="majorHAnsi" w:cstheme="majorHAnsi"/>
+          <w:sz w:val="22"/>
+          <w:szCs w:val="22"/>
+        </w:rPr>
+        <w:t xml:space="preserve"> </w:t>
+      </w:r>
+      <w:r>
+        <w:rPr>
+          <w:rFonts w:asciiTheme="majorHAnsi" w:hAnsiTheme="majorHAnsi" w:cstheme="majorHAnsi"/>
+          <w:sz w:val="22"/>
+          <w:szCs w:val="22"/>
+        </w:rPr>
+        <w:t>Our analysis using the building permits will focus on clusters of building permits than treating each permit in a silo.</w:t>
       </w:r>
     </w:p>
     <w:p>
@@ -2265,64 +2447,6 @@
           <w:szCs w:val="22"/>
         </w:rPr>
       </w:pPr>
-      <w:r>
-        <w:rPr>
-          <w:rFonts w:asciiTheme="majorHAnsi" w:hAnsiTheme="majorHAnsi" w:cstheme="majorHAnsi"/>
-          <w:sz w:val="22"/>
-          <w:szCs w:val="22"/>
-        </w:rPr>
-        <w:t>Our tool aims to enable city planners to balance giving out building permits by understanding disaster recovery clusters and allocate resources accordingly.</w:t>
-      </w:r>
-      <w:r>
-        <w:rPr>
-          <w:rFonts w:asciiTheme="majorHAnsi" w:hAnsiTheme="majorHAnsi" w:cstheme="majorHAnsi"/>
-          <w:sz w:val="22"/>
-          <w:szCs w:val="22"/>
-        </w:rPr>
-        <w:t xml:space="preserve"> </w:t>
-      </w:r>
-      <w:r>
-        <w:rPr>
-          <w:rFonts w:asciiTheme="majorHAnsi" w:hAnsiTheme="majorHAnsi" w:cstheme="majorHAnsi"/>
-          <w:sz w:val="22"/>
-          <w:szCs w:val="22"/>
-        </w:rPr>
-        <w:t xml:space="preserve">The </w:t>
-      </w:r>
-      <w:proofErr w:type="gramStart"/>
-      <w:r>
-        <w:rPr>
-          <w:rFonts w:asciiTheme="majorHAnsi" w:hAnsiTheme="majorHAnsi" w:cstheme="majorHAnsi"/>
-          <w:sz w:val="22"/>
-          <w:szCs w:val="22"/>
-        </w:rPr>
-        <w:t>study[</w:t>
-      </w:r>
-      <w:proofErr w:type="gramEnd"/>
-      <w:r>
-        <w:rPr>
-          <w:rFonts w:asciiTheme="majorHAnsi" w:hAnsiTheme="majorHAnsi" w:cstheme="majorHAnsi"/>
-          <w:sz w:val="22"/>
-          <w:szCs w:val="22"/>
-        </w:rPr>
-        <w:t>AP-3] looks to utilize density of population to dynamically adjust k value in the algorithm as even within city concentration of building permits needs to be changed for example, city center vs suburbs etc.</w:t>
-      </w:r>
-      <w:r>
-        <w:rPr>
-          <w:rFonts w:asciiTheme="majorHAnsi" w:hAnsiTheme="majorHAnsi" w:cstheme="majorHAnsi"/>
-          <w:sz w:val="22"/>
-          <w:szCs w:val="22"/>
-        </w:rPr>
-        <w:t xml:space="preserve"> </w:t>
-      </w:r>
-      <w:r>
-        <w:rPr>
-          <w:rFonts w:asciiTheme="majorHAnsi" w:hAnsiTheme="majorHAnsi" w:cstheme="majorHAnsi"/>
-          <w:sz w:val="22"/>
-          <w:szCs w:val="22"/>
-        </w:rPr>
-        <w:t>Our analysis using the building permits will focus on clusters of building permits than treating each permit in a silo.</w:t>
-      </w:r>
     </w:p>
     <w:p>
       <w:pPr>
@@ -2332,6 +2456,208 @@
           <w:szCs w:val="22"/>
         </w:rPr>
       </w:pPr>
+      <w:r>
+        <w:rPr>
+          <w:rFonts w:asciiTheme="majorHAnsi" w:hAnsiTheme="majorHAnsi" w:cstheme="majorHAnsi"/>
+          <w:sz w:val="22"/>
+          <w:szCs w:val="22"/>
+        </w:rPr>
+        <w:t xml:space="preserve">Previous research using construction data, show </w:t>
+      </w:r>
+      <w:r>
+        <w:rPr>
+          <w:rFonts w:asciiTheme="majorHAnsi" w:hAnsiTheme="majorHAnsi" w:cstheme="majorHAnsi"/>
+          <w:sz w:val="22"/>
+          <w:szCs w:val="22"/>
+        </w:rPr>
+        <w:t>that it</w:t>
+      </w:r>
+      <w:r>
+        <w:rPr>
+          <w:rFonts w:asciiTheme="majorHAnsi" w:hAnsiTheme="majorHAnsi" w:cstheme="majorHAnsi"/>
+          <w:sz w:val="22"/>
+          <w:szCs w:val="22"/>
+        </w:rPr>
+        <w:t xml:space="preserve"> can yield meaningful insights, in terms of trends and event</w:t>
+      </w:r>
+      <w:r>
+        <w:rPr>
+          <w:rFonts w:asciiTheme="majorHAnsi" w:hAnsiTheme="majorHAnsi" w:cstheme="majorHAnsi"/>
+          <w:sz w:val="22"/>
+          <w:szCs w:val="22"/>
+        </w:rPr>
+        <w:t xml:space="preserve"> linkage</w:t>
+      </w:r>
+      <w:r>
+        <w:rPr>
+          <w:rFonts w:asciiTheme="majorHAnsi" w:hAnsiTheme="majorHAnsi" w:cstheme="majorHAnsi"/>
+          <w:sz w:val="22"/>
+          <w:szCs w:val="22"/>
+        </w:rPr>
+        <w:t xml:space="preserve"> [SB-</w:t>
+      </w:r>
+      <w:proofErr w:type="gramStart"/>
+      <w:r>
+        <w:rPr>
+          <w:rFonts w:asciiTheme="majorHAnsi" w:hAnsiTheme="majorHAnsi" w:cstheme="majorHAnsi"/>
+          <w:sz w:val="22"/>
+          <w:szCs w:val="22"/>
+        </w:rPr>
+        <w:t>1][</w:t>
+      </w:r>
+      <w:proofErr w:type="gramEnd"/>
+      <w:r>
+        <w:rPr>
+          <w:rFonts w:asciiTheme="majorHAnsi" w:hAnsiTheme="majorHAnsi" w:cstheme="majorHAnsi"/>
+          <w:sz w:val="22"/>
+          <w:szCs w:val="22"/>
+        </w:rPr>
+        <w:t>SB-5]. We seek to build upon earlier efforts. Some earlier efforts used outdated technology (e.g., ESRI ArcGIS) and outdated methods (e.g., M</w:t>
+      </w:r>
+      <w:r>
+        <w:rPr>
+          <w:rFonts w:asciiTheme="majorHAnsi" w:hAnsiTheme="majorHAnsi" w:cstheme="majorHAnsi"/>
+          <w:sz w:val="22"/>
+          <w:szCs w:val="22"/>
+        </w:rPr>
+        <w:t>S</w:t>
+      </w:r>
+      <w:r>
+        <w:rPr>
+          <w:rFonts w:asciiTheme="majorHAnsi" w:hAnsiTheme="majorHAnsi" w:cstheme="majorHAnsi"/>
+          <w:sz w:val="22"/>
+          <w:szCs w:val="22"/>
+        </w:rPr>
+        <w:t xml:space="preserve"> Excel) to organize data [SB-4].</w:t>
+      </w:r>
+      <w:r>
+        <w:rPr>
+          <w:rFonts w:asciiTheme="majorHAnsi" w:hAnsiTheme="majorHAnsi" w:cstheme="majorHAnsi"/>
+          <w:sz w:val="22"/>
+          <w:szCs w:val="22"/>
+        </w:rPr>
+        <w:t xml:space="preserve"> </w:t>
+      </w:r>
+      <w:r>
+        <w:rPr>
+          <w:rFonts w:asciiTheme="majorHAnsi" w:hAnsiTheme="majorHAnsi" w:cstheme="majorHAnsi"/>
+          <w:sz w:val="22"/>
+          <w:szCs w:val="22"/>
+        </w:rPr>
+        <w:t>Other efforts used effective data analytics techniques, but deficient visualizations [SB-2]. We can improve visualization by replacing static diagrams with interact</w:t>
+      </w:r>
+      <w:r>
+        <w:rPr>
+          <w:rFonts w:asciiTheme="majorHAnsi" w:hAnsiTheme="majorHAnsi" w:cstheme="majorHAnsi"/>
+          <w:sz w:val="22"/>
+          <w:szCs w:val="22"/>
+        </w:rPr>
+        <w:t xml:space="preserve">ivity and </w:t>
+      </w:r>
+      <w:r>
+        <w:rPr>
+          <w:rFonts w:asciiTheme="majorHAnsi" w:hAnsiTheme="majorHAnsi" w:cstheme="majorHAnsi"/>
+          <w:sz w:val="22"/>
+          <w:szCs w:val="22"/>
+        </w:rPr>
+        <w:t>better practices (avoid red-green color schemes. [SB-2].</w:t>
+      </w:r>
+      <w:r>
+        <w:rPr>
+          <w:rFonts w:asciiTheme="majorHAnsi" w:hAnsiTheme="majorHAnsi" w:cstheme="majorHAnsi"/>
+          <w:sz w:val="22"/>
+          <w:szCs w:val="22"/>
+        </w:rPr>
+        <w:t xml:space="preserve"> </w:t>
+      </w:r>
+      <w:r>
+        <w:rPr>
+          <w:rFonts w:asciiTheme="majorHAnsi" w:hAnsiTheme="majorHAnsi" w:cstheme="majorHAnsi"/>
+          <w:sz w:val="22"/>
+          <w:szCs w:val="22"/>
+        </w:rPr>
+        <w:t>We consider various techniques for analyzing [SB-2] [SB-3] [SB-6] our</w:t>
+      </w:r>
+      <w:r>
+        <w:rPr>
+          <w:rFonts w:asciiTheme="majorHAnsi" w:hAnsiTheme="majorHAnsi" w:cstheme="majorHAnsi"/>
+          <w:sz w:val="22"/>
+          <w:szCs w:val="22"/>
+        </w:rPr>
+        <w:t xml:space="preserve"> </w:t>
+      </w:r>
+      <w:r>
+        <w:rPr>
+          <w:rFonts w:asciiTheme="majorHAnsi" w:hAnsiTheme="majorHAnsi" w:cstheme="majorHAnsi"/>
+          <w:sz w:val="22"/>
+          <w:szCs w:val="22"/>
+        </w:rPr>
+        <w:t>construction data set.</w:t>
+      </w:r>
+      <w:r>
+        <w:rPr>
+          <w:rFonts w:asciiTheme="majorHAnsi" w:hAnsiTheme="majorHAnsi" w:cstheme="majorHAnsi"/>
+          <w:sz w:val="22"/>
+          <w:szCs w:val="22"/>
+        </w:rPr>
+        <w:t xml:space="preserve"> </w:t>
+      </w:r>
+      <w:r>
+        <w:rPr>
+          <w:rFonts w:asciiTheme="majorHAnsi" w:hAnsiTheme="majorHAnsi" w:cstheme="majorHAnsi"/>
+          <w:sz w:val="22"/>
+          <w:szCs w:val="22"/>
+        </w:rPr>
+        <w:t>We consider joining our base data with complementary data, based on news articles, which we could harvest either by web-scraping or API.</w:t>
+      </w:r>
+      <w:r>
+        <w:rPr>
+          <w:rFonts w:asciiTheme="majorHAnsi" w:hAnsiTheme="majorHAnsi" w:cstheme="majorHAnsi"/>
+          <w:sz w:val="22"/>
+          <w:szCs w:val="22"/>
+        </w:rPr>
+        <w:t xml:space="preserve"> </w:t>
+      </w:r>
+      <w:r>
+        <w:rPr>
+          <w:rFonts w:asciiTheme="majorHAnsi" w:hAnsiTheme="majorHAnsi" w:cstheme="majorHAnsi"/>
+          <w:sz w:val="22"/>
+          <w:szCs w:val="22"/>
+        </w:rPr>
+        <w:t>Either way, candidate data set would be a corpus of unstructured data.</w:t>
+      </w:r>
+      <w:r>
+        <w:rPr>
+          <w:rFonts w:asciiTheme="majorHAnsi" w:hAnsiTheme="majorHAnsi" w:cstheme="majorHAnsi"/>
+          <w:sz w:val="22"/>
+          <w:szCs w:val="22"/>
+        </w:rPr>
+        <w:t xml:space="preserve"> </w:t>
+      </w:r>
+      <w:r>
+        <w:rPr>
+          <w:rFonts w:asciiTheme="majorHAnsi" w:hAnsiTheme="majorHAnsi" w:cstheme="majorHAnsi"/>
+          <w:sz w:val="22"/>
+          <w:szCs w:val="22"/>
+        </w:rPr>
+        <w:t xml:space="preserve">Plan would be to use techniques such as TD-IDF [SB-7], or perhaps more </w:t>
+      </w:r>
+      <w:r>
+        <w:rPr>
+          <w:rFonts w:asciiTheme="majorHAnsi" w:hAnsiTheme="majorHAnsi" w:cstheme="majorHAnsi"/>
+          <w:sz w:val="22"/>
+          <w:szCs w:val="22"/>
+        </w:rPr>
+        <w:t>cutting-edge</w:t>
+      </w:r>
+      <w:r>
+        <w:rPr>
+          <w:rFonts w:asciiTheme="majorHAnsi" w:hAnsiTheme="majorHAnsi" w:cstheme="majorHAnsi"/>
+          <w:sz w:val="22"/>
+          <w:szCs w:val="22"/>
+        </w:rPr>
+        <w:t xml:space="preserve"> methods [SB-8] to analyze the data.</w:t>
+      </w:r>
     </w:p>
     <w:p>
       <w:pPr>
@@ -2341,219 +2667,310 @@
           <w:szCs w:val="22"/>
         </w:rPr>
       </w:pPr>
-      <w:r>
-        <w:rPr>
-          <w:rFonts w:asciiTheme="majorHAnsi" w:hAnsiTheme="majorHAnsi" w:cstheme="majorHAnsi"/>
-          <w:sz w:val="22"/>
-          <w:szCs w:val="22"/>
-        </w:rPr>
-        <w:t>Previous research using construction data as basis for analysis, show that such data can yield meaningful insights, in terms of trends and linkages to events [SB-</w:t>
-      </w:r>
-      <w:proofErr w:type="gramStart"/>
-      <w:r>
-        <w:rPr>
-          <w:rFonts w:asciiTheme="majorHAnsi" w:hAnsiTheme="majorHAnsi" w:cstheme="majorHAnsi"/>
-          <w:sz w:val="22"/>
-          <w:szCs w:val="22"/>
-        </w:rPr>
-        <w:t>1][</w:t>
-      </w:r>
-      <w:proofErr w:type="gramEnd"/>
-      <w:r>
-        <w:rPr>
-          <w:rFonts w:asciiTheme="majorHAnsi" w:hAnsiTheme="majorHAnsi" w:cstheme="majorHAnsi"/>
-          <w:sz w:val="22"/>
-          <w:szCs w:val="22"/>
-        </w:rPr>
-        <w:t>SB-5]. We seek to build upon earlier efforts.   Some earlier efforts used outdated technology (e.g., ESRI ArcGIS) and outdated methods (e.g., Microsoft Office Excel and Access) to organize data [SB-4].  Other efforts used effective data analytics techniques, but deficient visualizations [SB-2].  We can improve visualization by replacing static diagrams with interactive, dynamic and better practices (avoid red-green color schemes. [SB-2</w:t>
-      </w:r>
-      <w:proofErr w:type="gramStart"/>
-      <w:r>
-        <w:rPr>
-          <w:rFonts w:asciiTheme="majorHAnsi" w:hAnsiTheme="majorHAnsi" w:cstheme="majorHAnsi"/>
-          <w:sz w:val="22"/>
-          <w:szCs w:val="22"/>
-        </w:rPr>
-        <w:t>].We</w:t>
-      </w:r>
-      <w:proofErr w:type="gramEnd"/>
-      <w:r>
-        <w:rPr>
-          <w:rFonts w:asciiTheme="majorHAnsi" w:hAnsiTheme="majorHAnsi" w:cstheme="majorHAnsi"/>
-          <w:sz w:val="22"/>
-          <w:szCs w:val="22"/>
-        </w:rPr>
-        <w:t xml:space="preserve"> consider various techniques for analyzing [SB-2] [SB-3] [SB-6] our baseline building construction data set.  We consider joining our base data set with complementary data, based on news articles, which we could harvest either by web-scraping or directly using API.   Either way, candidate data set would be a corpus of unstructured data.    Plan would be to use techniques such as TD-IDF [SB-7], or perhaps more </w:t>
-      </w:r>
-      <w:proofErr w:type="gramStart"/>
-      <w:r>
-        <w:rPr>
-          <w:rFonts w:asciiTheme="majorHAnsi" w:hAnsiTheme="majorHAnsi" w:cstheme="majorHAnsi"/>
-          <w:sz w:val="22"/>
-          <w:szCs w:val="22"/>
-        </w:rPr>
-        <w:t>cutting edge</w:t>
-      </w:r>
-      <w:proofErr w:type="gramEnd"/>
-      <w:r>
-        <w:rPr>
-          <w:rFonts w:asciiTheme="majorHAnsi" w:hAnsiTheme="majorHAnsi" w:cstheme="majorHAnsi"/>
-          <w:sz w:val="22"/>
-          <w:szCs w:val="22"/>
-        </w:rPr>
-        <w:t xml:space="preserve"> methods [SB-8] to analyze the data.</w:t>
-      </w:r>
     </w:p>
     <w:p>
       <w:pPr>
         <w:rPr>
-          <w:rFonts w:asciiTheme="majorHAnsi" w:hAnsiTheme="majorHAnsi" w:cstheme="majorHAnsi"/>
-          <w:sz w:val="22"/>
-          <w:szCs w:val="22"/>
-        </w:rPr>
-      </w:pPr>
+          <w:sz w:val="22"/>
+          <w:szCs w:val="22"/>
+        </w:rPr>
+      </w:pPr>
+      <w:r>
+        <w:rPr>
+          <w:rFonts w:asciiTheme="majorHAnsi" w:hAnsiTheme="majorHAnsi" w:cstheme="majorHAnsi"/>
+          <w:sz w:val="22"/>
+          <w:szCs w:val="22"/>
+        </w:rPr>
+        <w:t>[BT-</w:t>
+      </w:r>
+      <w:proofErr w:type="gramStart"/>
+      <w:r>
+        <w:rPr>
+          <w:rFonts w:asciiTheme="majorHAnsi" w:hAnsiTheme="majorHAnsi" w:cstheme="majorHAnsi"/>
+          <w:sz w:val="22"/>
+          <w:szCs w:val="22"/>
+        </w:rPr>
+        <w:t>1]</w:t>
+      </w:r>
+      <w:r>
+        <w:rPr>
+          <w:rFonts w:asciiTheme="majorHAnsi" w:hAnsiTheme="majorHAnsi" w:cstheme="majorHAnsi"/>
+          <w:sz w:val="22"/>
+          <w:szCs w:val="22"/>
+        </w:rPr>
+        <w:t>The</w:t>
+      </w:r>
+      <w:proofErr w:type="gramEnd"/>
+      <w:r>
+        <w:rPr>
+          <w:rFonts w:asciiTheme="majorHAnsi" w:hAnsiTheme="majorHAnsi" w:cstheme="majorHAnsi"/>
+          <w:sz w:val="22"/>
+          <w:szCs w:val="22"/>
+        </w:rPr>
+        <w:t xml:space="preserve"> researchers propose forecasting</w:t>
+      </w:r>
+      <w:r>
+        <w:rPr>
+          <w:rFonts w:asciiTheme="majorHAnsi" w:hAnsiTheme="majorHAnsi" w:cstheme="majorHAnsi"/>
+          <w:sz w:val="22"/>
+          <w:szCs w:val="22"/>
+        </w:rPr>
+        <w:t xml:space="preserve"> with </w:t>
+      </w:r>
+      <w:r>
+        <w:rPr>
+          <w:rFonts w:asciiTheme="majorHAnsi" w:hAnsiTheme="majorHAnsi" w:cstheme="majorHAnsi"/>
+          <w:sz w:val="22"/>
+          <w:szCs w:val="22"/>
+        </w:rPr>
+        <w:t xml:space="preserve">construction terms from Google Trends. Our forecasting model is subject to data lag and we could supplement our forecasting model with </w:t>
+      </w:r>
+      <w:r>
+        <w:rPr>
+          <w:rFonts w:asciiTheme="majorHAnsi" w:hAnsiTheme="majorHAnsi" w:cstheme="majorHAnsi"/>
+          <w:sz w:val="22"/>
+          <w:szCs w:val="22"/>
+        </w:rPr>
+        <w:t xml:space="preserve">search </w:t>
+      </w:r>
+      <w:r>
+        <w:rPr>
+          <w:rFonts w:asciiTheme="majorHAnsi" w:hAnsiTheme="majorHAnsi" w:cstheme="majorHAnsi"/>
+          <w:sz w:val="22"/>
+          <w:szCs w:val="22"/>
+        </w:rPr>
+        <w:t>terms similarly. The researchers</w:t>
+      </w:r>
+      <w:r>
+        <w:rPr>
+          <w:rFonts w:asciiTheme="majorHAnsi" w:hAnsiTheme="majorHAnsi" w:cstheme="majorHAnsi"/>
+          <w:sz w:val="22"/>
+          <w:szCs w:val="22"/>
+        </w:rPr>
+        <w:t xml:space="preserve"> stop short of combining predictors</w:t>
+      </w:r>
+      <w:r>
+        <w:rPr>
+          <w:rFonts w:asciiTheme="majorHAnsi" w:hAnsiTheme="majorHAnsi" w:cstheme="majorHAnsi"/>
+          <w:sz w:val="22"/>
+          <w:szCs w:val="22"/>
+        </w:rPr>
+        <w:t xml:space="preserve">. In our project, we would combine Google Trend forecasting with the corresponding permit data. </w:t>
+      </w:r>
+      <w:r>
+        <w:rPr>
+          <w:rFonts w:asciiTheme="majorHAnsi" w:hAnsiTheme="majorHAnsi" w:cstheme="majorHAnsi"/>
+          <w:sz w:val="22"/>
+          <w:szCs w:val="22"/>
+        </w:rPr>
+        <w:t>[BT-2]</w:t>
+      </w:r>
+      <w:r>
+        <w:rPr>
+          <w:rFonts w:asciiTheme="majorHAnsi" w:hAnsiTheme="majorHAnsi" w:cstheme="majorHAnsi"/>
+          <w:sz w:val="22"/>
+          <w:szCs w:val="22"/>
+        </w:rPr>
+        <w:t xml:space="preserve"> Bagshaw compares 4 forecasting model</w:t>
+      </w:r>
+      <w:r>
+        <w:rPr>
+          <w:rFonts w:asciiTheme="majorHAnsi" w:hAnsiTheme="majorHAnsi" w:cstheme="majorHAnsi"/>
+          <w:sz w:val="22"/>
+          <w:szCs w:val="22"/>
+        </w:rPr>
+        <w:t>s</w:t>
+      </w:r>
+      <w:r>
+        <w:rPr>
+          <w:rFonts w:asciiTheme="majorHAnsi" w:hAnsiTheme="majorHAnsi" w:cstheme="majorHAnsi"/>
+          <w:sz w:val="22"/>
+          <w:szCs w:val="22"/>
+        </w:rPr>
+        <w:t xml:space="preserve">. In our project, we will use a </w:t>
+      </w:r>
+      <w:r>
+        <w:rPr>
+          <w:rFonts w:asciiTheme="majorHAnsi" w:hAnsiTheme="majorHAnsi" w:cstheme="majorHAnsi"/>
+          <w:sz w:val="22"/>
+          <w:szCs w:val="22"/>
+        </w:rPr>
+        <w:t>TS</w:t>
+      </w:r>
+      <w:r>
+        <w:rPr>
+          <w:rFonts w:asciiTheme="majorHAnsi" w:hAnsiTheme="majorHAnsi" w:cstheme="majorHAnsi"/>
+          <w:sz w:val="22"/>
+          <w:szCs w:val="22"/>
+        </w:rPr>
+        <w:t xml:space="preserve"> forecasting model</w:t>
+      </w:r>
+      <w:r>
+        <w:rPr>
+          <w:rFonts w:asciiTheme="majorHAnsi" w:hAnsiTheme="majorHAnsi" w:cstheme="majorHAnsi"/>
+          <w:sz w:val="22"/>
+          <w:szCs w:val="22"/>
+        </w:rPr>
+        <w:t>. T</w:t>
+      </w:r>
+      <w:r>
+        <w:rPr>
+          <w:rFonts w:asciiTheme="majorHAnsi" w:hAnsiTheme="majorHAnsi" w:cstheme="majorHAnsi"/>
+          <w:sz w:val="22"/>
+          <w:szCs w:val="22"/>
+        </w:rPr>
+        <w:t xml:space="preserve">his paper serves as a foray into several popular models. Bagshaw compares </w:t>
+      </w:r>
+      <w:r>
+        <w:rPr>
+          <w:rFonts w:asciiTheme="majorHAnsi" w:hAnsiTheme="majorHAnsi" w:cstheme="majorHAnsi"/>
+          <w:sz w:val="22"/>
+          <w:szCs w:val="22"/>
+        </w:rPr>
+        <w:t>his</w:t>
+      </w:r>
+      <w:r>
+        <w:rPr>
+          <w:rFonts w:asciiTheme="majorHAnsi" w:hAnsiTheme="majorHAnsi" w:cstheme="majorHAnsi"/>
+          <w:sz w:val="22"/>
+          <w:szCs w:val="22"/>
+        </w:rPr>
+        <w:t xml:space="preserve"> models on the same data set. Our analysis expands on this by implementing the same models on </w:t>
+      </w:r>
+      <w:r>
+        <w:rPr>
+          <w:rFonts w:asciiTheme="majorHAnsi" w:hAnsiTheme="majorHAnsi" w:cstheme="majorHAnsi"/>
+          <w:sz w:val="22"/>
+          <w:szCs w:val="22"/>
+        </w:rPr>
+        <w:t>construction</w:t>
+      </w:r>
+      <w:r>
+        <w:rPr>
+          <w:rFonts w:asciiTheme="majorHAnsi" w:hAnsiTheme="majorHAnsi" w:cstheme="majorHAnsi"/>
+          <w:sz w:val="22"/>
+          <w:szCs w:val="22"/>
+        </w:rPr>
+        <w:t xml:space="preserve"> data</w:t>
+      </w:r>
+      <w:r>
+        <w:rPr>
+          <w:rFonts w:asciiTheme="majorHAnsi" w:hAnsiTheme="majorHAnsi" w:cstheme="majorHAnsi"/>
+          <w:sz w:val="22"/>
+          <w:szCs w:val="22"/>
+        </w:rPr>
+        <w:t xml:space="preserve">. This </w:t>
+      </w:r>
+      <w:proofErr w:type="gramStart"/>
+      <w:r>
+        <w:rPr>
+          <w:rFonts w:asciiTheme="majorHAnsi" w:hAnsiTheme="majorHAnsi" w:cstheme="majorHAnsi"/>
+          <w:sz w:val="22"/>
+          <w:szCs w:val="22"/>
+        </w:rPr>
+        <w:t>paper</w:t>
+      </w:r>
+      <w:r>
+        <w:rPr>
+          <w:rFonts w:asciiTheme="majorHAnsi" w:hAnsiTheme="majorHAnsi" w:cstheme="majorHAnsi"/>
+          <w:sz w:val="22"/>
+          <w:szCs w:val="22"/>
+        </w:rPr>
+        <w:t>[</w:t>
+      </w:r>
+      <w:proofErr w:type="gramEnd"/>
+      <w:r>
+        <w:rPr>
+          <w:rFonts w:asciiTheme="majorHAnsi" w:hAnsiTheme="majorHAnsi" w:cstheme="majorHAnsi"/>
+          <w:sz w:val="22"/>
+          <w:szCs w:val="22"/>
+        </w:rPr>
+        <w:t>BT-3]</w:t>
+      </w:r>
+      <w:r>
+        <w:rPr>
+          <w:rFonts w:asciiTheme="majorHAnsi" w:hAnsiTheme="majorHAnsi" w:cstheme="majorHAnsi"/>
+          <w:sz w:val="22"/>
+          <w:szCs w:val="22"/>
+        </w:rPr>
+        <w:t xml:space="preserve"> proposes a methodology for assessing</w:t>
+      </w:r>
+      <w:r>
+        <w:rPr>
+          <w:rFonts w:asciiTheme="majorHAnsi" w:hAnsiTheme="majorHAnsi" w:cstheme="majorHAnsi"/>
+          <w:sz w:val="22"/>
+          <w:szCs w:val="22"/>
+        </w:rPr>
+        <w:t xml:space="preserve"> community</w:t>
+      </w:r>
+      <w:r>
+        <w:rPr>
+          <w:rFonts w:asciiTheme="majorHAnsi" w:hAnsiTheme="majorHAnsi" w:cstheme="majorHAnsi"/>
+          <w:sz w:val="22"/>
+          <w:szCs w:val="22"/>
+        </w:rPr>
+        <w:t xml:space="preserve"> health based on infrastructural investment. The researchers establish </w:t>
+      </w:r>
+      <w:r>
+        <w:rPr>
+          <w:rFonts w:asciiTheme="majorHAnsi" w:hAnsiTheme="majorHAnsi" w:cstheme="majorHAnsi"/>
+          <w:sz w:val="22"/>
+          <w:szCs w:val="22"/>
+        </w:rPr>
+        <w:t>data processing conventions</w:t>
+      </w:r>
+      <w:r>
+        <w:rPr>
+          <w:rFonts w:asciiTheme="majorHAnsi" w:hAnsiTheme="majorHAnsi" w:cstheme="majorHAnsi"/>
+          <w:sz w:val="22"/>
+          <w:szCs w:val="22"/>
+        </w:rPr>
+        <w:t xml:space="preserve"> we could</w:t>
+      </w:r>
+      <w:r>
+        <w:rPr>
+          <w:rFonts w:asciiTheme="majorHAnsi" w:hAnsiTheme="majorHAnsi" w:cstheme="majorHAnsi"/>
+          <w:sz w:val="22"/>
+          <w:szCs w:val="22"/>
+        </w:rPr>
+        <w:t xml:space="preserve"> on </w:t>
+      </w:r>
+      <w:r>
+        <w:rPr>
+          <w:rFonts w:asciiTheme="majorHAnsi" w:hAnsiTheme="majorHAnsi" w:cstheme="majorHAnsi"/>
+          <w:sz w:val="22"/>
+          <w:szCs w:val="22"/>
+        </w:rPr>
+        <w:t>our data set. The researchers fail to establish a causal relationship. Our project is unlikely to establish one either, but we hope to add another perspective from which to view such a relationship.</w:t>
+      </w:r>
+      <w:r>
+        <w:rPr>
+          <w:sz w:val="22"/>
+          <w:szCs w:val="22"/>
+        </w:rPr>
+        <w:tab/>
+      </w:r>
     </w:p>
     <w:p>
       <w:pPr>
-        <w:rPr>
-          <w:sz w:val="22"/>
-          <w:szCs w:val="22"/>
-        </w:rPr>
-      </w:pPr>
-      <w:r>
-        <w:rPr>
-          <w:rFonts w:asciiTheme="majorHAnsi" w:hAnsiTheme="majorHAnsi" w:cstheme="majorHAnsi"/>
-          <w:sz w:val="22"/>
-          <w:szCs w:val="22"/>
-        </w:rPr>
-        <w:t>[BT-</w:t>
-      </w:r>
-      <w:proofErr w:type="gramStart"/>
-      <w:r>
-        <w:rPr>
-          <w:rFonts w:asciiTheme="majorHAnsi" w:hAnsiTheme="majorHAnsi" w:cstheme="majorHAnsi"/>
-          <w:sz w:val="22"/>
-          <w:szCs w:val="22"/>
-        </w:rPr>
-        <w:t>1]</w:t>
-      </w:r>
-      <w:r>
-        <w:rPr>
-          <w:rFonts w:asciiTheme="majorHAnsi" w:hAnsiTheme="majorHAnsi" w:cstheme="majorHAnsi"/>
-          <w:sz w:val="22"/>
-          <w:szCs w:val="22"/>
-        </w:rPr>
-        <w:t>The</w:t>
-      </w:r>
-      <w:proofErr w:type="gramEnd"/>
-      <w:r>
-        <w:rPr>
-          <w:rFonts w:asciiTheme="majorHAnsi" w:hAnsiTheme="majorHAnsi" w:cstheme="majorHAnsi"/>
-          <w:sz w:val="22"/>
-          <w:szCs w:val="22"/>
-        </w:rPr>
-        <w:t xml:space="preserve"> researchers propose a forecasting model using up-to-date construction search terms from Google Trends. Our forecasting model is subject to this data lag and we could supplement our forecasting model with Google search terms similarly. The researchers see value in combining factors for forecasting, which they stop short of pursuing. In our project, we would combine Google Trend forecasting for a specific region with the corresponding permit data. In this </w:t>
-      </w:r>
-      <w:proofErr w:type="gramStart"/>
-      <w:r>
-        <w:rPr>
-          <w:rFonts w:asciiTheme="majorHAnsi" w:hAnsiTheme="majorHAnsi" w:cstheme="majorHAnsi"/>
-          <w:sz w:val="22"/>
-          <w:szCs w:val="22"/>
-        </w:rPr>
-        <w:t>paper</w:t>
-      </w:r>
-      <w:r>
-        <w:rPr>
-          <w:rFonts w:asciiTheme="majorHAnsi" w:hAnsiTheme="majorHAnsi" w:cstheme="majorHAnsi"/>
-          <w:sz w:val="22"/>
-          <w:szCs w:val="22"/>
-        </w:rPr>
-        <w:t>[</w:t>
-      </w:r>
-      <w:proofErr w:type="gramEnd"/>
-      <w:r>
-        <w:rPr>
-          <w:rFonts w:asciiTheme="majorHAnsi" w:hAnsiTheme="majorHAnsi" w:cstheme="majorHAnsi"/>
-          <w:sz w:val="22"/>
-          <w:szCs w:val="22"/>
-        </w:rPr>
-        <w:t>BT-2]</w:t>
-      </w:r>
-      <w:r>
-        <w:rPr>
-          <w:rFonts w:asciiTheme="majorHAnsi" w:hAnsiTheme="majorHAnsi" w:cstheme="majorHAnsi"/>
-          <w:sz w:val="22"/>
-          <w:szCs w:val="22"/>
-        </w:rPr>
-        <w:t xml:space="preserve">, Bagshaw compares the performance of 4 forecasting models: ARIMA, MARIMA, VAR, and BVAR. In our project, we will use a time-series forecasting model and this paper serves as a foray into several popular models which we could implement. Bagshaw compares several models all on the same data set. Our analysis expands on this shortcoming by implementing the same models on a different category of data – building permits. </w:t>
-      </w:r>
-      <w:r>
-        <w:rPr>
-          <w:rFonts w:asciiTheme="majorHAnsi" w:hAnsiTheme="majorHAnsi" w:cstheme="majorHAnsi"/>
+        <w:pStyle w:val="c16"/>
+        <w:rPr>
+          <w:rFonts w:asciiTheme="minorHAnsi" w:eastAsiaTheme="minorEastAsia" w:hAnsiTheme="minorHAnsi" w:cstheme="minorBidi"/>
+          <w:b/>
+          <w:bCs/>
+          <w:sz w:val="22"/>
+          <w:szCs w:val="22"/>
+        </w:rPr>
+      </w:pPr>
+      <w:r>
+        <w:rPr>
+          <w:rFonts w:asciiTheme="minorHAnsi" w:eastAsiaTheme="minorEastAsia" w:hAnsiTheme="minorHAnsi" w:cstheme="minorBidi"/>
+          <w:b/>
+          <w:bCs/>
           <w:sz w:val="22"/>
           <w:szCs w:val="22"/>
         </w:rPr>
         <w:lastRenderedPageBreak/>
-        <w:t xml:space="preserve">This </w:t>
-      </w:r>
-      <w:proofErr w:type="gramStart"/>
-      <w:r>
-        <w:rPr>
-          <w:rFonts w:asciiTheme="majorHAnsi" w:hAnsiTheme="majorHAnsi" w:cstheme="majorHAnsi"/>
-          <w:sz w:val="22"/>
-          <w:szCs w:val="22"/>
-        </w:rPr>
-        <w:t>paper</w:t>
-      </w:r>
-      <w:r>
-        <w:rPr>
-          <w:rFonts w:asciiTheme="majorHAnsi" w:hAnsiTheme="majorHAnsi" w:cstheme="majorHAnsi"/>
-          <w:sz w:val="22"/>
-          <w:szCs w:val="22"/>
-        </w:rPr>
-        <w:t>[</w:t>
-      </w:r>
-      <w:proofErr w:type="gramEnd"/>
-      <w:r>
-        <w:rPr>
-          <w:rFonts w:asciiTheme="majorHAnsi" w:hAnsiTheme="majorHAnsi" w:cstheme="majorHAnsi"/>
-          <w:sz w:val="22"/>
-          <w:szCs w:val="22"/>
-        </w:rPr>
-        <w:t>BT-3]</w:t>
-      </w:r>
-      <w:r>
-        <w:rPr>
-          <w:rFonts w:asciiTheme="majorHAnsi" w:hAnsiTheme="majorHAnsi" w:cstheme="majorHAnsi"/>
-          <w:sz w:val="22"/>
-          <w:szCs w:val="22"/>
-        </w:rPr>
-        <w:t xml:space="preserve"> proposes a methodology for assessing health based on infrastructural investment sourced from building permits. The researchers’ data is nearly the same as ours and they establish conventions and processing methodologies that we could use to prepare our data set. The researchers fail to establish a causal relationship between their indicators and community health. Our project is unlikely to establish one either, but we hope to add another perspective from which to view such a relationship.</w:t>
-      </w:r>
-      <w:r>
-        <w:rPr>
-          <w:sz w:val="22"/>
-          <w:szCs w:val="22"/>
-        </w:rPr>
-        <w:tab/>
-      </w:r>
-    </w:p>
-    <w:p>
-      <w:pPr>
-        <w:pStyle w:val="c16"/>
-        <w:rPr>
-          <w:rFonts w:asciiTheme="minorHAnsi" w:eastAsiaTheme="minorEastAsia" w:hAnsiTheme="minorHAnsi" w:cstheme="minorBidi"/>
-          <w:sz w:val="22"/>
-          <w:szCs w:val="22"/>
-        </w:rPr>
-      </w:pPr>
-      <w:r>
-        <w:rPr>
-          <w:rFonts w:asciiTheme="minorHAnsi" w:eastAsiaTheme="minorEastAsia" w:hAnsiTheme="minorHAnsi" w:cstheme="minorBidi"/>
-          <w:sz w:val="22"/>
-          <w:szCs w:val="22"/>
-        </w:rPr>
         <w:t>References:</w:t>
       </w:r>
     </w:p>
@@ -3686,7 +4103,6 @@
                 <w:sz w:val="22"/>
                 <w:szCs w:val="22"/>
               </w:rPr>
-              <w:lastRenderedPageBreak/>
               <w:t xml:space="preserve">URL: </w:t>
             </w:r>
             <w:hyperlink r:id="rId14" w:history="1">
@@ -3879,6 +4295,7 @@
                 <w:sz w:val="22"/>
                 <w:szCs w:val="22"/>
               </w:rPr>
+              <w:lastRenderedPageBreak/>
               <w:t>[SB-2]</w:t>
             </w:r>
           </w:p>

</xml_diff>

<commit_message>
updated project title - all
</commit_message>
<xml_diff>
--- a/Docs/ProposalDoc.docx
+++ b/Docs/ProposalDoc.docx
@@ -23,7 +23,49 @@
           <w:sz w:val="22"/>
           <w:szCs w:val="22"/>
         </w:rPr>
-        <w:t xml:space="preserve"> Geo Spatial-Temporal analysis of construction trends using building permit info. </w:t>
+        <w:t xml:space="preserve"> </w:t>
+      </w:r>
+      <w:r>
+        <w:rPr>
+          <w:sz w:val="22"/>
+          <w:szCs w:val="22"/>
+        </w:rPr>
+        <w:t>Time series A</w:t>
+      </w:r>
+      <w:r>
+        <w:rPr>
+          <w:sz w:val="22"/>
+          <w:szCs w:val="22"/>
+        </w:rPr>
+        <w:t xml:space="preserve">nalysis of </w:t>
+      </w:r>
+      <w:r>
+        <w:rPr>
+          <w:sz w:val="22"/>
+          <w:szCs w:val="22"/>
+        </w:rPr>
+        <w:t>C</w:t>
+      </w:r>
+      <w:r>
+        <w:rPr>
+          <w:sz w:val="22"/>
+          <w:szCs w:val="22"/>
+        </w:rPr>
+        <w:t>onstruction</w:t>
+      </w:r>
+      <w:r>
+        <w:rPr>
+          <w:sz w:val="22"/>
+          <w:szCs w:val="22"/>
+        </w:rPr>
+        <w:t xml:space="preserve"> Permits</w:t>
+      </w:r>
+      <w:r>
+        <w:rPr>
+          <w:sz w:val="22"/>
+          <w:szCs w:val="22"/>
+        </w:rPr>
+        <w:t xml:space="preserve">. </w:t>
       </w:r>
     </w:p>
     <w:p>
@@ -2063,25 +2105,41 @@
           <w:sz w:val="22"/>
           <w:szCs w:val="22"/>
         </w:rPr>
-        <w:t xml:space="preserve">A </w:t>
-      </w:r>
-      <w:proofErr w:type="spellStart"/>
+        <w:t xml:space="preserve">A spatio-temporal analysis done in the </w:t>
+      </w:r>
+      <w:proofErr w:type="gramStart"/>
       <w:r>
         <w:rPr>
           <w:rFonts w:asciiTheme="majorHAnsi" w:eastAsiaTheme="minorEastAsia" w:hAnsiTheme="majorHAnsi" w:cstheme="majorHAnsi"/>
           <w:sz w:val="22"/>
           <w:szCs w:val="22"/>
         </w:rPr>
-        <w:t>spatio</w:t>
-      </w:r>
-      <w:proofErr w:type="spellEnd"/>
+        <w:t>article[</w:t>
+      </w:r>
+      <w:proofErr w:type="gramEnd"/>
       <w:r>
         <w:rPr>
           <w:rFonts w:asciiTheme="majorHAnsi" w:eastAsiaTheme="minorEastAsia" w:hAnsiTheme="majorHAnsi" w:cstheme="majorHAnsi"/>
           <w:sz w:val="22"/>
           <w:szCs w:val="22"/>
         </w:rPr>
-        <w:t xml:space="preserve">-temporal analysis done in the </w:t>
+        <w:t xml:space="preserve">PK-1] provides us, with lots of parallels in our aim to visualize the construction trends over time. Lot of work has been done on usage choropleth maps to visualize geo spatial models, like dynamic increase in </w:t>
+      </w:r>
+      <w:r>
+        <w:rPr>
+          <w:rFonts w:asciiTheme="majorHAnsi" w:eastAsiaTheme="minorEastAsia" w:hAnsiTheme="majorHAnsi" w:cstheme="majorHAnsi"/>
+          <w:sz w:val="22"/>
+          <w:szCs w:val="22"/>
+        </w:rPr>
+        <w:t>perceivable</w:t>
+      </w:r>
+      <w:r>
+        <w:rPr>
+          <w:rFonts w:asciiTheme="majorHAnsi" w:eastAsiaTheme="minorEastAsia" w:hAnsiTheme="majorHAnsi" w:cstheme="majorHAnsi"/>
+          <w:sz w:val="22"/>
+          <w:szCs w:val="22"/>
+        </w:rPr>
+        <w:t xml:space="preserve"> </w:t>
       </w:r>
       <w:proofErr w:type="gramStart"/>
       <w:r>
@@ -2090,7 +2148,7 @@
           <w:sz w:val="22"/>
           <w:szCs w:val="22"/>
         </w:rPr>
-        <w:t>article[</w:t>
+        <w:t>area[</w:t>
       </w:r>
       <w:proofErr w:type="gramEnd"/>
       <w:r>
@@ -2099,72 +2157,32 @@
           <w:sz w:val="22"/>
           <w:szCs w:val="22"/>
         </w:rPr>
-        <w:t xml:space="preserve">PK-1] provides us, with lots of parallels in our aim to visualize the construction trends over time. Lot of work has been done on usage choropleth maps to visualize geo spatial models, like dynamic increase in </w:t>
-      </w:r>
-      <w:proofErr w:type="spellStart"/>
+        <w:t xml:space="preserve">PK-2], boundary </w:t>
+      </w:r>
       <w:r>
         <w:rPr>
           <w:rFonts w:asciiTheme="majorHAnsi" w:eastAsiaTheme="minorEastAsia" w:hAnsiTheme="majorHAnsi" w:cstheme="majorHAnsi"/>
           <w:sz w:val="22"/>
           <w:szCs w:val="22"/>
         </w:rPr>
-        <w:t>percievable</w:t>
-      </w:r>
-      <w:proofErr w:type="spellEnd"/>
+        <w:t>neighbor</w:t>
+      </w:r>
       <w:r>
         <w:rPr>
           <w:rFonts w:asciiTheme="majorHAnsi" w:eastAsiaTheme="minorEastAsia" w:hAnsiTheme="majorHAnsi" w:cstheme="majorHAnsi"/>
           <w:sz w:val="22"/>
           <w:szCs w:val="22"/>
         </w:rPr>
-        <w:t xml:space="preserve"> </w:t>
-      </w:r>
-      <w:proofErr w:type="gramStart"/>
+        <w:t xml:space="preserve"> selection [PK-2]. This coupled with Google Maps/API, gives us ability to develop interactive webpages. Reactive time component to geo-spatial models, presents its own challenges. Possible solutions are discussed in EST[PK-3]. We can combine the principles mentioned in EST[PK-3] with web development </w:t>
+      </w:r>
       <w:r>
         <w:rPr>
           <w:rFonts w:asciiTheme="majorHAnsi" w:eastAsiaTheme="minorEastAsia" w:hAnsiTheme="majorHAnsi" w:cstheme="majorHAnsi"/>
           <w:sz w:val="22"/>
           <w:szCs w:val="22"/>
         </w:rPr>
-        <w:t>area[</w:t>
-      </w:r>
-      <w:proofErr w:type="gramEnd"/>
-      <w:r>
-        <w:rPr>
-          <w:rFonts w:asciiTheme="majorHAnsi" w:eastAsiaTheme="minorEastAsia" w:hAnsiTheme="majorHAnsi" w:cstheme="majorHAnsi"/>
-          <w:sz w:val="22"/>
-          <w:szCs w:val="22"/>
-        </w:rPr>
-        <w:t xml:space="preserve">PK-2], boundary </w:t>
-      </w:r>
-      <w:proofErr w:type="spellStart"/>
-      <w:r>
-        <w:rPr>
-          <w:rFonts w:asciiTheme="majorHAnsi" w:eastAsiaTheme="minorEastAsia" w:hAnsiTheme="majorHAnsi" w:cstheme="majorHAnsi"/>
-          <w:sz w:val="22"/>
-          <w:szCs w:val="22"/>
-        </w:rPr>
-        <w:t>neighbour</w:t>
-      </w:r>
-      <w:proofErr w:type="spellEnd"/>
-      <w:r>
-        <w:rPr>
-          <w:rFonts w:asciiTheme="majorHAnsi" w:eastAsiaTheme="minorEastAsia" w:hAnsiTheme="majorHAnsi" w:cstheme="majorHAnsi"/>
-          <w:sz w:val="22"/>
-          <w:szCs w:val="22"/>
-        </w:rPr>
-        <w:t xml:space="preserve"> selection [PK-2]. This coupled with Google Maps/API, gives us ability to develop interactive webpages. Reactive time component to geo-spatial models, presents its own challenges. Possible solutions are discussed in EST[PK-3]. We can combine the principles mentioned in EST[PK-3] with web development </w:t>
-      </w:r>
-      <w:proofErr w:type="gramStart"/>
-      <w:r>
-        <w:rPr>
-          <w:rFonts w:asciiTheme="majorHAnsi" w:eastAsiaTheme="minorEastAsia" w:hAnsiTheme="majorHAnsi" w:cstheme="majorHAnsi"/>
-          <w:sz w:val="22"/>
-          <w:szCs w:val="22"/>
-        </w:rPr>
-        <w:t>technologies[</w:t>
-      </w:r>
-      <w:proofErr w:type="gramEnd"/>
+        <w:t>technologies [</w:t>
+      </w:r>
       <w:r>
         <w:rPr>
           <w:rFonts w:asciiTheme="majorHAnsi" w:eastAsiaTheme="minorEastAsia" w:hAnsiTheme="majorHAnsi" w:cstheme="majorHAnsi"/>
@@ -3099,25 +3117,7 @@
                 <w:sz w:val="22"/>
                 <w:szCs w:val="22"/>
               </w:rPr>
-              <w:t xml:space="preserve">Using Building Permits to Monitor Disaster Recovery: A </w:t>
-            </w:r>
-            <w:proofErr w:type="spellStart"/>
-            <w:r>
-              <w:rPr>
-                <w:rFonts w:asciiTheme="majorHAnsi" w:hAnsiTheme="majorHAnsi" w:cstheme="majorHAnsi"/>
-                <w:sz w:val="22"/>
-                <w:szCs w:val="22"/>
-              </w:rPr>
-              <w:t>Spatio</w:t>
-            </w:r>
-            <w:proofErr w:type="spellEnd"/>
-            <w:r>
-              <w:rPr>
-                <w:rFonts w:asciiTheme="majorHAnsi" w:hAnsiTheme="majorHAnsi" w:cstheme="majorHAnsi"/>
-                <w:sz w:val="22"/>
-                <w:szCs w:val="22"/>
-              </w:rPr>
-              <w:t>-Temporal Case Study of Coastal Mississippi Following Hurricane Katrina</w:t>
+              <w:t>Using Building Permits to Monitor Disaster Recovery: A Spatio-Temporal Case Study of Coastal Mississippi Following Hurricane Katrina</w:t>
             </w:r>
             <w:r>
               <w:rPr>
@@ -3292,25 +3292,7 @@
                 <w:sz w:val="22"/>
                 <w:szCs w:val="22"/>
               </w:rPr>
-              <w:t xml:space="preserve">Exploratory </w:t>
-            </w:r>
-            <w:proofErr w:type="spellStart"/>
-            <w:r>
-              <w:rPr>
-                <w:rFonts w:asciiTheme="majorHAnsi" w:hAnsiTheme="majorHAnsi" w:cstheme="majorHAnsi"/>
-                <w:sz w:val="22"/>
-                <w:szCs w:val="22"/>
-              </w:rPr>
-              <w:t>spatio</w:t>
-            </w:r>
-            <w:proofErr w:type="spellEnd"/>
-            <w:r>
-              <w:rPr>
-                <w:rFonts w:asciiTheme="majorHAnsi" w:hAnsiTheme="majorHAnsi" w:cstheme="majorHAnsi"/>
-                <w:sz w:val="22"/>
-                <w:szCs w:val="22"/>
-              </w:rPr>
-              <w:t>-temporal visualization: an analytical review</w:t>
+              <w:t>Exploratory spatio-temporal visualization: an analytical review</w:t>
             </w:r>
           </w:p>
           <w:p>
@@ -3698,22 +3680,6 @@
     </w:tbl>
     <w:p>
       <w:pPr>
-        <w:rPr>
-          <w:b/>
-          <w:bCs/>
-        </w:rPr>
-      </w:pPr>
-    </w:p>
-    <w:p>
-      <w:pPr>
-        <w:rPr>
-          <w:b/>
-          <w:bCs/>
-        </w:rPr>
-      </w:pPr>
-    </w:p>
-    <w:p>
-      <w:pPr>
         <w:pStyle w:val="c16"/>
         <w:rPr>
           <w:rFonts w:asciiTheme="majorHAnsi" w:eastAsiaTheme="minorEastAsia" w:hAnsiTheme="majorHAnsi" w:cstheme="majorHAnsi"/>
@@ -3838,32 +3804,6 @@
               </w:rPr>
               <w:t xml:space="preserve">The Future of Spatial Analysis in the Social Sciences </w:t>
             </w:r>
-          </w:p>
-          <w:p>
-            <w:pPr>
-              <w:rPr>
-                <w:rFonts w:asciiTheme="majorHAnsi" w:hAnsiTheme="majorHAnsi" w:cstheme="majorHAnsi"/>
-                <w:sz w:val="22"/>
-                <w:szCs w:val="22"/>
-              </w:rPr>
-            </w:pPr>
-            <w:r>
-              <w:rPr>
-                <w:rFonts w:asciiTheme="majorHAnsi" w:hAnsiTheme="majorHAnsi" w:cstheme="majorHAnsi"/>
-                <w:sz w:val="22"/>
-                <w:szCs w:val="22"/>
-              </w:rPr>
-              <w:t xml:space="preserve">URL: </w:t>
-            </w:r>
-          </w:p>
-          <w:p>
-            <w:pPr>
-              <w:rPr>
-                <w:rFonts w:asciiTheme="majorHAnsi" w:hAnsiTheme="majorHAnsi" w:cstheme="majorHAnsi"/>
-                <w:sz w:val="22"/>
-                <w:szCs w:val="22"/>
-              </w:rPr>
-            </w:pPr>
             <w:hyperlink r:id="rId12" w:history="1">
               <w:r>
                 <w:rPr>
@@ -3946,25 +3886,7 @@
                 <w:sz w:val="22"/>
                 <w:szCs w:val="22"/>
               </w:rPr>
-              <w:t xml:space="preserve">Using Building Permits to Monitor Disaster Recovery: A </w:t>
-            </w:r>
-            <w:proofErr w:type="spellStart"/>
-            <w:r>
-              <w:rPr>
-                <w:rFonts w:asciiTheme="majorHAnsi" w:hAnsiTheme="majorHAnsi" w:cstheme="majorHAnsi"/>
-                <w:sz w:val="22"/>
-                <w:szCs w:val="22"/>
-              </w:rPr>
-              <w:t>Spatio</w:t>
-            </w:r>
-            <w:proofErr w:type="spellEnd"/>
-            <w:r>
-              <w:rPr>
-                <w:rFonts w:asciiTheme="majorHAnsi" w:hAnsiTheme="majorHAnsi" w:cstheme="majorHAnsi"/>
-                <w:sz w:val="22"/>
-                <w:szCs w:val="22"/>
-              </w:rPr>
-              <w:t>-Temporal Case Study of Coastal Mississippi Following Hurricane Katrina</w:t>
+              <w:t>Using Building Permits to Monitor Disaster Recovery: A Spatio-Temporal Case Study of Coastal Mississippi Following Hurricane Katrina</w:t>
             </w:r>
           </w:p>
           <w:p>
@@ -3975,14 +3897,6 @@
                 <w:szCs w:val="22"/>
               </w:rPr>
             </w:pPr>
-            <w:r>
-              <w:rPr>
-                <w:rFonts w:asciiTheme="majorHAnsi" w:hAnsiTheme="majorHAnsi" w:cstheme="majorHAnsi"/>
-                <w:sz w:val="22"/>
-                <w:szCs w:val="22"/>
-              </w:rPr>
-              <w:t xml:space="preserve">URL: </w:t>
-            </w:r>
             <w:hyperlink r:id="rId13" w:history="1">
               <w:r>
                 <w:rPr>
@@ -4088,22 +4002,13 @@
               </w:rPr>
               <w:t xml:space="preserve"> and density</w:t>
             </w:r>
-          </w:p>
-          <w:p>
-            <w:pPr>
-              <w:rPr>
-                <w:rFonts w:asciiTheme="majorHAnsi" w:hAnsiTheme="majorHAnsi" w:cstheme="majorHAnsi"/>
-                <w:sz w:val="22"/>
-                <w:szCs w:val="22"/>
-              </w:rPr>
-            </w:pPr>
-            <w:r>
-              <w:rPr>
-                <w:rFonts w:asciiTheme="majorHAnsi" w:hAnsiTheme="majorHAnsi" w:cstheme="majorHAnsi"/>
-                <w:sz w:val="22"/>
-                <w:szCs w:val="22"/>
-              </w:rPr>
-              <w:t xml:space="preserve">URL: </w:t>
+            <w:r>
+              <w:rPr>
+                <w:rFonts w:asciiTheme="majorHAnsi" w:hAnsiTheme="majorHAnsi" w:cstheme="majorHAnsi"/>
+                <w:sz w:val="22"/>
+                <w:szCs w:val="22"/>
+              </w:rPr>
+              <w:t xml:space="preserve"> </w:t>
             </w:r>
             <w:hyperlink r:id="rId14" w:history="1">
               <w:r>
@@ -4170,6 +4075,15 @@
         </w:rPr>
         <w:t xml:space="preserve"> Survey</w:t>
       </w:r>
+    </w:p>
+    <w:p>
+      <w:pPr>
+        <w:rPr>
+          <w:rFonts w:asciiTheme="majorHAnsi" w:eastAsia="Times New Roman" w:hAnsiTheme="majorHAnsi" w:cstheme="majorHAnsi"/>
+          <w:sz w:val="22"/>
+          <w:szCs w:val="22"/>
+        </w:rPr>
+      </w:pPr>
     </w:p>
     <w:tbl>
       <w:tblPr>
@@ -4295,7 +4209,6 @@
                 <w:sz w:val="22"/>
                 <w:szCs w:val="22"/>
               </w:rPr>
-              <w:lastRenderedPageBreak/>
               <w:t>[SB-2]</w:t>
             </w:r>
           </w:p>
@@ -4428,6 +4341,7 @@
                 <w:sz w:val="22"/>
                 <w:szCs w:val="22"/>
               </w:rPr>
+              <w:lastRenderedPageBreak/>
               <w:t>[SB-3]</w:t>
             </w:r>
           </w:p>
@@ -5117,6 +5031,14 @@
           <w:szCs w:val="22"/>
         </w:rPr>
         <w:t>Brian Tran’s Literature Survey:</w:t>
+      </w:r>
+      <w:r>
+        <w:rPr>
+          <w:rFonts w:asciiTheme="majorHAnsi" w:eastAsia="Times New Roman" w:hAnsiTheme="majorHAnsi" w:cstheme="majorHAnsi"/>
+          <w:sz w:val="22"/>
+          <w:szCs w:val="22"/>
+        </w:rPr>
+        <w:br/>
       </w:r>
     </w:p>
     <w:tbl>

</xml_diff>

<commit_message>
aded the last line to the doc -all
</commit_message>
<xml_diff>
--- a/Docs/ProposalDoc.docx
+++ b/Docs/ProposalDoc.docx
@@ -2071,13 +2071,24 @@
       <w:pPr>
         <w:pStyle w:val="c16"/>
         <w:rPr>
+          <w:rFonts w:asciiTheme="majorHAnsi" w:eastAsiaTheme="minorEastAsia" w:hAnsiTheme="majorHAnsi" w:cstheme="majorHAnsi"/>
+          <w:sz w:val="22"/>
+          <w:szCs w:val="22"/>
+        </w:rPr>
+      </w:pPr>
+      <w:r>
+        <w:rPr>
           <w:rFonts w:asciiTheme="majorHAnsi" w:hAnsiTheme="majorHAnsi" w:cstheme="majorHAnsi"/>
           <w:b/>
           <w:bCs/>
           <w:sz w:val="22"/>
           <w:szCs w:val="22"/>
         </w:rPr>
-      </w:pPr>
+        <w:lastRenderedPageBreak/>
+        <w:t xml:space="preserve">Literature </w:t>
+      </w:r>
+      <w:proofErr w:type="spellStart"/>
+      <w:proofErr w:type="gramStart"/>
       <w:r>
         <w:rPr>
           <w:rFonts w:asciiTheme="majorHAnsi" w:hAnsiTheme="majorHAnsi" w:cstheme="majorHAnsi"/>
@@ -2086,8 +2097,91 @@
           <w:sz w:val="22"/>
           <w:szCs w:val="22"/>
         </w:rPr>
-        <w:lastRenderedPageBreak/>
-        <w:t>Literature Survey:</w:t>
+        <w:t>Survey:</w:t>
+      </w:r>
+      <w:r>
+        <w:rPr>
+          <w:rFonts w:asciiTheme="majorHAnsi" w:eastAsiaTheme="minorEastAsia" w:hAnsiTheme="majorHAnsi" w:cstheme="majorHAnsi"/>
+          <w:sz w:val="22"/>
+          <w:szCs w:val="22"/>
+        </w:rPr>
+        <w:t>A</w:t>
+      </w:r>
+      <w:proofErr w:type="spellEnd"/>
+      <w:proofErr w:type="gramEnd"/>
+      <w:r>
+        <w:rPr>
+          <w:rFonts w:asciiTheme="majorHAnsi" w:eastAsiaTheme="minorEastAsia" w:hAnsiTheme="majorHAnsi" w:cstheme="majorHAnsi"/>
+          <w:sz w:val="22"/>
+          <w:szCs w:val="22"/>
+        </w:rPr>
+        <w:t xml:space="preserve"> spatio-temporal analysis done in the article[PK-1] provides us, with lots of parallels in our aim to visualize the construction trends over time. Lot of work has been done on usage choropleth maps to visualize geo spatial models, like dynamic increase in </w:t>
+      </w:r>
+      <w:r>
+        <w:rPr>
+          <w:rFonts w:asciiTheme="majorHAnsi" w:eastAsiaTheme="minorEastAsia" w:hAnsiTheme="majorHAnsi" w:cstheme="majorHAnsi"/>
+          <w:sz w:val="22"/>
+          <w:szCs w:val="22"/>
+        </w:rPr>
+        <w:t>perceivable</w:t>
+      </w:r>
+      <w:r>
+        <w:rPr>
+          <w:rFonts w:asciiTheme="majorHAnsi" w:eastAsiaTheme="minorEastAsia" w:hAnsiTheme="majorHAnsi" w:cstheme="majorHAnsi"/>
+          <w:sz w:val="22"/>
+          <w:szCs w:val="22"/>
+        </w:rPr>
+        <w:t xml:space="preserve"> </w:t>
+      </w:r>
+      <w:proofErr w:type="gramStart"/>
+      <w:r>
+        <w:rPr>
+          <w:rFonts w:asciiTheme="majorHAnsi" w:eastAsiaTheme="minorEastAsia" w:hAnsiTheme="majorHAnsi" w:cstheme="majorHAnsi"/>
+          <w:sz w:val="22"/>
+          <w:szCs w:val="22"/>
+        </w:rPr>
+        <w:t>area[</w:t>
+      </w:r>
+      <w:proofErr w:type="gramEnd"/>
+      <w:r>
+        <w:rPr>
+          <w:rFonts w:asciiTheme="majorHAnsi" w:eastAsiaTheme="minorEastAsia" w:hAnsiTheme="majorHAnsi" w:cstheme="majorHAnsi"/>
+          <w:sz w:val="22"/>
+          <w:szCs w:val="22"/>
+        </w:rPr>
+        <w:t xml:space="preserve">PK-2], boundary </w:t>
+      </w:r>
+      <w:r>
+        <w:rPr>
+          <w:rFonts w:asciiTheme="majorHAnsi" w:eastAsiaTheme="minorEastAsia" w:hAnsiTheme="majorHAnsi" w:cstheme="majorHAnsi"/>
+          <w:sz w:val="22"/>
+          <w:szCs w:val="22"/>
+        </w:rPr>
+        <w:t>neighbor</w:t>
+      </w:r>
+      <w:r>
+        <w:rPr>
+          <w:rFonts w:asciiTheme="majorHAnsi" w:eastAsiaTheme="minorEastAsia" w:hAnsiTheme="majorHAnsi" w:cstheme="majorHAnsi"/>
+          <w:sz w:val="22"/>
+          <w:szCs w:val="22"/>
+        </w:rPr>
+        <w:t xml:space="preserve"> selection [PK-2]. This coupled with Google Maps/API, gives us ability to develop interactive webpages. Reactive time component to geo-spatial models, presents its own challenges. Possible solutions are discussed in EST[PK-3]. We can combine the principles mentioned in EST[PK-3] with web development </w:t>
+      </w:r>
+      <w:r>
+        <w:rPr>
+          <w:rFonts w:asciiTheme="majorHAnsi" w:eastAsiaTheme="minorEastAsia" w:hAnsiTheme="majorHAnsi" w:cstheme="majorHAnsi"/>
+          <w:sz w:val="22"/>
+          <w:szCs w:val="22"/>
+        </w:rPr>
+        <w:t>technologies [</w:t>
+      </w:r>
+      <w:r>
+        <w:rPr>
+          <w:rFonts w:asciiTheme="majorHAnsi" w:eastAsiaTheme="minorEastAsia" w:hAnsiTheme="majorHAnsi" w:cstheme="majorHAnsi"/>
+          <w:sz w:val="22"/>
+          <w:szCs w:val="22"/>
+        </w:rPr>
+        <w:t>PK-4] to provide an easily accessible tool that visualizes trends in construction patterns.</w:t>
       </w:r>
     </w:p>
     <w:p>
@@ -2105,109 +2199,254 @@
           <w:sz w:val="22"/>
           <w:szCs w:val="22"/>
         </w:rPr>
-        <w:t xml:space="preserve">A spatio-temporal analysis done in the </w:t>
-      </w:r>
-      <w:proofErr w:type="gramStart"/>
-      <w:r>
-        <w:rPr>
-          <w:rFonts w:asciiTheme="majorHAnsi" w:eastAsiaTheme="minorEastAsia" w:hAnsiTheme="majorHAnsi" w:cstheme="majorHAnsi"/>
-          <w:sz w:val="22"/>
-          <w:szCs w:val="22"/>
-        </w:rPr>
-        <w:t>article[</w:t>
-      </w:r>
-      <w:proofErr w:type="gramEnd"/>
-      <w:r>
-        <w:rPr>
-          <w:rFonts w:asciiTheme="majorHAnsi" w:eastAsiaTheme="minorEastAsia" w:hAnsiTheme="majorHAnsi" w:cstheme="majorHAnsi"/>
-          <w:sz w:val="22"/>
-          <w:szCs w:val="22"/>
-        </w:rPr>
-        <w:t xml:space="preserve">PK-1] provides us, with lots of parallels in our aim to visualize the construction trends over time. Lot of work has been done on usage choropleth maps to visualize geo spatial models, like dynamic increase in </w:t>
-      </w:r>
-      <w:r>
-        <w:rPr>
-          <w:rFonts w:asciiTheme="majorHAnsi" w:eastAsiaTheme="minorEastAsia" w:hAnsiTheme="majorHAnsi" w:cstheme="majorHAnsi"/>
-          <w:sz w:val="22"/>
-          <w:szCs w:val="22"/>
-        </w:rPr>
-        <w:t>perceivable</w:t>
-      </w:r>
-      <w:r>
-        <w:rPr>
-          <w:rFonts w:asciiTheme="majorHAnsi" w:eastAsiaTheme="minorEastAsia" w:hAnsiTheme="majorHAnsi" w:cstheme="majorHAnsi"/>
-          <w:sz w:val="22"/>
-          <w:szCs w:val="22"/>
-        </w:rPr>
-        <w:t xml:space="preserve"> </w:t>
-      </w:r>
-      <w:proofErr w:type="gramStart"/>
-      <w:r>
-        <w:rPr>
-          <w:rFonts w:asciiTheme="majorHAnsi" w:eastAsiaTheme="minorEastAsia" w:hAnsiTheme="majorHAnsi" w:cstheme="majorHAnsi"/>
-          <w:sz w:val="22"/>
-          <w:szCs w:val="22"/>
-        </w:rPr>
-        <w:t>area[</w:t>
-      </w:r>
-      <w:proofErr w:type="gramEnd"/>
-      <w:r>
-        <w:rPr>
-          <w:rFonts w:asciiTheme="majorHAnsi" w:eastAsiaTheme="minorEastAsia" w:hAnsiTheme="majorHAnsi" w:cstheme="majorHAnsi"/>
-          <w:sz w:val="22"/>
-          <w:szCs w:val="22"/>
-        </w:rPr>
-        <w:t xml:space="preserve">PK-2], boundary </w:t>
-      </w:r>
-      <w:r>
-        <w:rPr>
-          <w:rFonts w:asciiTheme="majorHAnsi" w:eastAsiaTheme="minorEastAsia" w:hAnsiTheme="majorHAnsi" w:cstheme="majorHAnsi"/>
-          <w:sz w:val="22"/>
-          <w:szCs w:val="22"/>
-        </w:rPr>
-        <w:t>neighbor</w:t>
-      </w:r>
-      <w:r>
-        <w:rPr>
-          <w:rFonts w:asciiTheme="majorHAnsi" w:eastAsiaTheme="minorEastAsia" w:hAnsiTheme="majorHAnsi" w:cstheme="majorHAnsi"/>
-          <w:sz w:val="22"/>
-          <w:szCs w:val="22"/>
-        </w:rPr>
-        <w:t xml:space="preserve"> selection [PK-2]. This coupled with Google Maps/API, gives us ability to develop interactive webpages. Reactive time component to geo-spatial models, presents its own challenges. Possible solutions are discussed in EST[PK-3]. We can combine the principles mentioned in EST[PK-3] with web development </w:t>
-      </w:r>
-      <w:r>
-        <w:rPr>
-          <w:rFonts w:asciiTheme="majorHAnsi" w:eastAsiaTheme="minorEastAsia" w:hAnsiTheme="majorHAnsi" w:cstheme="majorHAnsi"/>
-          <w:sz w:val="22"/>
-          <w:szCs w:val="22"/>
-        </w:rPr>
-        <w:t>technologies [</w:t>
-      </w:r>
-      <w:r>
-        <w:rPr>
-          <w:rFonts w:asciiTheme="majorHAnsi" w:eastAsiaTheme="minorEastAsia" w:hAnsiTheme="majorHAnsi" w:cstheme="majorHAnsi"/>
-          <w:sz w:val="22"/>
-          <w:szCs w:val="22"/>
-        </w:rPr>
-        <w:t>PK-4] to provide an easily accessible tool that visualizes trends in construction patterns.</w:t>
+        <w:t>The first two papers provided us guidelines on what ML models to use to predict growth such as ARIMA, exponential smoothing [1] and mix of Markov chain and the Cellular Automata [2]. The last paper was more focused on types of visualization and their best of use [3]. Lastly, to overcome associated potential challenges related to complexity of both the visualization and modeling we plan to use third party platforms as a service.</w:t>
       </w:r>
     </w:p>
     <w:p>
       <w:pPr>
-        <w:pStyle w:val="c16"/>
-        <w:rPr>
-          <w:rFonts w:asciiTheme="majorHAnsi" w:eastAsiaTheme="minorEastAsia" w:hAnsiTheme="majorHAnsi" w:cstheme="majorHAnsi"/>
-          <w:sz w:val="22"/>
-          <w:szCs w:val="22"/>
-        </w:rPr>
-      </w:pPr>
-      <w:r>
-        <w:rPr>
-          <w:rFonts w:asciiTheme="majorHAnsi" w:eastAsiaTheme="minorEastAsia" w:hAnsiTheme="majorHAnsi" w:cstheme="majorHAnsi"/>
-          <w:sz w:val="22"/>
-          <w:szCs w:val="22"/>
-        </w:rPr>
-        <w:t>The first two papers provided us guidelines on what ML models to use to predict growth such as ARIMA, exponential smoothing [1] and mix of Markov chain and the Cellular Automata [2]. The last paper was more focused on types of visualization and their best of use [3]. Lastly, to overcome associated potential challenges related to complexity of both the visualization and modeling we plan to use third party platforms as a service.</w:t>
+        <w:rPr>
+          <w:rFonts w:asciiTheme="majorHAnsi" w:hAnsiTheme="majorHAnsi" w:cstheme="majorHAnsi"/>
+          <w:sz w:val="22"/>
+          <w:szCs w:val="22"/>
+        </w:rPr>
+      </w:pPr>
+      <w:r>
+        <w:rPr>
+          <w:rFonts w:asciiTheme="majorHAnsi" w:hAnsiTheme="majorHAnsi" w:cstheme="majorHAnsi"/>
+          <w:sz w:val="22"/>
+          <w:szCs w:val="22"/>
+        </w:rPr>
+        <w:t xml:space="preserve">The </w:t>
+      </w:r>
+      <w:proofErr w:type="gramStart"/>
+      <w:r>
+        <w:rPr>
+          <w:rFonts w:asciiTheme="majorHAnsi" w:hAnsiTheme="majorHAnsi" w:cstheme="majorHAnsi"/>
+          <w:sz w:val="22"/>
+          <w:szCs w:val="22"/>
+        </w:rPr>
+        <w:t>study[</w:t>
+      </w:r>
+      <w:proofErr w:type="gramEnd"/>
+      <w:r>
+        <w:rPr>
+          <w:rFonts w:asciiTheme="majorHAnsi" w:hAnsiTheme="majorHAnsi" w:cstheme="majorHAnsi"/>
+          <w:sz w:val="22"/>
+          <w:szCs w:val="22"/>
+        </w:rPr>
+        <w:t xml:space="preserve">AP-1] mainly wants to address how construction permits for residential, commercial or public buildings </w:t>
+      </w:r>
+      <w:r>
+        <w:rPr>
+          <w:rFonts w:asciiTheme="majorHAnsi" w:hAnsiTheme="majorHAnsi" w:cstheme="majorHAnsi"/>
+          <w:sz w:val="22"/>
+          <w:szCs w:val="22"/>
+        </w:rPr>
+        <w:t xml:space="preserve">correlate </w:t>
+      </w:r>
+      <w:r>
+        <w:rPr>
+          <w:rFonts w:asciiTheme="majorHAnsi" w:hAnsiTheme="majorHAnsi" w:cstheme="majorHAnsi"/>
+          <w:sz w:val="22"/>
+          <w:szCs w:val="22"/>
+        </w:rPr>
+        <w:t>with socio-economic demography of an area.</w:t>
+      </w:r>
+      <w:r>
+        <w:rPr>
+          <w:rFonts w:asciiTheme="majorHAnsi" w:hAnsiTheme="majorHAnsi" w:cstheme="majorHAnsi"/>
+          <w:sz w:val="22"/>
+          <w:szCs w:val="22"/>
+        </w:rPr>
+        <w:t xml:space="preserve"> </w:t>
+      </w:r>
+      <w:r>
+        <w:rPr>
+          <w:rFonts w:asciiTheme="majorHAnsi" w:hAnsiTheme="majorHAnsi" w:cstheme="majorHAnsi"/>
+          <w:sz w:val="22"/>
+          <w:szCs w:val="22"/>
+        </w:rPr>
+        <w:t>Study cites major challenges in being able to read, manipulate and store large amounts of detailed data which is required for any geo-spatial analysis.</w:t>
+      </w:r>
+      <w:r>
+        <w:rPr>
+          <w:rFonts w:asciiTheme="majorHAnsi" w:hAnsiTheme="majorHAnsi" w:cstheme="majorHAnsi"/>
+          <w:sz w:val="22"/>
+          <w:szCs w:val="22"/>
+        </w:rPr>
+        <w:t xml:space="preserve"> </w:t>
+      </w:r>
+      <w:r>
+        <w:rPr>
+          <w:rFonts w:asciiTheme="majorHAnsi" w:hAnsiTheme="majorHAnsi" w:cstheme="majorHAnsi"/>
+          <w:sz w:val="22"/>
+          <w:szCs w:val="22"/>
+        </w:rPr>
+        <w:t>With flexibility and cloud</w:t>
+      </w:r>
+      <w:r>
+        <w:rPr>
+          <w:rFonts w:asciiTheme="majorHAnsi" w:hAnsiTheme="majorHAnsi" w:cstheme="majorHAnsi"/>
+          <w:sz w:val="22"/>
+          <w:szCs w:val="22"/>
+        </w:rPr>
+        <w:t xml:space="preserve"> computing</w:t>
+      </w:r>
+      <w:r>
+        <w:rPr>
+          <w:rFonts w:asciiTheme="majorHAnsi" w:hAnsiTheme="majorHAnsi" w:cstheme="majorHAnsi"/>
+          <w:sz w:val="22"/>
+          <w:szCs w:val="22"/>
+        </w:rPr>
+        <w:t xml:space="preserve">, we </w:t>
+      </w:r>
+      <w:r>
+        <w:rPr>
+          <w:rFonts w:asciiTheme="majorHAnsi" w:hAnsiTheme="majorHAnsi" w:cstheme="majorHAnsi"/>
+          <w:sz w:val="22"/>
+          <w:szCs w:val="22"/>
+        </w:rPr>
+        <w:t>reduce such limitations</w:t>
+      </w:r>
+      <w:r>
+        <w:rPr>
+          <w:rFonts w:asciiTheme="majorHAnsi" w:hAnsiTheme="majorHAnsi" w:cstheme="majorHAnsi"/>
+          <w:sz w:val="22"/>
+          <w:szCs w:val="22"/>
+        </w:rPr>
+        <w:t>.</w:t>
+      </w:r>
+      <w:r>
+        <w:rPr>
+          <w:rFonts w:asciiTheme="majorHAnsi" w:hAnsiTheme="majorHAnsi" w:cstheme="majorHAnsi"/>
+          <w:sz w:val="22"/>
+          <w:szCs w:val="22"/>
+        </w:rPr>
+        <w:t xml:space="preserve"> </w:t>
+      </w:r>
+      <w:r>
+        <w:rPr>
+          <w:rFonts w:asciiTheme="majorHAnsi" w:hAnsiTheme="majorHAnsi" w:cstheme="majorHAnsi"/>
+          <w:sz w:val="22"/>
+          <w:szCs w:val="22"/>
+        </w:rPr>
+        <w:t xml:space="preserve">The </w:t>
+      </w:r>
+      <w:proofErr w:type="gramStart"/>
+      <w:r>
+        <w:rPr>
+          <w:rFonts w:asciiTheme="majorHAnsi" w:hAnsiTheme="majorHAnsi" w:cstheme="majorHAnsi"/>
+          <w:sz w:val="22"/>
+          <w:szCs w:val="22"/>
+        </w:rPr>
+        <w:t>study[</w:t>
+      </w:r>
+      <w:proofErr w:type="gramEnd"/>
+      <w:r>
+        <w:rPr>
+          <w:rFonts w:asciiTheme="majorHAnsi" w:hAnsiTheme="majorHAnsi" w:cstheme="majorHAnsi"/>
+          <w:sz w:val="22"/>
+          <w:szCs w:val="22"/>
+        </w:rPr>
+        <w:t>AP-2] identifies</w:t>
+      </w:r>
+      <w:r>
+        <w:rPr>
+          <w:rFonts w:asciiTheme="majorHAnsi" w:hAnsiTheme="majorHAnsi" w:cstheme="majorHAnsi"/>
+          <w:sz w:val="22"/>
+          <w:szCs w:val="22"/>
+        </w:rPr>
+        <w:t xml:space="preserve"> </w:t>
+      </w:r>
+      <w:r>
+        <w:rPr>
+          <w:rFonts w:asciiTheme="majorHAnsi" w:hAnsiTheme="majorHAnsi" w:cstheme="majorHAnsi"/>
+          <w:sz w:val="22"/>
+          <w:szCs w:val="22"/>
+        </w:rPr>
+        <w:t>damage and recovery efforts based on building permits and spatial scan</w:t>
+      </w:r>
+      <w:r>
+        <w:rPr>
+          <w:rFonts w:asciiTheme="majorHAnsi" w:hAnsiTheme="majorHAnsi" w:cstheme="majorHAnsi"/>
+          <w:sz w:val="22"/>
+          <w:szCs w:val="22"/>
+        </w:rPr>
+        <w:t>s</w:t>
+      </w:r>
+      <w:r>
+        <w:rPr>
+          <w:rFonts w:asciiTheme="majorHAnsi" w:hAnsiTheme="majorHAnsi" w:cstheme="majorHAnsi"/>
+          <w:sz w:val="22"/>
+          <w:szCs w:val="22"/>
+        </w:rPr>
+        <w:t>.</w:t>
+      </w:r>
+      <w:r>
+        <w:rPr>
+          <w:rFonts w:asciiTheme="majorHAnsi" w:hAnsiTheme="majorHAnsi" w:cstheme="majorHAnsi"/>
+          <w:sz w:val="22"/>
+          <w:szCs w:val="22"/>
+        </w:rPr>
+        <w:t xml:space="preserve"> </w:t>
+      </w:r>
+      <w:r>
+        <w:rPr>
+          <w:rFonts w:asciiTheme="majorHAnsi" w:hAnsiTheme="majorHAnsi" w:cstheme="majorHAnsi"/>
+          <w:sz w:val="22"/>
+          <w:szCs w:val="22"/>
+        </w:rPr>
+        <w:t>Our tool aims to enable city planners to balance giving out building permits by understanding disaster recovery clusters and allocate resources accordingly.</w:t>
+      </w:r>
+      <w:r>
+        <w:rPr>
+          <w:rFonts w:asciiTheme="majorHAnsi" w:hAnsiTheme="majorHAnsi" w:cstheme="majorHAnsi"/>
+          <w:sz w:val="22"/>
+          <w:szCs w:val="22"/>
+        </w:rPr>
+        <w:t xml:space="preserve"> </w:t>
+      </w:r>
+      <w:r>
+        <w:rPr>
+          <w:rFonts w:asciiTheme="majorHAnsi" w:hAnsiTheme="majorHAnsi" w:cstheme="majorHAnsi"/>
+          <w:sz w:val="22"/>
+          <w:szCs w:val="22"/>
+        </w:rPr>
+        <w:t xml:space="preserve">The </w:t>
+      </w:r>
+      <w:proofErr w:type="gramStart"/>
+      <w:r>
+        <w:rPr>
+          <w:rFonts w:asciiTheme="majorHAnsi" w:hAnsiTheme="majorHAnsi" w:cstheme="majorHAnsi"/>
+          <w:sz w:val="22"/>
+          <w:szCs w:val="22"/>
+        </w:rPr>
+        <w:t>study[</w:t>
+      </w:r>
+      <w:proofErr w:type="gramEnd"/>
+      <w:r>
+        <w:rPr>
+          <w:rFonts w:asciiTheme="majorHAnsi" w:hAnsiTheme="majorHAnsi" w:cstheme="majorHAnsi"/>
+          <w:sz w:val="22"/>
+          <w:szCs w:val="22"/>
+        </w:rPr>
+        <w:t>AP-3] looks to utilize density of population to dynamically adjust k value in the algorithm as even within city concentration of building permits needs to be changed for example, city center vs suburbs etc.</w:t>
+      </w:r>
+      <w:r>
+        <w:rPr>
+          <w:rFonts w:asciiTheme="majorHAnsi" w:hAnsiTheme="majorHAnsi" w:cstheme="majorHAnsi"/>
+          <w:sz w:val="22"/>
+          <w:szCs w:val="22"/>
+        </w:rPr>
+        <w:t xml:space="preserve"> </w:t>
+      </w:r>
+      <w:r>
+        <w:rPr>
+          <w:rFonts w:asciiTheme="majorHAnsi" w:hAnsiTheme="majorHAnsi" w:cstheme="majorHAnsi"/>
+          <w:sz w:val="22"/>
+          <w:szCs w:val="22"/>
+        </w:rPr>
+        <w:t>Our analysis using the building permits will focus on clusters of building permits than treating each permit in a silo.</w:t>
       </w:r>
     </w:p>
     <w:p>
@@ -2218,244 +2457,6 @@
           <w:szCs w:val="22"/>
         </w:rPr>
       </w:pPr>
-      <w:r>
-        <w:rPr>
-          <w:rFonts w:asciiTheme="majorHAnsi" w:hAnsiTheme="majorHAnsi" w:cstheme="majorHAnsi"/>
-          <w:sz w:val="22"/>
-          <w:szCs w:val="22"/>
-        </w:rPr>
-        <w:t xml:space="preserve">The </w:t>
-      </w:r>
-      <w:proofErr w:type="gramStart"/>
-      <w:r>
-        <w:rPr>
-          <w:rFonts w:asciiTheme="majorHAnsi" w:hAnsiTheme="majorHAnsi" w:cstheme="majorHAnsi"/>
-          <w:sz w:val="22"/>
-          <w:szCs w:val="22"/>
-        </w:rPr>
-        <w:t>study[</w:t>
-      </w:r>
-      <w:proofErr w:type="gramEnd"/>
-      <w:r>
-        <w:rPr>
-          <w:rFonts w:asciiTheme="majorHAnsi" w:hAnsiTheme="majorHAnsi" w:cstheme="majorHAnsi"/>
-          <w:sz w:val="22"/>
-          <w:szCs w:val="22"/>
-        </w:rPr>
-        <w:t xml:space="preserve">AP-1] mainly wants to address how construction permits for residential, commercial or public buildings </w:t>
-      </w:r>
-      <w:r>
-        <w:rPr>
-          <w:rFonts w:asciiTheme="majorHAnsi" w:hAnsiTheme="majorHAnsi" w:cstheme="majorHAnsi"/>
-          <w:sz w:val="22"/>
-          <w:szCs w:val="22"/>
-        </w:rPr>
-        <w:t xml:space="preserve">correlate </w:t>
-      </w:r>
-      <w:r>
-        <w:rPr>
-          <w:rFonts w:asciiTheme="majorHAnsi" w:hAnsiTheme="majorHAnsi" w:cstheme="majorHAnsi"/>
-          <w:sz w:val="22"/>
-          <w:szCs w:val="22"/>
-        </w:rPr>
-        <w:t>with socio-economic demography of an area.</w:t>
-      </w:r>
-      <w:r>
-        <w:rPr>
-          <w:rFonts w:asciiTheme="majorHAnsi" w:hAnsiTheme="majorHAnsi" w:cstheme="majorHAnsi"/>
-          <w:sz w:val="22"/>
-          <w:szCs w:val="22"/>
-        </w:rPr>
-        <w:t xml:space="preserve"> </w:t>
-      </w:r>
-      <w:r>
-        <w:rPr>
-          <w:rFonts w:asciiTheme="majorHAnsi" w:hAnsiTheme="majorHAnsi" w:cstheme="majorHAnsi"/>
-          <w:sz w:val="22"/>
-          <w:szCs w:val="22"/>
-        </w:rPr>
-        <w:t>Study cites major challenges in being able to read, manipulate and store large amounts of detailed data which is required for any geo-spatial analysis.</w:t>
-      </w:r>
-      <w:r>
-        <w:rPr>
-          <w:rFonts w:asciiTheme="majorHAnsi" w:hAnsiTheme="majorHAnsi" w:cstheme="majorHAnsi"/>
-          <w:sz w:val="22"/>
-          <w:szCs w:val="22"/>
-        </w:rPr>
-        <w:t xml:space="preserve"> </w:t>
-      </w:r>
-      <w:r>
-        <w:rPr>
-          <w:rFonts w:asciiTheme="majorHAnsi" w:hAnsiTheme="majorHAnsi" w:cstheme="majorHAnsi"/>
-          <w:sz w:val="22"/>
-          <w:szCs w:val="22"/>
-        </w:rPr>
-        <w:t>With flexibility and cloud</w:t>
-      </w:r>
-      <w:r>
-        <w:rPr>
-          <w:rFonts w:asciiTheme="majorHAnsi" w:hAnsiTheme="majorHAnsi" w:cstheme="majorHAnsi"/>
-          <w:sz w:val="22"/>
-          <w:szCs w:val="22"/>
-        </w:rPr>
-        <w:t xml:space="preserve"> computing</w:t>
-      </w:r>
-      <w:r>
-        <w:rPr>
-          <w:rFonts w:asciiTheme="majorHAnsi" w:hAnsiTheme="majorHAnsi" w:cstheme="majorHAnsi"/>
-          <w:sz w:val="22"/>
-          <w:szCs w:val="22"/>
-        </w:rPr>
-        <w:t xml:space="preserve">, we </w:t>
-      </w:r>
-      <w:r>
-        <w:rPr>
-          <w:rFonts w:asciiTheme="majorHAnsi" w:hAnsiTheme="majorHAnsi" w:cstheme="majorHAnsi"/>
-          <w:sz w:val="22"/>
-          <w:szCs w:val="22"/>
-        </w:rPr>
-        <w:t>reduce such limitations</w:t>
-      </w:r>
-      <w:r>
-        <w:rPr>
-          <w:rFonts w:asciiTheme="majorHAnsi" w:hAnsiTheme="majorHAnsi" w:cstheme="majorHAnsi"/>
-          <w:sz w:val="22"/>
-          <w:szCs w:val="22"/>
-        </w:rPr>
-        <w:t>.</w:t>
-      </w:r>
-      <w:r>
-        <w:rPr>
-          <w:rFonts w:asciiTheme="majorHAnsi" w:hAnsiTheme="majorHAnsi" w:cstheme="majorHAnsi"/>
-          <w:sz w:val="22"/>
-          <w:szCs w:val="22"/>
-        </w:rPr>
-        <w:t xml:space="preserve"> </w:t>
-      </w:r>
-      <w:r>
-        <w:rPr>
-          <w:rFonts w:asciiTheme="majorHAnsi" w:hAnsiTheme="majorHAnsi" w:cstheme="majorHAnsi"/>
-          <w:sz w:val="22"/>
-          <w:szCs w:val="22"/>
-        </w:rPr>
-        <w:t xml:space="preserve">The </w:t>
-      </w:r>
-      <w:proofErr w:type="gramStart"/>
-      <w:r>
-        <w:rPr>
-          <w:rFonts w:asciiTheme="majorHAnsi" w:hAnsiTheme="majorHAnsi" w:cstheme="majorHAnsi"/>
-          <w:sz w:val="22"/>
-          <w:szCs w:val="22"/>
-        </w:rPr>
-        <w:t>study[</w:t>
-      </w:r>
-      <w:proofErr w:type="gramEnd"/>
-      <w:r>
-        <w:rPr>
-          <w:rFonts w:asciiTheme="majorHAnsi" w:hAnsiTheme="majorHAnsi" w:cstheme="majorHAnsi"/>
-          <w:sz w:val="22"/>
-          <w:szCs w:val="22"/>
-        </w:rPr>
-        <w:t>AP-2] identifies</w:t>
-      </w:r>
-      <w:r>
-        <w:rPr>
-          <w:rFonts w:asciiTheme="majorHAnsi" w:hAnsiTheme="majorHAnsi" w:cstheme="majorHAnsi"/>
-          <w:sz w:val="22"/>
-          <w:szCs w:val="22"/>
-        </w:rPr>
-        <w:t xml:space="preserve"> </w:t>
-      </w:r>
-      <w:r>
-        <w:rPr>
-          <w:rFonts w:asciiTheme="majorHAnsi" w:hAnsiTheme="majorHAnsi" w:cstheme="majorHAnsi"/>
-          <w:sz w:val="22"/>
-          <w:szCs w:val="22"/>
-        </w:rPr>
-        <w:t>damage and recovery efforts based on building permits and spatial scan</w:t>
-      </w:r>
-      <w:r>
-        <w:rPr>
-          <w:rFonts w:asciiTheme="majorHAnsi" w:hAnsiTheme="majorHAnsi" w:cstheme="majorHAnsi"/>
-          <w:sz w:val="22"/>
-          <w:szCs w:val="22"/>
-        </w:rPr>
-        <w:t>s</w:t>
-      </w:r>
-      <w:r>
-        <w:rPr>
-          <w:rFonts w:asciiTheme="majorHAnsi" w:hAnsiTheme="majorHAnsi" w:cstheme="majorHAnsi"/>
-          <w:sz w:val="22"/>
-          <w:szCs w:val="22"/>
-        </w:rPr>
-        <w:t>.</w:t>
-      </w:r>
-      <w:r>
-        <w:rPr>
-          <w:rFonts w:asciiTheme="majorHAnsi" w:hAnsiTheme="majorHAnsi" w:cstheme="majorHAnsi"/>
-          <w:sz w:val="22"/>
-          <w:szCs w:val="22"/>
-        </w:rPr>
-        <w:t xml:space="preserve"> </w:t>
-      </w:r>
-      <w:r>
-        <w:rPr>
-          <w:rFonts w:asciiTheme="majorHAnsi" w:hAnsiTheme="majorHAnsi" w:cstheme="majorHAnsi"/>
-          <w:sz w:val="22"/>
-          <w:szCs w:val="22"/>
-        </w:rPr>
-        <w:t>Our tool aims to enable city planners to balance giving out building permits by understanding disaster recovery clusters and allocate resources accordingly.</w:t>
-      </w:r>
-      <w:r>
-        <w:rPr>
-          <w:rFonts w:asciiTheme="majorHAnsi" w:hAnsiTheme="majorHAnsi" w:cstheme="majorHAnsi"/>
-          <w:sz w:val="22"/>
-          <w:szCs w:val="22"/>
-        </w:rPr>
-        <w:t xml:space="preserve"> </w:t>
-      </w:r>
-      <w:r>
-        <w:rPr>
-          <w:rFonts w:asciiTheme="majorHAnsi" w:hAnsiTheme="majorHAnsi" w:cstheme="majorHAnsi"/>
-          <w:sz w:val="22"/>
-          <w:szCs w:val="22"/>
-        </w:rPr>
-        <w:t xml:space="preserve">The </w:t>
-      </w:r>
-      <w:proofErr w:type="gramStart"/>
-      <w:r>
-        <w:rPr>
-          <w:rFonts w:asciiTheme="majorHAnsi" w:hAnsiTheme="majorHAnsi" w:cstheme="majorHAnsi"/>
-          <w:sz w:val="22"/>
-          <w:szCs w:val="22"/>
-        </w:rPr>
-        <w:t>study[</w:t>
-      </w:r>
-      <w:proofErr w:type="gramEnd"/>
-      <w:r>
-        <w:rPr>
-          <w:rFonts w:asciiTheme="majorHAnsi" w:hAnsiTheme="majorHAnsi" w:cstheme="majorHAnsi"/>
-          <w:sz w:val="22"/>
-          <w:szCs w:val="22"/>
-        </w:rPr>
-        <w:t>AP-3] looks to utilize density of population to dynamically adjust k value in the algorithm as even within city concentration of building permits needs to be changed for example, city center vs suburbs etc.</w:t>
-      </w:r>
-      <w:r>
-        <w:rPr>
-          <w:rFonts w:asciiTheme="majorHAnsi" w:hAnsiTheme="majorHAnsi" w:cstheme="majorHAnsi"/>
-          <w:sz w:val="22"/>
-          <w:szCs w:val="22"/>
-        </w:rPr>
-        <w:t xml:space="preserve"> </w:t>
-      </w:r>
-      <w:r>
-        <w:rPr>
-          <w:rFonts w:asciiTheme="majorHAnsi" w:hAnsiTheme="majorHAnsi" w:cstheme="majorHAnsi"/>
-          <w:sz w:val="22"/>
-          <w:szCs w:val="22"/>
-        </w:rPr>
-        <w:t>Our analysis using the building permits will focus on clusters of building permits than treating each permit in a silo.</w:t>
-      </w:r>
     </w:p>
     <w:p>
       <w:pPr>
@@ -2465,6 +2466,208 @@
           <w:szCs w:val="22"/>
         </w:rPr>
       </w:pPr>
+      <w:r>
+        <w:rPr>
+          <w:rFonts w:asciiTheme="majorHAnsi" w:hAnsiTheme="majorHAnsi" w:cstheme="majorHAnsi"/>
+          <w:sz w:val="22"/>
+          <w:szCs w:val="22"/>
+        </w:rPr>
+        <w:t xml:space="preserve">Previous research using construction data, show </w:t>
+      </w:r>
+      <w:r>
+        <w:rPr>
+          <w:rFonts w:asciiTheme="majorHAnsi" w:hAnsiTheme="majorHAnsi" w:cstheme="majorHAnsi"/>
+          <w:sz w:val="22"/>
+          <w:szCs w:val="22"/>
+        </w:rPr>
+        <w:t>that it</w:t>
+      </w:r>
+      <w:r>
+        <w:rPr>
+          <w:rFonts w:asciiTheme="majorHAnsi" w:hAnsiTheme="majorHAnsi" w:cstheme="majorHAnsi"/>
+          <w:sz w:val="22"/>
+          <w:szCs w:val="22"/>
+        </w:rPr>
+        <w:t xml:space="preserve"> can yield meaningful insights, in terms of trends and event</w:t>
+      </w:r>
+      <w:r>
+        <w:rPr>
+          <w:rFonts w:asciiTheme="majorHAnsi" w:hAnsiTheme="majorHAnsi" w:cstheme="majorHAnsi"/>
+          <w:sz w:val="22"/>
+          <w:szCs w:val="22"/>
+        </w:rPr>
+        <w:t xml:space="preserve"> linkage</w:t>
+      </w:r>
+      <w:r>
+        <w:rPr>
+          <w:rFonts w:asciiTheme="majorHAnsi" w:hAnsiTheme="majorHAnsi" w:cstheme="majorHAnsi"/>
+          <w:sz w:val="22"/>
+          <w:szCs w:val="22"/>
+        </w:rPr>
+        <w:t xml:space="preserve"> [SB-</w:t>
+      </w:r>
+      <w:proofErr w:type="gramStart"/>
+      <w:r>
+        <w:rPr>
+          <w:rFonts w:asciiTheme="majorHAnsi" w:hAnsiTheme="majorHAnsi" w:cstheme="majorHAnsi"/>
+          <w:sz w:val="22"/>
+          <w:szCs w:val="22"/>
+        </w:rPr>
+        <w:t>1][</w:t>
+      </w:r>
+      <w:proofErr w:type="gramEnd"/>
+      <w:r>
+        <w:rPr>
+          <w:rFonts w:asciiTheme="majorHAnsi" w:hAnsiTheme="majorHAnsi" w:cstheme="majorHAnsi"/>
+          <w:sz w:val="22"/>
+          <w:szCs w:val="22"/>
+        </w:rPr>
+        <w:t>SB-5]. We seek to build upon earlier efforts. Some earlier efforts used outdated technology (e.g., ESRI ArcGIS) and outdated methods (e.g., M</w:t>
+      </w:r>
+      <w:r>
+        <w:rPr>
+          <w:rFonts w:asciiTheme="majorHAnsi" w:hAnsiTheme="majorHAnsi" w:cstheme="majorHAnsi"/>
+          <w:sz w:val="22"/>
+          <w:szCs w:val="22"/>
+        </w:rPr>
+        <w:t>S</w:t>
+      </w:r>
+      <w:r>
+        <w:rPr>
+          <w:rFonts w:asciiTheme="majorHAnsi" w:hAnsiTheme="majorHAnsi" w:cstheme="majorHAnsi"/>
+          <w:sz w:val="22"/>
+          <w:szCs w:val="22"/>
+        </w:rPr>
+        <w:t xml:space="preserve"> Excel) to organize data [SB-4].</w:t>
+      </w:r>
+      <w:r>
+        <w:rPr>
+          <w:rFonts w:asciiTheme="majorHAnsi" w:hAnsiTheme="majorHAnsi" w:cstheme="majorHAnsi"/>
+          <w:sz w:val="22"/>
+          <w:szCs w:val="22"/>
+        </w:rPr>
+        <w:t xml:space="preserve"> </w:t>
+      </w:r>
+      <w:r>
+        <w:rPr>
+          <w:rFonts w:asciiTheme="majorHAnsi" w:hAnsiTheme="majorHAnsi" w:cstheme="majorHAnsi"/>
+          <w:sz w:val="22"/>
+          <w:szCs w:val="22"/>
+        </w:rPr>
+        <w:t>Other efforts used effective data analytics techniques, but deficient visualizations [SB-2]. We can improve visualization by replacing static diagrams with interact</w:t>
+      </w:r>
+      <w:r>
+        <w:rPr>
+          <w:rFonts w:asciiTheme="majorHAnsi" w:hAnsiTheme="majorHAnsi" w:cstheme="majorHAnsi"/>
+          <w:sz w:val="22"/>
+          <w:szCs w:val="22"/>
+        </w:rPr>
+        <w:t xml:space="preserve">ivity and </w:t>
+      </w:r>
+      <w:r>
+        <w:rPr>
+          <w:rFonts w:asciiTheme="majorHAnsi" w:hAnsiTheme="majorHAnsi" w:cstheme="majorHAnsi"/>
+          <w:sz w:val="22"/>
+          <w:szCs w:val="22"/>
+        </w:rPr>
+        <w:t>better practices (avoid red-green color schemes. [SB-2].</w:t>
+      </w:r>
+      <w:r>
+        <w:rPr>
+          <w:rFonts w:asciiTheme="majorHAnsi" w:hAnsiTheme="majorHAnsi" w:cstheme="majorHAnsi"/>
+          <w:sz w:val="22"/>
+          <w:szCs w:val="22"/>
+        </w:rPr>
+        <w:t xml:space="preserve"> </w:t>
+      </w:r>
+      <w:r>
+        <w:rPr>
+          <w:rFonts w:asciiTheme="majorHAnsi" w:hAnsiTheme="majorHAnsi" w:cstheme="majorHAnsi"/>
+          <w:sz w:val="22"/>
+          <w:szCs w:val="22"/>
+        </w:rPr>
+        <w:t>We consider various techniques for analyzing [SB-2] [SB-3] [SB-6] our</w:t>
+      </w:r>
+      <w:r>
+        <w:rPr>
+          <w:rFonts w:asciiTheme="majorHAnsi" w:hAnsiTheme="majorHAnsi" w:cstheme="majorHAnsi"/>
+          <w:sz w:val="22"/>
+          <w:szCs w:val="22"/>
+        </w:rPr>
+        <w:t xml:space="preserve"> </w:t>
+      </w:r>
+      <w:r>
+        <w:rPr>
+          <w:rFonts w:asciiTheme="majorHAnsi" w:hAnsiTheme="majorHAnsi" w:cstheme="majorHAnsi"/>
+          <w:sz w:val="22"/>
+          <w:szCs w:val="22"/>
+        </w:rPr>
+        <w:t>construction data set.</w:t>
+      </w:r>
+      <w:r>
+        <w:rPr>
+          <w:rFonts w:asciiTheme="majorHAnsi" w:hAnsiTheme="majorHAnsi" w:cstheme="majorHAnsi"/>
+          <w:sz w:val="22"/>
+          <w:szCs w:val="22"/>
+        </w:rPr>
+        <w:t xml:space="preserve"> </w:t>
+      </w:r>
+      <w:r>
+        <w:rPr>
+          <w:rFonts w:asciiTheme="majorHAnsi" w:hAnsiTheme="majorHAnsi" w:cstheme="majorHAnsi"/>
+          <w:sz w:val="22"/>
+          <w:szCs w:val="22"/>
+        </w:rPr>
+        <w:t>We consider joining our base data with complementary data, based on news articles, which we could harvest either by web-scraping or API.</w:t>
+      </w:r>
+      <w:r>
+        <w:rPr>
+          <w:rFonts w:asciiTheme="majorHAnsi" w:hAnsiTheme="majorHAnsi" w:cstheme="majorHAnsi"/>
+          <w:sz w:val="22"/>
+          <w:szCs w:val="22"/>
+        </w:rPr>
+        <w:t xml:space="preserve"> </w:t>
+      </w:r>
+      <w:r>
+        <w:rPr>
+          <w:rFonts w:asciiTheme="majorHAnsi" w:hAnsiTheme="majorHAnsi" w:cstheme="majorHAnsi"/>
+          <w:sz w:val="22"/>
+          <w:szCs w:val="22"/>
+        </w:rPr>
+        <w:t>Either way, candidate data set would be a corpus of unstructured data.</w:t>
+      </w:r>
+      <w:r>
+        <w:rPr>
+          <w:rFonts w:asciiTheme="majorHAnsi" w:hAnsiTheme="majorHAnsi" w:cstheme="majorHAnsi"/>
+          <w:sz w:val="22"/>
+          <w:szCs w:val="22"/>
+        </w:rPr>
+        <w:t xml:space="preserve"> </w:t>
+      </w:r>
+      <w:r>
+        <w:rPr>
+          <w:rFonts w:asciiTheme="majorHAnsi" w:hAnsiTheme="majorHAnsi" w:cstheme="majorHAnsi"/>
+          <w:sz w:val="22"/>
+          <w:szCs w:val="22"/>
+        </w:rPr>
+        <w:t xml:space="preserve">Plan would be to use techniques such as TD-IDF [SB-7], or perhaps more </w:t>
+      </w:r>
+      <w:r>
+        <w:rPr>
+          <w:rFonts w:asciiTheme="majorHAnsi" w:hAnsiTheme="majorHAnsi" w:cstheme="majorHAnsi"/>
+          <w:sz w:val="22"/>
+          <w:szCs w:val="22"/>
+        </w:rPr>
+        <w:t>cutting-edge</w:t>
+      </w:r>
+      <w:r>
+        <w:rPr>
+          <w:rFonts w:asciiTheme="majorHAnsi" w:hAnsiTheme="majorHAnsi" w:cstheme="majorHAnsi"/>
+          <w:sz w:val="22"/>
+          <w:szCs w:val="22"/>
+        </w:rPr>
+        <w:t xml:space="preserve"> methods [SB-8] to analyze the data.</w:t>
+      </w:r>
     </w:p>
     <w:p>
       <w:pPr>
@@ -2474,208 +2677,6 @@
           <w:szCs w:val="22"/>
         </w:rPr>
       </w:pPr>
-      <w:r>
-        <w:rPr>
-          <w:rFonts w:asciiTheme="majorHAnsi" w:hAnsiTheme="majorHAnsi" w:cstheme="majorHAnsi"/>
-          <w:sz w:val="22"/>
-          <w:szCs w:val="22"/>
-        </w:rPr>
-        <w:t xml:space="preserve">Previous research using construction data, show </w:t>
-      </w:r>
-      <w:r>
-        <w:rPr>
-          <w:rFonts w:asciiTheme="majorHAnsi" w:hAnsiTheme="majorHAnsi" w:cstheme="majorHAnsi"/>
-          <w:sz w:val="22"/>
-          <w:szCs w:val="22"/>
-        </w:rPr>
-        <w:t>that it</w:t>
-      </w:r>
-      <w:r>
-        <w:rPr>
-          <w:rFonts w:asciiTheme="majorHAnsi" w:hAnsiTheme="majorHAnsi" w:cstheme="majorHAnsi"/>
-          <w:sz w:val="22"/>
-          <w:szCs w:val="22"/>
-        </w:rPr>
-        <w:t xml:space="preserve"> can yield meaningful insights, in terms of trends and event</w:t>
-      </w:r>
-      <w:r>
-        <w:rPr>
-          <w:rFonts w:asciiTheme="majorHAnsi" w:hAnsiTheme="majorHAnsi" w:cstheme="majorHAnsi"/>
-          <w:sz w:val="22"/>
-          <w:szCs w:val="22"/>
-        </w:rPr>
-        <w:t xml:space="preserve"> linkage</w:t>
-      </w:r>
-      <w:r>
-        <w:rPr>
-          <w:rFonts w:asciiTheme="majorHAnsi" w:hAnsiTheme="majorHAnsi" w:cstheme="majorHAnsi"/>
-          <w:sz w:val="22"/>
-          <w:szCs w:val="22"/>
-        </w:rPr>
-        <w:t xml:space="preserve"> [SB-</w:t>
-      </w:r>
-      <w:proofErr w:type="gramStart"/>
-      <w:r>
-        <w:rPr>
-          <w:rFonts w:asciiTheme="majorHAnsi" w:hAnsiTheme="majorHAnsi" w:cstheme="majorHAnsi"/>
-          <w:sz w:val="22"/>
-          <w:szCs w:val="22"/>
-        </w:rPr>
-        <w:t>1][</w:t>
-      </w:r>
-      <w:proofErr w:type="gramEnd"/>
-      <w:r>
-        <w:rPr>
-          <w:rFonts w:asciiTheme="majorHAnsi" w:hAnsiTheme="majorHAnsi" w:cstheme="majorHAnsi"/>
-          <w:sz w:val="22"/>
-          <w:szCs w:val="22"/>
-        </w:rPr>
-        <w:t>SB-5]. We seek to build upon earlier efforts. Some earlier efforts used outdated technology (e.g., ESRI ArcGIS) and outdated methods (e.g., M</w:t>
-      </w:r>
-      <w:r>
-        <w:rPr>
-          <w:rFonts w:asciiTheme="majorHAnsi" w:hAnsiTheme="majorHAnsi" w:cstheme="majorHAnsi"/>
-          <w:sz w:val="22"/>
-          <w:szCs w:val="22"/>
-        </w:rPr>
-        <w:t>S</w:t>
-      </w:r>
-      <w:r>
-        <w:rPr>
-          <w:rFonts w:asciiTheme="majorHAnsi" w:hAnsiTheme="majorHAnsi" w:cstheme="majorHAnsi"/>
-          <w:sz w:val="22"/>
-          <w:szCs w:val="22"/>
-        </w:rPr>
-        <w:t xml:space="preserve"> Excel) to organize data [SB-4].</w:t>
-      </w:r>
-      <w:r>
-        <w:rPr>
-          <w:rFonts w:asciiTheme="majorHAnsi" w:hAnsiTheme="majorHAnsi" w:cstheme="majorHAnsi"/>
-          <w:sz w:val="22"/>
-          <w:szCs w:val="22"/>
-        </w:rPr>
-        <w:t xml:space="preserve"> </w:t>
-      </w:r>
-      <w:r>
-        <w:rPr>
-          <w:rFonts w:asciiTheme="majorHAnsi" w:hAnsiTheme="majorHAnsi" w:cstheme="majorHAnsi"/>
-          <w:sz w:val="22"/>
-          <w:szCs w:val="22"/>
-        </w:rPr>
-        <w:t>Other efforts used effective data analytics techniques, but deficient visualizations [SB-2]. We can improve visualization by replacing static diagrams with interact</w:t>
-      </w:r>
-      <w:r>
-        <w:rPr>
-          <w:rFonts w:asciiTheme="majorHAnsi" w:hAnsiTheme="majorHAnsi" w:cstheme="majorHAnsi"/>
-          <w:sz w:val="22"/>
-          <w:szCs w:val="22"/>
-        </w:rPr>
-        <w:t xml:space="preserve">ivity and </w:t>
-      </w:r>
-      <w:r>
-        <w:rPr>
-          <w:rFonts w:asciiTheme="majorHAnsi" w:hAnsiTheme="majorHAnsi" w:cstheme="majorHAnsi"/>
-          <w:sz w:val="22"/>
-          <w:szCs w:val="22"/>
-        </w:rPr>
-        <w:t>better practices (avoid red-green color schemes. [SB-2].</w:t>
-      </w:r>
-      <w:r>
-        <w:rPr>
-          <w:rFonts w:asciiTheme="majorHAnsi" w:hAnsiTheme="majorHAnsi" w:cstheme="majorHAnsi"/>
-          <w:sz w:val="22"/>
-          <w:szCs w:val="22"/>
-        </w:rPr>
-        <w:t xml:space="preserve"> </w:t>
-      </w:r>
-      <w:r>
-        <w:rPr>
-          <w:rFonts w:asciiTheme="majorHAnsi" w:hAnsiTheme="majorHAnsi" w:cstheme="majorHAnsi"/>
-          <w:sz w:val="22"/>
-          <w:szCs w:val="22"/>
-        </w:rPr>
-        <w:t>We consider various techniques for analyzing [SB-2] [SB-3] [SB-6] our</w:t>
-      </w:r>
-      <w:r>
-        <w:rPr>
-          <w:rFonts w:asciiTheme="majorHAnsi" w:hAnsiTheme="majorHAnsi" w:cstheme="majorHAnsi"/>
-          <w:sz w:val="22"/>
-          <w:szCs w:val="22"/>
-        </w:rPr>
-        <w:t xml:space="preserve"> </w:t>
-      </w:r>
-      <w:r>
-        <w:rPr>
-          <w:rFonts w:asciiTheme="majorHAnsi" w:hAnsiTheme="majorHAnsi" w:cstheme="majorHAnsi"/>
-          <w:sz w:val="22"/>
-          <w:szCs w:val="22"/>
-        </w:rPr>
-        <w:t>construction data set.</w:t>
-      </w:r>
-      <w:r>
-        <w:rPr>
-          <w:rFonts w:asciiTheme="majorHAnsi" w:hAnsiTheme="majorHAnsi" w:cstheme="majorHAnsi"/>
-          <w:sz w:val="22"/>
-          <w:szCs w:val="22"/>
-        </w:rPr>
-        <w:t xml:space="preserve"> </w:t>
-      </w:r>
-      <w:r>
-        <w:rPr>
-          <w:rFonts w:asciiTheme="majorHAnsi" w:hAnsiTheme="majorHAnsi" w:cstheme="majorHAnsi"/>
-          <w:sz w:val="22"/>
-          <w:szCs w:val="22"/>
-        </w:rPr>
-        <w:t>We consider joining our base data with complementary data, based on news articles, which we could harvest either by web-scraping or API.</w:t>
-      </w:r>
-      <w:r>
-        <w:rPr>
-          <w:rFonts w:asciiTheme="majorHAnsi" w:hAnsiTheme="majorHAnsi" w:cstheme="majorHAnsi"/>
-          <w:sz w:val="22"/>
-          <w:szCs w:val="22"/>
-        </w:rPr>
-        <w:t xml:space="preserve"> </w:t>
-      </w:r>
-      <w:r>
-        <w:rPr>
-          <w:rFonts w:asciiTheme="majorHAnsi" w:hAnsiTheme="majorHAnsi" w:cstheme="majorHAnsi"/>
-          <w:sz w:val="22"/>
-          <w:szCs w:val="22"/>
-        </w:rPr>
-        <w:t>Either way, candidate data set would be a corpus of unstructured data.</w:t>
-      </w:r>
-      <w:r>
-        <w:rPr>
-          <w:rFonts w:asciiTheme="majorHAnsi" w:hAnsiTheme="majorHAnsi" w:cstheme="majorHAnsi"/>
-          <w:sz w:val="22"/>
-          <w:szCs w:val="22"/>
-        </w:rPr>
-        <w:t xml:space="preserve"> </w:t>
-      </w:r>
-      <w:r>
-        <w:rPr>
-          <w:rFonts w:asciiTheme="majorHAnsi" w:hAnsiTheme="majorHAnsi" w:cstheme="majorHAnsi"/>
-          <w:sz w:val="22"/>
-          <w:szCs w:val="22"/>
-        </w:rPr>
-        <w:t xml:space="preserve">Plan would be to use techniques such as TD-IDF [SB-7], or perhaps more </w:t>
-      </w:r>
-      <w:r>
-        <w:rPr>
-          <w:rFonts w:asciiTheme="majorHAnsi" w:hAnsiTheme="majorHAnsi" w:cstheme="majorHAnsi"/>
-          <w:sz w:val="22"/>
-          <w:szCs w:val="22"/>
-        </w:rPr>
-        <w:t>cutting-edge</w:t>
-      </w:r>
-      <w:r>
-        <w:rPr>
-          <w:rFonts w:asciiTheme="majorHAnsi" w:hAnsiTheme="majorHAnsi" w:cstheme="majorHAnsi"/>
-          <w:sz w:val="22"/>
-          <w:szCs w:val="22"/>
-        </w:rPr>
-        <w:t xml:space="preserve"> methods [SB-8] to analyze the data.</w:t>
-      </w:r>
     </w:p>
     <w:p>
       <w:pPr>
@@ -2685,288 +2686,305 @@
           <w:szCs w:val="22"/>
         </w:rPr>
       </w:pPr>
+      <w:r>
+        <w:rPr>
+          <w:rFonts w:asciiTheme="majorHAnsi" w:hAnsiTheme="majorHAnsi" w:cstheme="majorHAnsi"/>
+          <w:sz w:val="22"/>
+          <w:szCs w:val="22"/>
+        </w:rPr>
+        <w:t>[BT-</w:t>
+      </w:r>
+      <w:proofErr w:type="gramStart"/>
+      <w:r>
+        <w:rPr>
+          <w:rFonts w:asciiTheme="majorHAnsi" w:hAnsiTheme="majorHAnsi" w:cstheme="majorHAnsi"/>
+          <w:sz w:val="22"/>
+          <w:szCs w:val="22"/>
+        </w:rPr>
+        <w:t>1]</w:t>
+      </w:r>
+      <w:r>
+        <w:rPr>
+          <w:rFonts w:asciiTheme="majorHAnsi" w:hAnsiTheme="majorHAnsi" w:cstheme="majorHAnsi"/>
+          <w:sz w:val="22"/>
+          <w:szCs w:val="22"/>
+        </w:rPr>
+        <w:t>The</w:t>
+      </w:r>
+      <w:proofErr w:type="gramEnd"/>
+      <w:r>
+        <w:rPr>
+          <w:rFonts w:asciiTheme="majorHAnsi" w:hAnsiTheme="majorHAnsi" w:cstheme="majorHAnsi"/>
+          <w:sz w:val="22"/>
+          <w:szCs w:val="22"/>
+        </w:rPr>
+        <w:t xml:space="preserve"> researchers propose forecasting</w:t>
+      </w:r>
+      <w:r>
+        <w:rPr>
+          <w:rFonts w:asciiTheme="majorHAnsi" w:hAnsiTheme="majorHAnsi" w:cstheme="majorHAnsi"/>
+          <w:sz w:val="22"/>
+          <w:szCs w:val="22"/>
+        </w:rPr>
+        <w:t xml:space="preserve"> with </w:t>
+      </w:r>
+      <w:r>
+        <w:rPr>
+          <w:rFonts w:asciiTheme="majorHAnsi" w:hAnsiTheme="majorHAnsi" w:cstheme="majorHAnsi"/>
+          <w:sz w:val="22"/>
+          <w:szCs w:val="22"/>
+        </w:rPr>
+        <w:t xml:space="preserve">construction terms from Google Trends. Our forecasting model is subject to data lag and we could supplement our forecasting model with </w:t>
+      </w:r>
+      <w:r>
+        <w:rPr>
+          <w:rFonts w:asciiTheme="majorHAnsi" w:hAnsiTheme="majorHAnsi" w:cstheme="majorHAnsi"/>
+          <w:sz w:val="22"/>
+          <w:szCs w:val="22"/>
+        </w:rPr>
+        <w:t xml:space="preserve">search </w:t>
+      </w:r>
+      <w:r>
+        <w:rPr>
+          <w:rFonts w:asciiTheme="majorHAnsi" w:hAnsiTheme="majorHAnsi" w:cstheme="majorHAnsi"/>
+          <w:sz w:val="22"/>
+          <w:szCs w:val="22"/>
+        </w:rPr>
+        <w:t>terms similarly. The researchers</w:t>
+      </w:r>
+      <w:r>
+        <w:rPr>
+          <w:rFonts w:asciiTheme="majorHAnsi" w:hAnsiTheme="majorHAnsi" w:cstheme="majorHAnsi"/>
+          <w:sz w:val="22"/>
+          <w:szCs w:val="22"/>
+        </w:rPr>
+        <w:t xml:space="preserve"> stop short of combining predictors</w:t>
+      </w:r>
+      <w:r>
+        <w:rPr>
+          <w:rFonts w:asciiTheme="majorHAnsi" w:hAnsiTheme="majorHAnsi" w:cstheme="majorHAnsi"/>
+          <w:sz w:val="22"/>
+          <w:szCs w:val="22"/>
+        </w:rPr>
+        <w:t xml:space="preserve">. In our project, we would combine Google Trend forecasting with the corresponding permit data. </w:t>
+      </w:r>
+      <w:r>
+        <w:rPr>
+          <w:rFonts w:asciiTheme="majorHAnsi" w:hAnsiTheme="majorHAnsi" w:cstheme="majorHAnsi"/>
+          <w:sz w:val="22"/>
+          <w:szCs w:val="22"/>
+        </w:rPr>
+        <w:t>[BT-2]</w:t>
+      </w:r>
+      <w:r>
+        <w:rPr>
+          <w:rFonts w:asciiTheme="majorHAnsi" w:hAnsiTheme="majorHAnsi" w:cstheme="majorHAnsi"/>
+          <w:sz w:val="22"/>
+          <w:szCs w:val="22"/>
+        </w:rPr>
+        <w:t xml:space="preserve"> Bagshaw compares 4 forecasting model</w:t>
+      </w:r>
+      <w:r>
+        <w:rPr>
+          <w:rFonts w:asciiTheme="majorHAnsi" w:hAnsiTheme="majorHAnsi" w:cstheme="majorHAnsi"/>
+          <w:sz w:val="22"/>
+          <w:szCs w:val="22"/>
+        </w:rPr>
+        <w:t>s</w:t>
+      </w:r>
+      <w:r>
+        <w:rPr>
+          <w:rFonts w:asciiTheme="majorHAnsi" w:hAnsiTheme="majorHAnsi" w:cstheme="majorHAnsi"/>
+          <w:sz w:val="22"/>
+          <w:szCs w:val="22"/>
+        </w:rPr>
+        <w:t xml:space="preserve">. In our project, we will use a </w:t>
+      </w:r>
+      <w:r>
+        <w:rPr>
+          <w:rFonts w:asciiTheme="majorHAnsi" w:hAnsiTheme="majorHAnsi" w:cstheme="majorHAnsi"/>
+          <w:sz w:val="22"/>
+          <w:szCs w:val="22"/>
+        </w:rPr>
+        <w:t>TS</w:t>
+      </w:r>
+      <w:r>
+        <w:rPr>
+          <w:rFonts w:asciiTheme="majorHAnsi" w:hAnsiTheme="majorHAnsi" w:cstheme="majorHAnsi"/>
+          <w:sz w:val="22"/>
+          <w:szCs w:val="22"/>
+        </w:rPr>
+        <w:t xml:space="preserve"> forecasting model</w:t>
+      </w:r>
+      <w:r>
+        <w:rPr>
+          <w:rFonts w:asciiTheme="majorHAnsi" w:hAnsiTheme="majorHAnsi" w:cstheme="majorHAnsi"/>
+          <w:sz w:val="22"/>
+          <w:szCs w:val="22"/>
+        </w:rPr>
+        <w:t>. T</w:t>
+      </w:r>
+      <w:r>
+        <w:rPr>
+          <w:rFonts w:asciiTheme="majorHAnsi" w:hAnsiTheme="majorHAnsi" w:cstheme="majorHAnsi"/>
+          <w:sz w:val="22"/>
+          <w:szCs w:val="22"/>
+        </w:rPr>
+        <w:t xml:space="preserve">his paper serves as a foray into several popular models. Bagshaw compares </w:t>
+      </w:r>
+      <w:r>
+        <w:rPr>
+          <w:rFonts w:asciiTheme="majorHAnsi" w:hAnsiTheme="majorHAnsi" w:cstheme="majorHAnsi"/>
+          <w:sz w:val="22"/>
+          <w:szCs w:val="22"/>
+        </w:rPr>
+        <w:t>his</w:t>
+      </w:r>
+      <w:r>
+        <w:rPr>
+          <w:rFonts w:asciiTheme="majorHAnsi" w:hAnsiTheme="majorHAnsi" w:cstheme="majorHAnsi"/>
+          <w:sz w:val="22"/>
+          <w:szCs w:val="22"/>
+        </w:rPr>
+        <w:t xml:space="preserve"> models on the same data set. Our analysis expands on this by implementing the same models on </w:t>
+      </w:r>
+      <w:r>
+        <w:rPr>
+          <w:rFonts w:asciiTheme="majorHAnsi" w:hAnsiTheme="majorHAnsi" w:cstheme="majorHAnsi"/>
+          <w:sz w:val="22"/>
+          <w:szCs w:val="22"/>
+        </w:rPr>
+        <w:t>construction</w:t>
+      </w:r>
+      <w:r>
+        <w:rPr>
+          <w:rFonts w:asciiTheme="majorHAnsi" w:hAnsiTheme="majorHAnsi" w:cstheme="majorHAnsi"/>
+          <w:sz w:val="22"/>
+          <w:szCs w:val="22"/>
+        </w:rPr>
+        <w:t xml:space="preserve"> data</w:t>
+      </w:r>
+      <w:r>
+        <w:rPr>
+          <w:rFonts w:asciiTheme="majorHAnsi" w:hAnsiTheme="majorHAnsi" w:cstheme="majorHAnsi"/>
+          <w:sz w:val="22"/>
+          <w:szCs w:val="22"/>
+        </w:rPr>
+        <w:t xml:space="preserve">. This </w:t>
+      </w:r>
+      <w:proofErr w:type="gramStart"/>
+      <w:r>
+        <w:rPr>
+          <w:rFonts w:asciiTheme="majorHAnsi" w:hAnsiTheme="majorHAnsi" w:cstheme="majorHAnsi"/>
+          <w:sz w:val="22"/>
+          <w:szCs w:val="22"/>
+        </w:rPr>
+        <w:t>paper</w:t>
+      </w:r>
+      <w:r>
+        <w:rPr>
+          <w:rFonts w:asciiTheme="majorHAnsi" w:hAnsiTheme="majorHAnsi" w:cstheme="majorHAnsi"/>
+          <w:sz w:val="22"/>
+          <w:szCs w:val="22"/>
+        </w:rPr>
+        <w:t>[</w:t>
+      </w:r>
+      <w:proofErr w:type="gramEnd"/>
+      <w:r>
+        <w:rPr>
+          <w:rFonts w:asciiTheme="majorHAnsi" w:hAnsiTheme="majorHAnsi" w:cstheme="majorHAnsi"/>
+          <w:sz w:val="22"/>
+          <w:szCs w:val="22"/>
+        </w:rPr>
+        <w:t>BT-3]</w:t>
+      </w:r>
+      <w:r>
+        <w:rPr>
+          <w:rFonts w:asciiTheme="majorHAnsi" w:hAnsiTheme="majorHAnsi" w:cstheme="majorHAnsi"/>
+          <w:sz w:val="22"/>
+          <w:szCs w:val="22"/>
+        </w:rPr>
+        <w:t xml:space="preserve"> proposes a methodology for assessing</w:t>
+      </w:r>
+      <w:r>
+        <w:rPr>
+          <w:rFonts w:asciiTheme="majorHAnsi" w:hAnsiTheme="majorHAnsi" w:cstheme="majorHAnsi"/>
+          <w:sz w:val="22"/>
+          <w:szCs w:val="22"/>
+        </w:rPr>
+        <w:t xml:space="preserve"> community</w:t>
+      </w:r>
+      <w:r>
+        <w:rPr>
+          <w:rFonts w:asciiTheme="majorHAnsi" w:hAnsiTheme="majorHAnsi" w:cstheme="majorHAnsi"/>
+          <w:sz w:val="22"/>
+          <w:szCs w:val="22"/>
+        </w:rPr>
+        <w:t xml:space="preserve"> health based on infrastructural investment. The researchers establish </w:t>
+      </w:r>
+      <w:r>
+        <w:rPr>
+          <w:rFonts w:asciiTheme="majorHAnsi" w:hAnsiTheme="majorHAnsi" w:cstheme="majorHAnsi"/>
+          <w:sz w:val="22"/>
+          <w:szCs w:val="22"/>
+        </w:rPr>
+        <w:t>data processing conventions</w:t>
+      </w:r>
+      <w:r>
+        <w:rPr>
+          <w:rFonts w:asciiTheme="majorHAnsi" w:hAnsiTheme="majorHAnsi" w:cstheme="majorHAnsi"/>
+          <w:sz w:val="22"/>
+          <w:szCs w:val="22"/>
+        </w:rPr>
+        <w:t xml:space="preserve"> we could</w:t>
+      </w:r>
+      <w:r>
+        <w:rPr>
+          <w:rFonts w:asciiTheme="majorHAnsi" w:hAnsiTheme="majorHAnsi" w:cstheme="majorHAnsi"/>
+          <w:sz w:val="22"/>
+          <w:szCs w:val="22"/>
+        </w:rPr>
+        <w:t xml:space="preserve"> on </w:t>
+      </w:r>
+      <w:r>
+        <w:rPr>
+          <w:rFonts w:asciiTheme="majorHAnsi" w:hAnsiTheme="majorHAnsi" w:cstheme="majorHAnsi"/>
+          <w:sz w:val="22"/>
+          <w:szCs w:val="22"/>
+        </w:rPr>
+        <w:t>our data set. The researchers fail to establish a causal relationship. Our project is unlikely to establish one either, but we hope to add another perspective from which to view such a relationship.</w:t>
+      </w:r>
     </w:p>
     <w:p>
       <w:pPr>
-        <w:rPr>
-          <w:sz w:val="22"/>
-          <w:szCs w:val="22"/>
-        </w:rPr>
-      </w:pPr>
-      <w:r>
-        <w:rPr>
-          <w:rFonts w:asciiTheme="majorHAnsi" w:hAnsiTheme="majorHAnsi" w:cstheme="majorHAnsi"/>
-          <w:sz w:val="22"/>
-          <w:szCs w:val="22"/>
-        </w:rPr>
-        <w:t>[BT-</w:t>
-      </w:r>
-      <w:proofErr w:type="gramStart"/>
-      <w:r>
-        <w:rPr>
-          <w:rFonts w:asciiTheme="majorHAnsi" w:hAnsiTheme="majorHAnsi" w:cstheme="majorHAnsi"/>
-          <w:sz w:val="22"/>
-          <w:szCs w:val="22"/>
-        </w:rPr>
-        <w:t>1]</w:t>
-      </w:r>
-      <w:r>
-        <w:rPr>
-          <w:rFonts w:asciiTheme="majorHAnsi" w:hAnsiTheme="majorHAnsi" w:cstheme="majorHAnsi"/>
-          <w:sz w:val="22"/>
-          <w:szCs w:val="22"/>
-        </w:rPr>
-        <w:t>The</w:t>
-      </w:r>
-      <w:proofErr w:type="gramEnd"/>
-      <w:r>
-        <w:rPr>
-          <w:rFonts w:asciiTheme="majorHAnsi" w:hAnsiTheme="majorHAnsi" w:cstheme="majorHAnsi"/>
-          <w:sz w:val="22"/>
-          <w:szCs w:val="22"/>
-        </w:rPr>
-        <w:t xml:space="preserve"> researchers propose forecasting</w:t>
-      </w:r>
-      <w:r>
-        <w:rPr>
-          <w:rFonts w:asciiTheme="majorHAnsi" w:hAnsiTheme="majorHAnsi" w:cstheme="majorHAnsi"/>
-          <w:sz w:val="22"/>
-          <w:szCs w:val="22"/>
-        </w:rPr>
-        <w:t xml:space="preserve"> with </w:t>
-      </w:r>
-      <w:r>
-        <w:rPr>
-          <w:rFonts w:asciiTheme="majorHAnsi" w:hAnsiTheme="majorHAnsi" w:cstheme="majorHAnsi"/>
-          <w:sz w:val="22"/>
-          <w:szCs w:val="22"/>
-        </w:rPr>
-        <w:t xml:space="preserve">construction terms from Google Trends. Our forecasting model is subject to data lag and we could supplement our forecasting model with </w:t>
-      </w:r>
-      <w:r>
-        <w:rPr>
-          <w:rFonts w:asciiTheme="majorHAnsi" w:hAnsiTheme="majorHAnsi" w:cstheme="majorHAnsi"/>
-          <w:sz w:val="22"/>
-          <w:szCs w:val="22"/>
-        </w:rPr>
-        <w:t xml:space="preserve">search </w:t>
-      </w:r>
-      <w:r>
-        <w:rPr>
-          <w:rFonts w:asciiTheme="majorHAnsi" w:hAnsiTheme="majorHAnsi" w:cstheme="majorHAnsi"/>
-          <w:sz w:val="22"/>
-          <w:szCs w:val="22"/>
-        </w:rPr>
-        <w:t>terms similarly. The researchers</w:t>
-      </w:r>
-      <w:r>
-        <w:rPr>
-          <w:rFonts w:asciiTheme="majorHAnsi" w:hAnsiTheme="majorHAnsi" w:cstheme="majorHAnsi"/>
-          <w:sz w:val="22"/>
-          <w:szCs w:val="22"/>
-        </w:rPr>
-        <w:t xml:space="preserve"> stop short of combining predictors</w:t>
-      </w:r>
-      <w:r>
-        <w:rPr>
-          <w:rFonts w:asciiTheme="majorHAnsi" w:hAnsiTheme="majorHAnsi" w:cstheme="majorHAnsi"/>
-          <w:sz w:val="22"/>
-          <w:szCs w:val="22"/>
-        </w:rPr>
-        <w:t xml:space="preserve">. In our project, we would combine Google Trend forecasting with the corresponding permit data. </w:t>
-      </w:r>
-      <w:r>
-        <w:rPr>
-          <w:rFonts w:asciiTheme="majorHAnsi" w:hAnsiTheme="majorHAnsi" w:cstheme="majorHAnsi"/>
-          <w:sz w:val="22"/>
-          <w:szCs w:val="22"/>
-        </w:rPr>
-        <w:t>[BT-2]</w:t>
-      </w:r>
-      <w:r>
-        <w:rPr>
-          <w:rFonts w:asciiTheme="majorHAnsi" w:hAnsiTheme="majorHAnsi" w:cstheme="majorHAnsi"/>
-          <w:sz w:val="22"/>
-          <w:szCs w:val="22"/>
-        </w:rPr>
-        <w:t xml:space="preserve"> Bagshaw compares 4 forecasting model</w:t>
-      </w:r>
-      <w:r>
-        <w:rPr>
-          <w:rFonts w:asciiTheme="majorHAnsi" w:hAnsiTheme="majorHAnsi" w:cstheme="majorHAnsi"/>
-          <w:sz w:val="22"/>
-          <w:szCs w:val="22"/>
-        </w:rPr>
-        <w:t>s</w:t>
-      </w:r>
-      <w:r>
-        <w:rPr>
-          <w:rFonts w:asciiTheme="majorHAnsi" w:hAnsiTheme="majorHAnsi" w:cstheme="majorHAnsi"/>
-          <w:sz w:val="22"/>
-          <w:szCs w:val="22"/>
-        </w:rPr>
-        <w:t xml:space="preserve">. In our project, we will use a </w:t>
-      </w:r>
-      <w:r>
-        <w:rPr>
-          <w:rFonts w:asciiTheme="majorHAnsi" w:hAnsiTheme="majorHAnsi" w:cstheme="majorHAnsi"/>
-          <w:sz w:val="22"/>
-          <w:szCs w:val="22"/>
-        </w:rPr>
-        <w:t>TS</w:t>
-      </w:r>
-      <w:r>
-        <w:rPr>
-          <w:rFonts w:asciiTheme="majorHAnsi" w:hAnsiTheme="majorHAnsi" w:cstheme="majorHAnsi"/>
-          <w:sz w:val="22"/>
-          <w:szCs w:val="22"/>
-        </w:rPr>
-        <w:t xml:space="preserve"> forecasting model</w:t>
-      </w:r>
-      <w:r>
-        <w:rPr>
-          <w:rFonts w:asciiTheme="majorHAnsi" w:hAnsiTheme="majorHAnsi" w:cstheme="majorHAnsi"/>
-          <w:sz w:val="22"/>
-          <w:szCs w:val="22"/>
-        </w:rPr>
-        <w:t>. T</w:t>
-      </w:r>
-      <w:r>
-        <w:rPr>
-          <w:rFonts w:asciiTheme="majorHAnsi" w:hAnsiTheme="majorHAnsi" w:cstheme="majorHAnsi"/>
-          <w:sz w:val="22"/>
-          <w:szCs w:val="22"/>
-        </w:rPr>
-        <w:t xml:space="preserve">his paper serves as a foray into several popular models. Bagshaw compares </w:t>
-      </w:r>
-      <w:r>
-        <w:rPr>
-          <w:rFonts w:asciiTheme="majorHAnsi" w:hAnsiTheme="majorHAnsi" w:cstheme="majorHAnsi"/>
-          <w:sz w:val="22"/>
-          <w:szCs w:val="22"/>
-        </w:rPr>
-        <w:t>his</w:t>
-      </w:r>
-      <w:r>
-        <w:rPr>
-          <w:rFonts w:asciiTheme="majorHAnsi" w:hAnsiTheme="majorHAnsi" w:cstheme="majorHAnsi"/>
-          <w:sz w:val="22"/>
-          <w:szCs w:val="22"/>
-        </w:rPr>
-        <w:t xml:space="preserve"> models on the same data set. Our analysis expands on this by implementing the same models on </w:t>
-      </w:r>
-      <w:r>
-        <w:rPr>
-          <w:rFonts w:asciiTheme="majorHAnsi" w:hAnsiTheme="majorHAnsi" w:cstheme="majorHAnsi"/>
-          <w:sz w:val="22"/>
-          <w:szCs w:val="22"/>
-        </w:rPr>
-        <w:t>construction</w:t>
-      </w:r>
-      <w:r>
-        <w:rPr>
-          <w:rFonts w:asciiTheme="majorHAnsi" w:hAnsiTheme="majorHAnsi" w:cstheme="majorHAnsi"/>
-          <w:sz w:val="22"/>
-          <w:szCs w:val="22"/>
-        </w:rPr>
-        <w:t xml:space="preserve"> data</w:t>
-      </w:r>
-      <w:r>
-        <w:rPr>
-          <w:rFonts w:asciiTheme="majorHAnsi" w:hAnsiTheme="majorHAnsi" w:cstheme="majorHAnsi"/>
-          <w:sz w:val="22"/>
-          <w:szCs w:val="22"/>
-        </w:rPr>
-        <w:t xml:space="preserve">. This </w:t>
-      </w:r>
-      <w:proofErr w:type="gramStart"/>
-      <w:r>
-        <w:rPr>
-          <w:rFonts w:asciiTheme="majorHAnsi" w:hAnsiTheme="majorHAnsi" w:cstheme="majorHAnsi"/>
-          <w:sz w:val="22"/>
-          <w:szCs w:val="22"/>
-        </w:rPr>
-        <w:t>paper</w:t>
-      </w:r>
-      <w:r>
-        <w:rPr>
-          <w:rFonts w:asciiTheme="majorHAnsi" w:hAnsiTheme="majorHAnsi" w:cstheme="majorHAnsi"/>
-          <w:sz w:val="22"/>
-          <w:szCs w:val="22"/>
-        </w:rPr>
-        <w:t>[</w:t>
-      </w:r>
-      <w:proofErr w:type="gramEnd"/>
-      <w:r>
-        <w:rPr>
-          <w:rFonts w:asciiTheme="majorHAnsi" w:hAnsiTheme="majorHAnsi" w:cstheme="majorHAnsi"/>
-          <w:sz w:val="22"/>
-          <w:szCs w:val="22"/>
-        </w:rPr>
-        <w:t>BT-3]</w:t>
-      </w:r>
-      <w:r>
-        <w:rPr>
-          <w:rFonts w:asciiTheme="majorHAnsi" w:hAnsiTheme="majorHAnsi" w:cstheme="majorHAnsi"/>
-          <w:sz w:val="22"/>
-          <w:szCs w:val="22"/>
-        </w:rPr>
-        <w:t xml:space="preserve"> proposes a methodology for assessing</w:t>
-      </w:r>
-      <w:r>
-        <w:rPr>
-          <w:rFonts w:asciiTheme="majorHAnsi" w:hAnsiTheme="majorHAnsi" w:cstheme="majorHAnsi"/>
-          <w:sz w:val="22"/>
-          <w:szCs w:val="22"/>
-        </w:rPr>
-        <w:t xml:space="preserve"> community</w:t>
-      </w:r>
-      <w:r>
-        <w:rPr>
-          <w:rFonts w:asciiTheme="majorHAnsi" w:hAnsiTheme="majorHAnsi" w:cstheme="majorHAnsi"/>
-          <w:sz w:val="22"/>
-          <w:szCs w:val="22"/>
-        </w:rPr>
-        <w:t xml:space="preserve"> health based on infrastructural investment. The researchers establish </w:t>
-      </w:r>
-      <w:r>
-        <w:rPr>
-          <w:rFonts w:asciiTheme="majorHAnsi" w:hAnsiTheme="majorHAnsi" w:cstheme="majorHAnsi"/>
-          <w:sz w:val="22"/>
-          <w:szCs w:val="22"/>
-        </w:rPr>
-        <w:t>data processing conventions</w:t>
-      </w:r>
-      <w:r>
-        <w:rPr>
-          <w:rFonts w:asciiTheme="majorHAnsi" w:hAnsiTheme="majorHAnsi" w:cstheme="majorHAnsi"/>
-          <w:sz w:val="22"/>
-          <w:szCs w:val="22"/>
-        </w:rPr>
-        <w:t xml:space="preserve"> we could</w:t>
-      </w:r>
-      <w:r>
-        <w:rPr>
-          <w:rFonts w:asciiTheme="majorHAnsi" w:hAnsiTheme="majorHAnsi" w:cstheme="majorHAnsi"/>
-          <w:sz w:val="22"/>
-          <w:szCs w:val="22"/>
-        </w:rPr>
-        <w:t xml:space="preserve"> on </w:t>
-      </w:r>
-      <w:r>
-        <w:rPr>
-          <w:rFonts w:asciiTheme="majorHAnsi" w:hAnsiTheme="majorHAnsi" w:cstheme="majorHAnsi"/>
-          <w:sz w:val="22"/>
-          <w:szCs w:val="22"/>
-        </w:rPr>
-        <w:t>our data set. The researchers fail to establish a causal relationship. Our project is unlikely to establish one either, but we hope to add another perspective from which to view such a relationship.</w:t>
-      </w:r>
-      <w:r>
-        <w:rPr>
-          <w:sz w:val="22"/>
-          <w:szCs w:val="22"/>
-        </w:rPr>
-        <w:tab/>
+        <w:pStyle w:val="c16"/>
+        <w:rPr>
+          <w:rFonts w:asciiTheme="majorHAnsi" w:hAnsiTheme="majorHAnsi" w:cstheme="majorHAnsi"/>
+          <w:b/>
+          <w:bCs/>
+          <w:sz w:val="22"/>
+          <w:szCs w:val="22"/>
+        </w:rPr>
+      </w:pPr>
+      <w:r>
+        <w:rPr>
+          <w:rFonts w:asciiTheme="majorHAnsi" w:eastAsiaTheme="minorEastAsia" w:hAnsiTheme="majorHAnsi" w:cstheme="majorHAnsi"/>
+          <w:i/>
+          <w:iCs/>
+          <w:sz w:val="22"/>
+          <w:szCs w:val="22"/>
+        </w:rPr>
+        <w:t xml:space="preserve">** </w:t>
+      </w:r>
+      <w:r>
+        <w:rPr>
+          <w:rFonts w:asciiTheme="majorHAnsi" w:eastAsiaTheme="minorEastAsia" w:hAnsiTheme="majorHAnsi" w:cstheme="majorHAnsi"/>
+          <w:i/>
+          <w:iCs/>
+          <w:sz w:val="22"/>
+          <w:szCs w:val="22"/>
+        </w:rPr>
+        <w:t>All team members have contributed similar amount of effort.</w:t>
       </w:r>
     </w:p>
     <w:p>

</xml_diff>